<commit_message>
Ajout 11 octobre 2018
</commit_message>
<xml_diff>
--- a/Introduction of the stratigraphic section.docx
+++ b/Introduction of the stratigraphic section.docx
@@ -19,9 +19,8 @@
           <w:u w:val="single"/>
           <w:lang w:val="en-CA"/>
         </w:rPr>
-        <w:t xml:space="preserve">Stratigraphic section of the seismic data collected in the north Beaufort </w:t>
-      </w:r>
-      <w:proofErr w:type="gramStart"/>
+        <w:t>Stratigraphic section of the seismic data c</w:t>
+      </w:r>
       <w:r>
         <w:rPr>
           <w:b/>
@@ -29,9 +28,17 @@
           <w:u w:val="single"/>
           <w:lang w:val="en-CA"/>
         </w:rPr>
-        <w:t>sea</w:t>
-      </w:r>
-      <w:proofErr w:type="gramEnd"/>
+        <w:t>ollected in the north Beaufort S</w:t>
+      </w:r>
+      <w:r>
+        <w:rPr>
+          <w:b/>
+          <w:sz w:val="32"/>
+          <w:u w:val="single"/>
+          <w:lang w:val="en-CA"/>
+        </w:rPr>
+        <w:t>ea</w:t>
+      </w:r>
     </w:p>
     <w:p>
       <w:pPr>
@@ -51,6 +58,594 @@
         </w:rPr>
         <w:t xml:space="preserve">Introduction </w:t>
       </w:r>
+    </w:p>
+    <w:p>
+      <w:pPr>
+        <w:autoSpaceDE w:val="0"/>
+        <w:autoSpaceDN w:val="0"/>
+        <w:adjustRightInd w:val="0"/>
+        <w:spacing w:after="0" w:line="312" w:lineRule="auto"/>
+        <w:ind w:firstLine="709"/>
+        <w:jc w:val="both"/>
+        <w:rPr>
+          <w:rFonts w:eastAsia="TimesNewRomanPSMT" w:cstheme="minorHAnsi"/>
+          <w:sz w:val="24"/>
+          <w:szCs w:val="24"/>
+          <w:lang w:val="en-CA"/>
+        </w:rPr>
+      </w:pPr>
+      <w:r>
+        <w:rPr>
+          <w:rFonts w:eastAsia="TimesNewRomanPSMT" w:cstheme="minorHAnsi"/>
+          <w:sz w:val="24"/>
+          <w:szCs w:val="24"/>
+          <w:lang w:val="en-CA"/>
+        </w:rPr>
+        <w:t xml:space="preserve">The Beaufort Sea is well known for the abundance of permafrost that are located as much onshore as offshore. As summarized in </w:t>
+      </w:r>
+      <w:proofErr w:type="spellStart"/>
+      <w:r>
+        <w:rPr>
+          <w:rFonts w:eastAsia="TimesNewRomanPSMT" w:cstheme="minorHAnsi"/>
+          <w:sz w:val="24"/>
+          <w:szCs w:val="24"/>
+          <w:lang w:val="en-CA"/>
+        </w:rPr>
+        <w:t>Grantz</w:t>
+      </w:r>
+      <w:proofErr w:type="spellEnd"/>
+      <w:r>
+        <w:rPr>
+          <w:rFonts w:eastAsia="TimesNewRomanPSMT" w:cstheme="minorHAnsi"/>
+          <w:sz w:val="24"/>
+          <w:szCs w:val="24"/>
+          <w:lang w:val="en-CA"/>
+        </w:rPr>
+        <w:t xml:space="preserve"> et al. (2011), the development of the Canada basin started with a rifting phase during the Cretaceous witch was follow by a phase of flooding by the south into the Mackenzie basin. </w:t>
+      </w:r>
+      <w:r>
+        <w:rPr>
+          <w:rFonts w:eastAsia="TimesNewRomanPSMT" w:cstheme="minorHAnsi"/>
+          <w:sz w:val="24"/>
+          <w:szCs w:val="24"/>
+          <w:lang w:val="en-CA"/>
+        </w:rPr>
+        <w:t>During the beginning of the Eocene, tectonism in the region caused unconformity and sequence-bounded from the Mackenzie River. After that, West-East compression caused folding and thrusting in the Beaufort bed in the Mackenzie Valley region</w:t>
+      </w:r>
+      <w:r>
+        <w:rPr>
+          <w:rFonts w:eastAsia="TimesNewRomanPSMT" w:cstheme="minorHAnsi"/>
+          <w:sz w:val="24"/>
+          <w:szCs w:val="24"/>
+          <w:lang w:val="en-CA"/>
+        </w:rPr>
+        <w:t xml:space="preserve">. </w:t>
+      </w:r>
+      <w:r>
+        <w:rPr>
+          <w:rFonts w:eastAsia="TimesNewRomanPSMT" w:cstheme="minorHAnsi"/>
+          <w:sz w:val="24"/>
+          <w:szCs w:val="24"/>
+          <w:lang w:val="en-CA"/>
+        </w:rPr>
+        <w:t xml:space="preserve">A late Miocene unconformity is overlain by a thick, </w:t>
+      </w:r>
+      <w:proofErr w:type="spellStart"/>
+      <w:r>
+        <w:rPr>
+          <w:rFonts w:eastAsia="TimesNewRomanPSMT" w:cstheme="minorHAnsi"/>
+          <w:sz w:val="24"/>
+          <w:szCs w:val="24"/>
+          <w:lang w:val="en-CA"/>
+        </w:rPr>
+        <w:t>prograding</w:t>
+      </w:r>
+      <w:proofErr w:type="spellEnd"/>
+      <w:r>
+        <w:rPr>
+          <w:rFonts w:eastAsia="TimesNewRomanPSMT" w:cstheme="minorHAnsi"/>
+          <w:sz w:val="24"/>
+          <w:szCs w:val="24"/>
+          <w:lang w:val="en-CA"/>
+        </w:rPr>
+        <w:t xml:space="preserve"> sequence of </w:t>
+      </w:r>
+      <w:proofErr w:type="spellStart"/>
+      <w:r>
+        <w:rPr>
+          <w:rFonts w:eastAsia="TimesNewRomanPSMT" w:cstheme="minorHAnsi"/>
+          <w:sz w:val="24"/>
+          <w:szCs w:val="24"/>
+          <w:lang w:val="en-CA"/>
+        </w:rPr>
+        <w:t>Plio</w:t>
+      </w:r>
+      <w:proofErr w:type="spellEnd"/>
+      <w:r>
+        <w:rPr>
+          <w:rFonts w:eastAsia="TimesNewRomanPSMT" w:cstheme="minorHAnsi"/>
+          <w:sz w:val="24"/>
+          <w:szCs w:val="24"/>
+          <w:lang w:val="en-CA"/>
+        </w:rPr>
+        <w:t xml:space="preserve">-Pleistocene muds including deltaic bodies, shelf-edge facies and abundant mass failure. The stratigraphic units defined by Dixon et al. (1994) and Graves et al. (2010) include the </w:t>
+      </w:r>
+      <w:proofErr w:type="spellStart"/>
+      <w:r>
+        <w:rPr>
+          <w:rFonts w:eastAsia="TimesNewRomanPSMT" w:cstheme="minorHAnsi"/>
+          <w:sz w:val="24"/>
+          <w:szCs w:val="24"/>
+          <w:lang w:val="en-CA"/>
+        </w:rPr>
+        <w:t>Kugmallit</w:t>
+      </w:r>
+      <w:proofErr w:type="spellEnd"/>
+      <w:r>
+        <w:rPr>
+          <w:rFonts w:eastAsia="TimesNewRomanPSMT" w:cstheme="minorHAnsi"/>
+          <w:sz w:val="24"/>
+          <w:szCs w:val="24"/>
+          <w:lang w:val="en-CA"/>
+        </w:rPr>
+        <w:t xml:space="preserve"> Formation associated with the most recent pull-apart, the thick Mackenzie Bay (over the Miocene unconformity), followed by the equally thick </w:t>
+      </w:r>
+      <w:proofErr w:type="spellStart"/>
+      <w:r>
+        <w:rPr>
+          <w:rFonts w:eastAsia="TimesNewRomanPSMT" w:cstheme="minorHAnsi"/>
+          <w:sz w:val="24"/>
+          <w:szCs w:val="24"/>
+          <w:lang w:val="en-CA"/>
+        </w:rPr>
+        <w:t>Akpak</w:t>
+      </w:r>
+      <w:proofErr w:type="spellEnd"/>
+      <w:r>
+        <w:rPr>
+          <w:rFonts w:eastAsia="TimesNewRomanPSMT" w:cstheme="minorHAnsi"/>
+          <w:sz w:val="24"/>
+          <w:szCs w:val="24"/>
+          <w:lang w:val="en-CA"/>
+        </w:rPr>
+        <w:t xml:space="preserve"> Formation, and a Pliocene shelf-top wedge with thick and multiple-failed slope equivalents termed the </w:t>
+      </w:r>
+      <w:proofErr w:type="spellStart"/>
+      <w:r>
+        <w:rPr>
+          <w:rFonts w:eastAsia="TimesNewRomanPSMT" w:cstheme="minorHAnsi"/>
+          <w:sz w:val="24"/>
+          <w:szCs w:val="24"/>
+          <w:lang w:val="en-CA"/>
+        </w:rPr>
+        <w:t>Iperk</w:t>
+      </w:r>
+      <w:proofErr w:type="spellEnd"/>
+      <w:r>
+        <w:rPr>
+          <w:rFonts w:eastAsia="TimesNewRomanPSMT" w:cstheme="minorHAnsi"/>
+          <w:sz w:val="24"/>
+          <w:szCs w:val="24"/>
+          <w:lang w:val="en-CA"/>
+        </w:rPr>
+        <w:t xml:space="preserve"> Formation (Kang et al. 2017). </w:t>
+      </w:r>
+      <w:r>
+        <w:rPr>
+          <w:rFonts w:eastAsia="TimesNewRomanPSMT" w:cstheme="minorHAnsi"/>
+          <w:sz w:val="24"/>
+          <w:szCs w:val="24"/>
+          <w:lang w:val="en-CA"/>
+        </w:rPr>
+        <w:t>However, those last formation has been parti</w:t>
+      </w:r>
+      <w:r>
+        <w:rPr>
+          <w:rFonts w:eastAsia="TimesNewRomanPSMT" w:cstheme="minorHAnsi"/>
+          <w:sz w:val="24"/>
+          <w:szCs w:val="24"/>
+          <w:lang w:val="en-CA"/>
+        </w:rPr>
+        <w:t>ally eroded by the glacier has</w:t>
+      </w:r>
+      <w:r>
+        <w:rPr>
+          <w:rFonts w:eastAsia="TimesNewRomanPSMT" w:cstheme="minorHAnsi"/>
+          <w:sz w:val="24"/>
+          <w:szCs w:val="24"/>
+          <w:lang w:val="en-CA"/>
+        </w:rPr>
+        <w:t xml:space="preserve"> a deep evaluated at 300 meters. </w:t>
+      </w:r>
+      <w:r>
+        <w:rPr>
+          <w:rFonts w:eastAsia="TimesNewRomanPSMT" w:cstheme="minorHAnsi"/>
+          <w:sz w:val="24"/>
+          <w:szCs w:val="24"/>
+          <w:lang w:val="en-CA"/>
+        </w:rPr>
+        <w:t>That erosion is located in the Mackenzie Trough which was filled afterward (</w:t>
+      </w:r>
+      <w:proofErr w:type="spellStart"/>
+      <w:r>
+        <w:rPr>
+          <w:rFonts w:eastAsia="TimesNewRomanPSMT" w:cstheme="minorHAnsi"/>
+          <w:sz w:val="24"/>
+          <w:szCs w:val="24"/>
+          <w:lang w:val="en-CA"/>
+        </w:rPr>
+        <w:t>Batchelor</w:t>
+      </w:r>
+      <w:proofErr w:type="spellEnd"/>
+      <w:r>
+        <w:rPr>
+          <w:rFonts w:eastAsia="TimesNewRomanPSMT" w:cstheme="minorHAnsi"/>
+          <w:sz w:val="24"/>
+          <w:szCs w:val="24"/>
+          <w:lang w:val="en-CA"/>
+        </w:rPr>
+        <w:t xml:space="preserve"> et al. 2013). </w:t>
+      </w:r>
+      <w:r>
+        <w:rPr>
+          <w:rFonts w:eastAsia="TimesNewRomanPSMT" w:cstheme="minorHAnsi"/>
+          <w:sz w:val="24"/>
+          <w:szCs w:val="24"/>
+          <w:lang w:val="en-CA"/>
+        </w:rPr>
+        <w:t xml:space="preserve">During the glacier period of the Neogene and the Quaternary, the Mackenzie trough was filled with fine-grained of </w:t>
+      </w:r>
+      <w:proofErr w:type="spellStart"/>
+      <w:r>
+        <w:rPr>
+          <w:rFonts w:eastAsia="TimesNewRomanPSMT" w:cstheme="minorHAnsi"/>
+          <w:sz w:val="24"/>
+          <w:szCs w:val="24"/>
+          <w:lang w:val="en-CA"/>
+        </w:rPr>
+        <w:t>fluvio</w:t>
+      </w:r>
+      <w:proofErr w:type="spellEnd"/>
+      <w:r>
+        <w:rPr>
+          <w:rFonts w:eastAsia="TimesNewRomanPSMT" w:cstheme="minorHAnsi"/>
+          <w:sz w:val="24"/>
+          <w:szCs w:val="24"/>
+          <w:lang w:val="en-CA"/>
+        </w:rPr>
+        <w:t xml:space="preserve">-deltaic sediments. </w:t>
+      </w:r>
+      <w:r>
+        <w:rPr>
+          <w:rFonts w:eastAsia="TimesNewRomanPSMT" w:cstheme="minorHAnsi"/>
+          <w:sz w:val="24"/>
+          <w:szCs w:val="24"/>
+          <w:lang w:val="en-CA"/>
+        </w:rPr>
+        <w:t xml:space="preserve">Later in the Quaternary, periods of Tills last deposed on the Beaufort Sea shelf at different times. </w:t>
+      </w:r>
+      <w:r>
+        <w:rPr>
+          <w:rFonts w:eastAsia="TimesNewRomanPSMT" w:cstheme="minorHAnsi"/>
+          <w:sz w:val="24"/>
+          <w:szCs w:val="24"/>
+          <w:lang w:val="en-CA"/>
+        </w:rPr>
+        <w:t>This unique geological artic formation was found some years ago and showed the connected permafrost in that region</w:t>
+      </w:r>
+      <w:r>
+        <w:rPr>
+          <w:rFonts w:eastAsia="TimesNewRomanPSMT" w:cstheme="minorHAnsi"/>
+          <w:sz w:val="24"/>
+          <w:szCs w:val="24"/>
+          <w:lang w:val="en-CA"/>
+        </w:rPr>
+        <w:t xml:space="preserve"> (</w:t>
+      </w:r>
+      <w:proofErr w:type="spellStart"/>
+      <w:r>
+        <w:rPr>
+          <w:rFonts w:eastAsia="TimesNewRomanPSMT" w:cstheme="minorHAnsi"/>
+          <w:sz w:val="24"/>
+          <w:szCs w:val="24"/>
+          <w:lang w:val="en-CA"/>
+        </w:rPr>
+        <w:t>Batchelor</w:t>
+      </w:r>
+      <w:proofErr w:type="spellEnd"/>
+      <w:r>
+        <w:rPr>
+          <w:rFonts w:eastAsia="TimesNewRomanPSMT" w:cstheme="minorHAnsi"/>
+          <w:sz w:val="24"/>
+          <w:szCs w:val="24"/>
+          <w:lang w:val="en-CA"/>
+        </w:rPr>
+        <w:t xml:space="preserve"> et al., 2013)</w:t>
+      </w:r>
+      <w:r>
+        <w:rPr>
+          <w:rFonts w:eastAsia="TimesNewRomanPSMT" w:cstheme="minorHAnsi"/>
+          <w:sz w:val="24"/>
+          <w:szCs w:val="24"/>
+          <w:lang w:val="en-CA"/>
+        </w:rPr>
+        <w:t>. Due to a lack of information and different challenges, this region was not study in the past until now. These studies have been done recently with the Geological Survey of Canada (</w:t>
+      </w:r>
+      <w:proofErr w:type="spellStart"/>
+      <w:r>
+        <w:rPr>
+          <w:rFonts w:eastAsia="TimesNewRomanPSMT" w:cstheme="minorHAnsi"/>
+          <w:sz w:val="24"/>
+          <w:szCs w:val="24"/>
+          <w:lang w:val="en-CA"/>
+        </w:rPr>
+        <w:t>Jin</w:t>
+      </w:r>
+      <w:proofErr w:type="spellEnd"/>
+      <w:r>
+        <w:rPr>
+          <w:rFonts w:eastAsia="TimesNewRomanPSMT" w:cstheme="minorHAnsi"/>
+          <w:sz w:val="24"/>
+          <w:szCs w:val="24"/>
+          <w:lang w:val="en-CA"/>
+        </w:rPr>
+        <w:t xml:space="preserve"> et al. 2017) to understand the</w:t>
+      </w:r>
+      <w:r>
+        <w:rPr>
+          <w:rFonts w:eastAsia="TimesNewRomanPSMT" w:cstheme="minorHAnsi"/>
+          <w:sz w:val="24"/>
+          <w:szCs w:val="24"/>
+          <w:lang w:val="en-CA"/>
+        </w:rPr>
+        <w:t xml:space="preserve"> offshore</w:t>
+      </w:r>
+      <w:r>
+        <w:rPr>
+          <w:rFonts w:eastAsia="TimesNewRomanPSMT" w:cstheme="minorHAnsi"/>
+          <w:sz w:val="24"/>
+          <w:szCs w:val="24"/>
+          <w:lang w:val="en-CA"/>
+        </w:rPr>
+        <w:t xml:space="preserve"> permafrost </w:t>
+      </w:r>
+      <w:r>
+        <w:rPr>
+          <w:rFonts w:eastAsia="TimesNewRomanPSMT" w:cstheme="minorHAnsi"/>
+          <w:sz w:val="24"/>
+          <w:szCs w:val="24"/>
+          <w:lang w:val="en-CA"/>
+        </w:rPr>
+        <w:t>distribution in the Beaufort Sea especially in the Mackenzie Trough</w:t>
+      </w:r>
+      <w:r>
+        <w:rPr>
+          <w:rFonts w:eastAsia="TimesNewRomanPSMT" w:cstheme="minorHAnsi"/>
+          <w:sz w:val="24"/>
+          <w:szCs w:val="24"/>
+          <w:lang w:val="en-CA"/>
+        </w:rPr>
+        <w:t>.</w:t>
+      </w:r>
+      <w:r>
+        <w:rPr>
+          <w:rFonts w:eastAsia="TimesNewRomanPSMT" w:cstheme="minorHAnsi"/>
+          <w:sz w:val="24"/>
+          <w:szCs w:val="24"/>
+          <w:lang w:val="en-CA"/>
+        </w:rPr>
+        <w:t xml:space="preserve"> </w:t>
+      </w:r>
+    </w:p>
+    <w:p>
+      <w:pPr>
+        <w:autoSpaceDE w:val="0"/>
+        <w:autoSpaceDN w:val="0"/>
+        <w:adjustRightInd w:val="0"/>
+        <w:spacing w:after="0" w:line="312" w:lineRule="auto"/>
+        <w:ind w:firstLine="709"/>
+        <w:jc w:val="both"/>
+        <w:rPr>
+          <w:rFonts w:eastAsia="TimesNewRomanPSMT" w:cstheme="minorHAnsi"/>
+          <w:sz w:val="24"/>
+          <w:szCs w:val="24"/>
+          <w:lang w:val="en-CA"/>
+        </w:rPr>
+      </w:pPr>
+    </w:p>
+    <w:p>
+      <w:pPr>
+        <w:autoSpaceDE w:val="0"/>
+        <w:autoSpaceDN w:val="0"/>
+        <w:adjustRightInd w:val="0"/>
+        <w:spacing w:after="0" w:line="312" w:lineRule="auto"/>
+        <w:ind w:firstLine="709"/>
+        <w:jc w:val="both"/>
+        <w:rPr>
+          <w:rFonts w:eastAsia="TimesNewRomanPSMT" w:cstheme="minorHAnsi"/>
+          <w:sz w:val="24"/>
+          <w:szCs w:val="24"/>
+          <w:lang w:val="en-CA"/>
+        </w:rPr>
+      </w:pPr>
+      <w:r>
+        <w:rPr>
+          <w:rFonts w:eastAsia="TimesNewRomanPSMT" w:cstheme="minorHAnsi"/>
+          <w:sz w:val="24"/>
+          <w:szCs w:val="24"/>
+          <w:lang w:val="en-CA"/>
+        </w:rPr>
+        <w:t xml:space="preserve">As it’s said before, the shelf of the Beaufort Sea is mainly fills with glacial deposit who were deposed 12 to 30 thousand years ago. Those types of sediments are known to be very chaotic when there are characterises with seismic </w:t>
+      </w:r>
+      <w:proofErr w:type="spellStart"/>
+      <w:r>
+        <w:rPr>
+          <w:rFonts w:eastAsia="TimesNewRomanPSMT" w:cstheme="minorHAnsi"/>
+          <w:sz w:val="24"/>
+          <w:szCs w:val="24"/>
+          <w:lang w:val="en-CA"/>
+        </w:rPr>
+        <w:t>reflexion</w:t>
+      </w:r>
+      <w:proofErr w:type="spellEnd"/>
+      <w:r>
+        <w:rPr>
+          <w:rFonts w:eastAsia="TimesNewRomanPSMT" w:cstheme="minorHAnsi"/>
+          <w:sz w:val="24"/>
+          <w:szCs w:val="24"/>
+          <w:lang w:val="en-CA"/>
+        </w:rPr>
+        <w:t>. As it’s showed in Bachelor et al., 2013, those chaotic structures can be represented as melting water and a large variation o</w:t>
+      </w:r>
+      <w:r>
+        <w:rPr>
+          <w:rFonts w:eastAsia="TimesNewRomanPSMT" w:cstheme="minorHAnsi"/>
+          <w:sz w:val="24"/>
+          <w:szCs w:val="24"/>
+          <w:lang w:val="en-CA"/>
+        </w:rPr>
+        <w:t xml:space="preserve">f the topography into the till. Furthermore, there is around five types of </w:t>
+      </w:r>
+      <w:r>
+        <w:rPr>
+          <w:rFonts w:eastAsia="TimesNewRomanPSMT" w:cstheme="minorHAnsi"/>
+          <w:sz w:val="24"/>
+          <w:szCs w:val="24"/>
+          <w:lang w:val="en-CA"/>
+        </w:rPr>
+        <w:lastRenderedPageBreak/>
+        <w:t xml:space="preserve">tills into the shelf of the Beaufort Sea and every single tills has different structures and different reaction with the seismic </w:t>
+      </w:r>
+      <w:proofErr w:type="spellStart"/>
+      <w:r>
+        <w:rPr>
+          <w:rFonts w:eastAsia="TimesNewRomanPSMT" w:cstheme="minorHAnsi"/>
+          <w:sz w:val="24"/>
+          <w:szCs w:val="24"/>
+          <w:lang w:val="en-CA"/>
+        </w:rPr>
+        <w:t>reflexion</w:t>
+      </w:r>
+      <w:proofErr w:type="spellEnd"/>
+      <w:r>
+        <w:rPr>
+          <w:rFonts w:eastAsia="TimesNewRomanPSMT" w:cstheme="minorHAnsi"/>
+          <w:sz w:val="24"/>
+          <w:szCs w:val="24"/>
+          <w:lang w:val="en-CA"/>
+        </w:rPr>
+        <w:t xml:space="preserve"> (</w:t>
+      </w:r>
+      <w:proofErr w:type="spellStart"/>
+      <w:r>
+        <w:rPr>
+          <w:rFonts w:eastAsia="TimesNewRomanPSMT" w:cstheme="minorHAnsi"/>
+          <w:sz w:val="24"/>
+          <w:szCs w:val="24"/>
+          <w:lang w:val="en-CA"/>
+        </w:rPr>
+        <w:t>Batchelor</w:t>
+      </w:r>
+      <w:proofErr w:type="spellEnd"/>
+      <w:r>
+        <w:rPr>
+          <w:rFonts w:eastAsia="TimesNewRomanPSMT" w:cstheme="minorHAnsi"/>
+          <w:sz w:val="24"/>
+          <w:szCs w:val="24"/>
+          <w:lang w:val="en-CA"/>
+        </w:rPr>
+        <w:t xml:space="preserve"> et al., 2013). These tills will be show on the stratigraphy section that will be in this study. </w:t>
+      </w:r>
+      <w:r>
+        <w:rPr>
+          <w:rFonts w:eastAsia="TimesNewRomanPSMT" w:cstheme="minorHAnsi"/>
+          <w:sz w:val="24"/>
+          <w:szCs w:val="24"/>
+          <w:lang w:val="en-CA"/>
+        </w:rPr>
+        <w:t xml:space="preserve">However, those stratigraphy are unique for the region of the Mackenzie Trough. </w:t>
+      </w:r>
+    </w:p>
+    <w:p>
+      <w:pPr>
+        <w:autoSpaceDE w:val="0"/>
+        <w:autoSpaceDN w:val="0"/>
+        <w:adjustRightInd w:val="0"/>
+        <w:spacing w:after="0" w:line="312" w:lineRule="auto"/>
+        <w:ind w:firstLine="709"/>
+        <w:jc w:val="both"/>
+        <w:rPr>
+          <w:rFonts w:eastAsia="TimesNewRomanPSMT" w:cstheme="minorHAnsi"/>
+          <w:sz w:val="24"/>
+          <w:szCs w:val="24"/>
+          <w:lang w:val="en-CA"/>
+        </w:rPr>
+      </w:pPr>
+    </w:p>
+    <w:p>
+      <w:pPr>
+        <w:autoSpaceDE w:val="0"/>
+        <w:autoSpaceDN w:val="0"/>
+        <w:adjustRightInd w:val="0"/>
+        <w:spacing w:after="0" w:line="312" w:lineRule="auto"/>
+        <w:ind w:firstLine="709"/>
+        <w:jc w:val="both"/>
+        <w:rPr>
+          <w:rFonts w:eastAsia="TimesNewRomanPSMT" w:cstheme="minorHAnsi"/>
+          <w:sz w:val="24"/>
+          <w:szCs w:val="24"/>
+          <w:lang w:val="en-CA"/>
+        </w:rPr>
+      </w:pPr>
+      <w:r>
+        <w:rPr>
+          <w:rFonts w:eastAsia="TimesNewRomanPSMT" w:cstheme="minorHAnsi"/>
+          <w:sz w:val="24"/>
+          <w:szCs w:val="24"/>
+          <w:lang w:val="en-CA"/>
+        </w:rPr>
+        <w:t xml:space="preserve">As now the geology of the Mackenzie Trough has been quickly summarized, it is important to have a look at the geology in the Beaufort Sea. This report will </w:t>
+      </w:r>
+      <w:r>
+        <w:rPr>
+          <w:rFonts w:eastAsia="TimesNewRomanPSMT" w:cstheme="minorHAnsi"/>
+          <w:sz w:val="24"/>
+          <w:szCs w:val="24"/>
+          <w:lang w:val="en-CA"/>
+        </w:rPr>
+        <w:t xml:space="preserve">analyse the data of </w:t>
+      </w:r>
+      <w:proofErr w:type="spellStart"/>
+      <w:r>
+        <w:rPr>
+          <w:rFonts w:eastAsia="TimesNewRomanPSMT" w:cstheme="minorHAnsi"/>
+          <w:sz w:val="24"/>
+          <w:szCs w:val="24"/>
+          <w:lang w:val="en-CA"/>
+        </w:rPr>
+        <w:t>Jin</w:t>
+      </w:r>
+      <w:proofErr w:type="spellEnd"/>
+      <w:r>
+        <w:rPr>
+          <w:rFonts w:eastAsia="TimesNewRomanPSMT" w:cstheme="minorHAnsi"/>
+          <w:sz w:val="24"/>
+          <w:szCs w:val="24"/>
+          <w:lang w:val="en-CA"/>
+        </w:rPr>
+        <w:t xml:space="preserve"> et al., 2017 to do a stratigraphy section of the shelf of the Beaufort Sea. In the previous report of the Geological Survey of Canada, the experts did multiple works with geophysics, geothermal and taking sample directly on the sea to analyse the shelf. It is important to consider the influence of the temperature, the salinity in the permafrost, the saturation, the percentage of ice into the permafrost and the core of the grains in the shelf. All these factors have an influence about how the P-wave will </w:t>
+      </w:r>
+      <w:r>
+        <w:rPr>
+          <w:rFonts w:eastAsia="TimesNewRomanPSMT" w:cstheme="minorHAnsi"/>
+          <w:sz w:val="24"/>
+          <w:szCs w:val="24"/>
+          <w:lang w:val="en-CA"/>
+        </w:rPr>
+        <w:t xml:space="preserve">reflect on the shelf (Dou et al., 2015). </w:t>
+      </w:r>
+      <w:bookmarkStart w:id="0" w:name="_GoBack"/>
+      <w:bookmarkEnd w:id="0"/>
     </w:p>
     <w:p>
       <w:pPr>
@@ -66,370 +661,51 @@
           <w:lang w:val="en-CA"/>
         </w:rPr>
       </w:pPr>
-      <w:r>
-        <w:rPr>
-          <w:rFonts w:eastAsia="TimesNewRomanPSMT" w:cstheme="minorHAnsi"/>
-          <w:sz w:val="24"/>
-          <w:szCs w:val="24"/>
-          <w:lang w:val="en-CA"/>
-        </w:rPr>
-        <w:t xml:space="preserve">The Beaufort Sea is well known for the abundance of permafrost that are located as much onshore as offshore. As summarized in </w:t>
-      </w:r>
-      <w:proofErr w:type="spellStart"/>
-      <w:r>
-        <w:rPr>
-          <w:rFonts w:eastAsia="TimesNewRomanPSMT" w:cstheme="minorHAnsi"/>
-          <w:sz w:val="24"/>
-          <w:szCs w:val="24"/>
-          <w:lang w:val="en-CA"/>
-        </w:rPr>
-        <w:t>Grantz</w:t>
-      </w:r>
-      <w:proofErr w:type="spellEnd"/>
-      <w:r>
-        <w:rPr>
-          <w:rFonts w:eastAsia="TimesNewRomanPSMT" w:cstheme="minorHAnsi"/>
-          <w:sz w:val="24"/>
-          <w:szCs w:val="24"/>
-          <w:lang w:val="en-CA"/>
-        </w:rPr>
-        <w:t xml:space="preserve"> et al. (2011), the development of the Canada basin started with a rifting phase during the Cretaceous witch was follow by a phase of flooding by the south into the Mackenzie basin. </w:t>
-      </w:r>
-      <w:r>
-        <w:rPr>
-          <w:rFonts w:eastAsia="TimesNewRomanPSMT" w:cstheme="minorHAnsi"/>
-          <w:sz w:val="24"/>
-          <w:szCs w:val="24"/>
-          <w:lang w:val="en-CA"/>
-        </w:rPr>
-        <w:t>During the beginning of the Eocene, tectonism in the region caused unconformity and sequence-bounded from the Mackenzie River. After that, West-East compression caused folding and thrusting in the Beaufort bed in the Mackenzie Valley region</w:t>
-      </w:r>
-      <w:r>
-        <w:rPr>
-          <w:rFonts w:eastAsia="TimesNewRomanPSMT" w:cstheme="minorHAnsi"/>
-          <w:sz w:val="24"/>
-          <w:szCs w:val="24"/>
-          <w:lang w:val="en-CA"/>
-        </w:rPr>
-        <w:t xml:space="preserve">. </w:t>
-      </w:r>
-      <w:r>
-        <w:rPr>
-          <w:rFonts w:eastAsia="TimesNewRomanPSMT" w:cstheme="minorHAnsi"/>
-          <w:sz w:val="24"/>
-          <w:szCs w:val="24"/>
-          <w:u w:val="single"/>
-          <w:lang w:val="en-CA"/>
-        </w:rPr>
-        <w:t xml:space="preserve">A late Miocene </w:t>
-      </w:r>
-      <w:r>
-        <w:rPr>
-          <w:rFonts w:eastAsia="TimesNewRomanPSMT" w:cstheme="minorHAnsi"/>
-          <w:sz w:val="24"/>
-          <w:szCs w:val="24"/>
-          <w:u w:val="single"/>
-          <w:lang w:val="en-CA"/>
-        </w:rPr>
-        <w:t xml:space="preserve">unconformity is overlain by a thick, </w:t>
-      </w:r>
-      <w:proofErr w:type="spellStart"/>
-      <w:r>
-        <w:rPr>
-          <w:rFonts w:eastAsia="TimesNewRomanPSMT" w:cstheme="minorHAnsi"/>
-          <w:sz w:val="24"/>
-          <w:szCs w:val="24"/>
-          <w:u w:val="single"/>
-          <w:lang w:val="en-CA"/>
-        </w:rPr>
-        <w:t>prograding</w:t>
-      </w:r>
-      <w:proofErr w:type="spellEnd"/>
-      <w:r>
-        <w:rPr>
-          <w:rFonts w:eastAsia="TimesNewRomanPSMT" w:cstheme="minorHAnsi"/>
-          <w:sz w:val="24"/>
-          <w:szCs w:val="24"/>
-          <w:u w:val="single"/>
-          <w:lang w:val="en-CA"/>
-        </w:rPr>
-        <w:t xml:space="preserve"> sequence of </w:t>
-      </w:r>
-      <w:proofErr w:type="spellStart"/>
-      <w:r>
-        <w:rPr>
-          <w:rFonts w:eastAsia="TimesNewRomanPSMT" w:cstheme="minorHAnsi"/>
-          <w:sz w:val="24"/>
-          <w:szCs w:val="24"/>
-          <w:u w:val="single"/>
-          <w:lang w:val="en-CA"/>
-        </w:rPr>
-        <w:t>Plio</w:t>
-      </w:r>
-      <w:proofErr w:type="spellEnd"/>
-      <w:r>
-        <w:rPr>
-          <w:rFonts w:eastAsia="TimesNewRomanPSMT" w:cstheme="minorHAnsi"/>
-          <w:sz w:val="24"/>
-          <w:szCs w:val="24"/>
-          <w:u w:val="single"/>
-          <w:lang w:val="en-CA"/>
-        </w:rPr>
-        <w:t xml:space="preserve">-Pleistocene muds including </w:t>
-      </w:r>
-      <w:r>
-        <w:rPr>
-          <w:rFonts w:eastAsia="TimesNewRomanPSMT" w:cstheme="minorHAnsi"/>
-          <w:sz w:val="24"/>
-          <w:szCs w:val="24"/>
-          <w:u w:val="single"/>
-          <w:lang w:val="en-CA"/>
-        </w:rPr>
-        <w:t>deltaic bodies, shelf-edge facies and abundant mass failure. The</w:t>
-      </w:r>
-      <w:r>
-        <w:rPr>
-          <w:rFonts w:eastAsia="TimesNewRomanPSMT" w:cstheme="minorHAnsi"/>
-          <w:sz w:val="24"/>
-          <w:szCs w:val="24"/>
-          <w:u w:val="single"/>
-          <w:lang w:val="en-CA"/>
-        </w:rPr>
-        <w:t xml:space="preserve"> stratigraphic units defined by </w:t>
-      </w:r>
-      <w:r>
-        <w:rPr>
-          <w:rFonts w:eastAsia="TimesNewRomanPSMT" w:cstheme="minorHAnsi"/>
-          <w:sz w:val="24"/>
-          <w:szCs w:val="24"/>
-          <w:u w:val="single"/>
-          <w:lang w:val="en-CA"/>
-        </w:rPr>
-        <w:t xml:space="preserve">Dixon et al. (1994) and Graves et al. (2010) include the </w:t>
-      </w:r>
-      <w:proofErr w:type="spellStart"/>
-      <w:r>
-        <w:rPr>
-          <w:rFonts w:eastAsia="TimesNewRomanPSMT" w:cstheme="minorHAnsi"/>
-          <w:sz w:val="24"/>
-          <w:szCs w:val="24"/>
-          <w:u w:val="single"/>
-          <w:lang w:val="en-CA"/>
-        </w:rPr>
-        <w:t>Kugm</w:t>
-      </w:r>
-      <w:r>
-        <w:rPr>
-          <w:rFonts w:eastAsia="TimesNewRomanPSMT" w:cstheme="minorHAnsi"/>
-          <w:sz w:val="24"/>
-          <w:szCs w:val="24"/>
-          <w:u w:val="single"/>
-          <w:lang w:val="en-CA"/>
-        </w:rPr>
-        <w:t>allit</w:t>
-      </w:r>
-      <w:proofErr w:type="spellEnd"/>
-      <w:r>
-        <w:rPr>
-          <w:rFonts w:eastAsia="TimesNewRomanPSMT" w:cstheme="minorHAnsi"/>
-          <w:sz w:val="24"/>
-          <w:szCs w:val="24"/>
-          <w:u w:val="single"/>
-          <w:lang w:val="en-CA"/>
-        </w:rPr>
-        <w:t xml:space="preserve"> Formation associated with </w:t>
-      </w:r>
-      <w:r>
-        <w:rPr>
-          <w:rFonts w:eastAsia="TimesNewRomanPSMT" w:cstheme="minorHAnsi"/>
-          <w:sz w:val="24"/>
-          <w:szCs w:val="24"/>
-          <w:u w:val="single"/>
-          <w:lang w:val="en-CA"/>
-        </w:rPr>
-        <w:t>the most recent pull-apart, the thick Mackenzie Bay (</w:t>
-      </w:r>
-      <w:r>
-        <w:rPr>
-          <w:rFonts w:eastAsia="TimesNewRomanPSMT" w:cstheme="minorHAnsi"/>
-          <w:sz w:val="24"/>
-          <w:szCs w:val="24"/>
-          <w:u w:val="single"/>
-          <w:lang w:val="en-CA"/>
-        </w:rPr>
-        <w:t xml:space="preserve">over the Miocene unconformity), </w:t>
-      </w:r>
-      <w:r>
-        <w:rPr>
-          <w:rFonts w:eastAsia="TimesNewRomanPSMT" w:cstheme="minorHAnsi"/>
-          <w:sz w:val="24"/>
-          <w:szCs w:val="24"/>
-          <w:u w:val="single"/>
-          <w:lang w:val="en-CA"/>
-        </w:rPr>
-        <w:t xml:space="preserve">followed by the equally thick </w:t>
-      </w:r>
-      <w:proofErr w:type="spellStart"/>
-      <w:r>
-        <w:rPr>
-          <w:rFonts w:eastAsia="TimesNewRomanPSMT" w:cstheme="minorHAnsi"/>
-          <w:sz w:val="24"/>
-          <w:szCs w:val="24"/>
-          <w:u w:val="single"/>
-          <w:lang w:val="en-CA"/>
-        </w:rPr>
-        <w:t>Akpak</w:t>
-      </w:r>
-      <w:proofErr w:type="spellEnd"/>
-      <w:r>
-        <w:rPr>
-          <w:rFonts w:eastAsia="TimesNewRomanPSMT" w:cstheme="minorHAnsi"/>
-          <w:sz w:val="24"/>
-          <w:szCs w:val="24"/>
-          <w:u w:val="single"/>
-          <w:lang w:val="en-CA"/>
-        </w:rPr>
-        <w:t xml:space="preserve"> Formation, and a Pliocene</w:t>
-      </w:r>
-      <w:r>
-        <w:rPr>
-          <w:rFonts w:eastAsia="TimesNewRomanPSMT" w:cstheme="minorHAnsi"/>
-          <w:sz w:val="24"/>
-          <w:szCs w:val="24"/>
-          <w:u w:val="single"/>
-          <w:lang w:val="en-CA"/>
-        </w:rPr>
-        <w:t xml:space="preserve"> shelf-top wedge with thick and </w:t>
-      </w:r>
-      <w:r>
-        <w:rPr>
-          <w:rFonts w:eastAsia="TimesNewRomanPSMT" w:cstheme="minorHAnsi"/>
-          <w:sz w:val="24"/>
-          <w:szCs w:val="24"/>
-          <w:u w:val="single"/>
-          <w:lang w:val="en-CA"/>
-        </w:rPr>
-        <w:t xml:space="preserve">multiple-failed slope equivalents termed the </w:t>
-      </w:r>
-      <w:proofErr w:type="spellStart"/>
-      <w:r>
-        <w:rPr>
-          <w:rFonts w:eastAsia="TimesNewRomanPSMT" w:cstheme="minorHAnsi"/>
-          <w:sz w:val="24"/>
-          <w:szCs w:val="24"/>
-          <w:u w:val="single"/>
-          <w:lang w:val="en-CA"/>
-        </w:rPr>
-        <w:t>Iperk</w:t>
-      </w:r>
-      <w:proofErr w:type="spellEnd"/>
-      <w:r>
-        <w:rPr>
-          <w:rFonts w:eastAsia="TimesNewRomanPSMT" w:cstheme="minorHAnsi"/>
-          <w:sz w:val="24"/>
-          <w:szCs w:val="24"/>
-          <w:u w:val="single"/>
-          <w:lang w:val="en-CA"/>
-        </w:rPr>
-        <w:t xml:space="preserve"> Formation</w:t>
-      </w:r>
-      <w:r>
-        <w:rPr>
-          <w:rFonts w:eastAsia="TimesNewRomanPSMT" w:cstheme="minorHAnsi"/>
-          <w:sz w:val="24"/>
-          <w:szCs w:val="24"/>
-          <w:u w:val="single"/>
-          <w:lang w:val="en-CA"/>
-        </w:rPr>
-        <w:t xml:space="preserve"> (Kang et al. 2017). </w:t>
-      </w:r>
-      <w:r>
-        <w:rPr>
-          <w:rFonts w:eastAsia="TimesNewRomanPSMT" w:cstheme="minorHAnsi"/>
-          <w:sz w:val="24"/>
-          <w:szCs w:val="24"/>
-          <w:lang w:val="en-CA"/>
-        </w:rPr>
-        <w:t>However, those last formation has been parti</w:t>
-      </w:r>
-      <w:r>
-        <w:rPr>
-          <w:rFonts w:eastAsia="TimesNewRomanPSMT" w:cstheme="minorHAnsi"/>
-          <w:sz w:val="24"/>
-          <w:szCs w:val="24"/>
-          <w:lang w:val="en-CA"/>
-        </w:rPr>
-        <w:t>ally eroded by the glacier has a deep evaluated at 300 meters. That erosion is located in the Mackenzie Trough which was filled afterward (</w:t>
-      </w:r>
-      <w:proofErr w:type="spellStart"/>
-      <w:r>
-        <w:rPr>
-          <w:rFonts w:eastAsia="TimesNewRomanPSMT" w:cstheme="minorHAnsi"/>
-          <w:sz w:val="24"/>
-          <w:szCs w:val="24"/>
-          <w:lang w:val="en-CA"/>
-        </w:rPr>
-        <w:t>Batchelor</w:t>
-      </w:r>
-      <w:proofErr w:type="spellEnd"/>
-      <w:r>
-        <w:rPr>
-          <w:rFonts w:eastAsia="TimesNewRomanPSMT" w:cstheme="minorHAnsi"/>
-          <w:sz w:val="24"/>
-          <w:szCs w:val="24"/>
-          <w:lang w:val="en-CA"/>
-        </w:rPr>
-        <w:t xml:space="preserve"> et al. 2013). This unique geological artic formation was found some years ago and showed the connected permafrost in that region. Due to a lack of information and different challenges, this region was not study in the past until now. These studies have been done recently with the Geological Survey of Canada (</w:t>
-      </w:r>
-      <w:proofErr w:type="spellStart"/>
-      <w:r>
-        <w:rPr>
-          <w:rFonts w:eastAsia="TimesNewRomanPSMT" w:cstheme="minorHAnsi"/>
-          <w:sz w:val="24"/>
-          <w:szCs w:val="24"/>
-          <w:lang w:val="en-CA"/>
-        </w:rPr>
-        <w:t>Jin</w:t>
-      </w:r>
-      <w:proofErr w:type="spellEnd"/>
-      <w:r>
-        <w:rPr>
-          <w:rFonts w:eastAsia="TimesNewRomanPSMT" w:cstheme="minorHAnsi"/>
-          <w:sz w:val="24"/>
-          <w:szCs w:val="24"/>
-          <w:lang w:val="en-CA"/>
-        </w:rPr>
-        <w:t xml:space="preserve"> et al. 2017) to understand the</w:t>
-      </w:r>
-      <w:r>
-        <w:rPr>
-          <w:rFonts w:eastAsia="TimesNewRomanPSMT" w:cstheme="minorHAnsi"/>
-          <w:sz w:val="24"/>
-          <w:szCs w:val="24"/>
-          <w:lang w:val="en-CA"/>
-        </w:rPr>
-        <w:t xml:space="preserve"> offshore</w:t>
-      </w:r>
-      <w:r>
-        <w:rPr>
-          <w:rFonts w:eastAsia="TimesNewRomanPSMT" w:cstheme="minorHAnsi"/>
-          <w:sz w:val="24"/>
-          <w:szCs w:val="24"/>
-          <w:lang w:val="en-CA"/>
-        </w:rPr>
-        <w:t xml:space="preserve"> permafrost </w:t>
-      </w:r>
-      <w:r>
-        <w:rPr>
-          <w:rFonts w:eastAsia="TimesNewRomanPSMT" w:cstheme="minorHAnsi"/>
-          <w:sz w:val="24"/>
-          <w:szCs w:val="24"/>
-          <w:lang w:val="en-CA"/>
-        </w:rPr>
-        <w:t xml:space="preserve">distribution in the Beaufort Sea especially in the Mackenzie Trough and the Yukon coast. </w:t>
-      </w:r>
-      <w:bookmarkStart w:id="0" w:name="_GoBack"/>
-      <w:bookmarkEnd w:id="0"/>
+    </w:p>
+    <w:p>
+      <w:pPr>
+        <w:autoSpaceDE w:val="0"/>
+        <w:autoSpaceDN w:val="0"/>
+        <w:adjustRightInd w:val="0"/>
+        <w:spacing w:after="0" w:line="240" w:lineRule="auto"/>
+        <w:jc w:val="both"/>
+        <w:rPr>
+          <w:rFonts w:eastAsia="TimesNewRomanPSMT" w:cstheme="minorHAnsi"/>
+          <w:sz w:val="24"/>
+          <w:szCs w:val="24"/>
+          <w:lang w:val="en-CA"/>
+        </w:rPr>
+      </w:pPr>
+    </w:p>
+    <w:p>
+      <w:pPr>
+        <w:autoSpaceDE w:val="0"/>
+        <w:autoSpaceDN w:val="0"/>
+        <w:adjustRightInd w:val="0"/>
+        <w:spacing w:after="0" w:line="240" w:lineRule="auto"/>
+        <w:jc w:val="both"/>
+        <w:rPr>
+          <w:rFonts w:eastAsia="TimesNewRomanPSMT" w:cstheme="minorHAnsi"/>
+          <w:sz w:val="24"/>
+          <w:szCs w:val="24"/>
+          <w:lang w:val="en-CA"/>
+        </w:rPr>
+      </w:pPr>
+    </w:p>
+    <w:p>
+      <w:pPr>
+        <w:autoSpaceDE w:val="0"/>
+        <w:autoSpaceDN w:val="0"/>
+        <w:adjustRightInd w:val="0"/>
+        <w:spacing w:after="0" w:line="240" w:lineRule="auto"/>
+        <w:jc w:val="both"/>
+        <w:rPr>
+          <w:rFonts w:eastAsia="TimesNewRomanPSMT" w:cstheme="minorHAnsi"/>
+          <w:sz w:val="24"/>
+          <w:szCs w:val="24"/>
+          <w:lang w:val="en-CA"/>
+        </w:rPr>
+      </w:pPr>
     </w:p>
     <w:sectPr>
       <w:pgSz w:w="12240" w:h="15840"/>

</xml_diff>

<commit_message>
Premier draft introduction + ajout de documents
</commit_message>
<xml_diff>
--- a/Introduction of the stratigraphic section.docx
+++ b/Introduction of the stratigraphic section.docx
@@ -95,13 +95,13 @@
           <wp:anchor distT="0" distB="0" distL="114300" distR="114300" simplePos="0" relativeHeight="251658240" behindDoc="0" locked="0" layoutInCell="1" allowOverlap="1">
             <wp:simplePos x="0" y="0"/>
             <wp:positionH relativeFrom="column">
-              <wp:posOffset>-144780</wp:posOffset>
+              <wp:posOffset>-160020</wp:posOffset>
             </wp:positionH>
             <wp:positionV relativeFrom="paragraph">
-              <wp:posOffset>494030</wp:posOffset>
+              <wp:posOffset>730250</wp:posOffset>
             </wp:positionV>
-            <wp:extent cx="3481705" cy="5821680"/>
-            <wp:effectExtent l="0" t="0" r="4445" b="7620"/>
+            <wp:extent cx="3362960" cy="5623560"/>
+            <wp:effectExtent l="0" t="0" r="8890" b="0"/>
             <wp:wrapSquare wrapText="bothSides"/>
             <wp:docPr id="2" name="Image 2"/>
             <wp:cNvGraphicFramePr>
@@ -129,7 +129,7 @@
                   <pic:spPr>
                     <a:xfrm>
                       <a:off x="0" y="0"/>
-                      <a:ext cx="3481705" cy="5821680"/>
+                      <a:ext cx="3362960" cy="5623560"/>
                     </a:xfrm>
                     <a:prstGeom prst="rect">
                       <a:avLst/>
@@ -153,7 +153,7 @@
           <w:lang w:val="en-CA"/>
         </w:rPr>
         <w:tab/>
-        <w:t xml:space="preserve">The permafrost is a type of soil in the northern regions that </w:t>
+        <w:t xml:space="preserve">The permafrost is a soil in the northern regions that </w:t>
       </w:r>
       <w:r>
         <w:rPr>
@@ -182,7 +182,35 @@
           <w:sz w:val="24"/>
           <w:lang w:val="en-CA"/>
         </w:rPr>
-        <w:t>Considering this fact, different type of soil can be turn into permafrost as organic soil that contain microbiological structure. Over time, the decomposition of those microbiological structures creates gas inside the permafrost, such as methane (CH</w:t>
+        <w:t xml:space="preserve">Considering this fact, different </w:t>
+      </w:r>
+      <w:r>
+        <w:rPr>
+          <w:sz w:val="24"/>
+          <w:lang w:val="en-CA"/>
+        </w:rPr>
+        <w:t xml:space="preserve">soils </w:t>
+      </w:r>
+      <w:r>
+        <w:rPr>
+          <w:sz w:val="24"/>
+          <w:lang w:val="en-CA"/>
+        </w:rPr>
+        <w:t>can be turn into permafrost as organic soil that contain microbiological structure. Over time, the decomposition of those mi</w:t>
+      </w:r>
+      <w:r>
+        <w:rPr>
+          <w:sz w:val="24"/>
+          <w:lang w:val="en-CA"/>
+        </w:rPr>
+        <w:t>crobiological structures create</w:t>
+      </w:r>
+      <w:r>
+        <w:rPr>
+          <w:sz w:val="24"/>
+          <w:lang w:val="en-CA"/>
+        </w:rPr>
+        <w:t xml:space="preserve"> gas inside the permafrost, such as methane (CH</w:t>
       </w:r>
       <w:r>
         <w:rPr>
@@ -212,7 +240,35 @@
           <w:sz w:val="24"/>
           <w:lang w:val="en-CA"/>
         </w:rPr>
-        <w:t xml:space="preserve">). For the last 50 years, studies have shown that there is a thaw process in the northern region with that soil. This thaw is directly related to climate change, because there is a gas release which influence the climate. Thus, a warming climate can induce an acceleration of the microbiological breakdown and release all the greenhouse inside the permafrost (Schuur et al., 2015). However, it remains some questions about the real effect of the release of those greenhouses. </w:t>
+        <w:t xml:space="preserve">). </w:t>
+      </w:r>
+      <w:r>
+        <w:rPr>
+          <w:sz w:val="24"/>
+          <w:lang w:val="en-CA"/>
+        </w:rPr>
+        <w:t xml:space="preserve">These gas that are created with biological processes are trap inside the permafrost matrix. </w:t>
+      </w:r>
+      <w:r>
+        <w:rPr>
+          <w:sz w:val="24"/>
+          <w:lang w:val="en-CA"/>
+        </w:rPr>
+        <w:t>For the last 50 years, studies have shown that there is a thaw process in the northern regi</w:t>
+      </w:r>
+      <w:r>
+        <w:rPr>
+          <w:sz w:val="24"/>
+          <w:lang w:val="en-CA"/>
+        </w:rPr>
+        <w:t>on with that soil. This thaw can be related to climate change due to the influence of the amount of carbon that are release with the process.</w:t>
+      </w:r>
+      <w:r>
+        <w:rPr>
+          <w:sz w:val="24"/>
+          <w:lang w:val="en-CA"/>
+        </w:rPr>
+        <w:t xml:space="preserve"> Thus, a warming climate can induce an acceleration of the microbiological breakdown and release all the greenhouse inside the permafrost (Schuur et al., 2015). However, it remains some questions about the real effect of the release of those greenhouses. </w:t>
       </w:r>
     </w:p>
     <w:p>
@@ -236,12 +292,12 @@
               <wp:anchor distT="45720" distB="45720" distL="114300" distR="114300" simplePos="0" relativeHeight="251660288" behindDoc="0" locked="0" layoutInCell="1" allowOverlap="1">
                 <wp:simplePos x="0" y="0"/>
                 <wp:positionH relativeFrom="column">
-                  <wp:posOffset>-144780</wp:posOffset>
+                  <wp:posOffset>-91440</wp:posOffset>
                 </wp:positionH>
                 <wp:positionV relativeFrom="paragraph">
-                  <wp:posOffset>107315</wp:posOffset>
+                  <wp:posOffset>448310</wp:posOffset>
                 </wp:positionV>
-                <wp:extent cx="4351020" cy="495300"/>
+                <wp:extent cx="5554980" cy="495300"/>
                 <wp:effectExtent l="0" t="0" r="0" b="0"/>
                 <wp:wrapSquare wrapText="bothSides"/>
                 <wp:docPr id="217" name="Zone de texte 2"/>
@@ -257,7 +313,7 @@
                       <wps:spPr bwMode="auto">
                         <a:xfrm>
                           <a:off x="0" y="0"/>
-                          <a:ext cx="4351020" cy="495300"/>
+                          <a:ext cx="5554980" cy="495300"/>
                         </a:xfrm>
                         <a:prstGeom prst="rect">
                           <a:avLst/>
@@ -308,7 +364,7 @@
                 <v:stroke joinstyle="miter"/>
                 <v:path gradientshapeok="t" o:connecttype="rect"/>
               </v:shapetype>
-              <v:shape id="Zone de texte 2" o:spid="_x0000_s1026" type="#_x0000_t202" style="position:absolute;left:0;text-align:left;margin-left:-11.4pt;margin-top:8.45pt;width:342.6pt;height:39pt;z-index:251660288;visibility:visible;mso-wrap-style:square;mso-width-percent:0;mso-height-percent:0;mso-wrap-distance-left:9pt;mso-wrap-distance-top:3.6pt;mso-wrap-distance-right:9pt;mso-wrap-distance-bottom:3.6pt;mso-position-horizontal:absolute;mso-position-horizontal-relative:text;mso-position-vertical:absolute;mso-position-vertical-relative:text;mso-width-percent:0;mso-height-percent:0;mso-width-relative:margin;mso-height-relative:margin;v-text-anchor:top" o:gfxdata="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" filled="f" stroked="f">
+              <v:shape id="Zone de texte 2" o:spid="_x0000_s1026" type="#_x0000_t202" style="position:absolute;left:0;text-align:left;margin-left:-7.2pt;margin-top:35.3pt;width:437.4pt;height:39pt;z-index:251660288;visibility:visible;mso-wrap-style:square;mso-width-percent:0;mso-height-percent:0;mso-wrap-distance-left:9pt;mso-wrap-distance-top:3.6pt;mso-wrap-distance-right:9pt;mso-wrap-distance-bottom:3.6pt;mso-position-horizontal:absolute;mso-position-horizontal-relative:text;mso-position-vertical:absolute;mso-position-vertical-relative:text;mso-width-percent:0;mso-height-percent:0;mso-width-relative:margin;mso-height-relative:margin;v-text-anchor:top" o:gfxdata="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" filled="f" stroked="f">
                 <v:textbox>
                   <w:txbxContent>
                     <w:p>
@@ -355,7 +411,35 @@
           <w:sz w:val="24"/>
           <w:lang w:val="en-CA"/>
         </w:rPr>
-        <w:t xml:space="preserve">New research published since the Intergovernmental Panel on Climate Change (IPCC) showed the size of the carbon pool that are stored in the northern region (Schuur et al., 2015). </w:t>
+        <w:t xml:space="preserve">New research </w:t>
+      </w:r>
+      <w:r>
+        <w:rPr>
+          <w:sz w:val="24"/>
+          <w:lang w:val="en-CA"/>
+        </w:rPr>
+        <w:t xml:space="preserve">have been </w:t>
+      </w:r>
+      <w:r>
+        <w:rPr>
+          <w:sz w:val="24"/>
+          <w:lang w:val="en-CA"/>
+        </w:rPr>
+        <w:t>published since the Intergovernmental Panel on Climate Change (IPCC)</w:t>
+      </w:r>
+      <w:r>
+        <w:rPr>
+          <w:sz w:val="24"/>
+          <w:lang w:val="en-CA"/>
+        </w:rPr>
+        <w:t>,</w:t>
+      </w:r>
+      <w:r>
+        <w:rPr>
+          <w:sz w:val="24"/>
+          <w:lang w:val="en-CA"/>
+        </w:rPr>
+        <w:t xml:space="preserve"> showed the size of the carbon pool that are stored in the northern region (Schuur et al., 2015). </w:t>
       </w:r>
       <w:r>
         <w:rPr>
@@ -386,7 +470,49 @@
           <w:sz w:val="24"/>
           <w:lang w:val="en-CA"/>
         </w:rPr>
-        <w:t>Most of the researches have been on the terrestrial area where the cold temperature are located. However, permafrost can be under water where the permafrost exist as an extension of the continental shelf. Subsea permafrost is known to be the permafrost that has been submerge during the last Ice Age (Pleistocene-Holocene) (</w:t>
+        <w:t xml:space="preserve">Most of the researches have been on the terrestrial area where the cold temperature are located. However, permafrost can be under water where the permafrost exist as an extension of the continental shelf. Subsea permafrost is known to be </w:t>
+      </w:r>
+      <w:r>
+        <w:rPr>
+          <w:sz w:val="24"/>
+          <w:lang w:val="en-CA"/>
+        </w:rPr>
+        <w:t>link with the sea who</w:t>
+      </w:r>
+      <w:r>
+        <w:rPr>
+          <w:sz w:val="24"/>
+          <w:lang w:val="en-CA"/>
+        </w:rPr>
+        <w:t xml:space="preserve"> submerge</w:t>
+      </w:r>
+      <w:r>
+        <w:rPr>
+          <w:sz w:val="24"/>
+          <w:lang w:val="en-CA"/>
+        </w:rPr>
+        <w:t>d</w:t>
+      </w:r>
+      <w:r>
+        <w:rPr>
+          <w:sz w:val="24"/>
+          <w:lang w:val="en-CA"/>
+        </w:rPr>
+        <w:t xml:space="preserve"> </w:t>
+      </w:r>
+      <w:r>
+        <w:rPr>
+          <w:sz w:val="24"/>
+          <w:lang w:val="en-CA"/>
+        </w:rPr>
+        <w:t xml:space="preserve">the continent </w:t>
+      </w:r>
+      <w:r>
+        <w:rPr>
+          <w:sz w:val="24"/>
+          <w:lang w:val="en-CA"/>
+        </w:rPr>
+        <w:t>during the last Ice Age (Pleistocene-Holocene) (</w:t>
       </w:r>
       <w:proofErr w:type="spellStart"/>
       <w:r>
@@ -402,7 +528,35 @@
           <w:sz w:val="24"/>
           <w:lang w:val="en-CA"/>
         </w:rPr>
-        <w:t xml:space="preserve"> et al., 2015). Over years, the subsea permafrost has been eroded with the water, so the amount of the carbon pool tend to be less important. However, the permafrost under the ocean is less quantify than the terrestrial one. </w:t>
+        <w:t xml:space="preserve"> et al., 2015). Over years, the subsea permafrost</w:t>
+      </w:r>
+      <w:r>
+        <w:rPr>
+          <w:sz w:val="24"/>
+          <w:lang w:val="en-CA"/>
+        </w:rPr>
+        <w:t xml:space="preserve"> has been eroded with the water which has reduced the amount of</w:t>
+      </w:r>
+      <w:r>
+        <w:rPr>
+          <w:sz w:val="24"/>
+          <w:lang w:val="en-CA"/>
+        </w:rPr>
+        <w:t xml:space="preserve"> carbon pool</w:t>
+      </w:r>
+      <w:r>
+        <w:rPr>
+          <w:sz w:val="24"/>
+          <w:lang w:val="en-CA"/>
+        </w:rPr>
+        <w:t xml:space="preserve"> under the ocean</w:t>
+      </w:r>
+      <w:r>
+        <w:rPr>
+          <w:sz w:val="24"/>
+          <w:lang w:val="en-CA"/>
+        </w:rPr>
+        <w:t xml:space="preserve">. However, the permafrost under the ocean is less quantify than the terrestrial one. </w:t>
       </w:r>
       <w:r>
         <w:rPr>
@@ -1489,6 +1643,125 @@
           <w:noProof/>
           <w:sz w:val="24"/>
           <w:szCs w:val="24"/>
+          <w:lang w:val="en-CA"/>
+        </w:rPr>
+        <mc:AlternateContent>
+          <mc:Choice Requires="wps">
+            <w:drawing>
+              <wp:anchor distT="45720" distB="45720" distL="114300" distR="114300" simplePos="0" relativeHeight="251664384" behindDoc="0" locked="0" layoutInCell="1" allowOverlap="1">
+                <wp:simplePos x="0" y="0"/>
+                <wp:positionH relativeFrom="column">
+                  <wp:posOffset>160020</wp:posOffset>
+                </wp:positionH>
+                <wp:positionV relativeFrom="paragraph">
+                  <wp:posOffset>4304665</wp:posOffset>
+                </wp:positionV>
+                <wp:extent cx="2400300" cy="495300"/>
+                <wp:effectExtent l="0" t="0" r="0" b="0"/>
+                <wp:wrapSquare wrapText="bothSides"/>
+                <wp:docPr id="4" name="Zone de texte 2"/>
+                <wp:cNvGraphicFramePr>
+                  <a:graphicFrameLocks xmlns:a="http://schemas.openxmlformats.org/drawingml/2006/main"/>
+                </wp:cNvGraphicFramePr>
+                <a:graphic xmlns:a="http://schemas.openxmlformats.org/drawingml/2006/main">
+                  <a:graphicData uri="http://schemas.microsoft.com/office/word/2010/wordprocessingShape">
+                    <wps:wsp>
+                      <wps:cNvSpPr txBox="1">
+                        <a:spLocks noChangeArrowheads="1"/>
+                      </wps:cNvSpPr>
+                      <wps:spPr bwMode="auto">
+                        <a:xfrm>
+                          <a:off x="0" y="0"/>
+                          <a:ext cx="2400300" cy="495300"/>
+                        </a:xfrm>
+                        <a:prstGeom prst="rect">
+                          <a:avLst/>
+                        </a:prstGeom>
+                        <a:noFill/>
+                        <a:ln w="9525">
+                          <a:noFill/>
+                          <a:miter lim="800000"/>
+                          <a:headEnd/>
+                          <a:tailEnd/>
+                        </a:ln>
+                      </wps:spPr>
+                      <wps:txbx>
+                        <w:txbxContent>
+                          <w:p>
+                            <w:pPr>
+                              <w:rPr>
+                                <w:lang w:val="en-CA"/>
+                              </w:rPr>
+                            </w:pPr>
+                            <w:r>
+                              <w:rPr>
+                                <w:lang w:val="en-CA"/>
+                              </w:rPr>
+                              <w:t>Figure 3: P-waves velocity function of the temperature</w:t>
+                            </w:r>
+                            <w:r>
+                              <w:rPr>
+                                <w:lang w:val="en-CA"/>
+                              </w:rPr>
+                              <w:t xml:space="preserve"> (Dou et al., 2016)</w:t>
+                            </w:r>
+                          </w:p>
+                        </w:txbxContent>
+                      </wps:txbx>
+                      <wps:bodyPr rot="0" vert="horz" wrap="square" lIns="91440" tIns="45720" rIns="91440" bIns="45720" anchor="t" anchorCtr="0">
+                        <a:noAutofit/>
+                      </wps:bodyPr>
+                    </wps:wsp>
+                  </a:graphicData>
+                </a:graphic>
+                <wp14:sizeRelH relativeFrom="margin">
+                  <wp14:pctWidth>0</wp14:pctWidth>
+                </wp14:sizeRelH>
+                <wp14:sizeRelV relativeFrom="margin">
+                  <wp14:pctHeight>0</wp14:pctHeight>
+                </wp14:sizeRelV>
+              </wp:anchor>
+            </w:drawing>
+          </mc:Choice>
+          <mc:Fallback>
+            <w:pict>
+              <v:shape id="_x0000_s1028" type="#_x0000_t202" style="position:absolute;left:0;text-align:left;margin-left:12.6pt;margin-top:338.95pt;width:189pt;height:39pt;z-index:251664384;visibility:visible;mso-wrap-style:square;mso-width-percent:0;mso-height-percent:0;mso-wrap-distance-left:9pt;mso-wrap-distance-top:3.6pt;mso-wrap-distance-right:9pt;mso-wrap-distance-bottom:3.6pt;mso-position-horizontal:absolute;mso-position-horizontal-relative:text;mso-position-vertical:absolute;mso-position-vertical-relative:text;mso-width-percent:0;mso-height-percent:0;mso-width-relative:margin;mso-height-relative:margin;v-text-anchor:top" o:gfxdata="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" filled="f" stroked="f">
+                <v:textbox>
+                  <w:txbxContent>
+                    <w:p>
+                      <w:pPr>
+                        <w:rPr>
+                          <w:lang w:val="en-CA"/>
+                        </w:rPr>
+                      </w:pPr>
+                      <w:r>
+                        <w:rPr>
+                          <w:lang w:val="en-CA"/>
+                        </w:rPr>
+                        <w:t>Figure 3: P-waves velocity function of the temperature</w:t>
+                      </w:r>
+                      <w:r>
+                        <w:rPr>
+                          <w:lang w:val="en-CA"/>
+                        </w:rPr>
+                        <w:t xml:space="preserve"> (Dou et al., 2016)</w:t>
+                      </w:r>
+                    </w:p>
+                  </w:txbxContent>
+                </v:textbox>
+                <w10:wrap type="square"/>
+              </v:shape>
+            </w:pict>
+          </mc:Fallback>
+        </mc:AlternateContent>
+      </w:r>
+      <w:bookmarkStart w:id="0" w:name="_GoBack"/>
+      <w:r>
+        <w:rPr>
+          <w:rFonts w:eastAsia="TimesNewRomanPSMT" w:cstheme="minorHAnsi"/>
+          <w:noProof/>
+          <w:sz w:val="24"/>
+          <w:szCs w:val="24"/>
           <w:lang w:eastAsia="fr-CA"/>
         </w:rPr>
         <w:drawing>
@@ -1547,112 +1820,7 @@
           </wp:anchor>
         </w:drawing>
       </w:r>
-      <w:r>
-        <w:rPr>
-          <w:rFonts w:eastAsia="TimesNewRomanPSMT" w:cstheme="minorHAnsi"/>
-          <w:noProof/>
-          <w:sz w:val="24"/>
-          <w:szCs w:val="24"/>
-          <w:lang w:val="en-CA"/>
-        </w:rPr>
-        <mc:AlternateContent>
-          <mc:Choice Requires="wps">
-            <w:drawing>
-              <wp:anchor distT="45720" distB="45720" distL="114300" distR="114300" simplePos="0" relativeHeight="251664384" behindDoc="0" locked="0" layoutInCell="1" allowOverlap="1">
-                <wp:simplePos x="0" y="0"/>
-                <wp:positionH relativeFrom="column">
-                  <wp:posOffset>114300</wp:posOffset>
-                </wp:positionH>
-                <wp:positionV relativeFrom="paragraph">
-                  <wp:posOffset>4942205</wp:posOffset>
-                </wp:positionV>
-                <wp:extent cx="2360930" cy="495300"/>
-                <wp:effectExtent l="0" t="0" r="0" b="0"/>
-                <wp:wrapSquare wrapText="bothSides"/>
-                <wp:docPr id="4" name="Zone de texte 2"/>
-                <wp:cNvGraphicFramePr>
-                  <a:graphicFrameLocks xmlns:a="http://schemas.openxmlformats.org/drawingml/2006/main"/>
-                </wp:cNvGraphicFramePr>
-                <a:graphic xmlns:a="http://schemas.openxmlformats.org/drawingml/2006/main">
-                  <a:graphicData uri="http://schemas.microsoft.com/office/word/2010/wordprocessingShape">
-                    <wps:wsp>
-                      <wps:cNvSpPr txBox="1">
-                        <a:spLocks noChangeArrowheads="1"/>
-                      </wps:cNvSpPr>
-                      <wps:spPr bwMode="auto">
-                        <a:xfrm>
-                          <a:off x="0" y="0"/>
-                          <a:ext cx="2360930" cy="495300"/>
-                        </a:xfrm>
-                        <a:prstGeom prst="rect">
-                          <a:avLst/>
-                        </a:prstGeom>
-                        <a:noFill/>
-                        <a:ln w="9525">
-                          <a:noFill/>
-                          <a:miter lim="800000"/>
-                          <a:headEnd/>
-                          <a:tailEnd/>
-                        </a:ln>
-                      </wps:spPr>
-                      <wps:txbx>
-                        <w:txbxContent>
-                          <w:p>
-                            <w:pPr>
-                              <w:rPr>
-                                <w:lang w:val="en-CA"/>
-                              </w:rPr>
-                            </w:pPr>
-                            <w:r>
-                              <w:rPr>
-                                <w:lang w:val="en-CA"/>
-                              </w:rPr>
-                              <w:t>Figure 3: P-waves velocity function of the temperature</w:t>
-                            </w:r>
-                          </w:p>
-                        </w:txbxContent>
-                      </wps:txbx>
-                      <wps:bodyPr rot="0" vert="horz" wrap="square" lIns="91440" tIns="45720" rIns="91440" bIns="45720" anchor="t" anchorCtr="0">
-                        <a:noAutofit/>
-                      </wps:bodyPr>
-                    </wps:wsp>
-                  </a:graphicData>
-                </a:graphic>
-                <wp14:sizeRelH relativeFrom="margin">
-                  <wp14:pctWidth>40000</wp14:pctWidth>
-                </wp14:sizeRelH>
-                <wp14:sizeRelV relativeFrom="margin">
-                  <wp14:pctHeight>0</wp14:pctHeight>
-                </wp14:sizeRelV>
-              </wp:anchor>
-            </w:drawing>
-          </mc:Choice>
-          <mc:Fallback>
-            <w:pict>
-              <v:shape id="_x0000_s1028" type="#_x0000_t202" style="position:absolute;left:0;text-align:left;margin-left:9pt;margin-top:389.15pt;width:185.9pt;height:39pt;z-index:251664384;visibility:visible;mso-wrap-style:square;mso-width-percent:400;mso-height-percent:0;mso-wrap-distance-left:9pt;mso-wrap-distance-top:3.6pt;mso-wrap-distance-right:9pt;mso-wrap-distance-bottom:3.6pt;mso-position-horizontal:absolute;mso-position-horizontal-relative:text;mso-position-vertical:absolute;mso-position-vertical-relative:text;mso-width-percent:400;mso-height-percent:0;mso-width-relative:margin;mso-height-relative:margin;v-text-anchor:top" o:gfxdata="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" filled="f" stroked="f">
-                <v:textbox>
-                  <w:txbxContent>
-                    <w:p>
-                      <w:pPr>
-                        <w:rPr>
-                          <w:lang w:val="en-CA"/>
-                        </w:rPr>
-                      </w:pPr>
-                      <w:r>
-                        <w:rPr>
-                          <w:lang w:val="en-CA"/>
-                        </w:rPr>
-                        <w:t>Figure 3: P-waves velocity function of the temperature</w:t>
-                      </w:r>
-                    </w:p>
-                  </w:txbxContent>
-                </v:textbox>
-                <w10:wrap type="square"/>
-              </v:shape>
-            </w:pict>
-          </mc:Fallback>
-        </mc:AlternateContent>
-      </w:r>
+      <w:bookmarkEnd w:id="0"/>
       <w:r>
         <w:rPr>
           <w:rFonts w:eastAsia="TimesNewRomanPSMT" w:cstheme="minorHAnsi"/>
@@ -1743,7 +1911,7 @@
           <w:szCs w:val="24"/>
           <w:lang w:val="en-CA"/>
         </w:rPr>
-        <w:t xml:space="preserve">dropped faster with thaw </w:t>
+        <w:t xml:space="preserve">dropped faster </w:t>
       </w:r>
       <w:r>
         <w:rPr>
@@ -1753,7 +1921,7 @@
           <w:lang w:val="en-CA"/>
         </w:rPr>
         <w:lastRenderedPageBreak/>
-        <w:t xml:space="preserve">when the salinity is higher. Otherwise, when the permafrost contain less salinity, the P-wave tends to be higher during the thaw. </w:t>
+        <w:t xml:space="preserve">with thaw when the salinity is higher. Otherwise, when the permafrost contain less salinity, the P-wave tends to be higher during the thaw. </w:t>
       </w:r>
       <w:r>
         <w:rPr>
@@ -1800,178 +1968,6 @@
       <w:r>
         <w:rPr>
           <w:rFonts w:eastAsia="TimesNewRomanPSMT" w:cstheme="minorHAnsi"/>
-          <w:sz w:val="24"/>
-          <w:szCs w:val="24"/>
-          <w:lang w:val="en-CA"/>
-        </w:rPr>
-        <w:t xml:space="preserve">In the area of the Beaufort Sea, the thickness of the permafrost has a range from 130 m to 650 </w:t>
-      </w:r>
-      <w:r>
-        <w:rPr>
-          <w:rFonts w:eastAsia="TimesNewRomanPSMT" w:cstheme="minorHAnsi"/>
-          <w:sz w:val="24"/>
-          <w:szCs w:val="24"/>
-          <w:lang w:val="en-CA"/>
-        </w:rPr>
-        <w:t xml:space="preserve">m </w:t>
-      </w:r>
-      <w:r>
-        <w:rPr>
-          <w:rFonts w:cstheme="minorHAnsi"/>
-          <w:color w:val="231F20"/>
-          <w:sz w:val="24"/>
-          <w:szCs w:val="18"/>
-          <w:lang w:val="en-CA"/>
-        </w:rPr>
-        <w:t>[</w:t>
-      </w:r>
-      <w:proofErr w:type="spellStart"/>
-      <w:r>
-        <w:rPr>
-          <w:rFonts w:cstheme="minorHAnsi"/>
-          <w:color w:val="231F20"/>
-          <w:sz w:val="24"/>
-          <w:szCs w:val="18"/>
-          <w:lang w:val="en-CA"/>
-        </w:rPr>
-        <w:t>Collett</w:t>
-      </w:r>
-      <w:proofErr w:type="spellEnd"/>
-      <w:r>
-        <w:rPr>
-          <w:rFonts w:cstheme="minorHAnsi"/>
-          <w:color w:val="231F20"/>
-          <w:sz w:val="24"/>
-          <w:szCs w:val="18"/>
-          <w:lang w:val="en-CA"/>
-        </w:rPr>
-        <w:t xml:space="preserve"> et al., 1989; Osterkamp and Payne, 1981]. </w:t>
-      </w:r>
-      <w:r>
-        <w:rPr>
-          <w:rFonts w:cstheme="minorHAnsi"/>
-          <w:color w:val="231F20"/>
-          <w:sz w:val="24"/>
-          <w:szCs w:val="18"/>
-          <w:lang w:val="en-CA"/>
-        </w:rPr>
-        <w:t>The P-wave of those coarse-grained sediments change with the percentage of ice in the soil. Thus, ice-bonded sediment has a velocity range from 2300 ms</w:t>
-      </w:r>
-      <w:r>
-        <w:rPr>
-          <w:rFonts w:cstheme="minorHAnsi"/>
-          <w:color w:val="231F20"/>
-          <w:sz w:val="24"/>
-          <w:szCs w:val="18"/>
-          <w:vertAlign w:val="superscript"/>
-          <w:lang w:val="en-CA"/>
-        </w:rPr>
-        <w:t>-1</w:t>
-      </w:r>
-      <w:r>
-        <w:rPr>
-          <w:rFonts w:cstheme="minorHAnsi"/>
-          <w:color w:val="231F20"/>
-          <w:sz w:val="24"/>
-          <w:szCs w:val="18"/>
-          <w:lang w:val="en-CA"/>
-        </w:rPr>
-        <w:t xml:space="preserve"> to 5000ms</w:t>
-      </w:r>
-      <w:r>
-        <w:rPr>
-          <w:rFonts w:cstheme="minorHAnsi"/>
-          <w:color w:val="231F20"/>
-          <w:sz w:val="24"/>
-          <w:szCs w:val="18"/>
-          <w:vertAlign w:val="superscript"/>
-          <w:lang w:val="en-CA"/>
-        </w:rPr>
-        <w:t>-1</w:t>
-      </w:r>
-      <w:r>
-        <w:rPr>
-          <w:rFonts w:cstheme="minorHAnsi"/>
-          <w:color w:val="231F20"/>
-          <w:sz w:val="24"/>
-          <w:szCs w:val="18"/>
-          <w:lang w:val="en-CA"/>
-        </w:rPr>
-        <w:t xml:space="preserve"> and unfrozen sediment from 1700 to 1900 ms</w:t>
-      </w:r>
-      <w:r>
-        <w:rPr>
-          <w:rFonts w:cstheme="minorHAnsi"/>
-          <w:color w:val="231F20"/>
-          <w:sz w:val="24"/>
-          <w:szCs w:val="18"/>
-          <w:vertAlign w:val="superscript"/>
-          <w:lang w:val="en-CA"/>
-        </w:rPr>
-        <w:t>-1</w:t>
-      </w:r>
-      <w:r>
-        <w:rPr>
-          <w:rFonts w:cstheme="minorHAnsi"/>
-          <w:color w:val="231F20"/>
-          <w:sz w:val="24"/>
-          <w:szCs w:val="18"/>
-          <w:lang w:val="en-CA"/>
-        </w:rPr>
-        <w:t xml:space="preserve"> (Brothers et al., 2016). </w:t>
-      </w:r>
-      <w:r>
-        <w:rPr>
-          <w:rFonts w:cstheme="minorHAnsi"/>
-          <w:color w:val="231F20"/>
-          <w:sz w:val="24"/>
-          <w:szCs w:val="18"/>
-          <w:lang w:val="en-CA"/>
-        </w:rPr>
-        <w:t>In this same report, Brothers et al., 2016 showed that the higher velocity are onshore where there is an a</w:t>
-      </w:r>
-      <w:bookmarkStart w:id="0" w:name="_GoBack"/>
-      <w:bookmarkEnd w:id="0"/>
-      <w:r>
-        <w:rPr>
-          <w:rFonts w:cstheme="minorHAnsi"/>
-          <w:color w:val="231F20"/>
-          <w:sz w:val="24"/>
-          <w:szCs w:val="18"/>
-          <w:lang w:val="en-CA"/>
-        </w:rPr>
-        <w:t xml:space="preserve">bundance of permafrost while the offshore permafrost has lower velocity. However, there is no straight line that define the lack of permafrost offshore. There is some continuity of offshore permafrost located NE of the Mackenzie Delta (Brothers et al., 2016). </w:t>
-      </w:r>
-      <w:r>
-        <w:rPr>
-          <w:rFonts w:cstheme="minorHAnsi"/>
-          <w:color w:val="231F20"/>
-          <w:sz w:val="24"/>
-          <w:szCs w:val="18"/>
-          <w:lang w:val="en-CA"/>
-        </w:rPr>
-        <w:t xml:space="preserve">Thus, the shelf of the Beaufort Sea is not only made with permafrost, there is also others geological formation as it showed higher in this report. </w:t>
-      </w:r>
-    </w:p>
-    <w:p>
-      <w:pPr>
-        <w:autoSpaceDE w:val="0"/>
-        <w:autoSpaceDN w:val="0"/>
-        <w:adjustRightInd w:val="0"/>
-        <w:spacing w:after="0" w:line="312" w:lineRule="auto"/>
-        <w:ind w:firstLine="708"/>
-        <w:jc w:val="both"/>
-        <w:rPr>
-          <w:rFonts w:cstheme="minorHAnsi"/>
-          <w:color w:val="231F20"/>
-          <w:sz w:val="24"/>
-          <w:szCs w:val="18"/>
-          <w:lang w:val="en-CA"/>
-        </w:rPr>
-      </w:pPr>
-      <w:r>
-        <w:rPr>
-          <w:rFonts w:eastAsia="TimesNewRomanPSMT" w:cstheme="minorHAnsi"/>
           <w:noProof/>
           <w:sz w:val="24"/>
           <w:szCs w:val="24"/>
@@ -1983,10 +1979,10 @@
               <wp:anchor distT="45720" distB="45720" distL="114300" distR="114300" simplePos="0" relativeHeight="251668480" behindDoc="0" locked="0" layoutInCell="1" allowOverlap="1">
                 <wp:simplePos x="0" y="0"/>
                 <wp:positionH relativeFrom="column">
-                  <wp:posOffset>129540</wp:posOffset>
+                  <wp:posOffset>53340</wp:posOffset>
                 </wp:positionH>
                 <wp:positionV relativeFrom="paragraph">
-                  <wp:posOffset>2723515</wp:posOffset>
+                  <wp:posOffset>5648960</wp:posOffset>
                 </wp:positionV>
                 <wp:extent cx="4930140" cy="1404620"/>
                 <wp:effectExtent l="0" t="0" r="0" b="0"/>
@@ -2031,6 +2027,12 @@
                               </w:rPr>
                               <w:t>Figure 4: Velocities measures in the Beaufort Sea onshore and offshore</w:t>
                             </w:r>
+                            <w:r>
+                              <w:rPr>
+                                <w:lang w:val="en-CA"/>
+                              </w:rPr>
+                              <w:t xml:space="preserve"> (Brothers et al., 2016)</w:t>
+                            </w:r>
                           </w:p>
                         </w:txbxContent>
                       </wps:txbx>
@@ -2051,7 +2053,7 @@
           </mc:Choice>
           <mc:Fallback>
             <w:pict>
-              <v:shape id="_x0000_s1029" type="#_x0000_t202" style="position:absolute;left:0;text-align:left;margin-left:10.2pt;margin-top:214.45pt;width:388.2pt;height:110.6pt;z-index:251668480;visibility:visible;mso-wrap-style:square;mso-width-percent:0;mso-height-percent:200;mso-wrap-distance-left:9pt;mso-wrap-distance-top:3.6pt;mso-wrap-distance-right:9pt;mso-wrap-distance-bottom:3.6pt;mso-position-horizontal:absolute;mso-position-horizontal-relative:text;mso-position-vertical:absolute;mso-position-vertical-relative:text;mso-width-percent:0;mso-height-percent:200;mso-width-relative:margin;mso-height-relative:margin;v-text-anchor:top" o:gfxdata="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" filled="f" stroked="f">
+              <v:shape id="_x0000_s1029" type="#_x0000_t202" style="position:absolute;left:0;text-align:left;margin-left:4.2pt;margin-top:444.8pt;width:388.2pt;height:110.6pt;z-index:251668480;visibility:visible;mso-wrap-style:square;mso-width-percent:0;mso-height-percent:200;mso-wrap-distance-left:9pt;mso-wrap-distance-top:3.6pt;mso-wrap-distance-right:9pt;mso-wrap-distance-bottom:3.6pt;mso-position-horizontal:absolute;mso-position-horizontal-relative:text;mso-position-vertical:absolute;mso-position-vertical-relative:text;mso-width-percent:0;mso-height-percent:200;mso-width-relative:margin;mso-height-relative:margin;v-text-anchor:top" o:gfxdata="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" filled="f" stroked="f">
                 <v:textbox style="mso-fit-shape-to-text:t">
                   <w:txbxContent>
                     <w:p>
@@ -2066,6 +2068,12 @@
                         </w:rPr>
                         <w:t>Figure 4: Velocities measures in the Beaufort Sea onshore and offshore</w:t>
                       </w:r>
+                      <w:r>
+                        <w:rPr>
+                          <w:lang w:val="en-CA"/>
+                        </w:rPr>
+                        <w:t xml:space="preserve"> (Brothers et al., 2016)</w:t>
+                      </w:r>
                     </w:p>
                   </w:txbxContent>
                 </v:textbox>
@@ -2085,10 +2093,18 @@
           <w:lang w:eastAsia="fr-CA"/>
         </w:rPr>
         <w:drawing>
-          <wp:inline distT="0" distB="0" distL="0" distR="0">
-            <wp:extent cx="4823460" cy="2667000"/>
+          <wp:anchor distT="0" distB="0" distL="114300" distR="114300" simplePos="0" relativeHeight="251669504" behindDoc="0" locked="0" layoutInCell="1" allowOverlap="1">
+            <wp:simplePos x="0" y="0"/>
+            <wp:positionH relativeFrom="column">
+              <wp:posOffset>-83820</wp:posOffset>
+            </wp:positionH>
+            <wp:positionV relativeFrom="paragraph">
+              <wp:posOffset>2740660</wp:posOffset>
+            </wp:positionV>
+            <wp:extent cx="5486400" cy="2902585"/>
             <wp:effectExtent l="0" t="0" r="0" b="0"/>
-            <wp:docPr id="6" name="Image 6"/>
+            <wp:wrapSquare wrapText="bothSides"/>
+            <wp:docPr id="8" name="Image 8"/>
             <wp:cNvGraphicFramePr>
               <a:graphicFrameLocks xmlns:a="http://schemas.openxmlformats.org/drawingml/2006/main" noChangeAspect="1"/>
             </wp:cNvGraphicFramePr>
@@ -2096,7 +2112,7 @@
               <a:graphicData uri="http://schemas.openxmlformats.org/drawingml/2006/picture">
                 <pic:pic xmlns:pic="http://schemas.openxmlformats.org/drawingml/2006/picture">
                   <pic:nvPicPr>
-                    <pic:cNvPr id="6" name="Figure introduction 4.JPG"/>
+                    <pic:cNvPr id="8" name="Figure introduction 5.JPG"/>
                     <pic:cNvPicPr/>
                   </pic:nvPicPr>
                   <pic:blipFill>
@@ -2114,7 +2130,7 @@
                   <pic:spPr>
                     <a:xfrm>
                       <a:off x="0" y="0"/>
-                      <a:ext cx="4823460" cy="2667000"/>
+                      <a:ext cx="5486400" cy="2902585"/>
                     </a:xfrm>
                     <a:prstGeom prst="rect">
                       <a:avLst/>
@@ -2123,9 +2139,169 @@
                 </pic:pic>
               </a:graphicData>
             </a:graphic>
-          </wp:inline>
+          </wp:anchor>
         </w:drawing>
       </w:r>
+      <w:r>
+        <w:rPr>
+          <w:rFonts w:eastAsia="TimesNewRomanPSMT" w:cstheme="minorHAnsi"/>
+          <w:sz w:val="24"/>
+          <w:szCs w:val="24"/>
+          <w:lang w:val="en-CA"/>
+        </w:rPr>
+        <w:t xml:space="preserve">In the area of the Beaufort Sea, the thickness of the permafrost has a range from 130 m to 650 </w:t>
+      </w:r>
+      <w:r>
+        <w:rPr>
+          <w:rFonts w:eastAsia="TimesNewRomanPSMT" w:cstheme="minorHAnsi"/>
+          <w:sz w:val="24"/>
+          <w:szCs w:val="24"/>
+          <w:lang w:val="en-CA"/>
+        </w:rPr>
+        <w:t xml:space="preserve">m </w:t>
+      </w:r>
+      <w:r>
+        <w:rPr>
+          <w:rFonts w:cstheme="minorHAnsi"/>
+          <w:color w:val="231F20"/>
+          <w:sz w:val="24"/>
+          <w:szCs w:val="18"/>
+          <w:lang w:val="en-CA"/>
+        </w:rPr>
+        <w:t>[</w:t>
+      </w:r>
+      <w:proofErr w:type="spellStart"/>
+      <w:r>
+        <w:rPr>
+          <w:rFonts w:cstheme="minorHAnsi"/>
+          <w:color w:val="231F20"/>
+          <w:sz w:val="24"/>
+          <w:szCs w:val="18"/>
+          <w:lang w:val="en-CA"/>
+        </w:rPr>
+        <w:t>Collett</w:t>
+      </w:r>
+      <w:proofErr w:type="spellEnd"/>
+      <w:r>
+        <w:rPr>
+          <w:rFonts w:cstheme="minorHAnsi"/>
+          <w:color w:val="231F20"/>
+          <w:sz w:val="24"/>
+          <w:szCs w:val="18"/>
+          <w:lang w:val="en-CA"/>
+        </w:rPr>
+        <w:t xml:space="preserve"> et al., 1989; Osterkamp and Payne, 1981]. </w:t>
+      </w:r>
+      <w:r>
+        <w:rPr>
+          <w:rFonts w:cstheme="minorHAnsi"/>
+          <w:color w:val="231F20"/>
+          <w:sz w:val="24"/>
+          <w:szCs w:val="18"/>
+          <w:lang w:val="en-CA"/>
+        </w:rPr>
+        <w:t>The P-wave of those coarse-grained sediments change with the percentage of ice in the soil. Thus, ice-bonded sediment has a velocity range from 2300 ms</w:t>
+      </w:r>
+      <w:r>
+        <w:rPr>
+          <w:rFonts w:cstheme="minorHAnsi"/>
+          <w:color w:val="231F20"/>
+          <w:sz w:val="24"/>
+          <w:szCs w:val="18"/>
+          <w:vertAlign w:val="superscript"/>
+          <w:lang w:val="en-CA"/>
+        </w:rPr>
+        <w:t>-1</w:t>
+      </w:r>
+      <w:r>
+        <w:rPr>
+          <w:rFonts w:cstheme="minorHAnsi"/>
+          <w:color w:val="231F20"/>
+          <w:sz w:val="24"/>
+          <w:szCs w:val="18"/>
+          <w:lang w:val="en-CA"/>
+        </w:rPr>
+        <w:t xml:space="preserve"> to 5000ms</w:t>
+      </w:r>
+      <w:r>
+        <w:rPr>
+          <w:rFonts w:cstheme="minorHAnsi"/>
+          <w:color w:val="231F20"/>
+          <w:sz w:val="24"/>
+          <w:szCs w:val="18"/>
+          <w:vertAlign w:val="superscript"/>
+          <w:lang w:val="en-CA"/>
+        </w:rPr>
+        <w:t>-1</w:t>
+      </w:r>
+      <w:r>
+        <w:rPr>
+          <w:rFonts w:cstheme="minorHAnsi"/>
+          <w:color w:val="231F20"/>
+          <w:sz w:val="24"/>
+          <w:szCs w:val="18"/>
+          <w:lang w:val="en-CA"/>
+        </w:rPr>
+        <w:t xml:space="preserve"> and unfrozen sediment from 1700 to 1900 ms</w:t>
+      </w:r>
+      <w:r>
+        <w:rPr>
+          <w:rFonts w:cstheme="minorHAnsi"/>
+          <w:color w:val="231F20"/>
+          <w:sz w:val="24"/>
+          <w:szCs w:val="18"/>
+          <w:vertAlign w:val="superscript"/>
+          <w:lang w:val="en-CA"/>
+        </w:rPr>
+        <w:t>-1</w:t>
+      </w:r>
+      <w:r>
+        <w:rPr>
+          <w:rFonts w:cstheme="minorHAnsi"/>
+          <w:color w:val="231F20"/>
+          <w:sz w:val="24"/>
+          <w:szCs w:val="18"/>
+          <w:lang w:val="en-CA"/>
+        </w:rPr>
+        <w:t xml:space="preserve"> (Brothers et al., 2016). </w:t>
+      </w:r>
+      <w:r>
+        <w:rPr>
+          <w:rFonts w:cstheme="minorHAnsi"/>
+          <w:color w:val="231F20"/>
+          <w:sz w:val="24"/>
+          <w:szCs w:val="18"/>
+          <w:lang w:val="en-CA"/>
+        </w:rPr>
+        <w:t xml:space="preserve">In this same report, Brothers et al., 2016 showed that the higher velocity are onshore where there is an abundance of permafrost while the offshore permafrost has lower velocity. However, there is no straight line that define the lack of permafrost offshore. There is some continuity of offshore permafrost located NE of the Mackenzie Delta (Brothers et al., 2016). </w:t>
+      </w:r>
+      <w:r>
+        <w:rPr>
+          <w:rFonts w:cstheme="minorHAnsi"/>
+          <w:color w:val="231F20"/>
+          <w:sz w:val="24"/>
+          <w:szCs w:val="18"/>
+          <w:lang w:val="en-CA"/>
+        </w:rPr>
+        <w:t xml:space="preserve">Thus, the shelf of the Beaufort Sea is not only made with permafrost, there is also others geological formation as it showed higher in this report. </w:t>
+      </w:r>
+    </w:p>
+    <w:p>
+      <w:pPr>
+        <w:autoSpaceDE w:val="0"/>
+        <w:autoSpaceDN w:val="0"/>
+        <w:adjustRightInd w:val="0"/>
+        <w:spacing w:after="0" w:line="312" w:lineRule="auto"/>
+        <w:ind w:firstLine="708"/>
+        <w:jc w:val="both"/>
+        <w:rPr>
+          <w:rFonts w:cstheme="minorHAnsi"/>
+          <w:color w:val="231F20"/>
+          <w:sz w:val="24"/>
+          <w:szCs w:val="18"/>
+          <w:lang w:val="en-CA"/>
+        </w:rPr>
+      </w:pPr>
     </w:p>
     <w:p>
       <w:pPr>
@@ -2883,7 +3059,7 @@
 </file>
 
 <file path=customXml/itemProps1.xml><?xml version="1.0" encoding="utf-8"?>
-<ds:datastoreItem xmlns:ds="http://schemas.openxmlformats.org/officeDocument/2006/customXml" ds:itemID="{210FD0D9-C8ED-4177-BA89-E242A7CFA143}">
+<ds:datastoreItem xmlns:ds="http://schemas.openxmlformats.org/officeDocument/2006/customXml" ds:itemID="{19CAD1BC-2A03-4B46-A983-796E72C3FE26}">
   <ds:schemaRefs>
     <ds:schemaRef ds:uri="http://schemas.openxmlformats.org/officeDocument/2006/bibliography"/>
   </ds:schemaRefs>

</xml_diff>

<commit_message>
Voici mes commentaires sur ta première ébauche
</commit_message>
<xml_diff>
--- a/Introduction of the stratigraphic section.docx
+++ b/Introduction of the stratigraphic section.docx
@@ -1,6 +1,6 @@
 
 <file path=word/document.xml><?xml version="1.0" encoding="utf-8"?>
-<w:document xmlns:wpc="http://schemas.microsoft.com/office/word/2010/wordprocessingCanvas" xmlns:mc="http://schemas.openxmlformats.org/markup-compatibility/2006" xmlns:o="urn:schemas-microsoft-com:office:office" xmlns:r="http://schemas.openxmlformats.org/officeDocument/2006/relationships" xmlns:m="http://schemas.openxmlformats.org/officeDocument/2006/math" xmlns:v="urn:schemas-microsoft-com:vml" xmlns:wp14="http://schemas.microsoft.com/office/word/2010/wordprocessingDrawing" xmlns:wp="http://schemas.openxmlformats.org/drawingml/2006/wordprocessingDrawing" xmlns:w10="urn:schemas-microsoft-com:office:word" xmlns:w="http://schemas.openxmlformats.org/wordprocessingml/2006/main" xmlns:w14="http://schemas.microsoft.com/office/word/2010/wordml" xmlns:w15="http://schemas.microsoft.com/office/word/2012/wordml" xmlns:wpg="http://schemas.microsoft.com/office/word/2010/wordprocessingGroup" xmlns:wpi="http://schemas.microsoft.com/office/word/2010/wordprocessingInk" xmlns:wne="http://schemas.microsoft.com/office/word/2006/wordml" xmlns:wps="http://schemas.microsoft.com/office/word/2010/wordprocessingShape" mc:Ignorable="w14 w15 wp14">
+<w:document xmlns:wpc="http://schemas.microsoft.com/office/word/2010/wordprocessingCanvas" xmlns:cx="http://schemas.microsoft.com/office/drawing/2014/chartex" xmlns:cx1="http://schemas.microsoft.com/office/drawing/2015/9/8/chartex" xmlns:cx2="http://schemas.microsoft.com/office/drawing/2015/10/21/chartex" xmlns:cx3="http://schemas.microsoft.com/office/drawing/2016/5/9/chartex" xmlns:cx4="http://schemas.microsoft.com/office/drawing/2016/5/10/chartex" xmlns:cx5="http://schemas.microsoft.com/office/drawing/2016/5/11/chartex" xmlns:cx6="http://schemas.microsoft.com/office/drawing/2016/5/12/chartex" xmlns:cx7="http://schemas.microsoft.com/office/drawing/2016/5/13/chartex" xmlns:cx8="http://schemas.microsoft.com/office/drawing/2016/5/14/chartex" xmlns:mc="http://schemas.openxmlformats.org/markup-compatibility/2006" xmlns:aink="http://schemas.microsoft.com/office/drawing/2016/ink" xmlns:am3d="http://schemas.microsoft.com/office/drawing/2017/model3d" xmlns:o="urn:schemas-microsoft-com:office:office" xmlns:r="http://schemas.openxmlformats.org/officeDocument/2006/relationships" xmlns:m="http://schemas.openxmlformats.org/officeDocument/2006/math" xmlns:v="urn:schemas-microsoft-com:vml" xmlns:wp14="http://schemas.microsoft.com/office/word/2010/wordprocessingDrawing" xmlns:wp="http://schemas.openxmlformats.org/drawingml/2006/wordprocessingDrawing" xmlns:w10="urn:schemas-microsoft-com:office:word" xmlns:w="http://schemas.openxmlformats.org/wordprocessingml/2006/main" xmlns:w14="http://schemas.microsoft.com/office/word/2010/wordml" xmlns:w15="http://schemas.microsoft.com/office/word/2012/wordml" xmlns:w16cid="http://schemas.microsoft.com/office/word/2016/wordml/cid" xmlns:w16se="http://schemas.microsoft.com/office/word/2015/wordml/symex" xmlns:wpg="http://schemas.microsoft.com/office/word/2010/wordprocessingGroup" xmlns:wpi="http://schemas.microsoft.com/office/word/2010/wordprocessingInk" xmlns:wne="http://schemas.microsoft.com/office/word/2006/wordml" xmlns:wps="http://schemas.microsoft.com/office/word/2010/wordprocessingShape" mc:Ignorable="w14 w15 w16se w16cid wp14">
   <w:body>
     <w:p>
       <w:pPr>
@@ -92,7 +92,7 @@
           <w:lang w:eastAsia="fr-CA"/>
         </w:rPr>
         <w:drawing>
-          <wp:anchor distT="0" distB="0" distL="114300" distR="114300" simplePos="0" relativeHeight="251658240" behindDoc="0" locked="0" layoutInCell="1" allowOverlap="1">
+          <wp:anchor distT="0" distB="0" distL="114300" distR="114300" simplePos="0" relativeHeight="251658240" behindDoc="0" locked="0" layoutInCell="1" allowOverlap="1" wp14:anchorId="3FC61F0D" wp14:editId="2EA1FC89">
             <wp:simplePos x="0" y="0"/>
             <wp:positionH relativeFrom="column">
               <wp:posOffset>-160020</wp:posOffset>
@@ -268,7 +268,29 @@
           <w:sz w:val="24"/>
           <w:lang w:val="en-CA"/>
         </w:rPr>
-        <w:t xml:space="preserve"> Thus, a warming climate can induce an acceleration of the microbiological breakdown and release all the greenhouse inside the permafrost (Schuur et al., 2015). However, it remains some questions about the real effect of the release of those greenhouses. </w:t>
+        <w:t xml:space="preserve"> Thus, a warming climate can induce an acceleration of the microbiological breakdown and release all the greenhouse inside the permafrost (Schuur et al., 2015). However, it remains some questions about the real effect of the release of those </w:t>
+      </w:r>
+      <w:commentRangeStart w:id="0"/>
+      <w:r>
+        <w:rPr>
+          <w:sz w:val="24"/>
+          <w:lang w:val="en-CA"/>
+        </w:rPr>
+        <w:t>greenhouses</w:t>
+      </w:r>
+      <w:commentRangeEnd w:id="0"/>
+      <w:r>
+        <w:rPr>
+          <w:rStyle w:val="Marquedecommentaire"/>
+        </w:rPr>
+        <w:commentReference w:id="0"/>
+      </w:r>
+      <w:r>
+        <w:rPr>
+          <w:sz w:val="24"/>
+          <w:lang w:val="en-CA"/>
+        </w:rPr>
+        <w:t xml:space="preserve">. </w:t>
       </w:r>
     </w:p>
     <w:p>
@@ -289,7 +311,7 @@
         <mc:AlternateContent>
           <mc:Choice Requires="wps">
             <w:drawing>
-              <wp:anchor distT="45720" distB="45720" distL="114300" distR="114300" simplePos="0" relativeHeight="251660288" behindDoc="0" locked="0" layoutInCell="1" allowOverlap="1">
+              <wp:anchor distT="45720" distB="45720" distL="114300" distR="114300" simplePos="0" relativeHeight="251660288" behindDoc="0" locked="0" layoutInCell="1" allowOverlap="1" wp14:anchorId="1761D0D7" wp14:editId="1E957D02">
                 <wp:simplePos x="0" y="0"/>
                 <wp:positionH relativeFrom="column">
                   <wp:posOffset>-91440</wp:posOffset>
@@ -465,6 +487,7 @@
         </w:rPr>
         <w:tab/>
       </w:r>
+      <w:commentRangeStart w:id="2"/>
       <w:r>
         <w:rPr>
           <w:sz w:val="24"/>
@@ -566,37 +589,58 @@
         <w:t xml:space="preserve">Furthermore, there are layers of permafrost under the sea that trap the carbon pool in some localisations. However, it does not prevent the 17 </w:t>
       </w:r>
       <w:proofErr w:type="spellStart"/>
+      <w:r>
+        <w:rPr>
+          <w:sz w:val="24"/>
+          <w:lang w:val="en-CA"/>
+        </w:rPr>
+        <w:t>Tg</w:t>
+      </w:r>
+      <w:proofErr w:type="spellEnd"/>
+      <w:r>
+        <w:rPr>
+          <w:sz w:val="24"/>
+          <w:lang w:val="en-CA"/>
+        </w:rPr>
+        <w:t xml:space="preserve"> of CH</w:t>
+      </w:r>
+      <w:r>
+        <w:rPr>
+          <w:sz w:val="24"/>
+          <w:vertAlign w:val="subscript"/>
+          <w:lang w:val="en-CA"/>
+        </w:rPr>
+        <w:t>4</w:t>
+      </w:r>
+      <w:r>
+        <w:rPr>
+          <w:sz w:val="24"/>
+          <w:lang w:val="en-CA"/>
+        </w:rPr>
+        <w:t xml:space="preserve"> (1Pg = 1000Tg) that are release each </w:t>
+      </w:r>
       <w:proofErr w:type="gramStart"/>
       <w:r>
         <w:rPr>
           <w:sz w:val="24"/>
           <w:lang w:val="en-CA"/>
         </w:rPr>
-        <w:t>Tg</w:t>
-      </w:r>
-      <w:proofErr w:type="spellEnd"/>
+        <w:t>years</w:t>
+      </w:r>
       <w:proofErr w:type="gramEnd"/>
       <w:r>
         <w:rPr>
           <w:sz w:val="24"/>
           <w:lang w:val="en-CA"/>
         </w:rPr>
-        <w:t xml:space="preserve"> of CH</w:t>
-      </w:r>
-      <w:r>
-        <w:rPr>
-          <w:sz w:val="24"/>
-          <w:vertAlign w:val="subscript"/>
-          <w:lang w:val="en-CA"/>
-        </w:rPr>
-        <w:t>4</w:t>
-      </w:r>
-      <w:r>
-        <w:rPr>
-          <w:sz w:val="24"/>
-          <w:lang w:val="en-CA"/>
-        </w:rPr>
-        <w:t xml:space="preserve"> (1Pg = 1000Tg) that are release each years according to the last investigation (Schuur et al., 2015). </w:t>
+        <w:t xml:space="preserve"> according to the last investigation (Schuur et al., 2015). </w:t>
+      </w:r>
+      <w:commentRangeEnd w:id="2"/>
+      <w:r>
+        <w:rPr>
+          <w:rStyle w:val="Marquedecommentaire"/>
+        </w:rPr>
+        <w:commentReference w:id="2"/>
       </w:r>
     </w:p>
     <w:p>
@@ -886,27 +930,7 @@
           <w:szCs w:val="24"/>
           <w:lang w:val="en-CA"/>
         </w:rPr>
-        <w:t xml:space="preserve">During the glacier period of the Neogene and the Quaternary, the Mackenzie trough was filled with fine-grained of </w:t>
-      </w:r>
-      <w:proofErr w:type="spellStart"/>
-      <w:r>
-        <w:rPr>
-          <w:rFonts w:eastAsia="TimesNewRomanPSMT" w:cstheme="minorHAnsi"/>
-          <w:sz w:val="24"/>
-          <w:szCs w:val="24"/>
-          <w:lang w:val="en-CA"/>
-        </w:rPr>
-        <w:t>fluvio</w:t>
-      </w:r>
-      <w:proofErr w:type="spellEnd"/>
-      <w:r>
-        <w:rPr>
-          <w:rFonts w:eastAsia="TimesNewRomanPSMT" w:cstheme="minorHAnsi"/>
-          <w:sz w:val="24"/>
-          <w:szCs w:val="24"/>
-          <w:lang w:val="en-CA"/>
-        </w:rPr>
-        <w:t xml:space="preserve">-deltaic sediments. Later in the Quaternary, periods of Tills last deposed on the Beaufort Sea shelf at different times. </w:t>
+        <w:t xml:space="preserve">During the glacier period of the Neogene and the Quaternary, the Mackenzie trough was filled with fine-grained of fluvio-deltaic sediments. Later in the Quaternary, periods of Tills last deposed on the Beaufort Sea shelf at different times. </w:t>
       </w:r>
       <w:r>
         <w:rPr>
@@ -1088,7 +1112,7 @@
         <mc:AlternateContent>
           <mc:Choice Requires="wps">
             <w:drawing>
-              <wp:anchor distT="45720" distB="45720" distL="114300" distR="114300" simplePos="0" relativeHeight="251666432" behindDoc="0" locked="0" layoutInCell="1" allowOverlap="1">
+              <wp:anchor distT="45720" distB="45720" distL="114300" distR="114300" simplePos="0" relativeHeight="251666432" behindDoc="0" locked="0" layoutInCell="1" allowOverlap="1" wp14:anchorId="67E97257" wp14:editId="01D471CA">
                 <wp:simplePos x="0" y="0"/>
                 <wp:positionH relativeFrom="column">
                   <wp:posOffset>38100</wp:posOffset>
@@ -1228,7 +1252,7 @@
           <w:lang w:eastAsia="fr-CA"/>
         </w:rPr>
         <w:drawing>
-          <wp:anchor distT="0" distB="0" distL="114300" distR="114300" simplePos="0" relativeHeight="251661312" behindDoc="0" locked="0" layoutInCell="1" allowOverlap="1">
+          <wp:anchor distT="0" distB="0" distL="114300" distR="114300" simplePos="0" relativeHeight="251661312" behindDoc="0" locked="0" layoutInCell="1" allowOverlap="1" wp14:anchorId="4E1E015D" wp14:editId="7027225A">
             <wp:simplePos x="0" y="0"/>
             <wp:positionH relativeFrom="column">
               <wp:posOffset>-22860</wp:posOffset>
@@ -1251,7 +1275,7 @@
                     <pic:cNvPicPr/>
                   </pic:nvPicPr>
                   <pic:blipFill>
-                    <a:blip r:embed="rId6">
+                    <a:blip r:embed="rId9">
                       <a:extLst>
                         <a:ext uri="{28A0092B-C50C-407E-A947-70E740481C1C}">
                           <a14:useLocalDpi xmlns:a14="http://schemas.microsoft.com/office/drawing/2010/main" val="0"/>
@@ -1296,27 +1320,7 @@
           <w:szCs w:val="24"/>
           <w:lang w:val="en-CA"/>
         </w:rPr>
-        <w:t xml:space="preserve">major bathymetric depression who is located in the Mackenzie Bay in the Beaufort Sea. His localization represents ice streams which drained the north-west margin of the </w:t>
-      </w:r>
-      <w:proofErr w:type="spellStart"/>
-      <w:r>
-        <w:rPr>
-          <w:rFonts w:eastAsia="TimesNewRomanPSMT" w:cstheme="minorHAnsi"/>
-          <w:sz w:val="24"/>
-          <w:szCs w:val="24"/>
-          <w:lang w:val="en-CA"/>
-        </w:rPr>
-        <w:t>Laurentide</w:t>
-      </w:r>
-      <w:proofErr w:type="spellEnd"/>
-      <w:r>
-        <w:rPr>
-          <w:rFonts w:eastAsia="TimesNewRomanPSMT" w:cstheme="minorHAnsi"/>
-          <w:sz w:val="24"/>
-          <w:szCs w:val="24"/>
-          <w:lang w:val="en-CA"/>
-        </w:rPr>
-        <w:t xml:space="preserve"> Ice sheet (Fig1.a) during the Quaternary glaciation. </w:t>
+        <w:t xml:space="preserve">major bathymetric depression who is located in the Mackenzie Bay in the Beaufort Sea. His localization represents ice streams which drained the north-west margin of the Laurentide Ice sheet (Fig1.a) during the Quaternary glaciation. </w:t>
       </w:r>
       <w:r>
         <w:rPr>
@@ -1611,16 +1615,62 @@
           <w:lang w:val="en-CA"/>
         </w:rPr>
       </w:pPr>
-      <w:r>
-        <w:rPr>
-          <w:rFonts w:eastAsia="TimesNewRomanPSMT" w:cstheme="minorHAnsi"/>
-          <w:sz w:val="28"/>
-          <w:szCs w:val="24"/>
-          <w:u w:val="single"/>
-          <w:lang w:val="en-CA"/>
-        </w:rPr>
-        <w:t xml:space="preserve">Feature of the permafrost </w:t>
-      </w:r>
+      <w:commentRangeStart w:id="3"/>
+      <w:commentRangeStart w:id="4"/>
+      <w:del w:id="5" w:author="Gabriel Fabien-Ouellet" w:date="2018-10-19T10:44:00Z">
+        <w:r>
+          <w:rPr>
+            <w:rFonts w:eastAsia="TimesNewRomanPSMT" w:cstheme="minorHAnsi"/>
+            <w:sz w:val="28"/>
+            <w:szCs w:val="24"/>
+            <w:u w:val="single"/>
+            <w:lang w:val="en-CA"/>
+          </w:rPr>
+          <w:delText xml:space="preserve">Feature of the permafrost </w:delText>
+        </w:r>
+      </w:del>
+      <w:ins w:id="6" w:author="Gabriel Fabien-Ouellet" w:date="2018-10-19T10:44:00Z">
+        <w:r>
+          <w:rPr>
+            <w:rFonts w:eastAsia="TimesNewRomanPSMT" w:cstheme="minorHAnsi"/>
+            <w:sz w:val="28"/>
+            <w:szCs w:val="24"/>
+            <w:u w:val="single"/>
+            <w:lang w:val="en-CA"/>
+          </w:rPr>
+          <w:t xml:space="preserve">Seismic properties of the </w:t>
+        </w:r>
+      </w:ins>
+      <w:ins w:id="7" w:author="Gabriel Fabien-Ouellet" w:date="2018-10-19T10:45:00Z">
+        <w:r>
+          <w:rPr>
+            <w:rFonts w:eastAsia="TimesNewRomanPSMT" w:cstheme="minorHAnsi"/>
+            <w:sz w:val="28"/>
+            <w:szCs w:val="24"/>
+            <w:u w:val="single"/>
+            <w:lang w:val="en-CA"/>
+          </w:rPr>
+          <w:t>permafrost</w:t>
+        </w:r>
+      </w:ins>
+      <w:commentRangeEnd w:id="3"/>
+      <w:ins w:id="8" w:author="Gabriel Fabien-Ouellet" w:date="2018-10-19T10:46:00Z">
+        <w:r>
+          <w:rPr>
+            <w:rStyle w:val="Marquedecommentaire"/>
+          </w:rPr>
+          <w:commentReference w:id="3"/>
+        </w:r>
+      </w:ins>
+      <w:commentRangeEnd w:id="4"/>
+      <w:ins w:id="9" w:author="Gabriel Fabien-Ouellet" w:date="2018-10-19T10:48:00Z">
+        <w:r>
+          <w:rPr>
+            <w:rStyle w:val="Marquedecommentaire"/>
+          </w:rPr>
+          <w:commentReference w:id="4"/>
+        </w:r>
+      </w:ins>
     </w:p>
     <w:p>
       <w:pPr>
@@ -1648,7 +1698,7 @@
         <mc:AlternateContent>
           <mc:Choice Requires="wps">
             <w:drawing>
-              <wp:anchor distT="45720" distB="45720" distL="114300" distR="114300" simplePos="0" relativeHeight="251664384" behindDoc="0" locked="0" layoutInCell="1" allowOverlap="1">
+              <wp:anchor distT="45720" distB="45720" distL="114300" distR="114300" simplePos="0" relativeHeight="251664384" behindDoc="0" locked="0" layoutInCell="1" allowOverlap="1" wp14:anchorId="285DD82C" wp14:editId="333AE507">
                 <wp:simplePos x="0" y="0"/>
                 <wp:positionH relativeFrom="column">
                   <wp:posOffset>160020</wp:posOffset>
@@ -1755,7 +1805,6 @@
           </mc:Fallback>
         </mc:AlternateContent>
       </w:r>
-      <w:bookmarkStart w:id="0" w:name="_GoBack"/>
       <w:r>
         <w:rPr>
           <w:rFonts w:eastAsia="TimesNewRomanPSMT" w:cstheme="minorHAnsi"/>
@@ -1765,7 +1814,7 @@
           <w:lang w:eastAsia="fr-CA"/>
         </w:rPr>
         <w:drawing>
-          <wp:anchor distT="0" distB="0" distL="114300" distR="114300" simplePos="0" relativeHeight="251662336" behindDoc="0" locked="0" layoutInCell="1" allowOverlap="1">
+          <wp:anchor distT="0" distB="0" distL="114300" distR="114300" simplePos="0" relativeHeight="251662336" behindDoc="0" locked="0" layoutInCell="1" allowOverlap="1" wp14:anchorId="75711D99" wp14:editId="0F89718B">
             <wp:simplePos x="0" y="0"/>
             <wp:positionH relativeFrom="column">
               <wp:posOffset>-213360</wp:posOffset>
@@ -1788,7 +1837,7 @@
                     <pic:cNvPicPr/>
                   </pic:nvPicPr>
                   <pic:blipFill>
-                    <a:blip r:embed="rId7">
+                    <a:blip r:embed="rId10">
                       <a:extLst>
                         <a:ext uri="{28A0092B-C50C-407E-A947-70E740481C1C}">
                           <a14:useLocalDpi xmlns:a14="http://schemas.microsoft.com/office/drawing/2010/main" val="0"/>
@@ -1820,7 +1869,6 @@
           </wp:anchor>
         </w:drawing>
       </w:r>
-      <w:bookmarkEnd w:id="0"/>
       <w:r>
         <w:rPr>
           <w:rFonts w:eastAsia="TimesNewRomanPSMT" w:cstheme="minorHAnsi"/>
@@ -1932,6 +1980,97 @@
         </w:rPr>
         <w:t xml:space="preserve">Log data have been collected from 200 m to 2000 m in the shelf of the Beaufort Sea and it showed that the marine sediment are fresh, so without salinity (Frederick et al., 2015). Those data will help to interpret the stratigraphy section of the shelf of the Beaufort Sea. </w:t>
       </w:r>
+    </w:p>
+    <w:p>
+      <w:pPr>
+        <w:autoSpaceDE w:val="0"/>
+        <w:autoSpaceDN w:val="0"/>
+        <w:adjustRightInd w:val="0"/>
+        <w:spacing w:after="0" w:line="312" w:lineRule="auto"/>
+        <w:jc w:val="both"/>
+        <w:rPr>
+          <w:ins w:id="10" w:author="Gabriel Fabien-Ouellet" w:date="2018-10-19T10:47:00Z"/>
+          <w:rFonts w:eastAsia="TimesNewRomanPSMT" w:cstheme="minorHAnsi"/>
+          <w:sz w:val="24"/>
+          <w:szCs w:val="24"/>
+          <w:lang w:val="en-CA"/>
+        </w:rPr>
+      </w:pPr>
+    </w:p>
+    <w:p>
+      <w:pPr>
+        <w:autoSpaceDE w:val="0"/>
+        <w:autoSpaceDN w:val="0"/>
+        <w:adjustRightInd w:val="0"/>
+        <w:spacing w:after="0" w:line="312" w:lineRule="auto"/>
+        <w:jc w:val="both"/>
+        <w:rPr>
+          <w:ins w:id="11" w:author="Gabriel Fabien-Ouellet" w:date="2018-10-19T10:47:00Z"/>
+          <w:rFonts w:eastAsia="TimesNewRomanPSMT" w:cstheme="minorHAnsi"/>
+          <w:sz w:val="28"/>
+          <w:szCs w:val="24"/>
+          <w:u w:val="single"/>
+          <w:lang w:val="en-CA"/>
+        </w:rPr>
+      </w:pPr>
+      <w:commentRangeStart w:id="12"/>
+      <w:ins w:id="13" w:author="Gabriel Fabien-Ouellet" w:date="2018-10-19T10:48:00Z">
+        <w:r>
+          <w:rPr>
+            <w:rFonts w:eastAsia="TimesNewRomanPSMT" w:cstheme="minorHAnsi"/>
+            <w:sz w:val="28"/>
+            <w:szCs w:val="24"/>
+            <w:u w:val="single"/>
+            <w:lang w:val="en-CA"/>
+          </w:rPr>
+          <w:t xml:space="preserve">Seismic surveys </w:t>
+        </w:r>
+        <w:r>
+          <w:rPr>
+            <w:rFonts w:eastAsia="TimesNewRomanPSMT" w:cstheme="minorHAnsi"/>
+            <w:sz w:val="28"/>
+            <w:szCs w:val="24"/>
+            <w:u w:val="single"/>
+            <w:lang w:val="en-CA"/>
+          </w:rPr>
+          <w:t>for permafrost characterization</w:t>
+        </w:r>
+      </w:ins>
+      <w:commentRangeEnd w:id="12"/>
+      <w:ins w:id="14" w:author="Gabriel Fabien-Ouellet" w:date="2018-10-19T10:53:00Z">
+        <w:r>
+          <w:rPr>
+            <w:rStyle w:val="Marquedecommentaire"/>
+          </w:rPr>
+          <w:commentReference w:id="12"/>
+        </w:r>
+      </w:ins>
+    </w:p>
+    <w:p>
+      <w:pPr>
+        <w:autoSpaceDE w:val="0"/>
+        <w:autoSpaceDN w:val="0"/>
+        <w:adjustRightInd w:val="0"/>
+        <w:spacing w:after="0" w:line="312" w:lineRule="auto"/>
+        <w:jc w:val="both"/>
+        <w:rPr>
+          <w:del w:id="15" w:author="Gabriel Fabien-Ouellet" w:date="2018-10-19T10:47:00Z"/>
+          <w:rFonts w:eastAsia="TimesNewRomanPSMT" w:cstheme="minorHAnsi"/>
+          <w:sz w:val="24"/>
+          <w:szCs w:val="24"/>
+          <w:lang w:val="en-CA"/>
+        </w:rPr>
+        <w:pPrChange w:id="16" w:author="Gabriel Fabien-Ouellet" w:date="2018-10-19T10:47:00Z">
+          <w:pPr>
+            <w:autoSpaceDE w:val="0"/>
+            <w:autoSpaceDN w:val="0"/>
+            <w:adjustRightInd w:val="0"/>
+            <w:spacing w:after="0" w:line="312" w:lineRule="auto"/>
+            <w:ind w:firstLine="708"/>
+            <w:jc w:val="both"/>
+          </w:pPr>
+        </w:pPrChange>
+      </w:pPr>
     </w:p>
     <w:p>
       <w:pPr>
@@ -1942,22 +2081,6 @@
         <w:ind w:firstLine="708"/>
         <w:jc w:val="both"/>
         <w:rPr>
-          <w:rFonts w:eastAsia="TimesNewRomanPSMT" w:cstheme="minorHAnsi"/>
-          <w:sz w:val="24"/>
-          <w:szCs w:val="24"/>
-          <w:lang w:val="en-CA"/>
-        </w:rPr>
-      </w:pPr>
-    </w:p>
-    <w:p>
-      <w:pPr>
-        <w:autoSpaceDE w:val="0"/>
-        <w:autoSpaceDN w:val="0"/>
-        <w:adjustRightInd w:val="0"/>
-        <w:spacing w:after="0" w:line="312" w:lineRule="auto"/>
-        <w:ind w:firstLine="708"/>
-        <w:jc w:val="both"/>
-        <w:rPr>
           <w:rFonts w:cstheme="minorHAnsi"/>
           <w:color w:val="231F20"/>
           <w:sz w:val="24"/>
@@ -1976,7 +2099,7 @@
         <mc:AlternateContent>
           <mc:Choice Requires="wps">
             <w:drawing>
-              <wp:anchor distT="45720" distB="45720" distL="114300" distR="114300" simplePos="0" relativeHeight="251668480" behindDoc="0" locked="0" layoutInCell="1" allowOverlap="1">
+              <wp:anchor distT="45720" distB="45720" distL="114300" distR="114300" simplePos="0" relativeHeight="251668480" behindDoc="0" locked="0" layoutInCell="1" allowOverlap="1" wp14:anchorId="26D597D2" wp14:editId="6B2E2136">
                 <wp:simplePos x="0" y="0"/>
                 <wp:positionH relativeFrom="column">
                   <wp:posOffset>53340</wp:posOffset>
@@ -2093,7 +2216,7 @@
           <w:lang w:eastAsia="fr-CA"/>
         </w:rPr>
         <w:drawing>
-          <wp:anchor distT="0" distB="0" distL="114300" distR="114300" simplePos="0" relativeHeight="251669504" behindDoc="0" locked="0" layoutInCell="1" allowOverlap="1">
+          <wp:anchor distT="0" distB="0" distL="114300" distR="114300" simplePos="0" relativeHeight="251669504" behindDoc="0" locked="0" layoutInCell="1" allowOverlap="1" wp14:anchorId="63BD1139" wp14:editId="674A943E">
             <wp:simplePos x="0" y="0"/>
             <wp:positionH relativeFrom="column">
               <wp:posOffset>-83820</wp:posOffset>
@@ -2116,7 +2239,7 @@
                     <pic:cNvPicPr/>
                   </pic:nvPicPr>
                   <pic:blipFill>
-                    <a:blip r:embed="rId8">
+                    <a:blip r:embed="rId11">
                       <a:extLst>
                         <a:ext uri="{28A0092B-C50C-407E-A947-70E740481C1C}">
                           <a14:useLocalDpi xmlns:a14="http://schemas.microsoft.com/office/drawing/2010/main" val="0"/>
@@ -2358,8 +2481,247 @@
 </w:document>
 </file>
 
+<file path=word/comments.xml><?xml version="1.0" encoding="utf-8"?>
+<w:comments xmlns:wpc="http://schemas.microsoft.com/office/word/2010/wordprocessingCanvas" xmlns:cx="http://schemas.microsoft.com/office/drawing/2014/chartex" xmlns:cx1="http://schemas.microsoft.com/office/drawing/2015/9/8/chartex" xmlns:cx2="http://schemas.microsoft.com/office/drawing/2015/10/21/chartex" xmlns:cx3="http://schemas.microsoft.com/office/drawing/2016/5/9/chartex" xmlns:cx4="http://schemas.microsoft.com/office/drawing/2016/5/10/chartex" xmlns:cx5="http://schemas.microsoft.com/office/drawing/2016/5/11/chartex" xmlns:cx6="http://schemas.microsoft.com/office/drawing/2016/5/12/chartex" xmlns:cx7="http://schemas.microsoft.com/office/drawing/2016/5/13/chartex" xmlns:cx8="http://schemas.microsoft.com/office/drawing/2016/5/14/chartex" xmlns:mc="http://schemas.openxmlformats.org/markup-compatibility/2006" xmlns:aink="http://schemas.microsoft.com/office/drawing/2016/ink" xmlns:am3d="http://schemas.microsoft.com/office/drawing/2017/model3d" xmlns:o="urn:schemas-microsoft-com:office:office" xmlns:r="http://schemas.openxmlformats.org/officeDocument/2006/relationships" xmlns:m="http://schemas.openxmlformats.org/officeDocument/2006/math" xmlns:v="urn:schemas-microsoft-com:vml" xmlns:wp14="http://schemas.microsoft.com/office/word/2010/wordprocessingDrawing" xmlns:wp="http://schemas.openxmlformats.org/drawingml/2006/wordprocessingDrawing" xmlns:w10="urn:schemas-microsoft-com:office:word" xmlns:w="http://schemas.openxmlformats.org/wordprocessingml/2006/main" xmlns:w14="http://schemas.microsoft.com/office/word/2010/wordml" xmlns:w15="http://schemas.microsoft.com/office/word/2012/wordml" xmlns:w16cid="http://schemas.microsoft.com/office/word/2016/wordml/cid" xmlns:w16se="http://schemas.microsoft.com/office/word/2015/wordml/symex" xmlns:wpg="http://schemas.microsoft.com/office/word/2010/wordprocessingGroup" xmlns:wpi="http://schemas.microsoft.com/office/word/2010/wordprocessingInk" xmlns:wne="http://schemas.microsoft.com/office/word/2006/wordml" xmlns:wps="http://schemas.microsoft.com/office/word/2010/wordprocessingShape" mc:Ignorable="w14 w15 w16se w16cid wp14">
+  <w:comment w:id="0" w:author="Gabriel Fabien-Ouellet" w:date="2018-10-19T10:56:00Z" w:initials="GF">
+    <w:p>
+      <w:pPr>
+        <w:pStyle w:val="Commentaire"/>
+      </w:pPr>
+      <w:r>
+        <w:rPr>
+          <w:rStyle w:val="Marquedecommentaire"/>
+        </w:rPr>
+        <w:annotationRef/>
+      </w:r>
+      <w:r>
+        <w:t>Pour les Figures, ne pas inclure la légende de l’article. Ne pas non plus entourer de texte. Finalement, toujours mettre dans la légende : tiré de (</w:t>
+      </w:r>
+      <w:bookmarkStart w:id="1" w:name="_GoBack"/>
+      <w:bookmarkEnd w:id="1"/>
+      <w:r>
+        <w:t xml:space="preserve">XXX, XXX) </w:t>
+      </w:r>
+    </w:p>
+  </w:comment>
+  <w:comment w:id="2" w:author="Gabriel Fabien-Ouellet" w:date="2018-10-19T10:37:00Z" w:initials="GF">
+    <w:p>
+      <w:pPr>
+        <w:pStyle w:val="Commentaire"/>
+      </w:pPr>
+      <w:r>
+        <w:rPr>
+          <w:rStyle w:val="Marquedecommentaire"/>
+        </w:rPr>
+        <w:annotationRef/>
+      </w:r>
+      <w:r>
+        <w:t xml:space="preserve">Je pense ici qu’on devrait expliquer plus en détails </w:t>
+      </w:r>
+      <w:r>
+        <w:t xml:space="preserve">la mise en place du pergélisol sous-marin, et pas seulement sous l’angle du méthane </w:t>
+      </w:r>
+      <w:r>
+        <w:t>emprisonné</w:t>
+      </w:r>
+      <w:r>
+        <w:t xml:space="preserve">. </w:t>
+      </w:r>
+    </w:p>
+    <w:p>
+      <w:pPr>
+        <w:pStyle w:val="Commentaire"/>
+      </w:pPr>
+      <w:r>
+        <w:t xml:space="preserve">Comment s’est-il formé ? </w:t>
+      </w:r>
+      <w:proofErr w:type="gramStart"/>
+      <w:r>
+        <w:t>Comment</w:t>
+      </w:r>
+      <w:proofErr w:type="gramEnd"/>
+      <w:r>
+        <w:t xml:space="preserve"> se dégrade-t-il ? Quels sont les flux de chaleur, et comment l’équilibre se maintient ? </w:t>
+      </w:r>
+    </w:p>
+  </w:comment>
+  <w:comment w:id="3" w:author="Gabriel Fabien-Ouellet" w:date="2018-10-19T10:46:00Z" w:initials="GF">
+    <w:p>
+      <w:pPr>
+        <w:pStyle w:val="Commentaire"/>
+      </w:pPr>
+      <w:r>
+        <w:rPr>
+          <w:rStyle w:val="Marquedecommentaire"/>
+        </w:rPr>
+        <w:annotationRef/>
+      </w:r>
+    </w:p>
+  </w:comment>
+  <w:comment w:id="4" w:author="Gabriel Fabien-Ouellet" w:date="2018-10-19T10:48:00Z" w:initials="GF">
+    <w:p>
+      <w:pPr>
+        <w:pStyle w:val="Commentaire"/>
+      </w:pPr>
+      <w:r>
+        <w:rPr>
+          <w:rStyle w:val="Marquedecommentaire"/>
+        </w:rPr>
+        <w:annotationRef/>
+      </w:r>
+      <w:r>
+        <w:t xml:space="preserve">Élaborer plus en détails. </w:t>
+      </w:r>
+    </w:p>
+    <w:p>
+      <w:pPr>
+        <w:pStyle w:val="Commentaire"/>
+      </w:pPr>
+      <w:r>
+        <w:t xml:space="preserve">-Faire une revue plus </w:t>
+      </w:r>
+      <w:proofErr w:type="spellStart"/>
+      <w:r>
+        <w:t>détailée</w:t>
+      </w:r>
+      <w:proofErr w:type="spellEnd"/>
+      <w:r>
+        <w:t xml:space="preserve"> des études en laboratoires sur les propriétés sismiques</w:t>
+      </w:r>
+    </w:p>
+    <w:p>
+      <w:pPr>
+        <w:pStyle w:val="Commentaire"/>
+      </w:pPr>
+      <w:r>
+        <w:t xml:space="preserve">-Comment l’amplitude (l’atténuation) est </w:t>
+      </w:r>
+      <w:proofErr w:type="spellStart"/>
+      <w:proofErr w:type="gramStart"/>
+      <w:r>
+        <w:t>affecté</w:t>
+      </w:r>
+      <w:proofErr w:type="spellEnd"/>
+      <w:proofErr w:type="gramEnd"/>
+      <w:r>
+        <w:t xml:space="preserve"> par le pourcentage de glace </w:t>
+      </w:r>
+    </w:p>
+    <w:p>
+      <w:pPr>
+        <w:pStyle w:val="Commentaire"/>
+      </w:pPr>
+      <w:r>
+        <w:t xml:space="preserve">-Quelles sont les implications pour les types de levés sismiques en surface (un peu complexe pour toi, je t’aiderai en temps et lieu). En gros, beaucoup de levés de sismique réfraction </w:t>
+      </w:r>
+      <w:proofErr w:type="spellStart"/>
+      <w:proofErr w:type="gramStart"/>
+      <w:r>
+        <w:t>du</w:t>
+      </w:r>
+      <w:proofErr w:type="spellEnd"/>
+      <w:proofErr w:type="gramEnd"/>
+      <w:r>
+        <w:t xml:space="preserve"> à l’augmentation notoire des vitesses dans le pergélisol. </w:t>
+      </w:r>
+    </w:p>
+    <w:p>
+      <w:pPr>
+        <w:pStyle w:val="Commentaire"/>
+      </w:pPr>
+    </w:p>
+    <w:p>
+      <w:pPr>
+        <w:pStyle w:val="Commentaire"/>
+      </w:pPr>
+    </w:p>
+  </w:comment>
+  <w:comment w:id="12" w:author="Gabriel Fabien-Ouellet" w:date="2018-10-19T10:53:00Z" w:initials="GF">
+    <w:p>
+      <w:pPr>
+        <w:pStyle w:val="Commentaire"/>
+      </w:pPr>
+      <w:r>
+        <w:rPr>
+          <w:rStyle w:val="Marquedecommentaire"/>
+        </w:rPr>
+        <w:annotationRef/>
+      </w:r>
+      <w:r>
+        <w:t>Quels types de levés sismiques ont été utilisé pour caractériser le pergélisol ? (</w:t>
+      </w:r>
+      <w:proofErr w:type="gramStart"/>
+      <w:r>
+        <w:t>sismique</w:t>
+      </w:r>
+      <w:proofErr w:type="gramEnd"/>
+      <w:r>
+        <w:t xml:space="preserve"> réfraction, sismique réflexion ?. (</w:t>
+      </w:r>
+      <w:proofErr w:type="gramStart"/>
+      <w:r>
+        <w:t>mesures</w:t>
+      </w:r>
+      <w:proofErr w:type="gramEnd"/>
+      <w:r>
+        <w:t xml:space="preserve"> basées sur les changements de vitesse, la forme des réflecteurs ?)</w:t>
+      </w:r>
+    </w:p>
+    <w:p>
+      <w:pPr>
+        <w:pStyle w:val="Commentaire"/>
+      </w:pPr>
+      <w:proofErr w:type="spellStart"/>
+      <w:r>
+        <w:t>A-t-il</w:t>
+      </w:r>
+      <w:proofErr w:type="spellEnd"/>
+      <w:r>
+        <w:t xml:space="preserve"> </w:t>
+      </w:r>
+      <w:proofErr w:type="gramStart"/>
+      <w:r>
+        <w:t>des exemple</w:t>
+      </w:r>
+      <w:proofErr w:type="gramEnd"/>
+      <w:r>
+        <w:t xml:space="preserve"> d’utilisation de l’atténuation sismique ?</w:t>
+      </w:r>
+    </w:p>
+  </w:comment>
+</w:comments>
+</file>
+
+<file path=word/commentsExtended.xml><?xml version="1.0" encoding="utf-8"?>
+<w15:commentsEx xmlns:wpc="http://schemas.microsoft.com/office/word/2010/wordprocessingCanvas" xmlns:cx="http://schemas.microsoft.com/office/drawing/2014/chartex" xmlns:cx1="http://schemas.microsoft.com/office/drawing/2015/9/8/chartex" xmlns:cx2="http://schemas.microsoft.com/office/drawing/2015/10/21/chartex" xmlns:cx3="http://schemas.microsoft.com/office/drawing/2016/5/9/chartex" xmlns:cx4="http://schemas.microsoft.com/office/drawing/2016/5/10/chartex" xmlns:cx5="http://schemas.microsoft.com/office/drawing/2016/5/11/chartex" xmlns:cx6="http://schemas.microsoft.com/office/drawing/2016/5/12/chartex" xmlns:cx7="http://schemas.microsoft.com/office/drawing/2016/5/13/chartex" xmlns:cx8="http://schemas.microsoft.com/office/drawing/2016/5/14/chartex" xmlns:mc="http://schemas.openxmlformats.org/markup-compatibility/2006" xmlns:aink="http://schemas.microsoft.com/office/drawing/2016/ink" xmlns:am3d="http://schemas.microsoft.com/office/drawing/2017/model3d" xmlns:o="urn:schemas-microsoft-com:office:office" xmlns:r="http://schemas.openxmlformats.org/officeDocument/2006/relationships" xmlns:m="http://schemas.openxmlformats.org/officeDocument/2006/math" xmlns:v="urn:schemas-microsoft-com:vml" xmlns:wp14="http://schemas.microsoft.com/office/word/2010/wordprocessingDrawing" xmlns:wp="http://schemas.openxmlformats.org/drawingml/2006/wordprocessingDrawing" xmlns:w10="urn:schemas-microsoft-com:office:word" xmlns:w="http://schemas.openxmlformats.org/wordprocessingml/2006/main" xmlns:w14="http://schemas.microsoft.com/office/word/2010/wordml" xmlns:w15="http://schemas.microsoft.com/office/word/2012/wordml" xmlns:w16cid="http://schemas.microsoft.com/office/word/2016/wordml/cid" xmlns:w16se="http://schemas.microsoft.com/office/word/2015/wordml/symex" xmlns:wpg="http://schemas.microsoft.com/office/word/2010/wordprocessingGroup" xmlns:wpi="http://schemas.microsoft.com/office/word/2010/wordprocessingInk" xmlns:wne="http://schemas.microsoft.com/office/word/2006/wordml" xmlns:wps="http://schemas.microsoft.com/office/word/2010/wordprocessingShape" mc:Ignorable="w14 w15 w16se w16cid wp14">
+  <w15:commentEx w15:paraId="260791FA" w15:done="0"/>
+  <w15:commentEx w15:paraId="11FB1438" w15:done="0"/>
+  <w15:commentEx w15:paraId="684375D1" w15:done="0"/>
+  <w15:commentEx w15:paraId="79B16D84" w15:done="0"/>
+  <w15:commentEx w15:paraId="2D9EADDF" w15:done="0"/>
+</w15:commentsEx>
+</file>
+
+<file path=word/commentsIds.xml><?xml version="1.0" encoding="utf-8"?>
+<w16cid:commentsIds xmlns:wpc="http://schemas.microsoft.com/office/word/2010/wordprocessingCanvas" xmlns:cx="http://schemas.microsoft.com/office/drawing/2014/chartex" xmlns:cx1="http://schemas.microsoft.com/office/drawing/2015/9/8/chartex" xmlns:cx2="http://schemas.microsoft.com/office/drawing/2015/10/21/chartex" xmlns:cx3="http://schemas.microsoft.com/office/drawing/2016/5/9/chartex" xmlns:cx4="http://schemas.microsoft.com/office/drawing/2016/5/10/chartex" xmlns:cx5="http://schemas.microsoft.com/office/drawing/2016/5/11/chartex" xmlns:cx6="http://schemas.microsoft.com/office/drawing/2016/5/12/chartex" xmlns:cx7="http://schemas.microsoft.com/office/drawing/2016/5/13/chartex" xmlns:cx8="http://schemas.microsoft.com/office/drawing/2016/5/14/chartex" xmlns:mc="http://schemas.openxmlformats.org/markup-compatibility/2006" xmlns:aink="http://schemas.microsoft.com/office/drawing/2016/ink" xmlns:am3d="http://schemas.microsoft.com/office/drawing/2017/model3d" xmlns:o="urn:schemas-microsoft-com:office:office" xmlns:r="http://schemas.openxmlformats.org/officeDocument/2006/relationships" xmlns:m="http://schemas.openxmlformats.org/officeDocument/2006/math" xmlns:v="urn:schemas-microsoft-com:vml" xmlns:wp14="http://schemas.microsoft.com/office/word/2010/wordprocessingDrawing" xmlns:wp="http://schemas.openxmlformats.org/drawingml/2006/wordprocessingDrawing" xmlns:w10="urn:schemas-microsoft-com:office:word" xmlns:w="http://schemas.openxmlformats.org/wordprocessingml/2006/main" xmlns:w14="http://schemas.microsoft.com/office/word/2010/wordml" xmlns:w15="http://schemas.microsoft.com/office/word/2012/wordml" xmlns:w16cid="http://schemas.microsoft.com/office/word/2016/wordml/cid" xmlns:w16se="http://schemas.microsoft.com/office/word/2015/wordml/symex" xmlns:wpg="http://schemas.microsoft.com/office/word/2010/wordprocessingGroup" xmlns:wpi="http://schemas.microsoft.com/office/word/2010/wordprocessingInk" xmlns:wne="http://schemas.microsoft.com/office/word/2006/wordml" xmlns:wps="http://schemas.microsoft.com/office/word/2010/wordprocessingShape" mc:Ignorable="w14 w15 w16se w16cid wp14">
+  <w16cid:commentId w16cid:paraId="260791FA" w16cid:durableId="1F7436E9"/>
+  <w16cid:commentId w16cid:paraId="11FB1438" w16cid:durableId="1F74326E"/>
+  <w16cid:commentId w16cid:paraId="684375D1" w16cid:durableId="1F74346D"/>
+  <w16cid:commentId w16cid:paraId="79B16D84" w16cid:durableId="1F743507"/>
+  <w16cid:commentId w16cid:paraId="2D9EADDF" w16cid:durableId="1F743619"/>
+</w16cid:commentsIds>
+</file>
+
+<file path=word/people.xml><?xml version="1.0" encoding="utf-8"?>
+<w15:people xmlns:wpc="http://schemas.microsoft.com/office/word/2010/wordprocessingCanvas" xmlns:cx="http://schemas.microsoft.com/office/drawing/2014/chartex" xmlns:cx1="http://schemas.microsoft.com/office/drawing/2015/9/8/chartex" xmlns:cx2="http://schemas.microsoft.com/office/drawing/2015/10/21/chartex" xmlns:cx3="http://schemas.microsoft.com/office/drawing/2016/5/9/chartex" xmlns:cx4="http://schemas.microsoft.com/office/drawing/2016/5/10/chartex" xmlns:cx5="http://schemas.microsoft.com/office/drawing/2016/5/11/chartex" xmlns:cx6="http://schemas.microsoft.com/office/drawing/2016/5/12/chartex" xmlns:cx7="http://schemas.microsoft.com/office/drawing/2016/5/13/chartex" xmlns:cx8="http://schemas.microsoft.com/office/drawing/2016/5/14/chartex" xmlns:mc="http://schemas.openxmlformats.org/markup-compatibility/2006" xmlns:aink="http://schemas.microsoft.com/office/drawing/2016/ink" xmlns:am3d="http://schemas.microsoft.com/office/drawing/2017/model3d" xmlns:o="urn:schemas-microsoft-com:office:office" xmlns:r="http://schemas.openxmlformats.org/officeDocument/2006/relationships" xmlns:m="http://schemas.openxmlformats.org/officeDocument/2006/math" xmlns:v="urn:schemas-microsoft-com:vml" xmlns:wp14="http://schemas.microsoft.com/office/word/2010/wordprocessingDrawing" xmlns:wp="http://schemas.openxmlformats.org/drawingml/2006/wordprocessingDrawing" xmlns:w10="urn:schemas-microsoft-com:office:word" xmlns:w="http://schemas.openxmlformats.org/wordprocessingml/2006/main" xmlns:w14="http://schemas.microsoft.com/office/word/2010/wordml" xmlns:w15="http://schemas.microsoft.com/office/word/2012/wordml" xmlns:w16cid="http://schemas.microsoft.com/office/word/2016/wordml/cid" xmlns:w16se="http://schemas.microsoft.com/office/word/2015/wordml/symex" xmlns:wpg="http://schemas.microsoft.com/office/word/2010/wordprocessingGroup" xmlns:wpi="http://schemas.microsoft.com/office/word/2010/wordprocessingInk" xmlns:wne="http://schemas.microsoft.com/office/word/2006/wordml" xmlns:wps="http://schemas.microsoft.com/office/word/2010/wordprocessingShape" mc:Ignorable="w14 w15 w16se w16cid wp14">
+  <w15:person w15:author="Gabriel Fabien-Ouellet">
+    <w15:presenceInfo w15:providerId="AD" w15:userId="S::gfabieno@stanford.edu::695e030e-979c-44d8-9cd6-4a858738ecc0"/>
+  </w15:person>
+</w15:people>
+</file>
+
 <file path=word/styles.xml><?xml version="1.0" encoding="utf-8"?>
-<w:styles xmlns:mc="http://schemas.openxmlformats.org/markup-compatibility/2006" xmlns:r="http://schemas.openxmlformats.org/officeDocument/2006/relationships" xmlns:w="http://schemas.openxmlformats.org/wordprocessingml/2006/main" xmlns:w14="http://schemas.microsoft.com/office/word/2010/wordml" xmlns:w15="http://schemas.microsoft.com/office/word/2012/wordml" mc:Ignorable="w14 w15">
+<w:styles xmlns:mc="http://schemas.openxmlformats.org/markup-compatibility/2006" xmlns:r="http://schemas.openxmlformats.org/officeDocument/2006/relationships" xmlns:w="http://schemas.openxmlformats.org/wordprocessingml/2006/main" xmlns:w14="http://schemas.microsoft.com/office/word/2010/wordml" xmlns:w15="http://schemas.microsoft.com/office/word/2012/wordml" xmlns:w16cid="http://schemas.microsoft.com/office/word/2016/wordml/cid" xmlns:w16se="http://schemas.microsoft.com/office/word/2015/wordml/symex" mc:Ignorable="w14 w15 w16se w16cid">
   <w:docDefaults>
     <w:rPrDefault>
       <w:rPr>
@@ -2375,7 +2737,7 @@
       </w:pPr>
     </w:pPrDefault>
   </w:docDefaults>
-  <w:latentStyles w:defLockedState="0" w:defUIPriority="99" w:defSemiHidden="0" w:defUnhideWhenUsed="0" w:defQFormat="0" w:count="371">
+  <w:latentStyles w:defLockedState="0" w:defUIPriority="99" w:defSemiHidden="0" w:defUnhideWhenUsed="0" w:defQFormat="0" w:count="375">
     <w:lsdException w:name="Normal" w:uiPriority="0" w:qFormat="1"/>
     <w:lsdException w:name="heading 1" w:uiPriority="9" w:qFormat="1"/>
     <w:lsdException w:name="heading 2" w:semiHidden="1" w:uiPriority="9" w:unhideWhenUsed="1" w:qFormat="1"/>
@@ -2481,7 +2843,6 @@
     <w:lsdException w:name="HTML Sample" w:semiHidden="1" w:unhideWhenUsed="1"/>
     <w:lsdException w:name="HTML Typewriter" w:semiHidden="1" w:unhideWhenUsed="1"/>
     <w:lsdException w:name="HTML Variable" w:semiHidden="1" w:unhideWhenUsed="1"/>
-    <w:lsdException w:name="Normal Table" w:semiHidden="1" w:unhideWhenUsed="1"/>
     <w:lsdException w:name="annotation subject" w:semiHidden="1" w:unhideWhenUsed="1"/>
     <w:lsdException w:name="No List" w:semiHidden="1" w:unhideWhenUsed="1"/>
     <w:lsdException w:name="Outline List 1" w:semiHidden="1" w:unhideWhenUsed="1"/>
@@ -2525,10 +2886,8 @@
     <w:lsdException w:name="Table Elegant" w:semiHidden="1" w:unhideWhenUsed="1"/>
     <w:lsdException w:name="Table Professional" w:semiHidden="1" w:unhideWhenUsed="1"/>
     <w:lsdException w:name="Table Subtle 1" w:semiHidden="1" w:unhideWhenUsed="1"/>
-    <w:lsdException w:name="Table Subtle 2" w:semiHidden="1" w:unhideWhenUsed="1"/>
     <w:lsdException w:name="Table Web 1" w:semiHidden="1" w:unhideWhenUsed="1"/>
     <w:lsdException w:name="Table Web 2" w:semiHidden="1" w:unhideWhenUsed="1"/>
-    <w:lsdException w:name="Table Web 3" w:semiHidden="1" w:unhideWhenUsed="1"/>
     <w:lsdException w:name="Balloon Text" w:semiHidden="1" w:unhideWhenUsed="1"/>
     <w:lsdException w:name="Table Grid" w:uiPriority="39"/>
     <w:lsdException w:name="Table Theme" w:semiHidden="1" w:unhideWhenUsed="1"/>
@@ -2747,6 +3106,10 @@
     <w:lsdException w:name="List Table 5 Dark Accent 6" w:uiPriority="50"/>
     <w:lsdException w:name="List Table 6 Colorful Accent 6" w:uiPriority="51"/>
     <w:lsdException w:name="List Table 7 Colorful Accent 6" w:uiPriority="52"/>
+    <w:lsdException w:name="Mention" w:semiHidden="1" w:unhideWhenUsed="1"/>
+    <w:lsdException w:name="Smart Hyperlink" w:semiHidden="1" w:unhideWhenUsed="1"/>
+    <w:lsdException w:name="Hashtag" w:semiHidden="1" w:unhideWhenUsed="1"/>
+    <w:lsdException w:name="Unresolved Mention" w:semiHidden="1" w:unhideWhenUsed="1"/>
   </w:latentStyles>
   <w:style w:type="paragraph" w:default="1" w:styleId="Normal">
     <w:name w:val="Normal"/>
@@ -2788,6 +3151,104 @@
     <w:rPr>
       <w:color w:val="0563C1" w:themeColor="hyperlink"/>
       <w:u w:val="single"/>
+    </w:rPr>
+  </w:style>
+  <w:style w:type="character" w:styleId="Marquedecommentaire">
+    <w:name w:val="annotation reference"/>
+    <w:basedOn w:val="Policepardfaut"/>
+    <w:uiPriority w:val="99"/>
+    <w:semiHidden/>
+    <w:unhideWhenUsed/>
+    <w:rsid w:val="00C577F2"/>
+    <w:rPr>
+      <w:sz w:val="16"/>
+      <w:szCs w:val="16"/>
+    </w:rPr>
+  </w:style>
+  <w:style w:type="paragraph" w:styleId="Commentaire">
+    <w:name w:val="annotation text"/>
+    <w:basedOn w:val="Normal"/>
+    <w:link w:val="CommentaireCar"/>
+    <w:uiPriority w:val="99"/>
+    <w:semiHidden/>
+    <w:unhideWhenUsed/>
+    <w:rsid w:val="00C577F2"/>
+    <w:pPr>
+      <w:spacing w:line="240" w:lineRule="auto"/>
+    </w:pPr>
+    <w:rPr>
+      <w:sz w:val="20"/>
+      <w:szCs w:val="20"/>
+    </w:rPr>
+  </w:style>
+  <w:style w:type="character" w:customStyle="1" w:styleId="CommentaireCar">
+    <w:name w:val="Commentaire Car"/>
+    <w:basedOn w:val="Policepardfaut"/>
+    <w:link w:val="Commentaire"/>
+    <w:uiPriority w:val="99"/>
+    <w:semiHidden/>
+    <w:rsid w:val="00C577F2"/>
+    <w:rPr>
+      <w:sz w:val="20"/>
+      <w:szCs w:val="20"/>
+    </w:rPr>
+  </w:style>
+  <w:style w:type="paragraph" w:styleId="Objetducommentaire">
+    <w:name w:val="annotation subject"/>
+    <w:basedOn w:val="Commentaire"/>
+    <w:next w:val="Commentaire"/>
+    <w:link w:val="ObjetducommentaireCar"/>
+    <w:uiPriority w:val="99"/>
+    <w:semiHidden/>
+    <w:unhideWhenUsed/>
+    <w:rsid w:val="00C577F2"/>
+    <w:rPr>
+      <w:b/>
+      <w:bCs/>
+    </w:rPr>
+  </w:style>
+  <w:style w:type="character" w:customStyle="1" w:styleId="ObjetducommentaireCar">
+    <w:name w:val="Objet du commentaire Car"/>
+    <w:basedOn w:val="CommentaireCar"/>
+    <w:link w:val="Objetducommentaire"/>
+    <w:uiPriority w:val="99"/>
+    <w:semiHidden/>
+    <w:rsid w:val="00C577F2"/>
+    <w:rPr>
+      <w:b/>
+      <w:bCs/>
+      <w:sz w:val="20"/>
+      <w:szCs w:val="20"/>
+    </w:rPr>
+  </w:style>
+  <w:style w:type="paragraph" w:styleId="Textedebulles">
+    <w:name w:val="Balloon Text"/>
+    <w:basedOn w:val="Normal"/>
+    <w:link w:val="TextedebullesCar"/>
+    <w:uiPriority w:val="99"/>
+    <w:semiHidden/>
+    <w:unhideWhenUsed/>
+    <w:rsid w:val="00C577F2"/>
+    <w:pPr>
+      <w:spacing w:after="0" w:line="240" w:lineRule="auto"/>
+    </w:pPr>
+    <w:rPr>
+      <w:rFonts w:ascii="Times New Roman" w:hAnsi="Times New Roman" w:cs="Times New Roman"/>
+      <w:sz w:val="18"/>
+      <w:szCs w:val="18"/>
+    </w:rPr>
+  </w:style>
+  <w:style w:type="character" w:customStyle="1" w:styleId="TextedebullesCar">
+    <w:name w:val="Texte de bulles Car"/>
+    <w:basedOn w:val="Policepardfaut"/>
+    <w:link w:val="Textedebulles"/>
+    <w:uiPriority w:val="99"/>
+    <w:semiHidden/>
+    <w:rsid w:val="00C577F2"/>
+    <w:rPr>
+      <w:rFonts w:ascii="Times New Roman" w:hAnsi="Times New Roman" w:cs="Times New Roman"/>
+      <w:sz w:val="18"/>
+      <w:szCs w:val="18"/>
     </w:rPr>
   </w:style>
 </w:styles>
@@ -3059,7 +3520,7 @@
 </file>
 
 <file path=customXml/itemProps1.xml><?xml version="1.0" encoding="utf-8"?>
-<ds:datastoreItem xmlns:ds="http://schemas.openxmlformats.org/officeDocument/2006/customXml" ds:itemID="{19CAD1BC-2A03-4B46-A983-796E72C3FE26}">
+<ds:datastoreItem xmlns:ds="http://schemas.openxmlformats.org/officeDocument/2006/customXml" ds:itemID="{5A5EF972-BC00-1C44-B718-2F06223530E3}">
   <ds:schemaRefs>
     <ds:schemaRef ds:uri="http://schemas.openxmlformats.org/officeDocument/2006/bibliography"/>
   </ds:schemaRefs>

</xml_diff>

<commit_message>
Ajout 5 nov 2018
</commit_message>
<xml_diff>
--- a/Introduction of the stratigraphic section.docx
+++ b/Introduction of the stratigraphic section.docx
@@ -1,6 +1,6 @@
 
 <file path=word/document.xml><?xml version="1.0" encoding="utf-8"?>
-<w:document xmlns:wpc="http://schemas.microsoft.com/office/word/2010/wordprocessingCanvas" xmlns:cx="http://schemas.microsoft.com/office/drawing/2014/chartex" xmlns:cx1="http://schemas.microsoft.com/office/drawing/2015/9/8/chartex" xmlns:cx2="http://schemas.microsoft.com/office/drawing/2015/10/21/chartex" xmlns:cx3="http://schemas.microsoft.com/office/drawing/2016/5/9/chartex" xmlns:cx4="http://schemas.microsoft.com/office/drawing/2016/5/10/chartex" xmlns:cx5="http://schemas.microsoft.com/office/drawing/2016/5/11/chartex" xmlns:cx6="http://schemas.microsoft.com/office/drawing/2016/5/12/chartex" xmlns:cx7="http://schemas.microsoft.com/office/drawing/2016/5/13/chartex" xmlns:cx8="http://schemas.microsoft.com/office/drawing/2016/5/14/chartex" xmlns:mc="http://schemas.openxmlformats.org/markup-compatibility/2006" xmlns:aink="http://schemas.microsoft.com/office/drawing/2016/ink" xmlns:am3d="http://schemas.microsoft.com/office/drawing/2017/model3d" xmlns:o="urn:schemas-microsoft-com:office:office" xmlns:r="http://schemas.openxmlformats.org/officeDocument/2006/relationships" xmlns:m="http://schemas.openxmlformats.org/officeDocument/2006/math" xmlns:v="urn:schemas-microsoft-com:vml" xmlns:wp14="http://schemas.microsoft.com/office/word/2010/wordprocessingDrawing" xmlns:wp="http://schemas.openxmlformats.org/drawingml/2006/wordprocessingDrawing" xmlns:w10="urn:schemas-microsoft-com:office:word" xmlns:w="http://schemas.openxmlformats.org/wordprocessingml/2006/main" xmlns:w14="http://schemas.microsoft.com/office/word/2010/wordml" xmlns:w15="http://schemas.microsoft.com/office/word/2012/wordml" xmlns:w16cid="http://schemas.microsoft.com/office/word/2016/wordml/cid" xmlns:w16se="http://schemas.microsoft.com/office/word/2015/wordml/symex" xmlns:wpg="http://schemas.microsoft.com/office/word/2010/wordprocessingGroup" xmlns:wpi="http://schemas.microsoft.com/office/word/2010/wordprocessingInk" xmlns:wne="http://schemas.microsoft.com/office/word/2006/wordml" xmlns:wps="http://schemas.microsoft.com/office/word/2010/wordprocessingShape" mc:Ignorable="w14 w15 w16se w16cid wp14">
+<w:document xmlns:wpc="http://schemas.microsoft.com/office/word/2010/wordprocessingCanvas" xmlns:mc="http://schemas.openxmlformats.org/markup-compatibility/2006" xmlns:o="urn:schemas-microsoft-com:office:office" xmlns:r="http://schemas.openxmlformats.org/officeDocument/2006/relationships" xmlns:m="http://schemas.openxmlformats.org/officeDocument/2006/math" xmlns:v="urn:schemas-microsoft-com:vml" xmlns:wp14="http://schemas.microsoft.com/office/word/2010/wordprocessingDrawing" xmlns:wp="http://schemas.openxmlformats.org/drawingml/2006/wordprocessingDrawing" xmlns:w10="urn:schemas-microsoft-com:office:word" xmlns:w="http://schemas.openxmlformats.org/wordprocessingml/2006/main" xmlns:w14="http://schemas.microsoft.com/office/word/2010/wordml" xmlns:w15="http://schemas.microsoft.com/office/word/2012/wordml" xmlns:wpg="http://schemas.microsoft.com/office/word/2010/wordprocessingGroup" xmlns:wpi="http://schemas.microsoft.com/office/word/2010/wordprocessingInk" xmlns:wne="http://schemas.microsoft.com/office/word/2006/wordml" xmlns:wps="http://schemas.microsoft.com/office/word/2010/wordprocessingShape" mc:Ignorable="w14 w15 wp14">
   <w:body>
     <w:p>
       <w:pPr>
@@ -115,7 +115,7 @@
                     <pic:cNvPicPr/>
                   </pic:nvPicPr>
                   <pic:blipFill>
-                    <a:blip r:embed="rId5">
+                    <a:blip r:embed="rId7">
                       <a:extLst>
                         <a:ext uri="{28A0092B-C50C-407E-A947-70E740481C1C}">
                           <a14:useLocalDpi xmlns:a14="http://schemas.microsoft.com/office/drawing/2010/main" val="0"/>
@@ -306,7 +306,7 @@
         <w:rPr>
           <w:noProof/>
           <w:sz w:val="24"/>
-          <w:lang w:val="en-CA"/>
+          <w:lang w:eastAsia="fr-CA"/>
         </w:rPr>
         <mc:AlternateContent>
           <mc:Choice Requires="wps">
@@ -382,7 +382,7 @@
           </mc:Choice>
           <mc:Fallback>
             <w:pict>
-              <v:shapetype id="_x0000_t202" coordsize="21600,21600" o:spt="202" path="m,l,21600r21600,l21600,xe">
+              <v:shapetype w14:anchorId="1761D0D7" id="_x0000_t202" coordsize="21600,21600" o:spt="202" path="m,l,21600r21600,l21600,xe">
                 <v:stroke joinstyle="miter"/>
                 <v:path gradientshapeok="t" o:connecttype="rect"/>
               </v:shapetype>
@@ -487,7 +487,7 @@
         </w:rPr>
         <w:tab/>
       </w:r>
-      <w:commentRangeStart w:id="2"/>
+      <w:commentRangeStart w:id="1"/>
       <w:r>
         <w:rPr>
           <w:sz w:val="24"/>
@@ -535,23 +535,7 @@
           <w:sz w:val="24"/>
           <w:lang w:val="en-CA"/>
         </w:rPr>
-        <w:t>during the last Ice Age (Pleistocene-Holocene) (</w:t>
-      </w:r>
-      <w:proofErr w:type="spellStart"/>
-      <w:r>
-        <w:rPr>
-          <w:sz w:val="24"/>
-          <w:lang w:val="en-CA"/>
-        </w:rPr>
-        <w:t>Shuur</w:t>
-      </w:r>
-      <w:proofErr w:type="spellEnd"/>
-      <w:r>
-        <w:rPr>
-          <w:sz w:val="24"/>
-          <w:lang w:val="en-CA"/>
-        </w:rPr>
-        <w:t xml:space="preserve"> et al., 2015). Over years, the subsea permafrost</w:t>
+        <w:t>during the last Ice Age (Pleistocene-Holocene) (Shuur et al., 2015). Over years, the subsea permafrost</w:t>
       </w:r>
       <w:r>
         <w:rPr>
@@ -586,23 +570,7 @@
           <w:sz w:val="24"/>
           <w:lang w:val="en-CA"/>
         </w:rPr>
-        <w:t xml:space="preserve">Furthermore, there are layers of permafrost under the sea that trap the carbon pool in some localisations. However, it does not prevent the 17 </w:t>
-      </w:r>
-      <w:proofErr w:type="spellStart"/>
-      <w:r>
-        <w:rPr>
-          <w:sz w:val="24"/>
-          <w:lang w:val="en-CA"/>
-        </w:rPr>
-        <w:t>Tg</w:t>
-      </w:r>
-      <w:proofErr w:type="spellEnd"/>
-      <w:r>
-        <w:rPr>
-          <w:sz w:val="24"/>
-          <w:lang w:val="en-CA"/>
-        </w:rPr>
-        <w:t xml:space="preserve"> of CH</w:t>
+        <w:t>Furthermore, there are layers of permafrost under the sea that trap the carbon pool in some localisations. However, it does not prevent the 17 Tg of CH</w:t>
       </w:r>
       <w:r>
         <w:rPr>
@@ -617,30 +585,53 @@
           <w:sz w:val="24"/>
           <w:lang w:val="en-CA"/>
         </w:rPr>
-        <w:t xml:space="preserve"> (1Pg = 1000Tg) that are release each </w:t>
-      </w:r>
-      <w:proofErr w:type="gramStart"/>
-      <w:r>
-        <w:rPr>
-          <w:sz w:val="24"/>
-          <w:lang w:val="en-CA"/>
-        </w:rPr>
-        <w:t>years</w:t>
-      </w:r>
-      <w:proofErr w:type="gramEnd"/>
-      <w:r>
-        <w:rPr>
-          <w:sz w:val="24"/>
-          <w:lang w:val="en-CA"/>
-        </w:rPr>
-        <w:t xml:space="preserve"> according to the last investigation (Schuur et al., 2015). </w:t>
-      </w:r>
-      <w:commentRangeEnd w:id="2"/>
+        <w:t xml:space="preserve"> (1Pg = 1000Tg) that are release each years according to the last investigation (Schuur et al., 2015). </w:t>
+      </w:r>
+      <w:commentRangeEnd w:id="1"/>
       <w:r>
         <w:rPr>
           <w:rStyle w:val="Marquedecommentaire"/>
         </w:rPr>
-        <w:commentReference w:id="2"/>
+        <w:commentReference w:id="1"/>
+      </w:r>
+    </w:p>
+    <w:p>
+      <w:pPr>
+        <w:spacing w:line="312" w:lineRule="auto"/>
+        <w:ind w:firstLine="708"/>
+        <w:jc w:val="both"/>
+        <w:rPr>
+          <w:sz w:val="24"/>
+          <w:lang w:val="en-CA"/>
+        </w:rPr>
+      </w:pPr>
+      <w:r>
+        <w:rPr>
+          <w:sz w:val="24"/>
+          <w:lang w:val="en-CA"/>
+        </w:rPr>
+        <w:t xml:space="preserve">There is a variety of patterns to be able to generate permafrost formation. Floodplains provide a good environment for permafrost development which are related to channel sediment with sand. Generally, floodplains are formed with layer of sands and peats where </w:t>
+      </w:r>
+      <w:r>
+        <w:rPr>
+          <w:sz w:val="24"/>
+          <w:lang w:val="en-CA"/>
+        </w:rPr>
+        <w:t>fine grained layer started to be well-drained. Layers of dead vegetation that include peats are the first step of the process of the permafrost formation. Otherwise, drained-lake basins are another formation process where huge layer of permafrost are created when a lake is drained</w:t>
+      </w:r>
+      <w:r>
+        <w:rPr>
+          <w:sz w:val="24"/>
+          <w:lang w:val="en-CA"/>
+        </w:rPr>
+        <w:t xml:space="preserve"> (Shur and Jorgenson, 2007)</w:t>
+      </w:r>
+      <w:r>
+        <w:rPr>
+          <w:sz w:val="24"/>
+          <w:lang w:val="en-CA"/>
+        </w:rPr>
+        <w:t xml:space="preserve">. </w:t>
       </w:r>
     </w:p>
     <w:p>
@@ -708,27 +699,7 @@
           <w:szCs w:val="24"/>
           <w:lang w:val="en-CA"/>
         </w:rPr>
-        <w:t xml:space="preserve">The Beaufort Sea is well known for the abundance of permafrost that are located as much onshore as offshore. As summarized in </w:t>
-      </w:r>
-      <w:proofErr w:type="spellStart"/>
-      <w:r>
-        <w:rPr>
-          <w:rFonts w:eastAsia="TimesNewRomanPSMT" w:cstheme="minorHAnsi"/>
-          <w:sz w:val="24"/>
-          <w:szCs w:val="24"/>
-          <w:lang w:val="en-CA"/>
-        </w:rPr>
-        <w:t>Grantz</w:t>
-      </w:r>
-      <w:proofErr w:type="spellEnd"/>
-      <w:r>
-        <w:rPr>
-          <w:rFonts w:eastAsia="TimesNewRomanPSMT" w:cstheme="minorHAnsi"/>
-          <w:sz w:val="24"/>
-          <w:szCs w:val="24"/>
-          <w:lang w:val="en-CA"/>
-        </w:rPr>
-        <w:t xml:space="preserve"> et al. (2011), the development of the Canada basin started with a rifting phase during the Cretaceous witch was follow by a phase of flooding by the south into the Mackenzie basin. </w:t>
+        <w:t xml:space="preserve">The Beaufort Sea is well known for the abundance of permafrost that are located as much onshore as offshore. As summarized in Grantz et al. (2011), the development of the Canada basin started with a rifting phase during the Cretaceous witch was follow by a phase of flooding by the south into the Mackenzie basin. </w:t>
       </w:r>
       <w:r>
         <w:rPr>
@@ -755,107 +726,17 @@
           <w:szCs w:val="24"/>
           <w:lang w:val="en-CA"/>
         </w:rPr>
-        <w:t xml:space="preserve">A late Miocene unconformity is overlain by a thick, </w:t>
-      </w:r>
-      <w:proofErr w:type="spellStart"/>
-      <w:r>
-        <w:rPr>
-          <w:rFonts w:eastAsia="TimesNewRomanPSMT" w:cstheme="minorHAnsi"/>
-          <w:sz w:val="24"/>
-          <w:szCs w:val="24"/>
-          <w:lang w:val="en-CA"/>
-        </w:rPr>
-        <w:t>prograding</w:t>
-      </w:r>
-      <w:proofErr w:type="spellEnd"/>
-      <w:r>
-        <w:rPr>
-          <w:rFonts w:eastAsia="TimesNewRomanPSMT" w:cstheme="minorHAnsi"/>
-          <w:sz w:val="24"/>
-          <w:szCs w:val="24"/>
-          <w:lang w:val="en-CA"/>
-        </w:rPr>
-        <w:t xml:space="preserve"> sequence of </w:t>
-      </w:r>
-      <w:proofErr w:type="spellStart"/>
-      <w:r>
-        <w:rPr>
-          <w:rFonts w:eastAsia="TimesNewRomanPSMT" w:cstheme="minorHAnsi"/>
-          <w:sz w:val="24"/>
-          <w:szCs w:val="24"/>
-          <w:lang w:val="en-CA"/>
-        </w:rPr>
-        <w:t>Plio</w:t>
-      </w:r>
-      <w:proofErr w:type="spellEnd"/>
-      <w:r>
-        <w:rPr>
-          <w:rFonts w:eastAsia="TimesNewRomanPSMT" w:cstheme="minorHAnsi"/>
-          <w:sz w:val="24"/>
-          <w:szCs w:val="24"/>
-          <w:lang w:val="en-CA"/>
-        </w:rPr>
-        <w:t xml:space="preserve">-Pleistocene muds including deltaic bodies, shelf-edge facies and abundant mass failure. The stratigraphic units defined by Dixon et al. (1994) and Graves et al. (2010) include the </w:t>
-      </w:r>
-      <w:proofErr w:type="spellStart"/>
-      <w:r>
-        <w:rPr>
-          <w:rFonts w:eastAsia="TimesNewRomanPSMT" w:cstheme="minorHAnsi"/>
-          <w:sz w:val="24"/>
-          <w:szCs w:val="24"/>
-          <w:lang w:val="en-CA"/>
-        </w:rPr>
-        <w:t>Kugmallit</w:t>
-      </w:r>
-      <w:proofErr w:type="spellEnd"/>
-      <w:r>
-        <w:rPr>
-          <w:rFonts w:eastAsia="TimesNewRomanPSMT" w:cstheme="minorHAnsi"/>
-          <w:sz w:val="24"/>
-          <w:szCs w:val="24"/>
-          <w:lang w:val="en-CA"/>
-        </w:rPr>
-        <w:t xml:space="preserve"> Formation associated with the most recent pull-apart, the thick Mackenzie Bay (over the Miocene unconformity), followed by the equally thick </w:t>
-      </w:r>
-      <w:proofErr w:type="spellStart"/>
-      <w:r>
-        <w:rPr>
-          <w:rFonts w:eastAsia="TimesNewRomanPSMT" w:cstheme="minorHAnsi"/>
-          <w:sz w:val="24"/>
-          <w:szCs w:val="24"/>
-          <w:lang w:val="en-CA"/>
-        </w:rPr>
-        <w:t>Akpak</w:t>
-      </w:r>
-      <w:proofErr w:type="spellEnd"/>
-      <w:r>
-        <w:rPr>
-          <w:rFonts w:eastAsia="TimesNewRomanPSMT" w:cstheme="minorHAnsi"/>
-          <w:sz w:val="24"/>
-          <w:szCs w:val="24"/>
-          <w:lang w:val="en-CA"/>
-        </w:rPr>
-        <w:t xml:space="preserve"> Formation, and a Pliocene shelf-top wedge with thick and multiple-failed slope equivalents termed the </w:t>
-      </w:r>
-      <w:proofErr w:type="spellStart"/>
-      <w:r>
-        <w:rPr>
-          <w:rFonts w:eastAsia="TimesNewRomanPSMT" w:cstheme="minorHAnsi"/>
-          <w:sz w:val="24"/>
-          <w:szCs w:val="24"/>
-          <w:lang w:val="en-CA"/>
-        </w:rPr>
-        <w:t>Iperk</w:t>
-      </w:r>
-      <w:proofErr w:type="spellEnd"/>
-      <w:r>
-        <w:rPr>
-          <w:rFonts w:eastAsia="TimesNewRomanPSMT" w:cstheme="minorHAnsi"/>
-          <w:sz w:val="24"/>
-          <w:szCs w:val="24"/>
-          <w:lang w:val="en-CA"/>
-        </w:rPr>
-        <w:t xml:space="preserve"> Formation (Kang et al. 2017). </w:t>
+        <w:t xml:space="preserve">A late Miocene unconformity is overlain by </w:t>
+      </w:r>
+      <w:r>
+        <w:rPr>
+          <w:rFonts w:eastAsia="TimesNewRomanPSMT" w:cstheme="minorHAnsi"/>
+          <w:sz w:val="24"/>
+          <w:szCs w:val="24"/>
+          <w:lang w:val="en-CA"/>
+        </w:rPr>
+        <w:lastRenderedPageBreak/>
+        <w:t xml:space="preserve">a thick, prograding sequence of Plio-Pleistocene muds including deltaic bodies, shelf-edge facies and abundant mass failure. The stratigraphic units defined by Dixon et al. (1994) and Graves et al. (2010) include the Kugmallit Formation associated with the most recent pull-apart, the thick Mackenzie Bay (over the Miocene unconformity), followed by the equally thick Akpak Formation, and a Pliocene shelf-top wedge with thick and multiple-failed slope equivalents termed the Iperk Formation (Kang et al. 2017). </w:t>
       </w:r>
       <w:r>
         <w:rPr>
@@ -882,46 +763,16 @@
           <w:szCs w:val="24"/>
           <w:lang w:val="en-CA"/>
         </w:rPr>
-        <w:t xml:space="preserve"> a deep evaluated at 300 </w:t>
-      </w:r>
-      <w:r>
-        <w:rPr>
-          <w:rFonts w:eastAsia="TimesNewRomanPSMT" w:cstheme="minorHAnsi"/>
-          <w:sz w:val="24"/>
-          <w:szCs w:val="24"/>
-          <w:lang w:val="en-CA"/>
-        </w:rPr>
-        <w:lastRenderedPageBreak/>
-        <w:t xml:space="preserve">meters. </w:t>
-      </w:r>
-      <w:r>
-        <w:rPr>
-          <w:rFonts w:eastAsia="TimesNewRomanPSMT" w:cstheme="minorHAnsi"/>
-          <w:sz w:val="24"/>
-          <w:szCs w:val="24"/>
-          <w:lang w:val="en-CA"/>
-        </w:rPr>
-        <w:t>That erosion is located in the Mackenzie Trough which was filled afterward (</w:t>
-      </w:r>
-      <w:proofErr w:type="spellStart"/>
-      <w:r>
-        <w:rPr>
-          <w:rFonts w:eastAsia="TimesNewRomanPSMT" w:cstheme="minorHAnsi"/>
-          <w:sz w:val="24"/>
-          <w:szCs w:val="24"/>
-          <w:lang w:val="en-CA"/>
-        </w:rPr>
-        <w:t>Batchelor</w:t>
-      </w:r>
-      <w:proofErr w:type="spellEnd"/>
-      <w:r>
-        <w:rPr>
-          <w:rFonts w:eastAsia="TimesNewRomanPSMT" w:cstheme="minorHAnsi"/>
-          <w:sz w:val="24"/>
-          <w:szCs w:val="24"/>
-          <w:lang w:val="en-CA"/>
-        </w:rPr>
-        <w:t xml:space="preserve"> et al. 2013). </w:t>
+        <w:t xml:space="preserve"> a deep evaluated at 300 meters. </w:t>
+      </w:r>
+      <w:r>
+        <w:rPr>
+          <w:rFonts w:eastAsia="TimesNewRomanPSMT" w:cstheme="minorHAnsi"/>
+          <w:sz w:val="24"/>
+          <w:szCs w:val="24"/>
+          <w:lang w:val="en-CA"/>
+        </w:rPr>
+        <w:t xml:space="preserve">That erosion is located in the Mackenzie Trough which was filled afterward (Batchelor et al. 2013). </w:t>
       </w:r>
       <w:r>
         <w:rPr>
@@ -948,56 +799,16 @@
           <w:szCs w:val="24"/>
           <w:lang w:val="en-CA"/>
         </w:rPr>
-        <w:t xml:space="preserve"> (</w:t>
-      </w:r>
-      <w:proofErr w:type="spellStart"/>
-      <w:r>
-        <w:rPr>
-          <w:rFonts w:eastAsia="TimesNewRomanPSMT" w:cstheme="minorHAnsi"/>
-          <w:sz w:val="24"/>
-          <w:szCs w:val="24"/>
-          <w:lang w:val="en-CA"/>
-        </w:rPr>
-        <w:t>Batchelor</w:t>
-      </w:r>
-      <w:proofErr w:type="spellEnd"/>
-      <w:r>
-        <w:rPr>
-          <w:rFonts w:eastAsia="TimesNewRomanPSMT" w:cstheme="minorHAnsi"/>
-          <w:sz w:val="24"/>
-          <w:szCs w:val="24"/>
-          <w:lang w:val="en-CA"/>
-        </w:rPr>
-        <w:t xml:space="preserve"> et al., 2013)</w:t>
-      </w:r>
-      <w:r>
-        <w:rPr>
-          <w:rFonts w:eastAsia="TimesNewRomanPSMT" w:cstheme="minorHAnsi"/>
-          <w:sz w:val="24"/>
-          <w:szCs w:val="24"/>
-          <w:lang w:val="en-CA"/>
-        </w:rPr>
-        <w:t>. Due to a lack of information and different challenges, this region was not study in the past until now. These studies have been done recently with the Geological Survey of Canada (</w:t>
-      </w:r>
-      <w:proofErr w:type="spellStart"/>
-      <w:r>
-        <w:rPr>
-          <w:rFonts w:eastAsia="TimesNewRomanPSMT" w:cstheme="minorHAnsi"/>
-          <w:sz w:val="24"/>
-          <w:szCs w:val="24"/>
-          <w:lang w:val="en-CA"/>
-        </w:rPr>
-        <w:t>Jin</w:t>
-      </w:r>
-      <w:proofErr w:type="spellEnd"/>
-      <w:r>
-        <w:rPr>
-          <w:rFonts w:eastAsia="TimesNewRomanPSMT" w:cstheme="minorHAnsi"/>
-          <w:sz w:val="24"/>
-          <w:szCs w:val="24"/>
-          <w:lang w:val="en-CA"/>
-        </w:rPr>
-        <w:t xml:space="preserve"> et al. 2017) to understand the</w:t>
+        <w:t xml:space="preserve"> (Batchelor et al., 2013)</w:t>
+      </w:r>
+      <w:r>
+        <w:rPr>
+          <w:rFonts w:eastAsia="TimesNewRomanPSMT" w:cstheme="minorHAnsi"/>
+          <w:sz w:val="24"/>
+          <w:szCs w:val="24"/>
+          <w:lang w:val="en-CA"/>
+        </w:rPr>
+        <w:t>. Due to a lack of information and different challenges, this region was not study in the past until now. These studies have been done recently with the Geological Survey of Canada (Jin et al. 2017) to understand the</w:t>
       </w:r>
       <w:r>
         <w:rPr>
@@ -1107,8 +918,9 @@
           <w:noProof/>
           <w:sz w:val="24"/>
           <w:szCs w:val="24"/>
-          <w:lang w:val="en-CA"/>
-        </w:rPr>
+          <w:lang w:eastAsia="fr-CA"/>
+        </w:rPr>
+        <w:lastRenderedPageBreak/>
         <mc:AlternateContent>
           <mc:Choice Requires="wps">
             <w:drawing>
@@ -1161,25 +973,7 @@
                               <w:rPr>
                                 <w:lang w:val="en-CA"/>
                               </w:rPr>
-                              <w:t xml:space="preserve">Figure </w:t>
-                            </w:r>
-                            <w:r>
-                              <w:rPr>
-                                <w:lang w:val="en-CA"/>
-                              </w:rPr>
-                              <w:t>2:</w:t>
-                            </w:r>
-                            <w:r>
-                              <w:rPr>
-                                <w:lang w:val="en-CA"/>
-                              </w:rPr>
-                              <w:t xml:space="preserve"> </w:t>
-                            </w:r>
-                            <w:r>
-                              <w:rPr>
-                                <w:lang w:val="en-CA"/>
-                              </w:rPr>
-                              <w:t>Localisation and bathymetry of the Mackenzie Trough</w:t>
+                              <w:t>Figure 2: Localisation and bathymetry of the Mackenzie Trough</w:t>
                             </w:r>
                           </w:p>
                         </w:txbxContent>
@@ -1201,7 +995,7 @@
           </mc:Choice>
           <mc:Fallback>
             <w:pict>
-              <v:shape id="_x0000_s1027" type="#_x0000_t202" style="position:absolute;left:0;text-align:left;margin-left:3pt;margin-top:384.3pt;width:396.6pt;height:30.15pt;z-index:251666432;visibility:visible;mso-wrap-style:square;mso-width-percent:0;mso-height-percent:0;mso-wrap-distance-left:9pt;mso-wrap-distance-top:3.6pt;mso-wrap-distance-right:9pt;mso-wrap-distance-bottom:3.6pt;mso-position-horizontal:absolute;mso-position-horizontal-relative:text;mso-position-vertical:absolute;mso-position-vertical-relative:text;mso-width-percent:0;mso-height-percent:0;mso-width-relative:margin;mso-height-relative:margin;v-text-anchor:top" o:gfxdata="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" filled="f" stroked="f">
+              <v:shape w14:anchorId="67E97257" id="_x0000_s1027" type="#_x0000_t202" style="position:absolute;left:0;text-align:left;margin-left:3pt;margin-top:384.3pt;width:396.6pt;height:30.15pt;z-index:251666432;visibility:visible;mso-wrap-style:square;mso-width-percent:0;mso-height-percent:0;mso-wrap-distance-left:9pt;mso-wrap-distance-top:3.6pt;mso-wrap-distance-right:9pt;mso-wrap-distance-bottom:3.6pt;mso-position-horizontal:absolute;mso-position-horizontal-relative:text;mso-position-vertical:absolute;mso-position-vertical-relative:text;mso-width-percent:0;mso-height-percent:0;mso-width-relative:margin;mso-height-relative:margin;v-text-anchor:top" o:gfxdata="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" filled="f" stroked="f">
                 <v:textbox>
                   <w:txbxContent>
                     <w:p>
@@ -1214,25 +1008,7 @@
                         <w:rPr>
                           <w:lang w:val="en-CA"/>
                         </w:rPr>
-                        <w:t xml:space="preserve">Figure </w:t>
-                      </w:r>
-                      <w:r>
-                        <w:rPr>
-                          <w:lang w:val="en-CA"/>
-                        </w:rPr>
-                        <w:t>2:</w:t>
-                      </w:r>
-                      <w:r>
-                        <w:rPr>
-                          <w:lang w:val="en-CA"/>
-                        </w:rPr>
-                        <w:t xml:space="preserve"> </w:t>
-                      </w:r>
-                      <w:r>
-                        <w:rPr>
-                          <w:lang w:val="en-CA"/>
-                        </w:rPr>
-                        <w:t>Localisation and bathymetry of the Mackenzie Trough</w:t>
+                        <w:t>Figure 2: Localisation and bathymetry of the Mackenzie Trough</w:t>
                       </w:r>
                     </w:p>
                   </w:txbxContent>
@@ -1275,7 +1051,7 @@
                     <pic:cNvPicPr/>
                   </pic:nvPicPr>
                   <pic:blipFill>
-                    <a:blip r:embed="rId9">
+                    <a:blip r:embed="rId10">
                       <a:extLst>
                         <a:ext uri="{28A0092B-C50C-407E-A947-70E740481C1C}">
                           <a14:useLocalDpi xmlns:a14="http://schemas.microsoft.com/office/drawing/2010/main" val="0"/>
@@ -1374,7 +1150,7 @@
           <w:sz w:val="24"/>
           <w:lang w:val="en-CA"/>
         </w:rPr>
-        <w:t xml:space="preserve">a NNW direction from the </w:t>
+        <w:t xml:space="preserve">a NNW direction from the modern </w:t>
       </w:r>
       <w:r>
         <w:rPr>
@@ -1383,8 +1159,7 @@
           <w:sz w:val="24"/>
           <w:lang w:val="en-CA"/>
         </w:rPr>
-        <w:lastRenderedPageBreak/>
-        <w:t xml:space="preserve">modern </w:t>
+        <w:t>Mackenzie River Delta to the co</w:t>
       </w:r>
       <w:r>
         <w:rPr>
@@ -1393,7 +1168,7 @@
           <w:sz w:val="24"/>
           <w:lang w:val="en-CA"/>
         </w:rPr>
-        <w:t>Mackenzie River Delta to the co</w:t>
+        <w:t xml:space="preserve">ntinental shelf break at around </w:t>
       </w:r>
       <w:r>
         <w:rPr>
@@ -1402,7 +1177,16 @@
           <w:sz w:val="24"/>
           <w:lang w:val="en-CA"/>
         </w:rPr>
-        <w:t xml:space="preserve">ntinental shelf break at around </w:t>
+        <w:t>800 m below present sea level (</w:t>
+      </w:r>
+      <w:r>
+        <w:rPr>
+          <w:rFonts w:cstheme="minorHAnsi"/>
+          <w:color w:val="000066"/>
+          <w:sz w:val="24"/>
+          <w:lang w:val="en-CA"/>
+        </w:rPr>
+        <w:t>Fig. 1</w:t>
       </w:r>
       <w:r>
         <w:rPr>
@@ -1411,16 +1195,7 @@
           <w:sz w:val="24"/>
           <w:lang w:val="en-CA"/>
         </w:rPr>
-        <w:t>800 m below present sea level (</w:t>
-      </w:r>
-      <w:r>
-        <w:rPr>
-          <w:rFonts w:cstheme="minorHAnsi"/>
-          <w:color w:val="000066"/>
-          <w:sz w:val="24"/>
-          <w:lang w:val="en-CA"/>
-        </w:rPr>
-        <w:t>Fig. 1</w:t>
+        <w:t>B and C)</w:t>
       </w:r>
       <w:r>
         <w:rPr>
@@ -1429,36 +1204,7 @@
           <w:sz w:val="24"/>
           <w:lang w:val="en-CA"/>
         </w:rPr>
-        <w:t>B and C)</w:t>
-      </w:r>
-      <w:r>
-        <w:rPr>
-          <w:rFonts w:cstheme="minorHAnsi"/>
-          <w:color w:val="000000"/>
-          <w:sz w:val="24"/>
-          <w:lang w:val="en-CA"/>
-        </w:rPr>
-        <w:t xml:space="preserve"> (</w:t>
-      </w:r>
-      <w:proofErr w:type="spellStart"/>
-      <w:r>
-        <w:rPr>
-          <w:rFonts w:cstheme="minorHAnsi"/>
-          <w:color w:val="000000"/>
-          <w:sz w:val="24"/>
-          <w:lang w:val="en-CA"/>
-        </w:rPr>
-        <w:t>Batchelor</w:t>
-      </w:r>
-      <w:proofErr w:type="spellEnd"/>
-      <w:r>
-        <w:rPr>
-          <w:rFonts w:cstheme="minorHAnsi"/>
-          <w:color w:val="000000"/>
-          <w:sz w:val="24"/>
-          <w:lang w:val="en-CA"/>
-        </w:rPr>
-        <w:t xml:space="preserve"> et al., 2013)</w:t>
+        <w:t xml:space="preserve"> (Batchelor et al., 2013)</w:t>
       </w:r>
       <w:r>
         <w:rPr>
@@ -1552,27 +1298,7 @@
           <w:szCs w:val="24"/>
           <w:lang w:val="en-CA"/>
         </w:rPr>
-        <w:t>ion (</w:t>
-      </w:r>
-      <w:proofErr w:type="spellStart"/>
-      <w:r>
-        <w:rPr>
-          <w:rFonts w:eastAsia="TimesNewRomanPSMT" w:cstheme="minorHAnsi"/>
-          <w:sz w:val="24"/>
-          <w:szCs w:val="24"/>
-          <w:lang w:val="en-CA"/>
-        </w:rPr>
-        <w:t>Batchelor</w:t>
-      </w:r>
-      <w:proofErr w:type="spellEnd"/>
-      <w:r>
-        <w:rPr>
-          <w:rFonts w:eastAsia="TimesNewRomanPSMT" w:cstheme="minorHAnsi"/>
-          <w:sz w:val="24"/>
-          <w:szCs w:val="24"/>
-          <w:lang w:val="en-CA"/>
-        </w:rPr>
-        <w:t xml:space="preserve"> et al., 2013). These tills will be show on the stratigraphy section that will be in this study. </w:t>
+        <w:t xml:space="preserve">ion (Batchelor et al., 2013). These tills will be show on the stratigraphy section that will be in this study. </w:t>
       </w:r>
       <w:r>
         <w:rPr>
@@ -1615,62 +1341,33 @@
           <w:lang w:val="en-CA"/>
         </w:rPr>
       </w:pPr>
+      <w:commentRangeStart w:id="2"/>
       <w:commentRangeStart w:id="3"/>
-      <w:commentRangeStart w:id="4"/>
-      <w:del w:id="5" w:author="Gabriel Fabien-Ouellet" w:date="2018-10-19T10:44:00Z">
-        <w:r>
-          <w:rPr>
-            <w:rFonts w:eastAsia="TimesNewRomanPSMT" w:cstheme="minorHAnsi"/>
-            <w:sz w:val="28"/>
-            <w:szCs w:val="24"/>
-            <w:u w:val="single"/>
-            <w:lang w:val="en-CA"/>
-          </w:rPr>
-          <w:delText xml:space="preserve">Feature of the permafrost </w:delText>
-        </w:r>
-      </w:del>
-      <w:ins w:id="6" w:author="Gabriel Fabien-Ouellet" w:date="2018-10-19T10:44:00Z">
-        <w:r>
-          <w:rPr>
-            <w:rFonts w:eastAsia="TimesNewRomanPSMT" w:cstheme="minorHAnsi"/>
-            <w:sz w:val="28"/>
-            <w:szCs w:val="24"/>
-            <w:u w:val="single"/>
-            <w:lang w:val="en-CA"/>
-          </w:rPr>
-          <w:t xml:space="preserve">Seismic properties of the </w:t>
-        </w:r>
-      </w:ins>
-      <w:ins w:id="7" w:author="Gabriel Fabien-Ouellet" w:date="2018-10-19T10:45:00Z">
-        <w:r>
-          <w:rPr>
-            <w:rFonts w:eastAsia="TimesNewRomanPSMT" w:cstheme="minorHAnsi"/>
-            <w:sz w:val="28"/>
-            <w:szCs w:val="24"/>
-            <w:u w:val="single"/>
-            <w:lang w:val="en-CA"/>
-          </w:rPr>
-          <w:t>permafrost</w:t>
-        </w:r>
-      </w:ins>
+      <w:r>
+        <w:rPr>
+          <w:rFonts w:eastAsia="TimesNewRomanPSMT" w:cstheme="minorHAnsi"/>
+          <w:sz w:val="28"/>
+          <w:szCs w:val="24"/>
+          <w:u w:val="single"/>
+          <w:lang w:val="en-CA"/>
+        </w:rPr>
+        <w:lastRenderedPageBreak/>
+        <w:t>Seismic properties of the permafrost</w:t>
+      </w:r>
+      <w:commentRangeEnd w:id="2"/>
+      <w:r>
+        <w:rPr>
+          <w:rStyle w:val="Marquedecommentaire"/>
+        </w:rPr>
+        <w:commentReference w:id="2"/>
+      </w:r>
       <w:commentRangeEnd w:id="3"/>
-      <w:ins w:id="8" w:author="Gabriel Fabien-Ouellet" w:date="2018-10-19T10:46:00Z">
-        <w:r>
-          <w:rPr>
-            <w:rStyle w:val="Marquedecommentaire"/>
-          </w:rPr>
-          <w:commentReference w:id="3"/>
-        </w:r>
-      </w:ins>
-      <w:commentRangeEnd w:id="4"/>
-      <w:ins w:id="9" w:author="Gabriel Fabien-Ouellet" w:date="2018-10-19T10:48:00Z">
-        <w:r>
-          <w:rPr>
-            <w:rStyle w:val="Marquedecommentaire"/>
-          </w:rPr>
-          <w:commentReference w:id="4"/>
-        </w:r>
-      </w:ins>
+      <w:r>
+        <w:rPr>
+          <w:rStyle w:val="Marquedecommentaire"/>
+        </w:rPr>
+        <w:commentReference w:id="3"/>
+      </w:r>
     </w:p>
     <w:p>
       <w:pPr>
@@ -1693,7 +1390,7 @@
           <w:noProof/>
           <w:sz w:val="24"/>
           <w:szCs w:val="24"/>
-          <w:lang w:val="en-CA"/>
+          <w:lang w:eastAsia="fr-CA"/>
         </w:rPr>
         <mc:AlternateContent>
           <mc:Choice Requires="wps">
@@ -1775,7 +1472,7 @@
           </mc:Choice>
           <mc:Fallback>
             <w:pict>
-              <v:shape id="_x0000_s1028" type="#_x0000_t202" style="position:absolute;left:0;text-align:left;margin-left:12.6pt;margin-top:338.95pt;width:189pt;height:39pt;z-index:251664384;visibility:visible;mso-wrap-style:square;mso-width-percent:0;mso-height-percent:0;mso-wrap-distance-left:9pt;mso-wrap-distance-top:3.6pt;mso-wrap-distance-right:9pt;mso-wrap-distance-bottom:3.6pt;mso-position-horizontal:absolute;mso-position-horizontal-relative:text;mso-position-vertical:absolute;mso-position-vertical-relative:text;mso-width-percent:0;mso-height-percent:0;mso-width-relative:margin;mso-height-relative:margin;v-text-anchor:top" o:gfxdata="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" filled="f" stroked="f">
+              <v:shape w14:anchorId="285DD82C" id="_x0000_s1028" type="#_x0000_t202" style="position:absolute;left:0;text-align:left;margin-left:12.6pt;margin-top:338.95pt;width:189pt;height:39pt;z-index:251664384;visibility:visible;mso-wrap-style:square;mso-width-percent:0;mso-height-percent:0;mso-wrap-distance-left:9pt;mso-wrap-distance-top:3.6pt;mso-wrap-distance-right:9pt;mso-wrap-distance-bottom:3.6pt;mso-position-horizontal:absolute;mso-position-horizontal-relative:text;mso-position-vertical:absolute;mso-position-vertical-relative:text;mso-width-percent:0;mso-height-percent:0;mso-width-relative:margin;mso-height-relative:margin;v-text-anchor:top" o:gfxdata="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" filled="f" stroked="f">
                 <v:textbox>
                   <w:txbxContent>
                     <w:p>
@@ -1837,7 +1534,7 @@
                     <pic:cNvPicPr/>
                   </pic:nvPicPr>
                   <pic:blipFill>
-                    <a:blip r:embed="rId10">
+                    <a:blip r:embed="rId11">
                       <a:extLst>
                         <a:ext uri="{28A0092B-C50C-407E-A947-70E740481C1C}">
                           <a14:useLocalDpi xmlns:a14="http://schemas.microsoft.com/office/drawing/2010/main" val="0"/>
@@ -1885,27 +1582,7 @@
           <w:szCs w:val="24"/>
           <w:lang w:val="en-CA"/>
         </w:rPr>
-        <w:t xml:space="preserve">analyse the data of </w:t>
-      </w:r>
-      <w:proofErr w:type="spellStart"/>
-      <w:r>
-        <w:rPr>
-          <w:rFonts w:eastAsia="TimesNewRomanPSMT" w:cstheme="minorHAnsi"/>
-          <w:sz w:val="24"/>
-          <w:szCs w:val="24"/>
-          <w:lang w:val="en-CA"/>
-        </w:rPr>
-        <w:t>Jin</w:t>
-      </w:r>
-      <w:proofErr w:type="spellEnd"/>
-      <w:r>
-        <w:rPr>
-          <w:rFonts w:eastAsia="TimesNewRomanPSMT" w:cstheme="minorHAnsi"/>
-          <w:sz w:val="24"/>
-          <w:szCs w:val="24"/>
-          <w:lang w:val="en-CA"/>
-        </w:rPr>
-        <w:t xml:space="preserve"> et al., 2017 to do a stratigraphy section of the shelf of the Beaufort Sea. In the previous report of the Geological Survey of Canada, the experts did multiple works with geophysics, geothermal and taking sample directly on the sea to analyse the shelf. It is important to consider the influence of the temperature, the salinity in the permafrost, the saturation, the percentage of ice into the permafrost and the core of the grains in the shelf. All these factors have an influence about how the P-wave will </w:t>
+        <w:t xml:space="preserve">analyse the data of Jin et al., 2017 to do a stratigraphy section of the shelf of the Beaufort Sea. In the previous report of the Geological Survey of Canada, the experts did multiple works with geophysics, geothermal and taking sample directly on the sea to analyse the shelf. It is important to consider the influence of the temperature, the salinity in the permafrost, the saturation, the percentage of ice into the permafrost and the core of the grains in the shelf. All these factors have an influence about how the P-wave will </w:t>
       </w:r>
       <w:r>
         <w:rPr>
@@ -1941,8 +1618,135 @@
           <w:szCs w:val="24"/>
           <w:lang w:val="en-CA"/>
         </w:rPr>
-        <w:t xml:space="preserve">Thus, Dou et al., 2016 showed that when the salinity of the permafrost shelf is higher, the capacity of the soil to maintain the ice pore is weaker. That characteristic influence the P-wave that pass through the permafrost when there is thaw in the soil. </w:t>
-      </w:r>
+        <w:t>Thus, Dou et al., 2016 showed that when the salinity of the permafrost shelf is higher, the capacity of the soil to maintain the ice pore is weaker. That characteristic influence the P-wave that pass through the permafrost when there is thaw in the soil.</w:t>
+      </w:r>
+      <w:r>
+        <w:rPr>
+          <w:rFonts w:eastAsia="TimesNewRomanPSMT" w:cstheme="minorHAnsi"/>
+          <w:sz w:val="24"/>
+          <w:szCs w:val="24"/>
+          <w:lang w:val="en-CA"/>
+        </w:rPr>
+        <w:t xml:space="preserve"> Thus, there is an amplification of the waves that is influence by the temperature, but also by the percentage of ice inside the pore grained.</w:t>
+      </w:r>
+      <w:r>
+        <w:rPr>
+          <w:rFonts w:eastAsia="TimesNewRomanPSMT" w:cstheme="minorHAnsi"/>
+          <w:sz w:val="24"/>
+          <w:szCs w:val="24"/>
+          <w:lang w:val="en-CA"/>
+        </w:rPr>
+        <w:t xml:space="preserve"> </w:t>
+      </w:r>
+      <w:r>
+        <w:rPr>
+          <w:rFonts w:eastAsia="TimesNewRomanPSMT" w:cstheme="minorHAnsi"/>
+          <w:sz w:val="24"/>
+          <w:szCs w:val="24"/>
+          <w:lang w:val="en-CA"/>
+        </w:rPr>
+        <w:t xml:space="preserve">The salinity is a huge factor that influence the percentage of ice inside the </w:t>
+      </w:r>
+      <w:r>
+        <w:rPr>
+          <w:rFonts w:eastAsia="TimesNewRomanPSMT" w:cstheme="minorHAnsi"/>
+          <w:sz w:val="24"/>
+          <w:szCs w:val="24"/>
+          <w:lang w:val="en-CA"/>
+        </w:rPr>
+        <w:t>permafrost</w:t>
+      </w:r>
+      <w:r>
+        <w:rPr>
+          <w:rFonts w:eastAsia="TimesNewRomanPSMT" w:cstheme="minorHAnsi"/>
+          <w:sz w:val="24"/>
+          <w:szCs w:val="24"/>
+          <w:highlight w:val="yellow"/>
+          <w:lang w:val="en-CA"/>
+        </w:rPr>
+        <w:t xml:space="preserve"> (Fig xx</w:t>
+      </w:r>
+      <w:r>
+        <w:rPr>
+          <w:rFonts w:eastAsia="TimesNewRomanPSMT" w:cstheme="minorHAnsi"/>
+          <w:sz w:val="24"/>
+          <w:szCs w:val="24"/>
+          <w:lang w:val="en-CA"/>
+        </w:rPr>
+        <w:t xml:space="preserve">). </w:t>
+      </w:r>
+      <w:r>
+        <w:rPr>
+          <w:rFonts w:eastAsia="TimesNewRomanPSMT" w:cstheme="minorHAnsi"/>
+          <w:sz w:val="24"/>
+          <w:szCs w:val="24"/>
+          <w:highlight w:val="yellow"/>
+          <w:lang w:val="en-CA"/>
+        </w:rPr>
+        <w:t>Fig xx</w:t>
+      </w:r>
+      <w:r>
+        <w:rPr>
+          <w:rFonts w:eastAsia="TimesNewRomanPSMT" w:cstheme="minorHAnsi"/>
+          <w:sz w:val="24"/>
+          <w:szCs w:val="24"/>
+          <w:lang w:val="en-CA"/>
+        </w:rPr>
+        <w:t xml:space="preserve">, shows </w:t>
+      </w:r>
+      <w:r>
+        <w:rPr>
+          <w:rFonts w:eastAsia="TimesNewRomanPSMT" w:cstheme="minorHAnsi"/>
+          <w:sz w:val="24"/>
+          <w:szCs w:val="24"/>
+          <w:lang w:val="en-CA"/>
+        </w:rPr>
+        <w:t xml:space="preserve">the P-waves velocity with different percentage of salinity that depend on the percentage of ice inside the pores. So, the results shows the amplification of the P-waves velocity when there is ice in the pore. Otherwise, the peak to peak amplitude shows that attenuation trends to be lower in materials with higher velocity. </w:t>
+      </w:r>
+      <w:r>
+        <w:rPr>
+          <w:rFonts w:eastAsia="TimesNewRomanPSMT" w:cstheme="minorHAnsi"/>
+          <w:sz w:val="24"/>
+          <w:szCs w:val="24"/>
+          <w:lang w:val="en-CA"/>
+        </w:rPr>
+        <w:t xml:space="preserve">There is also a peak of attenuation around 70 % of ice content no matters the percentage of salinity. </w:t>
+      </w:r>
+      <w:r>
+        <w:rPr>
+          <w:rFonts w:eastAsia="TimesNewRomanPSMT" w:cstheme="minorHAnsi"/>
+          <w:sz w:val="24"/>
+          <w:szCs w:val="24"/>
+          <w:highlight w:val="yellow"/>
+          <w:lang w:val="en-CA"/>
+        </w:rPr>
+        <w:t>(explication?)</w:t>
+      </w:r>
+      <w:r>
+        <w:rPr>
+          <w:rFonts w:eastAsia="TimesNewRomanPSMT" w:cstheme="minorHAnsi"/>
+          <w:sz w:val="24"/>
+          <w:szCs w:val="24"/>
+          <w:lang w:val="en-CA"/>
+        </w:rPr>
+        <w:t xml:space="preserve"> </w:t>
+      </w:r>
+    </w:p>
+    <w:p>
+      <w:pPr>
+        <w:autoSpaceDE w:val="0"/>
+        <w:autoSpaceDN w:val="0"/>
+        <w:adjustRightInd w:val="0"/>
+        <w:spacing w:after="0" w:line="312" w:lineRule="auto"/>
+        <w:ind w:firstLine="708"/>
+        <w:jc w:val="both"/>
+        <w:rPr>
+          <w:rFonts w:eastAsia="TimesNewRomanPSMT" w:cstheme="minorHAnsi"/>
+          <w:sz w:val="24"/>
+          <w:szCs w:val="24"/>
+          <w:lang w:val="en-CA"/>
+        </w:rPr>
+      </w:pPr>
       <w:r>
         <w:rPr>
           <w:rFonts w:eastAsia="TimesNewRomanPSMT" w:cstheme="minorHAnsi"/>
@@ -1959,7 +1763,27 @@
           <w:szCs w:val="24"/>
           <w:lang w:val="en-CA"/>
         </w:rPr>
-        <w:t xml:space="preserve">dropped faster </w:t>
+        <w:t>dropped faster with thaw when the salinity is higher. Otherwise, when the permafrost contain less salinity, the P-wave</w:t>
+      </w:r>
+      <w:bookmarkStart w:id="4" w:name="_GoBack"/>
+      <w:bookmarkEnd w:id="4"/>
+      <w:r>
+        <w:rPr>
+          <w:rFonts w:eastAsia="TimesNewRomanPSMT" w:cstheme="minorHAnsi"/>
+          <w:sz w:val="24"/>
+          <w:szCs w:val="24"/>
+          <w:lang w:val="en-CA"/>
+        </w:rPr>
+        <w:t xml:space="preserve"> tends to be higher during the thaw. </w:t>
+      </w:r>
+      <w:r>
+        <w:rPr>
+          <w:rFonts w:eastAsia="TimesNewRomanPSMT" w:cstheme="minorHAnsi"/>
+          <w:sz w:val="24"/>
+          <w:szCs w:val="24"/>
+          <w:lang w:val="en-CA"/>
+        </w:rPr>
+        <w:t xml:space="preserve">Log data have been collected from 200 m to 2000 m in the shelf of the Beaufort Sea and it showed </w:t>
       </w:r>
       <w:r>
         <w:rPr>
@@ -1969,16 +1793,7 @@
           <w:lang w:val="en-CA"/>
         </w:rPr>
         <w:lastRenderedPageBreak/>
-        <w:t xml:space="preserve">with thaw when the salinity is higher. Otherwise, when the permafrost contain less salinity, the P-wave tends to be higher during the thaw. </w:t>
-      </w:r>
-      <w:r>
-        <w:rPr>
-          <w:rFonts w:eastAsia="TimesNewRomanPSMT" w:cstheme="minorHAnsi"/>
-          <w:sz w:val="24"/>
-          <w:szCs w:val="24"/>
-          <w:lang w:val="en-CA"/>
-        </w:rPr>
-        <w:t xml:space="preserve">Log data have been collected from 200 m to 2000 m in the shelf of the Beaufort Sea and it showed that the marine sediment are fresh, so without salinity (Frederick et al., 2015). Those data will help to interpret the stratigraphy section of the shelf of the Beaufort Sea. </w:t>
+        <w:t xml:space="preserve">that the marine sediment are fresh, so without salinity (Frederick et al., 2015). Those data will help to interpret the stratigraphy section of the shelf of the Beaufort Sea. </w:t>
       </w:r>
     </w:p>
     <w:p>
@@ -1989,13 +1804,53 @@
         <w:spacing w:after="0" w:line="312" w:lineRule="auto"/>
         <w:jc w:val="both"/>
         <w:rPr>
-          <w:ins w:id="10" w:author="Gabriel Fabien-Ouellet" w:date="2018-10-19T10:47:00Z"/>
-          <w:rFonts w:eastAsia="TimesNewRomanPSMT" w:cstheme="minorHAnsi"/>
-          <w:sz w:val="24"/>
-          <w:szCs w:val="24"/>
-          <w:lang w:val="en-CA"/>
-        </w:rPr>
-      </w:pPr>
+          <w:rFonts w:eastAsia="TimesNewRomanPSMT" w:cstheme="minorHAnsi"/>
+          <w:sz w:val="24"/>
+          <w:szCs w:val="24"/>
+          <w:lang w:val="en-CA"/>
+        </w:rPr>
+      </w:pPr>
+      <w:r>
+        <w:rPr>
+          <w:noProof/>
+          <w:lang w:eastAsia="fr-CA"/>
+        </w:rPr>
+        <w:drawing>
+          <wp:inline distT="0" distB="0" distL="0" distR="0" wp14:anchorId="47494C00" wp14:editId="7439604A">
+            <wp:extent cx="3285067" cy="2520756"/>
+            <wp:effectExtent l="0" t="0" r="0" b="0"/>
+            <wp:docPr id="11" name="Image 11"/>
+            <wp:cNvGraphicFramePr>
+              <a:graphicFrameLocks xmlns:a="http://schemas.openxmlformats.org/drawingml/2006/main" noChangeAspect="1"/>
+            </wp:cNvGraphicFramePr>
+            <a:graphic xmlns:a="http://schemas.openxmlformats.org/drawingml/2006/main">
+              <a:graphicData uri="http://schemas.openxmlformats.org/drawingml/2006/picture">
+                <pic:pic xmlns:pic="http://schemas.openxmlformats.org/drawingml/2006/picture">
+                  <pic:nvPicPr>
+                    <pic:cNvPr id="1" name=""/>
+                    <pic:cNvPicPr/>
+                  </pic:nvPicPr>
+                  <pic:blipFill>
+                    <a:blip r:embed="rId12"/>
+                    <a:stretch>
+                      <a:fillRect/>
+                    </a:stretch>
+                  </pic:blipFill>
+                  <pic:spPr>
+                    <a:xfrm>
+                      <a:off x="0" y="0"/>
+                      <a:ext cx="3299808" cy="2532067"/>
+                    </a:xfrm>
+                    <a:prstGeom prst="rect">
+                      <a:avLst/>
+                    </a:prstGeom>
+                  </pic:spPr>
+                </pic:pic>
+              </a:graphicData>
+            </a:graphic>
+          </wp:inline>
+        </w:drawing>
+      </w:r>
     </w:p>
     <w:p>
       <w:pPr>
@@ -2005,7 +1860,6 @@
         <w:spacing w:after="0" w:line="312" w:lineRule="auto"/>
         <w:jc w:val="both"/>
         <w:rPr>
-          <w:ins w:id="11" w:author="Gabriel Fabien-Ouellet" w:date="2018-10-19T10:47:00Z"/>
           <w:rFonts w:eastAsia="TimesNewRomanPSMT" w:cstheme="minorHAnsi"/>
           <w:sz w:val="28"/>
           <w:szCs w:val="24"/>
@@ -2013,38 +1867,47 @@
           <w:lang w:val="en-CA"/>
         </w:rPr>
       </w:pPr>
-      <w:commentRangeStart w:id="12"/>
-      <w:ins w:id="13" w:author="Gabriel Fabien-Ouellet" w:date="2018-10-19T10:48:00Z">
-        <w:r>
-          <w:rPr>
-            <w:rFonts w:eastAsia="TimesNewRomanPSMT" w:cstheme="minorHAnsi"/>
-            <w:sz w:val="28"/>
-            <w:szCs w:val="24"/>
-            <w:u w:val="single"/>
-            <w:lang w:val="en-CA"/>
-          </w:rPr>
-          <w:t xml:space="preserve">Seismic surveys </w:t>
-        </w:r>
-        <w:r>
-          <w:rPr>
-            <w:rFonts w:eastAsia="TimesNewRomanPSMT" w:cstheme="minorHAnsi"/>
-            <w:sz w:val="28"/>
-            <w:szCs w:val="24"/>
-            <w:u w:val="single"/>
-            <w:lang w:val="en-CA"/>
-          </w:rPr>
-          <w:t>for permafrost characterization</w:t>
-        </w:r>
-      </w:ins>
-      <w:commentRangeEnd w:id="12"/>
-      <w:ins w:id="14" w:author="Gabriel Fabien-Ouellet" w:date="2018-10-19T10:53:00Z">
-        <w:r>
-          <w:rPr>
-            <w:rStyle w:val="Marquedecommentaire"/>
-          </w:rPr>
-          <w:commentReference w:id="12"/>
-        </w:r>
-      </w:ins>
+      <w:r>
+        <w:rPr>
+          <w:noProof/>
+          <w:lang w:eastAsia="fr-CA"/>
+        </w:rPr>
+        <w:drawing>
+          <wp:inline distT="0" distB="0" distL="0" distR="0" wp14:anchorId="4114B6DD" wp14:editId="58617542">
+            <wp:extent cx="3458736" cy="4853517"/>
+            <wp:effectExtent l="0" t="0" r="8890" b="4445"/>
+            <wp:docPr id="12" name="Image 12"/>
+            <wp:cNvGraphicFramePr>
+              <a:graphicFrameLocks xmlns:a="http://schemas.openxmlformats.org/drawingml/2006/main" noChangeAspect="1"/>
+            </wp:cNvGraphicFramePr>
+            <a:graphic xmlns:a="http://schemas.openxmlformats.org/drawingml/2006/main">
+              <a:graphicData uri="http://schemas.openxmlformats.org/drawingml/2006/picture">
+                <pic:pic xmlns:pic="http://schemas.openxmlformats.org/drawingml/2006/picture">
+                  <pic:nvPicPr>
+                    <pic:cNvPr id="1" name=""/>
+                    <pic:cNvPicPr/>
+                  </pic:nvPicPr>
+                  <pic:blipFill>
+                    <a:blip r:embed="rId13"/>
+                    <a:stretch>
+                      <a:fillRect/>
+                    </a:stretch>
+                  </pic:blipFill>
+                  <pic:spPr>
+                    <a:xfrm>
+                      <a:off x="0" y="0"/>
+                      <a:ext cx="3469167" cy="4868154"/>
+                    </a:xfrm>
+                    <a:prstGeom prst="rect">
+                      <a:avLst/>
+                    </a:prstGeom>
+                  </pic:spPr>
+                </pic:pic>
+              </a:graphicData>
+            </a:graphic>
+          </wp:inline>
+        </w:drawing>
+      </w:r>
     </w:p>
     <w:p>
       <w:pPr>
@@ -2054,13 +1917,57 @@
         <w:spacing w:after="0" w:line="312" w:lineRule="auto"/>
         <w:jc w:val="both"/>
         <w:rPr>
-          <w:del w:id="15" w:author="Gabriel Fabien-Ouellet" w:date="2018-10-19T10:47:00Z"/>
-          <w:rFonts w:eastAsia="TimesNewRomanPSMT" w:cstheme="minorHAnsi"/>
-          <w:sz w:val="24"/>
-          <w:szCs w:val="24"/>
-          <w:lang w:val="en-CA"/>
-        </w:rPr>
-        <w:pPrChange w:id="16" w:author="Gabriel Fabien-Ouellet" w:date="2018-10-19T10:47:00Z">
+          <w:rFonts w:eastAsia="TimesNewRomanPSMT" w:cstheme="minorHAnsi"/>
+          <w:sz w:val="28"/>
+          <w:szCs w:val="24"/>
+          <w:u w:val="single"/>
+          <w:lang w:val="en-CA"/>
+        </w:rPr>
+      </w:pPr>
+      <w:commentRangeStart w:id="5"/>
+      <w:r>
+        <w:rPr>
+          <w:rFonts w:eastAsia="TimesNewRomanPSMT" w:cstheme="minorHAnsi"/>
+          <w:sz w:val="28"/>
+          <w:szCs w:val="24"/>
+          <w:u w:val="single"/>
+          <w:lang w:val="en-CA"/>
+        </w:rPr>
+        <w:t xml:space="preserve">Seismic surveys </w:t>
+      </w:r>
+      <w:r>
+        <w:rPr>
+          <w:rFonts w:eastAsia="TimesNewRomanPSMT" w:cstheme="minorHAnsi"/>
+          <w:sz w:val="28"/>
+          <w:szCs w:val="24"/>
+          <w:u w:val="single"/>
+          <w:lang w:val="en-CA"/>
+        </w:rPr>
+        <w:t>for permafrost characterization</w:t>
+      </w:r>
+      <w:commentRangeEnd w:id="5"/>
+      <w:r>
+        <w:rPr>
+          <w:rStyle w:val="Marquedecommentaire"/>
+        </w:rPr>
+        <w:commentReference w:id="5"/>
+      </w:r>
+    </w:p>
+    <w:p>
+      <w:pPr>
+        <w:autoSpaceDE w:val="0"/>
+        <w:autoSpaceDN w:val="0"/>
+        <w:adjustRightInd w:val="0"/>
+        <w:spacing w:after="0" w:line="312" w:lineRule="auto"/>
+        <w:jc w:val="both"/>
+        <w:rPr>
+          <w:del w:id="6" w:author="Gabriel Fabien-Ouellet" w:date="2018-10-19T10:47:00Z"/>
+          <w:rFonts w:eastAsia="TimesNewRomanPSMT" w:cstheme="minorHAnsi"/>
+          <w:sz w:val="24"/>
+          <w:szCs w:val="24"/>
+          <w:lang w:val="en-CA"/>
+        </w:rPr>
+        <w:pPrChange w:id="7" w:author="Gabriel Fabien-Ouellet" w:date="2018-10-19T10:47:00Z">
           <w:pPr>
             <w:autoSpaceDE w:val="0"/>
             <w:autoSpaceDN w:val="0"/>
@@ -2081,6 +1988,167 @@
         <w:ind w:firstLine="708"/>
         <w:jc w:val="both"/>
         <w:rPr>
+          <w:rFonts w:eastAsia="TimesNewRomanPSMT" w:cstheme="minorHAnsi"/>
+          <w:sz w:val="24"/>
+          <w:szCs w:val="24"/>
+          <w:lang w:val="en-CA"/>
+        </w:rPr>
+      </w:pPr>
+      <w:r>
+        <w:rPr>
+          <w:rFonts w:eastAsia="TimesNewRomanPSMT" w:cstheme="minorHAnsi"/>
+          <w:sz w:val="24"/>
+          <w:szCs w:val="24"/>
+          <w:lang w:val="en-CA"/>
+        </w:rPr>
+        <w:t>Jin and al. 2016, have used multichannel seismic (MCS)</w:t>
+      </w:r>
+      <w:r>
+        <w:rPr>
+          <w:rFonts w:eastAsia="TimesNewRomanPSMT" w:cstheme="minorHAnsi"/>
+          <w:sz w:val="24"/>
+          <w:szCs w:val="24"/>
+          <w:lang w:val="en-CA"/>
+        </w:rPr>
+        <w:t>, which is a seismic reflection method,</w:t>
+      </w:r>
+      <w:r>
+        <w:rPr>
+          <w:rFonts w:eastAsia="TimesNewRomanPSMT" w:cstheme="minorHAnsi"/>
+          <w:sz w:val="24"/>
+          <w:szCs w:val="24"/>
+          <w:lang w:val="en-CA"/>
+        </w:rPr>
+        <w:t xml:space="preserve"> on 12 lines to collect seismic data in the Be</w:t>
+      </w:r>
+      <w:r>
+        <w:rPr>
+          <w:rFonts w:eastAsia="TimesNewRomanPSMT" w:cstheme="minorHAnsi"/>
+          <w:sz w:val="24"/>
+          <w:szCs w:val="24"/>
+          <w:lang w:val="en-CA"/>
+        </w:rPr>
+        <w:t>aufort Sea especially in the Mac</w:t>
+      </w:r>
+      <w:r>
+        <w:rPr>
+          <w:rFonts w:eastAsia="TimesNewRomanPSMT" w:cstheme="minorHAnsi"/>
+          <w:sz w:val="24"/>
+          <w:szCs w:val="24"/>
+          <w:lang w:val="en-CA"/>
+        </w:rPr>
+        <w:t xml:space="preserve">kenzie Trough and the Yukon Shelf. Airgun array has been used to collect data with two Sercel Generator – Injector (G.I.) airguns. The total survey length was about 890 line –km with 35 496 shots gathers including tests and transit lines. </w:t>
+      </w:r>
+      <w:r>
+        <w:rPr>
+          <w:rFonts w:eastAsia="TimesNewRomanPSMT" w:cstheme="minorHAnsi"/>
+          <w:sz w:val="24"/>
+          <w:szCs w:val="24"/>
+          <w:lang w:val="en-CA"/>
+        </w:rPr>
+        <w:t xml:space="preserve">The results of the MCS data will contribute to understand the subglacial history, the stratigraphy of the sections and the distribution of the gas hydrate bearing zone and subsea permafrost interval using a full waveform inversion method. During the MCS survey, 23 XCTDs were deployed to </w:t>
+      </w:r>
+      <w:r>
+        <w:rPr>
+          <w:rFonts w:eastAsia="TimesNewRomanPSMT" w:cstheme="minorHAnsi"/>
+          <w:sz w:val="24"/>
+          <w:szCs w:val="24"/>
+          <w:lang w:val="en-CA"/>
+        </w:rPr>
+        <w:t>collect data and understand the physical properties of the water column, which will be constructed using a frequency domain reserve time migration. Multichannel seismic method was airguns separated with a 25 meters interval and with an approximately shot every 7 seconds. This method collected data to provide a better understanding of the</w:t>
+      </w:r>
+      <w:r>
+        <w:rPr>
+          <w:rFonts w:eastAsia="TimesNewRomanPSMT" w:cstheme="minorHAnsi"/>
+          <w:sz w:val="24"/>
+          <w:szCs w:val="24"/>
+          <w:lang w:val="en-CA"/>
+        </w:rPr>
+        <w:t xml:space="preserve"> subsea permafrost in the Beaufort Sea.</w:t>
+      </w:r>
+    </w:p>
+    <w:p>
+      <w:pPr>
+        <w:autoSpaceDE w:val="0"/>
+        <w:autoSpaceDN w:val="0"/>
+        <w:adjustRightInd w:val="0"/>
+        <w:spacing w:after="0" w:line="312" w:lineRule="auto"/>
+        <w:ind w:firstLine="708"/>
+        <w:jc w:val="both"/>
+        <w:rPr>
+          <w:rFonts w:eastAsia="TimesNewRomanPSMT" w:cstheme="minorHAnsi"/>
+          <w:sz w:val="24"/>
+          <w:szCs w:val="24"/>
+          <w:lang w:val="en-CA"/>
+        </w:rPr>
+      </w:pPr>
+      <w:r>
+        <w:rPr>
+          <w:noProof/>
+          <w:lang w:eastAsia="fr-CA"/>
+        </w:rPr>
+        <w:drawing>
+          <wp:inline distT="0" distB="0" distL="0" distR="0" wp14:anchorId="6F1F4E4E" wp14:editId="3AEC17CF">
+            <wp:extent cx="5486400" cy="3181985"/>
+            <wp:effectExtent l="0" t="0" r="0" b="0"/>
+            <wp:docPr id="10" name="Image 10"/>
+            <wp:cNvGraphicFramePr>
+              <a:graphicFrameLocks xmlns:a="http://schemas.openxmlformats.org/drawingml/2006/main" noChangeAspect="1"/>
+            </wp:cNvGraphicFramePr>
+            <a:graphic xmlns:a="http://schemas.openxmlformats.org/drawingml/2006/main">
+              <a:graphicData uri="http://schemas.openxmlformats.org/drawingml/2006/picture">
+                <pic:pic xmlns:pic="http://schemas.openxmlformats.org/drawingml/2006/picture">
+                  <pic:nvPicPr>
+                    <pic:cNvPr id="1" name=""/>
+                    <pic:cNvPicPr/>
+                  </pic:nvPicPr>
+                  <pic:blipFill>
+                    <a:blip r:embed="rId14"/>
+                    <a:stretch>
+                      <a:fillRect/>
+                    </a:stretch>
+                  </pic:blipFill>
+                  <pic:spPr>
+                    <a:xfrm>
+                      <a:off x="0" y="0"/>
+                      <a:ext cx="5486400" cy="3181985"/>
+                    </a:xfrm>
+                    <a:prstGeom prst="rect">
+                      <a:avLst/>
+                    </a:prstGeom>
+                  </pic:spPr>
+                </pic:pic>
+              </a:graphicData>
+            </a:graphic>
+          </wp:inline>
+        </w:drawing>
+      </w:r>
+    </w:p>
+    <w:p>
+      <w:pPr>
+        <w:autoSpaceDE w:val="0"/>
+        <w:autoSpaceDN w:val="0"/>
+        <w:adjustRightInd w:val="0"/>
+        <w:spacing w:after="0" w:line="312" w:lineRule="auto"/>
+        <w:ind w:firstLine="708"/>
+        <w:jc w:val="both"/>
+        <w:rPr>
+          <w:rFonts w:eastAsia="TimesNewRomanPSMT" w:cstheme="minorHAnsi"/>
+          <w:sz w:val="24"/>
+          <w:szCs w:val="24"/>
+          <w:lang w:val="en-CA"/>
+        </w:rPr>
+      </w:pPr>
+    </w:p>
+    <w:p>
+      <w:pPr>
+        <w:autoSpaceDE w:val="0"/>
+        <w:autoSpaceDN w:val="0"/>
+        <w:adjustRightInd w:val="0"/>
+        <w:spacing w:after="0" w:line="312" w:lineRule="auto"/>
+        <w:ind w:firstLine="708"/>
+        <w:jc w:val="both"/>
+        <w:rPr>
           <w:rFonts w:cstheme="minorHAnsi"/>
           <w:color w:val="231F20"/>
           <w:sz w:val="24"/>
@@ -2091,21 +2159,249 @@
       <w:r>
         <w:rPr>
           <w:rFonts w:eastAsia="TimesNewRomanPSMT" w:cstheme="minorHAnsi"/>
+          <w:sz w:val="24"/>
+          <w:szCs w:val="24"/>
+          <w:lang w:val="en-CA"/>
+        </w:rPr>
+        <w:t>Thereafter, i</w:t>
+      </w:r>
+      <w:r>
+        <w:rPr>
+          <w:rFonts w:eastAsia="TimesNewRomanPSMT" w:cstheme="minorHAnsi"/>
+          <w:sz w:val="24"/>
+          <w:szCs w:val="24"/>
+          <w:lang w:val="en-CA"/>
+        </w:rPr>
+        <w:t xml:space="preserve">n the area of the Beaufort Sea, the thickness of the permafrost has a range from 130 m to 650 </w:t>
+      </w:r>
+      <w:r>
+        <w:rPr>
+          <w:rFonts w:eastAsia="TimesNewRomanPSMT" w:cstheme="minorHAnsi"/>
+          <w:sz w:val="24"/>
+          <w:szCs w:val="24"/>
+          <w:lang w:val="en-CA"/>
+        </w:rPr>
+        <w:t xml:space="preserve">m </w:t>
+      </w:r>
+      <w:r>
+        <w:rPr>
+          <w:rFonts w:cstheme="minorHAnsi"/>
+          <w:color w:val="231F20"/>
+          <w:sz w:val="24"/>
+          <w:szCs w:val="18"/>
+          <w:lang w:val="en-CA"/>
+        </w:rPr>
+        <w:t xml:space="preserve">[Collett et al., 1989; Osterkamp and Payne, 1981]. </w:t>
+      </w:r>
+      <w:r>
+        <w:rPr>
+          <w:rFonts w:cstheme="minorHAnsi"/>
+          <w:color w:val="231F20"/>
+          <w:sz w:val="24"/>
+          <w:szCs w:val="18"/>
+          <w:lang w:val="en-CA"/>
+        </w:rPr>
+        <w:t>The P-wave of those coarse-grained sediments change with the percentage of ice in the soil. Thus, ice-bonded sediment has a velocity range from 2300 ms</w:t>
+      </w:r>
+      <w:r>
+        <w:rPr>
+          <w:rFonts w:cstheme="minorHAnsi"/>
+          <w:color w:val="231F20"/>
+          <w:sz w:val="24"/>
+          <w:szCs w:val="18"/>
+          <w:vertAlign w:val="superscript"/>
+          <w:lang w:val="en-CA"/>
+        </w:rPr>
+        <w:t>-1</w:t>
+      </w:r>
+      <w:r>
+        <w:rPr>
+          <w:rFonts w:cstheme="minorHAnsi"/>
+          <w:color w:val="231F20"/>
+          <w:sz w:val="24"/>
+          <w:szCs w:val="18"/>
+          <w:lang w:val="en-CA"/>
+        </w:rPr>
+        <w:t xml:space="preserve"> to 5000ms</w:t>
+      </w:r>
+      <w:r>
+        <w:rPr>
+          <w:rFonts w:cstheme="minorHAnsi"/>
+          <w:color w:val="231F20"/>
+          <w:sz w:val="24"/>
+          <w:szCs w:val="18"/>
+          <w:vertAlign w:val="superscript"/>
+          <w:lang w:val="en-CA"/>
+        </w:rPr>
+        <w:t>-1</w:t>
+      </w:r>
+      <w:r>
+        <w:rPr>
+          <w:rFonts w:cstheme="minorHAnsi"/>
+          <w:color w:val="231F20"/>
+          <w:sz w:val="24"/>
+          <w:szCs w:val="18"/>
+          <w:lang w:val="en-CA"/>
+        </w:rPr>
+        <w:t xml:space="preserve"> and unfrozen sediment from 1700 to 1900 ms</w:t>
+      </w:r>
+      <w:r>
+        <w:rPr>
+          <w:rFonts w:cstheme="minorHAnsi"/>
+          <w:color w:val="231F20"/>
+          <w:sz w:val="24"/>
+          <w:szCs w:val="18"/>
+          <w:vertAlign w:val="superscript"/>
+          <w:lang w:val="en-CA"/>
+        </w:rPr>
+        <w:t>-1</w:t>
+      </w:r>
+      <w:r>
+        <w:rPr>
+          <w:rFonts w:cstheme="minorHAnsi"/>
+          <w:color w:val="231F20"/>
+          <w:sz w:val="24"/>
+          <w:szCs w:val="18"/>
+          <w:lang w:val="en-CA"/>
+        </w:rPr>
+        <w:t xml:space="preserve"> (Brothers et al., 2016). </w:t>
+      </w:r>
+      <w:r>
+        <w:rPr>
+          <w:rFonts w:cstheme="minorHAnsi"/>
+          <w:color w:val="231F20"/>
+          <w:sz w:val="24"/>
+          <w:szCs w:val="18"/>
+          <w:lang w:val="en-CA"/>
+        </w:rPr>
+        <w:t xml:space="preserve">In this same report, Brothers et al., 2016 </w:t>
+      </w:r>
+      <w:r>
+        <w:rPr>
+          <w:rFonts w:cstheme="minorHAnsi"/>
+          <w:color w:val="231F20"/>
+          <w:sz w:val="24"/>
+          <w:szCs w:val="18"/>
+          <w:lang w:val="en-CA"/>
+        </w:rPr>
+        <w:lastRenderedPageBreak/>
+        <w:t xml:space="preserve">showed that the higher velocity are onshore where there is an abundance of permafrost while the offshore permafrost has lower velocity. However, there is no straight line that define the lack of permafrost offshore. There is some continuity of offshore permafrost located NE of the Mackenzie Delta (Brothers et al., 2016). </w:t>
+      </w:r>
+      <w:r>
+        <w:rPr>
+          <w:rFonts w:cstheme="minorHAnsi"/>
+          <w:color w:val="231F20"/>
+          <w:sz w:val="24"/>
+          <w:szCs w:val="18"/>
+          <w:lang w:val="en-CA"/>
+        </w:rPr>
+        <w:t xml:space="preserve">Thus, the shelf of the Beaufort Sea is not only made with permafrost, there is also others geological formation as it showed higher </w:t>
+      </w:r>
+      <w:r>
+        <w:rPr>
+          <w:rFonts w:cstheme="minorHAnsi"/>
           <w:noProof/>
-          <w:sz w:val="24"/>
-          <w:szCs w:val="24"/>
-          <w:lang w:val="en-CA"/>
+          <w:color w:val="231F20"/>
+          <w:sz w:val="24"/>
+          <w:szCs w:val="18"/>
+          <w:lang w:eastAsia="fr-CA"/>
+        </w:rPr>
+        <w:drawing>
+          <wp:anchor distT="0" distB="0" distL="114300" distR="114300" simplePos="0" relativeHeight="251669504" behindDoc="0" locked="0" layoutInCell="1" allowOverlap="1" wp14:anchorId="63BD1139" wp14:editId="4CB8149A">
+            <wp:simplePos x="0" y="0"/>
+            <wp:positionH relativeFrom="column">
+              <wp:posOffset>-16086</wp:posOffset>
+            </wp:positionH>
+            <wp:positionV relativeFrom="paragraph">
+              <wp:posOffset>644948</wp:posOffset>
+            </wp:positionV>
+            <wp:extent cx="5486400" cy="2902585"/>
+            <wp:effectExtent l="0" t="0" r="0" b="0"/>
+            <wp:wrapSquare wrapText="bothSides"/>
+            <wp:docPr id="8" name="Image 8"/>
+            <wp:cNvGraphicFramePr>
+              <a:graphicFrameLocks xmlns:a="http://schemas.openxmlformats.org/drawingml/2006/main" noChangeAspect="1"/>
+            </wp:cNvGraphicFramePr>
+            <a:graphic xmlns:a="http://schemas.openxmlformats.org/drawingml/2006/main">
+              <a:graphicData uri="http://schemas.openxmlformats.org/drawingml/2006/picture">
+                <pic:pic xmlns:pic="http://schemas.openxmlformats.org/drawingml/2006/picture">
+                  <pic:nvPicPr>
+                    <pic:cNvPr id="8" name="Figure introduction 5.JPG"/>
+                    <pic:cNvPicPr/>
+                  </pic:nvPicPr>
+                  <pic:blipFill>
+                    <a:blip r:embed="rId15">
+                      <a:extLst>
+                        <a:ext uri="{28A0092B-C50C-407E-A947-70E740481C1C}">
+                          <a14:useLocalDpi xmlns:a14="http://schemas.microsoft.com/office/drawing/2010/main" val="0"/>
+                        </a:ext>
+                      </a:extLst>
+                    </a:blip>
+                    <a:stretch>
+                      <a:fillRect/>
+                    </a:stretch>
+                  </pic:blipFill>
+                  <pic:spPr>
+                    <a:xfrm>
+                      <a:off x="0" y="0"/>
+                      <a:ext cx="5486400" cy="2902585"/>
+                    </a:xfrm>
+                    <a:prstGeom prst="rect">
+                      <a:avLst/>
+                    </a:prstGeom>
+                  </pic:spPr>
+                </pic:pic>
+              </a:graphicData>
+            </a:graphic>
+          </wp:anchor>
+        </w:drawing>
+      </w:r>
+      <w:r>
+        <w:rPr>
+          <w:rFonts w:cstheme="minorHAnsi"/>
+          <w:color w:val="231F20"/>
+          <w:sz w:val="24"/>
+          <w:szCs w:val="18"/>
+          <w:lang w:val="en-CA"/>
+        </w:rPr>
+        <w:t xml:space="preserve">in this report. </w:t>
+      </w:r>
+    </w:p>
+    <w:p>
+      <w:pPr>
+        <w:rPr>
+          <w:ins w:id="8" w:author="Luc Pelletier" w:date="2018-11-04T20:00:00Z"/>
+          <w:lang w:val="en-CA"/>
+        </w:rPr>
+        <w:pPrChange w:id="9" w:author="Luc Pelletier" w:date="2018-11-04T20:00:00Z">
+          <w:pPr>
+            <w:autoSpaceDE w:val="0"/>
+            <w:autoSpaceDN w:val="0"/>
+            <w:adjustRightInd w:val="0"/>
+            <w:spacing w:after="0" w:line="312" w:lineRule="auto"/>
+            <w:ind w:firstLine="708"/>
+            <w:jc w:val="both"/>
+          </w:pPr>
+        </w:pPrChange>
+      </w:pPr>
+      <w:r>
+        <w:rPr>
+          <w:rFonts w:eastAsia="TimesNewRomanPSMT" w:cstheme="minorHAnsi"/>
+          <w:noProof/>
+          <w:sz w:val="24"/>
+          <w:szCs w:val="24"/>
+          <w:lang w:eastAsia="fr-CA"/>
         </w:rPr>
         <mc:AlternateContent>
           <mc:Choice Requires="wps">
             <w:drawing>
-              <wp:anchor distT="45720" distB="45720" distL="114300" distR="114300" simplePos="0" relativeHeight="251668480" behindDoc="0" locked="0" layoutInCell="1" allowOverlap="1" wp14:anchorId="26D597D2" wp14:editId="6B2E2136">
+              <wp:anchor distT="45720" distB="45720" distL="114300" distR="114300" simplePos="0" relativeHeight="251668480" behindDoc="0" locked="0" layoutInCell="1" allowOverlap="1" wp14:anchorId="26D597D2" wp14:editId="60CD6DE6">
                 <wp:simplePos x="0" y="0"/>
                 <wp:positionH relativeFrom="column">
-                  <wp:posOffset>53340</wp:posOffset>
+                  <wp:posOffset>205740</wp:posOffset>
                 </wp:positionH>
                 <wp:positionV relativeFrom="paragraph">
-                  <wp:posOffset>5648960</wp:posOffset>
+                  <wp:posOffset>3077634</wp:posOffset>
                 </wp:positionV>
                 <wp:extent cx="4930140" cy="1404620"/>
                 <wp:effectExtent l="0" t="0" r="0" b="0"/>
@@ -2176,7 +2472,7 @@
           </mc:Choice>
           <mc:Fallback>
             <w:pict>
-              <v:shape id="_x0000_s1029" type="#_x0000_t202" style="position:absolute;left:0;text-align:left;margin-left:4.2pt;margin-top:444.8pt;width:388.2pt;height:110.6pt;z-index:251668480;visibility:visible;mso-wrap-style:square;mso-width-percent:0;mso-height-percent:200;mso-wrap-distance-left:9pt;mso-wrap-distance-top:3.6pt;mso-wrap-distance-right:9pt;mso-wrap-distance-bottom:3.6pt;mso-position-horizontal:absolute;mso-position-horizontal-relative:text;mso-position-vertical:absolute;mso-position-vertical-relative:text;mso-width-percent:0;mso-height-percent:200;mso-width-relative:margin;mso-height-relative:margin;v-text-anchor:top" o:gfxdata="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" filled="f" stroked="f">
+              <v:shape w14:anchorId="26D597D2" id="_x0000_s1029" type="#_x0000_t202" style="position:absolute;margin-left:16.2pt;margin-top:242.35pt;width:388.2pt;height:110.6pt;z-index:251668480;visibility:visible;mso-wrap-style:square;mso-width-percent:0;mso-height-percent:200;mso-wrap-distance-left:9pt;mso-wrap-distance-top:3.6pt;mso-wrap-distance-right:9pt;mso-wrap-distance-bottom:3.6pt;mso-position-horizontal:absolute;mso-position-horizontal-relative:text;mso-position-vertical:absolute;mso-position-vertical-relative:text;mso-width-percent:0;mso-height-percent:200;mso-width-relative:margin;mso-height-relative:margin;v-text-anchor:top" o:gfxdata="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" filled="f" stroked="f">
                 <v:textbox style="mso-fit-shape-to-text:t">
                   <w:txbxContent>
                     <w:p>
@@ -2206,208 +2502,42 @@
           </mc:Fallback>
         </mc:AlternateContent>
       </w:r>
-      <w:r>
-        <w:rPr>
-          <w:rFonts w:cstheme="minorHAnsi"/>
-          <w:noProof/>
-          <w:color w:val="231F20"/>
-          <w:sz w:val="24"/>
-          <w:szCs w:val="18"/>
-          <w:lang w:eastAsia="fr-CA"/>
-        </w:rPr>
-        <w:drawing>
-          <wp:anchor distT="0" distB="0" distL="114300" distR="114300" simplePos="0" relativeHeight="251669504" behindDoc="0" locked="0" layoutInCell="1" allowOverlap="1" wp14:anchorId="63BD1139" wp14:editId="674A943E">
-            <wp:simplePos x="0" y="0"/>
-            <wp:positionH relativeFrom="column">
-              <wp:posOffset>-83820</wp:posOffset>
-            </wp:positionH>
-            <wp:positionV relativeFrom="paragraph">
-              <wp:posOffset>2740660</wp:posOffset>
-            </wp:positionV>
-            <wp:extent cx="5486400" cy="2902585"/>
-            <wp:effectExtent l="0" t="0" r="0" b="0"/>
-            <wp:wrapSquare wrapText="bothSides"/>
-            <wp:docPr id="8" name="Image 8"/>
-            <wp:cNvGraphicFramePr>
-              <a:graphicFrameLocks xmlns:a="http://schemas.openxmlformats.org/drawingml/2006/main" noChangeAspect="1"/>
-            </wp:cNvGraphicFramePr>
-            <a:graphic xmlns:a="http://schemas.openxmlformats.org/drawingml/2006/main">
-              <a:graphicData uri="http://schemas.openxmlformats.org/drawingml/2006/picture">
-                <pic:pic xmlns:pic="http://schemas.openxmlformats.org/drawingml/2006/picture">
-                  <pic:nvPicPr>
-                    <pic:cNvPr id="8" name="Figure introduction 5.JPG"/>
-                    <pic:cNvPicPr/>
-                  </pic:nvPicPr>
-                  <pic:blipFill>
-                    <a:blip r:embed="rId11">
-                      <a:extLst>
-                        <a:ext uri="{28A0092B-C50C-407E-A947-70E740481C1C}">
-                          <a14:useLocalDpi xmlns:a14="http://schemas.microsoft.com/office/drawing/2010/main" val="0"/>
-                        </a:ext>
-                      </a:extLst>
-                    </a:blip>
-                    <a:stretch>
-                      <a:fillRect/>
-                    </a:stretch>
-                  </pic:blipFill>
-                  <pic:spPr>
-                    <a:xfrm>
-                      <a:off x="0" y="0"/>
-                      <a:ext cx="5486400" cy="2902585"/>
-                    </a:xfrm>
-                    <a:prstGeom prst="rect">
-                      <a:avLst/>
-                    </a:prstGeom>
-                  </pic:spPr>
-                </pic:pic>
-              </a:graphicData>
-            </a:graphic>
-          </wp:anchor>
-        </w:drawing>
-      </w:r>
-      <w:r>
-        <w:rPr>
-          <w:rFonts w:eastAsia="TimesNewRomanPSMT" w:cstheme="minorHAnsi"/>
-          <w:sz w:val="24"/>
-          <w:szCs w:val="24"/>
-          <w:lang w:val="en-CA"/>
-        </w:rPr>
-        <w:t xml:space="preserve">In the area of the Beaufort Sea, the thickness of the permafrost has a range from 130 m to 650 </w:t>
-      </w:r>
-      <w:r>
-        <w:rPr>
-          <w:rFonts w:eastAsia="TimesNewRomanPSMT" w:cstheme="minorHAnsi"/>
-          <w:sz w:val="24"/>
-          <w:szCs w:val="24"/>
-          <w:lang w:val="en-CA"/>
-        </w:rPr>
-        <w:t xml:space="preserve">m </w:t>
-      </w:r>
-      <w:r>
-        <w:rPr>
-          <w:rFonts w:cstheme="minorHAnsi"/>
-          <w:color w:val="231F20"/>
-          <w:sz w:val="24"/>
-          <w:szCs w:val="18"/>
-          <w:lang w:val="en-CA"/>
-        </w:rPr>
-        <w:t>[</w:t>
-      </w:r>
-      <w:proofErr w:type="spellStart"/>
-      <w:r>
-        <w:rPr>
-          <w:rFonts w:cstheme="minorHAnsi"/>
-          <w:color w:val="231F20"/>
-          <w:sz w:val="24"/>
-          <w:szCs w:val="18"/>
-          <w:lang w:val="en-CA"/>
-        </w:rPr>
-        <w:t>Collett</w:t>
-      </w:r>
-      <w:proofErr w:type="spellEnd"/>
-      <w:r>
-        <w:rPr>
-          <w:rFonts w:cstheme="minorHAnsi"/>
-          <w:color w:val="231F20"/>
-          <w:sz w:val="24"/>
-          <w:szCs w:val="18"/>
-          <w:lang w:val="en-CA"/>
-        </w:rPr>
-        <w:t xml:space="preserve"> et al., 1989; Osterkamp and Payne, 1981]. </w:t>
-      </w:r>
-      <w:r>
-        <w:rPr>
-          <w:rFonts w:cstheme="minorHAnsi"/>
-          <w:color w:val="231F20"/>
-          <w:sz w:val="24"/>
-          <w:szCs w:val="18"/>
-          <w:lang w:val="en-CA"/>
-        </w:rPr>
-        <w:t>The P-wave of those coarse-grained sediments change with the percentage of ice in the soil. Thus, ice-bonded sediment has a velocity range from 2300 ms</w:t>
-      </w:r>
-      <w:r>
-        <w:rPr>
-          <w:rFonts w:cstheme="minorHAnsi"/>
-          <w:color w:val="231F20"/>
-          <w:sz w:val="24"/>
-          <w:szCs w:val="18"/>
-          <w:vertAlign w:val="superscript"/>
-          <w:lang w:val="en-CA"/>
-        </w:rPr>
-        <w:t>-1</w:t>
-      </w:r>
-      <w:r>
-        <w:rPr>
-          <w:rFonts w:cstheme="minorHAnsi"/>
-          <w:color w:val="231F20"/>
-          <w:sz w:val="24"/>
-          <w:szCs w:val="18"/>
-          <w:lang w:val="en-CA"/>
-        </w:rPr>
-        <w:t xml:space="preserve"> to 5000ms</w:t>
-      </w:r>
-      <w:r>
-        <w:rPr>
-          <w:rFonts w:cstheme="minorHAnsi"/>
-          <w:color w:val="231F20"/>
-          <w:sz w:val="24"/>
-          <w:szCs w:val="18"/>
-          <w:vertAlign w:val="superscript"/>
-          <w:lang w:val="en-CA"/>
-        </w:rPr>
-        <w:t>-1</w:t>
-      </w:r>
-      <w:r>
-        <w:rPr>
-          <w:rFonts w:cstheme="minorHAnsi"/>
-          <w:color w:val="231F20"/>
-          <w:sz w:val="24"/>
-          <w:szCs w:val="18"/>
-          <w:lang w:val="en-CA"/>
-        </w:rPr>
-        <w:t xml:space="preserve"> and unfrozen sediment from 1700 to 1900 ms</w:t>
-      </w:r>
-      <w:r>
-        <w:rPr>
-          <w:rFonts w:cstheme="minorHAnsi"/>
-          <w:color w:val="231F20"/>
-          <w:sz w:val="24"/>
-          <w:szCs w:val="18"/>
-          <w:vertAlign w:val="superscript"/>
-          <w:lang w:val="en-CA"/>
-        </w:rPr>
-        <w:t>-1</w:t>
-      </w:r>
-      <w:r>
-        <w:rPr>
-          <w:rFonts w:cstheme="minorHAnsi"/>
-          <w:color w:val="231F20"/>
-          <w:sz w:val="24"/>
-          <w:szCs w:val="18"/>
-          <w:lang w:val="en-CA"/>
-        </w:rPr>
-        <w:t xml:space="preserve"> (Brothers et al., 2016). </w:t>
-      </w:r>
-      <w:r>
-        <w:rPr>
-          <w:rFonts w:cstheme="minorHAnsi"/>
-          <w:color w:val="231F20"/>
-          <w:sz w:val="24"/>
-          <w:szCs w:val="18"/>
-          <w:lang w:val="en-CA"/>
-        </w:rPr>
-        <w:t xml:space="preserve">In this same report, Brothers et al., 2016 showed that the higher velocity are onshore where there is an abundance of permafrost while the offshore permafrost has lower velocity. However, there is no straight line that define the lack of permafrost offshore. There is some continuity of offshore permafrost located NE of the Mackenzie Delta (Brothers et al., 2016). </w:t>
-      </w:r>
-      <w:r>
-        <w:rPr>
-          <w:rFonts w:cstheme="minorHAnsi"/>
-          <w:color w:val="231F20"/>
-          <w:sz w:val="24"/>
-          <w:szCs w:val="18"/>
-          <w:lang w:val="en-CA"/>
-        </w:rPr>
-        <w:t xml:space="preserve">Thus, the shelf of the Beaufort Sea is not only made with permafrost, there is also others geological formation as it showed higher in this report. </w:t>
-      </w:r>
+    </w:p>
+    <w:p>
+      <w:pPr>
+        <w:rPr>
+          <w:ins w:id="10" w:author="Luc Pelletier" w:date="2018-11-04T20:00:00Z"/>
+          <w:lang w:val="en-CA"/>
+        </w:rPr>
+        <w:pPrChange w:id="11" w:author="Luc Pelletier" w:date="2018-11-04T20:00:00Z">
+          <w:pPr>
+            <w:autoSpaceDE w:val="0"/>
+            <w:autoSpaceDN w:val="0"/>
+            <w:adjustRightInd w:val="0"/>
+            <w:spacing w:after="0" w:line="312" w:lineRule="auto"/>
+            <w:ind w:firstLine="708"/>
+            <w:jc w:val="both"/>
+          </w:pPr>
+        </w:pPrChange>
+      </w:pPr>
+    </w:p>
+    <w:p>
+      <w:pPr>
+        <w:rPr>
+          <w:ins w:id="12" w:author="Luc Pelletier" w:date="2018-11-04T20:00:00Z"/>
+          <w:lang w:val="en-CA"/>
+        </w:rPr>
+        <w:pPrChange w:id="13" w:author="Luc Pelletier" w:date="2018-11-04T20:00:00Z">
+          <w:pPr>
+            <w:autoSpaceDE w:val="0"/>
+            <w:autoSpaceDN w:val="0"/>
+            <w:adjustRightInd w:val="0"/>
+            <w:spacing w:after="0" w:line="312" w:lineRule="auto"/>
+            <w:ind w:firstLine="708"/>
+            <w:jc w:val="both"/>
+          </w:pPr>
+        </w:pPrChange>
+      </w:pPr>
     </w:p>
     <w:p>
       <w:pPr>
@@ -2418,12 +2548,157 @@
         <w:ind w:firstLine="708"/>
         <w:jc w:val="both"/>
         <w:rPr>
+          <w:ins w:id="14" w:author="Luc Pelletier" w:date="2018-11-04T20:00:00Z"/>
           <w:rFonts w:cstheme="minorHAnsi"/>
           <w:color w:val="231F20"/>
-          <w:sz w:val="24"/>
+          <w:sz w:val="32"/>
           <w:szCs w:val="18"/>
-          <w:lang w:val="en-CA"/>
-        </w:rPr>
+          <w:u w:val="single"/>
+          <w:lang w:val="en-CA"/>
+        </w:rPr>
+      </w:pPr>
+    </w:p>
+    <w:p>
+      <w:pPr>
+        <w:autoSpaceDE w:val="0"/>
+        <w:autoSpaceDN w:val="0"/>
+        <w:adjustRightInd w:val="0"/>
+        <w:spacing w:after="0" w:line="312" w:lineRule="auto"/>
+        <w:ind w:firstLine="708"/>
+        <w:jc w:val="both"/>
+        <w:rPr>
+          <w:ins w:id="15" w:author="Luc Pelletier" w:date="2018-10-28T19:55:00Z"/>
+          <w:rFonts w:cstheme="minorHAnsi"/>
+          <w:color w:val="231F20"/>
+          <w:sz w:val="32"/>
+          <w:szCs w:val="18"/>
+          <w:u w:val="single"/>
+          <w:lang w:val="en-CA"/>
+        </w:rPr>
+      </w:pPr>
+      <w:ins w:id="16" w:author="Luc Pelletier" w:date="2018-10-28T19:55:00Z">
+        <w:r>
+          <w:rPr>
+            <w:rFonts w:cstheme="minorHAnsi"/>
+            <w:color w:val="231F20"/>
+            <w:sz w:val="32"/>
+            <w:szCs w:val="18"/>
+            <w:u w:val="single"/>
+            <w:lang w:val="en-CA"/>
+          </w:rPr>
+          <w:t>Preliminary analysis</w:t>
+        </w:r>
+      </w:ins>
+    </w:p>
+    <w:p>
+      <w:pPr>
+        <w:autoSpaceDE w:val="0"/>
+        <w:autoSpaceDN w:val="0"/>
+        <w:adjustRightInd w:val="0"/>
+        <w:spacing w:after="0" w:line="312" w:lineRule="auto"/>
+        <w:ind w:firstLine="708"/>
+        <w:jc w:val="both"/>
+        <w:rPr>
+          <w:del w:id="17" w:author="Luc Pelletier" w:date="2018-10-28T20:04:00Z"/>
+          <w:rFonts w:eastAsia="TimesNewRomanPSMT" w:cstheme="minorHAnsi"/>
+          <w:sz w:val="24"/>
+          <w:szCs w:val="24"/>
+          <w:u w:val="single"/>
+          <w:lang w:val="en-CA"/>
+        </w:rPr>
+      </w:pPr>
+      <w:ins w:id="18" w:author="Luc Pelletier" w:date="2018-10-28T19:55:00Z">
+        <w:r>
+          <w:rPr>
+            <w:rFonts w:cstheme="minorHAnsi"/>
+            <w:color w:val="231F20"/>
+            <w:sz w:val="32"/>
+            <w:szCs w:val="18"/>
+            <w:u w:val="single"/>
+            <w:lang w:val="en-CA"/>
+          </w:rPr>
+          <w:lastRenderedPageBreak/>
+          <w:t xml:space="preserve"> </w:t>
+        </w:r>
+      </w:ins>
+      <w:ins w:id="19" w:author="Luc Pelletier" w:date="2018-10-28T19:59:00Z">
+        <w:r>
+          <w:rPr>
+            <w:rFonts w:cstheme="minorHAnsi"/>
+            <w:noProof/>
+            <w:color w:val="231F20"/>
+            <w:sz w:val="32"/>
+            <w:szCs w:val="18"/>
+            <w:u w:val="single"/>
+            <w:lang w:eastAsia="fr-CA"/>
+          </w:rPr>
+          <w:drawing>
+            <wp:inline distT="0" distB="0" distL="0" distR="0" wp14:anchorId="08EAB298" wp14:editId="1EEC5191">
+              <wp:extent cx="5076825" cy="6897026"/>
+              <wp:effectExtent l="0" t="0" r="0" b="0"/>
+              <wp:docPr id="9" name="Image 9"/>
+              <wp:cNvGraphicFramePr>
+                <a:graphicFrameLocks xmlns:a="http://schemas.openxmlformats.org/drawingml/2006/main" noChangeAspect="1"/>
+              </wp:cNvGraphicFramePr>
+              <a:graphic xmlns:a="http://schemas.openxmlformats.org/drawingml/2006/main">
+                <a:graphicData uri="http://schemas.openxmlformats.org/drawingml/2006/picture">
+                  <pic:pic xmlns:pic="http://schemas.openxmlformats.org/drawingml/2006/picture">
+                    <pic:nvPicPr>
+                      <pic:cNvPr id="9" name="Analyse 1.JPG"/>
+                      <pic:cNvPicPr/>
+                    </pic:nvPicPr>
+                    <pic:blipFill>
+                      <a:blip r:embed="rId16">
+                        <a:extLst>
+                          <a:ext uri="{28A0092B-C50C-407E-A947-70E740481C1C}">
+                            <a14:useLocalDpi xmlns:a14="http://schemas.microsoft.com/office/drawing/2010/main" val="0"/>
+                          </a:ext>
+                        </a:extLst>
+                      </a:blip>
+                      <a:stretch>
+                        <a:fillRect/>
+                      </a:stretch>
+                    </pic:blipFill>
+                    <pic:spPr>
+                      <a:xfrm>
+                        <a:off x="0" y="0"/>
+                        <a:ext cx="5079561" cy="6900743"/>
+                      </a:xfrm>
+                      <a:prstGeom prst="rect">
+                        <a:avLst/>
+                      </a:prstGeom>
+                    </pic:spPr>
+                  </pic:pic>
+                </a:graphicData>
+              </a:graphic>
+            </wp:inline>
+          </w:drawing>
+        </w:r>
+      </w:ins>
+    </w:p>
+    <w:p>
+      <w:pPr>
+        <w:autoSpaceDE w:val="0"/>
+        <w:autoSpaceDN w:val="0"/>
+        <w:adjustRightInd w:val="0"/>
+        <w:spacing w:after="0" w:line="312" w:lineRule="auto"/>
+        <w:jc w:val="both"/>
+        <w:rPr>
+          <w:del w:id="20" w:author="Luc Pelletier" w:date="2018-10-28T20:04:00Z"/>
+          <w:rFonts w:eastAsia="TimesNewRomanPSMT" w:cstheme="minorHAnsi"/>
+          <w:sz w:val="24"/>
+          <w:szCs w:val="24"/>
+          <w:lang w:val="en-CA"/>
+        </w:rPr>
+        <w:pPrChange w:id="21" w:author="Luc Pelletier" w:date="2018-10-28T20:05:00Z">
+          <w:pPr>
+            <w:autoSpaceDE w:val="0"/>
+            <w:autoSpaceDN w:val="0"/>
+            <w:adjustRightInd w:val="0"/>
+            <w:spacing w:after="0" w:line="240" w:lineRule="auto"/>
+            <w:jc w:val="both"/>
+          </w:pPr>
+        </w:pPrChange>
       </w:pPr>
     </w:p>
     <w:p>
@@ -2434,21 +2709,7 @@
         <w:spacing w:after="0" w:line="240" w:lineRule="auto"/>
         <w:jc w:val="both"/>
         <w:rPr>
-          <w:rFonts w:eastAsia="TimesNewRomanPSMT" w:cstheme="minorHAnsi"/>
-          <w:sz w:val="24"/>
-          <w:szCs w:val="24"/>
-          <w:lang w:val="en-CA"/>
-        </w:rPr>
-      </w:pPr>
-    </w:p>
-    <w:p>
-      <w:pPr>
-        <w:autoSpaceDE w:val="0"/>
-        <w:autoSpaceDN w:val="0"/>
-        <w:adjustRightInd w:val="0"/>
-        <w:spacing w:after="0" w:line="240" w:lineRule="auto"/>
-        <w:jc w:val="both"/>
-        <w:rPr>
+          <w:del w:id="22" w:author="Luc Pelletier" w:date="2018-10-28T20:05:00Z"/>
           <w:rFonts w:eastAsia="TimesNewRomanPSMT" w:cstheme="minorHAnsi"/>
           <w:sz w:val="24"/>
           <w:szCs w:val="24"/>
@@ -2482,7 +2743,7 @@
 </file>
 
 <file path=word/comments.xml><?xml version="1.0" encoding="utf-8"?>
-<w:comments xmlns:wpc="http://schemas.microsoft.com/office/word/2010/wordprocessingCanvas" xmlns:cx="http://schemas.microsoft.com/office/drawing/2014/chartex" xmlns:cx1="http://schemas.microsoft.com/office/drawing/2015/9/8/chartex" xmlns:cx2="http://schemas.microsoft.com/office/drawing/2015/10/21/chartex" xmlns:cx3="http://schemas.microsoft.com/office/drawing/2016/5/9/chartex" xmlns:cx4="http://schemas.microsoft.com/office/drawing/2016/5/10/chartex" xmlns:cx5="http://schemas.microsoft.com/office/drawing/2016/5/11/chartex" xmlns:cx6="http://schemas.microsoft.com/office/drawing/2016/5/12/chartex" xmlns:cx7="http://schemas.microsoft.com/office/drawing/2016/5/13/chartex" xmlns:cx8="http://schemas.microsoft.com/office/drawing/2016/5/14/chartex" xmlns:mc="http://schemas.openxmlformats.org/markup-compatibility/2006" xmlns:aink="http://schemas.microsoft.com/office/drawing/2016/ink" xmlns:am3d="http://schemas.microsoft.com/office/drawing/2017/model3d" xmlns:o="urn:schemas-microsoft-com:office:office" xmlns:r="http://schemas.openxmlformats.org/officeDocument/2006/relationships" xmlns:m="http://schemas.openxmlformats.org/officeDocument/2006/math" xmlns:v="urn:schemas-microsoft-com:vml" xmlns:wp14="http://schemas.microsoft.com/office/word/2010/wordprocessingDrawing" xmlns:wp="http://schemas.openxmlformats.org/drawingml/2006/wordprocessingDrawing" xmlns:w10="urn:schemas-microsoft-com:office:word" xmlns:w="http://schemas.openxmlformats.org/wordprocessingml/2006/main" xmlns:w14="http://schemas.microsoft.com/office/word/2010/wordml" xmlns:w15="http://schemas.microsoft.com/office/word/2012/wordml" xmlns:w16cid="http://schemas.microsoft.com/office/word/2016/wordml/cid" xmlns:w16se="http://schemas.microsoft.com/office/word/2015/wordml/symex" xmlns:wpg="http://schemas.microsoft.com/office/word/2010/wordprocessingGroup" xmlns:wpi="http://schemas.microsoft.com/office/word/2010/wordprocessingInk" xmlns:wne="http://schemas.microsoft.com/office/word/2006/wordml" xmlns:wps="http://schemas.microsoft.com/office/word/2010/wordprocessingShape" mc:Ignorable="w14 w15 w16se w16cid wp14">
+<w:comments xmlns:wpc="http://schemas.microsoft.com/office/word/2010/wordprocessingCanvas" xmlns:mc="http://schemas.openxmlformats.org/markup-compatibility/2006" xmlns:o="urn:schemas-microsoft-com:office:office" xmlns:r="http://schemas.openxmlformats.org/officeDocument/2006/relationships" xmlns:m="http://schemas.openxmlformats.org/officeDocument/2006/math" xmlns:v="urn:schemas-microsoft-com:vml" xmlns:wp14="http://schemas.microsoft.com/office/word/2010/wordprocessingDrawing" xmlns:wp="http://schemas.openxmlformats.org/drawingml/2006/wordprocessingDrawing" xmlns:w10="urn:schemas-microsoft-com:office:word" xmlns:w="http://schemas.openxmlformats.org/wordprocessingml/2006/main" xmlns:w14="http://schemas.microsoft.com/office/word/2010/wordml" xmlns:w15="http://schemas.microsoft.com/office/word/2012/wordml" xmlns:wpg="http://schemas.microsoft.com/office/word/2010/wordprocessingGroup" xmlns:wpi="http://schemas.microsoft.com/office/word/2010/wordprocessingInk" xmlns:wne="http://schemas.microsoft.com/office/word/2006/wordml" xmlns:wps="http://schemas.microsoft.com/office/word/2010/wordprocessingShape" mc:Ignorable="w14 w15 wp14">
   <w:comment w:id="0" w:author="Gabriel Fabien-Ouellet" w:date="2018-10-19T10:56:00Z" w:initials="GF">
     <w:p>
       <w:pPr>
@@ -2495,16 +2756,11 @@
         <w:annotationRef/>
       </w:r>
       <w:r>
-        <w:t>Pour les Figures, ne pas inclure la légende de l’article. Ne pas non plus entourer de texte. Finalement, toujours mettre dans la légende : tiré de (</w:t>
-      </w:r>
-      <w:bookmarkStart w:id="1" w:name="_GoBack"/>
-      <w:bookmarkEnd w:id="1"/>
-      <w:r>
-        <w:t xml:space="preserve">XXX, XXX) </w:t>
+        <w:t xml:space="preserve">Pour les Figures, ne pas inclure la légende de l’article. Ne pas non plus entourer de texte. Finalement, toujours mettre dans la légende : tiré de (XXX, XXX) </w:t>
       </w:r>
     </w:p>
   </w:comment>
-  <w:comment w:id="2" w:author="Gabriel Fabien-Ouellet" w:date="2018-10-19T10:37:00Z" w:initials="GF">
+  <w:comment w:id="1" w:author="Gabriel Fabien-Ouellet" w:date="2018-10-19T10:37:00Z" w:initials="GF">
     <w:p>
       <w:pPr>
         <w:pStyle w:val="Commentaire"/>
@@ -2516,16 +2772,7 @@
         <w:annotationRef/>
       </w:r>
       <w:r>
-        <w:t xml:space="preserve">Je pense ici qu’on devrait expliquer plus en détails </w:t>
-      </w:r>
-      <w:r>
-        <w:t xml:space="preserve">la mise en place du pergélisol sous-marin, et pas seulement sous l’angle du méthane </w:t>
-      </w:r>
-      <w:r>
-        <w:t>emprisonné</w:t>
-      </w:r>
-      <w:r>
-        <w:t xml:space="preserve">. </w:t>
+        <w:t xml:space="preserve">Je pense ici qu’on devrait expliquer plus en détails la mise en place du pergélisol sous-marin, et pas seulement sous l’angle du méthane emprisonné. </w:t>
       </w:r>
     </w:p>
     <w:p>
@@ -2533,19 +2780,11 @@
         <w:pStyle w:val="Commentaire"/>
       </w:pPr>
       <w:r>
-        <w:t xml:space="preserve">Comment s’est-il formé ? </w:t>
-      </w:r>
-      <w:proofErr w:type="gramStart"/>
-      <w:r>
-        <w:t>Comment</w:t>
-      </w:r>
-      <w:proofErr w:type="gramEnd"/>
-      <w:r>
-        <w:t xml:space="preserve"> se dégrade-t-il ? Quels sont les flux de chaleur, et comment l’équilibre se maintient ? </w:t>
+        <w:t xml:space="preserve">Comment s’est-il formé ? Comment se dégrade-t-il ? Quels sont les flux de chaleur, et comment l’équilibre se maintient ? </w:t>
       </w:r>
     </w:p>
   </w:comment>
-  <w:comment w:id="3" w:author="Gabriel Fabien-Ouellet" w:date="2018-10-19T10:46:00Z" w:initials="GF">
+  <w:comment w:id="2" w:author="Gabriel Fabien-Ouellet" w:date="2018-10-19T10:46:00Z" w:initials="GF">
     <w:p>
       <w:pPr>
         <w:pStyle w:val="Commentaire"/>
@@ -2558,7 +2797,7 @@
       </w:r>
     </w:p>
   </w:comment>
-  <w:comment w:id="4" w:author="Gabriel Fabien-Ouellet" w:date="2018-10-19T10:48:00Z" w:initials="GF">
+  <w:comment w:id="3" w:author="Gabriel Fabien-Ouellet" w:date="2018-10-19T10:48:00Z" w:initials="GF">
     <w:p>
       <w:pPr>
         <w:pStyle w:val="Commentaire"/>
@@ -2578,15 +2817,7 @@
         <w:pStyle w:val="Commentaire"/>
       </w:pPr>
       <w:r>
-        <w:t xml:space="preserve">-Faire une revue plus </w:t>
-      </w:r>
-      <w:proofErr w:type="spellStart"/>
-      <w:r>
-        <w:t>détailée</w:t>
-      </w:r>
-      <w:proofErr w:type="spellEnd"/>
-      <w:r>
-        <w:t xml:space="preserve"> des études en laboratoires sur les propriétés sismiques</w:t>
+        <w:t>-Faire une revue plus détailée des études en laboratoires sur les propriétés sismiques</w:t>
       </w:r>
     </w:p>
     <w:p>
@@ -2594,17 +2825,7 @@
         <w:pStyle w:val="Commentaire"/>
       </w:pPr>
       <w:r>
-        <w:t xml:space="preserve">-Comment l’amplitude (l’atténuation) est </w:t>
-      </w:r>
-      <w:proofErr w:type="spellStart"/>
-      <w:proofErr w:type="gramStart"/>
-      <w:r>
-        <w:t>affecté</w:t>
-      </w:r>
-      <w:proofErr w:type="spellEnd"/>
-      <w:proofErr w:type="gramEnd"/>
-      <w:r>
-        <w:t xml:space="preserve"> par le pourcentage de glace </w:t>
+        <w:t xml:space="preserve">-Comment l’amplitude (l’atténuation) est affecté par le pourcentage de glace </w:t>
       </w:r>
     </w:p>
     <w:p>
@@ -2612,17 +2833,7 @@
         <w:pStyle w:val="Commentaire"/>
       </w:pPr>
       <w:r>
-        <w:t xml:space="preserve">-Quelles sont les implications pour les types de levés sismiques en surface (un peu complexe pour toi, je t’aiderai en temps et lieu). En gros, beaucoup de levés de sismique réfraction </w:t>
-      </w:r>
-      <w:proofErr w:type="spellStart"/>
-      <w:proofErr w:type="gramStart"/>
-      <w:r>
-        <w:t>du</w:t>
-      </w:r>
-      <w:proofErr w:type="spellEnd"/>
-      <w:proofErr w:type="gramEnd"/>
-      <w:r>
-        <w:t xml:space="preserve"> à l’augmentation notoire des vitesses dans le pergélisol. </w:t>
+        <w:t xml:space="preserve">-Quelles sont les implications pour les types de levés sismiques en surface (un peu complexe pour toi, je t’aiderai en temps et lieu). En gros, beaucoup de levés de sismique réfraction du à l’augmentation notoire des vitesses dans le pergélisol. </w:t>
       </w:r>
     </w:p>
     <w:p>
@@ -2636,7 +2847,7 @@
       </w:pPr>
     </w:p>
   </w:comment>
-  <w:comment w:id="12" w:author="Gabriel Fabien-Ouellet" w:date="2018-10-19T10:53:00Z" w:initials="GF">
+  <w:comment w:id="5" w:author="Gabriel Fabien-Ouellet" w:date="2018-10-19T10:53:00Z" w:initials="GF">
     <w:p>
       <w:pPr>
         <w:pStyle w:val="Commentaire"/>
@@ -2648,44 +2859,15 @@
         <w:annotationRef/>
       </w:r>
       <w:r>
-        <w:t>Quels types de levés sismiques ont été utilisé pour caractériser le pergélisol ? (</w:t>
-      </w:r>
-      <w:proofErr w:type="gramStart"/>
-      <w:r>
-        <w:t>sismique</w:t>
-      </w:r>
-      <w:proofErr w:type="gramEnd"/>
-      <w:r>
-        <w:t xml:space="preserve"> réfraction, sismique réflexion ?. (</w:t>
-      </w:r>
-      <w:proofErr w:type="gramStart"/>
-      <w:r>
-        <w:t>mesures</w:t>
-      </w:r>
-      <w:proofErr w:type="gramEnd"/>
-      <w:r>
-        <w:t xml:space="preserve"> basées sur les changements de vitesse, la forme des réflecteurs ?)</w:t>
+        <w:t>Quels types de levés sismiques ont été utilisé pour caractériser le pergélisol ? (sismique réfraction, sismique réflexion ?. (mesures basées sur les changements de vitesse, la forme des réflecteurs ?)</w:t>
       </w:r>
     </w:p>
     <w:p>
       <w:pPr>
         <w:pStyle w:val="Commentaire"/>
       </w:pPr>
-      <w:proofErr w:type="spellStart"/>
-      <w:r>
-        <w:t>A-t-il</w:t>
-      </w:r>
-      <w:proofErr w:type="spellEnd"/>
-      <w:r>
-        <w:t xml:space="preserve"> </w:t>
-      </w:r>
-      <w:proofErr w:type="gramStart"/>
-      <w:r>
-        <w:t>des exemple</w:t>
-      </w:r>
-      <w:proofErr w:type="gramEnd"/>
-      <w:r>
-        <w:t xml:space="preserve"> d’utilisation de l’atténuation sismique ?</w:t>
+      <w:r>
+        <w:t>A-t-il des exemple d’utilisation de l’atténuation sismique ?</w:t>
       </w:r>
     </w:p>
   </w:comment>
@@ -2693,12 +2875,12 @@
 </file>
 
 <file path=word/commentsExtended.xml><?xml version="1.0" encoding="utf-8"?>
-<w15:commentsEx xmlns:wpc="http://schemas.microsoft.com/office/word/2010/wordprocessingCanvas" xmlns:cx="http://schemas.microsoft.com/office/drawing/2014/chartex" xmlns:cx1="http://schemas.microsoft.com/office/drawing/2015/9/8/chartex" xmlns:cx2="http://schemas.microsoft.com/office/drawing/2015/10/21/chartex" xmlns:cx3="http://schemas.microsoft.com/office/drawing/2016/5/9/chartex" xmlns:cx4="http://schemas.microsoft.com/office/drawing/2016/5/10/chartex" xmlns:cx5="http://schemas.microsoft.com/office/drawing/2016/5/11/chartex" xmlns:cx6="http://schemas.microsoft.com/office/drawing/2016/5/12/chartex" xmlns:cx7="http://schemas.microsoft.com/office/drawing/2016/5/13/chartex" xmlns:cx8="http://schemas.microsoft.com/office/drawing/2016/5/14/chartex" xmlns:mc="http://schemas.openxmlformats.org/markup-compatibility/2006" xmlns:aink="http://schemas.microsoft.com/office/drawing/2016/ink" xmlns:am3d="http://schemas.microsoft.com/office/drawing/2017/model3d" xmlns:o="urn:schemas-microsoft-com:office:office" xmlns:r="http://schemas.openxmlformats.org/officeDocument/2006/relationships" xmlns:m="http://schemas.openxmlformats.org/officeDocument/2006/math" xmlns:v="urn:schemas-microsoft-com:vml" xmlns:wp14="http://schemas.microsoft.com/office/word/2010/wordprocessingDrawing" xmlns:wp="http://schemas.openxmlformats.org/drawingml/2006/wordprocessingDrawing" xmlns:w10="urn:schemas-microsoft-com:office:word" xmlns:w="http://schemas.openxmlformats.org/wordprocessingml/2006/main" xmlns:w14="http://schemas.microsoft.com/office/word/2010/wordml" xmlns:w15="http://schemas.microsoft.com/office/word/2012/wordml" xmlns:w16cid="http://schemas.microsoft.com/office/word/2016/wordml/cid" xmlns:w16se="http://schemas.microsoft.com/office/word/2015/wordml/symex" xmlns:wpg="http://schemas.microsoft.com/office/word/2010/wordprocessingGroup" xmlns:wpi="http://schemas.microsoft.com/office/word/2010/wordprocessingInk" xmlns:wne="http://schemas.microsoft.com/office/word/2006/wordml" xmlns:wps="http://schemas.microsoft.com/office/word/2010/wordprocessingShape" mc:Ignorable="w14 w15 w16se w16cid wp14">
+<w15:commentsEx xmlns:wpc="http://schemas.microsoft.com/office/word/2010/wordprocessingCanvas" xmlns:mc="http://schemas.openxmlformats.org/markup-compatibility/2006" xmlns:o="urn:schemas-microsoft-com:office:office" xmlns:r="http://schemas.openxmlformats.org/officeDocument/2006/relationships" xmlns:m="http://schemas.openxmlformats.org/officeDocument/2006/math" xmlns:v="urn:schemas-microsoft-com:vml" xmlns:wp14="http://schemas.microsoft.com/office/word/2010/wordprocessingDrawing" xmlns:wp="http://schemas.openxmlformats.org/drawingml/2006/wordprocessingDrawing" xmlns:w10="urn:schemas-microsoft-com:office:word" xmlns:w="http://schemas.openxmlformats.org/wordprocessingml/2006/main" xmlns:w14="http://schemas.microsoft.com/office/word/2010/wordml" xmlns:w15="http://schemas.microsoft.com/office/word/2012/wordml" xmlns:wpg="http://schemas.microsoft.com/office/word/2010/wordprocessingGroup" xmlns:wpi="http://schemas.microsoft.com/office/word/2010/wordprocessingInk" xmlns:wne="http://schemas.microsoft.com/office/word/2006/wordml" xmlns:wps="http://schemas.microsoft.com/office/word/2010/wordprocessingShape" mc:Ignorable="w14 w15 wp14">
   <w15:commentEx w15:paraId="260791FA" w15:done="0"/>
   <w15:commentEx w15:paraId="11FB1438" w15:done="0"/>
-  <w15:commentEx w15:paraId="684375D1" w15:done="0"/>
+  <w15:commentEx w15:paraId="684375D1" w15:done="1"/>
   <w15:commentEx w15:paraId="79B16D84" w15:done="0"/>
-  <w15:commentEx w15:paraId="2D9EADDF" w15:done="0"/>
+  <w15:commentEx w15:paraId="2D9EADDF" w15:done="1"/>
 </w15:commentsEx>
 </file>
 
@@ -2712,16 +2894,69 @@
 </w16cid:commentsIds>
 </file>
 
+<file path=word/endnotes.xml><?xml version="1.0" encoding="utf-8"?>
+<w:endnotes xmlns:wpc="http://schemas.microsoft.com/office/word/2010/wordprocessingCanvas" xmlns:mc="http://schemas.openxmlformats.org/markup-compatibility/2006" xmlns:o="urn:schemas-microsoft-com:office:office" xmlns:r="http://schemas.openxmlformats.org/officeDocument/2006/relationships" xmlns:m="http://schemas.openxmlformats.org/officeDocument/2006/math" xmlns:v="urn:schemas-microsoft-com:vml" xmlns:wp14="http://schemas.microsoft.com/office/word/2010/wordprocessingDrawing" xmlns:wp="http://schemas.openxmlformats.org/drawingml/2006/wordprocessingDrawing" xmlns:w10="urn:schemas-microsoft-com:office:word" xmlns:w="http://schemas.openxmlformats.org/wordprocessingml/2006/main" xmlns:w14="http://schemas.microsoft.com/office/word/2010/wordml" xmlns:w15="http://schemas.microsoft.com/office/word/2012/wordml" xmlns:wpg="http://schemas.microsoft.com/office/word/2010/wordprocessingGroup" xmlns:wpi="http://schemas.microsoft.com/office/word/2010/wordprocessingInk" xmlns:wne="http://schemas.microsoft.com/office/word/2006/wordml" xmlns:wps="http://schemas.microsoft.com/office/word/2010/wordprocessingShape" mc:Ignorable="w14 w15 wp14">
+  <w:endnote w:type="separator" w:id="-1">
+    <w:p>
+      <w:pPr>
+        <w:spacing w:after="0" w:line="240" w:lineRule="auto"/>
+      </w:pPr>
+      <w:r>
+        <w:separator/>
+      </w:r>
+    </w:p>
+  </w:endnote>
+  <w:endnote w:type="continuationSeparator" w:id="0">
+    <w:p>
+      <w:pPr>
+        <w:spacing w:after="0" w:line="240" w:lineRule="auto"/>
+      </w:pPr>
+      <w:r>
+        <w:continuationSeparator/>
+      </w:r>
+    </w:p>
+  </w:endnote>
+</w:endnotes>
+</file>
+
+<file path=word/footnotes.xml><?xml version="1.0" encoding="utf-8"?>
+<w:footnotes xmlns:wpc="http://schemas.microsoft.com/office/word/2010/wordprocessingCanvas" xmlns:mc="http://schemas.openxmlformats.org/markup-compatibility/2006" xmlns:o="urn:schemas-microsoft-com:office:office" xmlns:r="http://schemas.openxmlformats.org/officeDocument/2006/relationships" xmlns:m="http://schemas.openxmlformats.org/officeDocument/2006/math" xmlns:v="urn:schemas-microsoft-com:vml" xmlns:wp14="http://schemas.microsoft.com/office/word/2010/wordprocessingDrawing" xmlns:wp="http://schemas.openxmlformats.org/drawingml/2006/wordprocessingDrawing" xmlns:w10="urn:schemas-microsoft-com:office:word" xmlns:w="http://schemas.openxmlformats.org/wordprocessingml/2006/main" xmlns:w14="http://schemas.microsoft.com/office/word/2010/wordml" xmlns:w15="http://schemas.microsoft.com/office/word/2012/wordml" xmlns:wpg="http://schemas.microsoft.com/office/word/2010/wordprocessingGroup" xmlns:wpi="http://schemas.microsoft.com/office/word/2010/wordprocessingInk" xmlns:wne="http://schemas.microsoft.com/office/word/2006/wordml" xmlns:wps="http://schemas.microsoft.com/office/word/2010/wordprocessingShape" mc:Ignorable="w14 w15 wp14">
+  <w:footnote w:type="separator" w:id="-1">
+    <w:p>
+      <w:pPr>
+        <w:spacing w:after="0" w:line="240" w:lineRule="auto"/>
+      </w:pPr>
+      <w:r>
+        <w:separator/>
+      </w:r>
+    </w:p>
+  </w:footnote>
+  <w:footnote w:type="continuationSeparator" w:id="0">
+    <w:p>
+      <w:pPr>
+        <w:spacing w:after="0" w:line="240" w:lineRule="auto"/>
+      </w:pPr>
+      <w:r>
+        <w:continuationSeparator/>
+      </w:r>
+    </w:p>
+  </w:footnote>
+</w:footnotes>
+</file>
+
 <file path=word/people.xml><?xml version="1.0" encoding="utf-8"?>
-<w15:people xmlns:wpc="http://schemas.microsoft.com/office/word/2010/wordprocessingCanvas" xmlns:cx="http://schemas.microsoft.com/office/drawing/2014/chartex" xmlns:cx1="http://schemas.microsoft.com/office/drawing/2015/9/8/chartex" xmlns:cx2="http://schemas.microsoft.com/office/drawing/2015/10/21/chartex" xmlns:cx3="http://schemas.microsoft.com/office/drawing/2016/5/9/chartex" xmlns:cx4="http://schemas.microsoft.com/office/drawing/2016/5/10/chartex" xmlns:cx5="http://schemas.microsoft.com/office/drawing/2016/5/11/chartex" xmlns:cx6="http://schemas.microsoft.com/office/drawing/2016/5/12/chartex" xmlns:cx7="http://schemas.microsoft.com/office/drawing/2016/5/13/chartex" xmlns:cx8="http://schemas.microsoft.com/office/drawing/2016/5/14/chartex" xmlns:mc="http://schemas.openxmlformats.org/markup-compatibility/2006" xmlns:aink="http://schemas.microsoft.com/office/drawing/2016/ink" xmlns:am3d="http://schemas.microsoft.com/office/drawing/2017/model3d" xmlns:o="urn:schemas-microsoft-com:office:office" xmlns:r="http://schemas.openxmlformats.org/officeDocument/2006/relationships" xmlns:m="http://schemas.openxmlformats.org/officeDocument/2006/math" xmlns:v="urn:schemas-microsoft-com:vml" xmlns:wp14="http://schemas.microsoft.com/office/word/2010/wordprocessingDrawing" xmlns:wp="http://schemas.openxmlformats.org/drawingml/2006/wordprocessingDrawing" xmlns:w10="urn:schemas-microsoft-com:office:word" xmlns:w="http://schemas.openxmlformats.org/wordprocessingml/2006/main" xmlns:w14="http://schemas.microsoft.com/office/word/2010/wordml" xmlns:w15="http://schemas.microsoft.com/office/word/2012/wordml" xmlns:w16cid="http://schemas.microsoft.com/office/word/2016/wordml/cid" xmlns:w16se="http://schemas.microsoft.com/office/word/2015/wordml/symex" xmlns:wpg="http://schemas.microsoft.com/office/word/2010/wordprocessingGroup" xmlns:wpi="http://schemas.microsoft.com/office/word/2010/wordprocessingInk" xmlns:wne="http://schemas.microsoft.com/office/word/2006/wordml" xmlns:wps="http://schemas.microsoft.com/office/word/2010/wordprocessingShape" mc:Ignorable="w14 w15 w16se w16cid wp14">
+<w15:people xmlns:wpc="http://schemas.microsoft.com/office/word/2010/wordprocessingCanvas" xmlns:mc="http://schemas.openxmlformats.org/markup-compatibility/2006" xmlns:o="urn:schemas-microsoft-com:office:office" xmlns:r="http://schemas.openxmlformats.org/officeDocument/2006/relationships" xmlns:m="http://schemas.openxmlformats.org/officeDocument/2006/math" xmlns:v="urn:schemas-microsoft-com:vml" xmlns:wp14="http://schemas.microsoft.com/office/word/2010/wordprocessingDrawing" xmlns:wp="http://schemas.openxmlformats.org/drawingml/2006/wordprocessingDrawing" xmlns:w10="urn:schemas-microsoft-com:office:word" xmlns:w="http://schemas.openxmlformats.org/wordprocessingml/2006/main" xmlns:w14="http://schemas.microsoft.com/office/word/2010/wordml" xmlns:w15="http://schemas.microsoft.com/office/word/2012/wordml" xmlns:wpg="http://schemas.microsoft.com/office/word/2010/wordprocessingGroup" xmlns:wpi="http://schemas.microsoft.com/office/word/2010/wordprocessingInk" xmlns:wne="http://schemas.microsoft.com/office/word/2006/wordml" xmlns:wps="http://schemas.microsoft.com/office/word/2010/wordprocessingShape" mc:Ignorable="w14 w15 wp14">
   <w15:person w15:author="Gabriel Fabien-Ouellet">
     <w15:presenceInfo w15:providerId="AD" w15:userId="S::gfabieno@stanford.edu::695e030e-979c-44d8-9cd6-4a858738ecc0"/>
+  </w15:person>
+  <w15:person w15:author="Luc Pelletier">
+    <w15:presenceInfo w15:providerId="None" w15:userId="Luc Pelletier"/>
   </w15:person>
 </w15:people>
 </file>
 
 <file path=word/styles.xml><?xml version="1.0" encoding="utf-8"?>
-<w:styles xmlns:mc="http://schemas.openxmlformats.org/markup-compatibility/2006" xmlns:r="http://schemas.openxmlformats.org/officeDocument/2006/relationships" xmlns:w="http://schemas.openxmlformats.org/wordprocessingml/2006/main" xmlns:w14="http://schemas.microsoft.com/office/word/2010/wordml" xmlns:w15="http://schemas.microsoft.com/office/word/2012/wordml" xmlns:w16cid="http://schemas.microsoft.com/office/word/2016/wordml/cid" xmlns:w16se="http://schemas.microsoft.com/office/word/2015/wordml/symex" mc:Ignorable="w14 w15 w16se w16cid">
+<w:styles xmlns:mc="http://schemas.openxmlformats.org/markup-compatibility/2006" xmlns:r="http://schemas.openxmlformats.org/officeDocument/2006/relationships" xmlns:w="http://schemas.openxmlformats.org/wordprocessingml/2006/main" xmlns:w14="http://schemas.microsoft.com/office/word/2010/wordml" xmlns:w15="http://schemas.microsoft.com/office/word/2012/wordml" mc:Ignorable="w14 w15">
   <w:docDefaults>
     <w:rPrDefault>
       <w:rPr>
@@ -2737,7 +2972,7 @@
       </w:pPr>
     </w:pPrDefault>
   </w:docDefaults>
-  <w:latentStyles w:defLockedState="0" w:defUIPriority="99" w:defSemiHidden="0" w:defUnhideWhenUsed="0" w:defQFormat="0" w:count="375">
+  <w:latentStyles w:defLockedState="0" w:defUIPriority="99" w:defSemiHidden="0" w:defUnhideWhenUsed="0" w:defQFormat="0" w:count="371">
     <w:lsdException w:name="Normal" w:uiPriority="0" w:qFormat="1"/>
     <w:lsdException w:name="heading 1" w:uiPriority="9" w:qFormat="1"/>
     <w:lsdException w:name="heading 2" w:semiHidden="1" w:uiPriority="9" w:unhideWhenUsed="1" w:qFormat="1"/>
@@ -2843,6 +3078,7 @@
     <w:lsdException w:name="HTML Sample" w:semiHidden="1" w:unhideWhenUsed="1"/>
     <w:lsdException w:name="HTML Typewriter" w:semiHidden="1" w:unhideWhenUsed="1"/>
     <w:lsdException w:name="HTML Variable" w:semiHidden="1" w:unhideWhenUsed="1"/>
+    <w:lsdException w:name="Normal Table" w:semiHidden="1" w:unhideWhenUsed="1"/>
     <w:lsdException w:name="annotation subject" w:semiHidden="1" w:unhideWhenUsed="1"/>
     <w:lsdException w:name="No List" w:semiHidden="1" w:unhideWhenUsed="1"/>
     <w:lsdException w:name="Outline List 1" w:semiHidden="1" w:unhideWhenUsed="1"/>
@@ -2886,8 +3122,10 @@
     <w:lsdException w:name="Table Elegant" w:semiHidden="1" w:unhideWhenUsed="1"/>
     <w:lsdException w:name="Table Professional" w:semiHidden="1" w:unhideWhenUsed="1"/>
     <w:lsdException w:name="Table Subtle 1" w:semiHidden="1" w:unhideWhenUsed="1"/>
+    <w:lsdException w:name="Table Subtle 2" w:semiHidden="1" w:unhideWhenUsed="1"/>
     <w:lsdException w:name="Table Web 1" w:semiHidden="1" w:unhideWhenUsed="1"/>
     <w:lsdException w:name="Table Web 2" w:semiHidden="1" w:unhideWhenUsed="1"/>
+    <w:lsdException w:name="Table Web 3" w:semiHidden="1" w:unhideWhenUsed="1"/>
     <w:lsdException w:name="Balloon Text" w:semiHidden="1" w:unhideWhenUsed="1"/>
     <w:lsdException w:name="Table Grid" w:uiPriority="39"/>
     <w:lsdException w:name="Table Theme" w:semiHidden="1" w:unhideWhenUsed="1"/>
@@ -3106,10 +3344,6 @@
     <w:lsdException w:name="List Table 5 Dark Accent 6" w:uiPriority="50"/>
     <w:lsdException w:name="List Table 6 Colorful Accent 6" w:uiPriority="51"/>
     <w:lsdException w:name="List Table 7 Colorful Accent 6" w:uiPriority="52"/>
-    <w:lsdException w:name="Mention" w:semiHidden="1" w:unhideWhenUsed="1"/>
-    <w:lsdException w:name="Smart Hyperlink" w:semiHidden="1" w:unhideWhenUsed="1"/>
-    <w:lsdException w:name="Hashtag" w:semiHidden="1" w:unhideWhenUsed="1"/>
-    <w:lsdException w:name="Unresolved Mention" w:semiHidden="1" w:unhideWhenUsed="1"/>
   </w:latentStyles>
   <w:style w:type="paragraph" w:default="1" w:styleId="Normal">
     <w:name w:val="Normal"/>
@@ -3250,6 +3484,50 @@
       <w:sz w:val="18"/>
       <w:szCs w:val="18"/>
     </w:rPr>
+  </w:style>
+  <w:style w:type="paragraph" w:styleId="En-tte">
+    <w:name w:val="header"/>
+    <w:basedOn w:val="Normal"/>
+    <w:link w:val="En-tteCar"/>
+    <w:uiPriority w:val="99"/>
+    <w:unhideWhenUsed/>
+    <w:rsid w:val="0053713F"/>
+    <w:pPr>
+      <w:tabs>
+        <w:tab w:val="center" w:pos="4320"/>
+        <w:tab w:val="right" w:pos="8640"/>
+      </w:tabs>
+      <w:spacing w:after="0" w:line="240" w:lineRule="auto"/>
+    </w:pPr>
+  </w:style>
+  <w:style w:type="character" w:customStyle="1" w:styleId="En-tteCar">
+    <w:name w:val="En-tête Car"/>
+    <w:basedOn w:val="Policepardfaut"/>
+    <w:link w:val="En-tte"/>
+    <w:uiPriority w:val="99"/>
+    <w:rsid w:val="0053713F"/>
+  </w:style>
+  <w:style w:type="paragraph" w:styleId="Pieddepage">
+    <w:name w:val="footer"/>
+    <w:basedOn w:val="Normal"/>
+    <w:link w:val="PieddepageCar"/>
+    <w:uiPriority w:val="99"/>
+    <w:unhideWhenUsed/>
+    <w:rsid w:val="0053713F"/>
+    <w:pPr>
+      <w:tabs>
+        <w:tab w:val="center" w:pos="4320"/>
+        <w:tab w:val="right" w:pos="8640"/>
+      </w:tabs>
+      <w:spacing w:after="0" w:line="240" w:lineRule="auto"/>
+    </w:pPr>
+  </w:style>
+  <w:style w:type="character" w:customStyle="1" w:styleId="PieddepageCar">
+    <w:name w:val="Pied de page Car"/>
+    <w:basedOn w:val="Policepardfaut"/>
+    <w:link w:val="Pieddepage"/>
+    <w:uiPriority w:val="99"/>
+    <w:rsid w:val="0053713F"/>
   </w:style>
 </w:styles>
 </file>
@@ -3520,7 +3798,7 @@
 </file>
 
 <file path=customXml/itemProps1.xml><?xml version="1.0" encoding="utf-8"?>
-<ds:datastoreItem xmlns:ds="http://schemas.openxmlformats.org/officeDocument/2006/customXml" ds:itemID="{5A5EF972-BC00-1C44-B718-2F06223530E3}">
+<ds:datastoreItem xmlns:ds="http://schemas.openxmlformats.org/officeDocument/2006/customXml" ds:itemID="{074BF441-065F-46CC-9E94-1E0A8E92975F}">
   <ds:schemaRefs>
     <ds:schemaRef ds:uri="http://schemas.openxmlformats.org/officeDocument/2006/bibliography"/>
   </ds:schemaRefs>

</xml_diff>

<commit_message>
Add with methane and carbon dioxide processes
</commit_message>
<xml_diff>
--- a/Introduction of the stratigraphic section.docx
+++ b/Introduction of the stratigraphic section.docx
@@ -470,130 +470,16 @@
         </w:rPr>
         <w:t xml:space="preserve">The synthesis of those studies confirmed that tremendous quantities of deep carbon have been widespread. Furthermore, models have difficult to evaluate the quantity of trap carbon and scientist may underestimate the quantity of the carbon pool (Schuur et al., 2015). </w:t>
       </w:r>
-    </w:p>
-    <w:p>
-      <w:pPr>
-        <w:spacing w:line="312" w:lineRule="auto"/>
-        <w:jc w:val="both"/>
-        <w:rPr>
-          <w:sz w:val="24"/>
-          <w:lang w:val="en-CA"/>
-        </w:rPr>
-      </w:pPr>
-      <w:r>
-        <w:rPr>
-          <w:sz w:val="24"/>
-          <w:lang w:val="en-CA"/>
-        </w:rPr>
-        <w:tab/>
-      </w:r>
-      <w:commentRangeStart w:id="1"/>
-      <w:r>
-        <w:rPr>
-          <w:sz w:val="24"/>
-          <w:lang w:val="en-CA"/>
-        </w:rPr>
-        <w:t xml:space="preserve">Most of the researches have been on the terrestrial area where the cold temperature are located. However, permafrost can be under water where the permafrost exist as an extension of the continental shelf. Subsea permafrost is known to be </w:t>
-      </w:r>
-      <w:r>
-        <w:rPr>
-          <w:sz w:val="24"/>
-          <w:lang w:val="en-CA"/>
-        </w:rPr>
-        <w:t>link with the sea who</w:t>
-      </w:r>
-      <w:r>
-        <w:rPr>
-          <w:sz w:val="24"/>
-          <w:lang w:val="en-CA"/>
-        </w:rPr>
-        <w:t xml:space="preserve"> submerge</w:t>
-      </w:r>
-      <w:r>
-        <w:rPr>
-          <w:sz w:val="24"/>
-          <w:lang w:val="en-CA"/>
-        </w:rPr>
-        <w:t>d</w:t>
-      </w:r>
-      <w:r>
-        <w:rPr>
-          <w:sz w:val="24"/>
-          <w:lang w:val="en-CA"/>
-        </w:rPr>
-        <w:t xml:space="preserve"> </w:t>
-      </w:r>
-      <w:r>
-        <w:rPr>
-          <w:sz w:val="24"/>
-          <w:lang w:val="en-CA"/>
-        </w:rPr>
-        <w:t xml:space="preserve">the continent </w:t>
-      </w:r>
-      <w:r>
-        <w:rPr>
-          <w:sz w:val="24"/>
-          <w:lang w:val="en-CA"/>
-        </w:rPr>
-        <w:t>during the last Ice Age (Pleistocene-Holocene) (Shuur et al., 2015). Over years, the subsea permafrost</w:t>
-      </w:r>
-      <w:r>
-        <w:rPr>
-          <w:sz w:val="24"/>
-          <w:lang w:val="en-CA"/>
-        </w:rPr>
-        <w:t xml:space="preserve"> has been eroded with the water which has reduced the amount of</w:t>
-      </w:r>
-      <w:r>
-        <w:rPr>
-          <w:sz w:val="24"/>
-          <w:lang w:val="en-CA"/>
-        </w:rPr>
-        <w:t xml:space="preserve"> carbon pool</w:t>
-      </w:r>
-      <w:r>
-        <w:rPr>
-          <w:sz w:val="24"/>
-          <w:lang w:val="en-CA"/>
-        </w:rPr>
-        <w:t xml:space="preserve"> under the ocean</w:t>
-      </w:r>
-      <w:r>
-        <w:rPr>
-          <w:sz w:val="24"/>
-          <w:lang w:val="en-CA"/>
-        </w:rPr>
-        <w:t xml:space="preserve">. However, the permafrost under the ocean is less quantify than the terrestrial one. </w:t>
-      </w:r>
-      <w:r>
-        <w:rPr>
-          <w:sz w:val="24"/>
-          <w:lang w:val="en-CA"/>
-        </w:rPr>
-        <w:t>Furthermore, there are layers of permafrost under the sea that trap the carbon pool in some localisations. However, it does not prevent the 17 Tg of CH</w:t>
-      </w:r>
-      <w:r>
-        <w:rPr>
-          <w:sz w:val="24"/>
-          <w:vertAlign w:val="subscript"/>
-          <w:lang w:val="en-CA"/>
-        </w:rPr>
-        <w:t>4</w:t>
-      </w:r>
-      <w:r>
-        <w:rPr>
-          <w:sz w:val="24"/>
-          <w:lang w:val="en-CA"/>
-        </w:rPr>
-        <w:t xml:space="preserve"> (1Pg = 1000Tg) that are release each years according to the last investigation (Schuur et al., 2015). </w:t>
-      </w:r>
-      <w:commentRangeEnd w:id="1"/>
-      <w:r>
-        <w:rPr>
-          <w:rStyle w:val="Marquedecommentaire"/>
-        </w:rPr>
-        <w:commentReference w:id="1"/>
-      </w:r>
+      <w:hyperlink r:id="rId10" w:history="1">
+        <w:r>
+          <w:rPr>
+            <w:rStyle w:val="Lienhypertexte"/>
+            <w:sz w:val="24"/>
+            <w:lang w:val="en-CA"/>
+          </w:rPr>
+          <w:t>https://www.nature.com/articles/nature14338</w:t>
+        </w:r>
+      </w:hyperlink>
     </w:p>
     <w:p>
       <w:pPr>
@@ -648,8 +534,273 @@
           <w:sz w:val="24"/>
           <w:lang w:val="en-CA"/>
         </w:rPr>
-        <w:t>https://www.nature.com/articles/nature14338</w:t>
-      </w:r>
+        <w:tab/>
+        <w:t>Heat conductivity, soil hydrology and soil organic matter decomposition are factors to considerate for permafrost characterisation. Soil heat capacity and condu</w:t>
+      </w:r>
+      <w:r>
+        <w:rPr>
+          <w:sz w:val="24"/>
+          <w:lang w:val="en-CA"/>
+        </w:rPr>
+        <w:t>ctivity are variable and depend</w:t>
+      </w:r>
+      <w:r>
+        <w:rPr>
+          <w:sz w:val="24"/>
+          <w:lang w:val="en-CA"/>
+        </w:rPr>
+        <w:t>ing</w:t>
+      </w:r>
+      <w:r>
+        <w:rPr>
+          <w:sz w:val="24"/>
+          <w:lang w:val="en-CA"/>
+        </w:rPr>
+        <w:t xml:space="preserve"> on soil water – ice </w:t>
+      </w:r>
+      <w:r>
+        <w:rPr>
+          <w:sz w:val="24"/>
+          <w:lang w:val="en-CA"/>
+        </w:rPr>
+        <w:t xml:space="preserve">content. </w:t>
+      </w:r>
+      <w:r>
+        <w:rPr>
+          <w:sz w:val="24"/>
+          <w:highlight w:val="yellow"/>
+        </w:rPr>
+        <w:t xml:space="preserve">(Ici on dit que </w:t>
+      </w:r>
+      <w:r>
+        <w:rPr>
+          <w:highlight w:val="yellow"/>
+        </w:rPr>
+        <w:t>Poutou et al. (2004)</w:t>
+      </w:r>
+      <w:r>
+        <w:rPr>
+          <w:highlight w:val="yellow"/>
+        </w:rPr>
+        <w:t xml:space="preserve"> résume bien ces caractéristiques</w:t>
+      </w:r>
+      <w:r>
+        <w:rPr>
+          <w:highlight w:val="yellow"/>
+        </w:rPr>
+        <w:t xml:space="preserve">?). </w:t>
+      </w:r>
+      <w:r>
+        <w:rPr>
+          <w:sz w:val="24"/>
+          <w:lang w:val="en-CA"/>
+        </w:rPr>
+        <w:t xml:space="preserve">However, a thick layer approximately 20 cm is considered with a porosity of 0.92 serves as a thermos-regulator during </w:t>
+      </w:r>
+      <w:r>
+        <w:rPr>
+          <w:sz w:val="24"/>
+          <w:lang w:val="en-CA"/>
+        </w:rPr>
+        <w:t>summer</w:t>
+      </w:r>
+      <w:r>
+        <w:rPr>
+          <w:sz w:val="24"/>
+          <w:lang w:val="en-CA"/>
+        </w:rPr>
+        <w:t xml:space="preserve">. </w:t>
+      </w:r>
+      <w:r>
+        <w:rPr>
+          <w:sz w:val="24"/>
+          <w:lang w:val="en-CA"/>
+        </w:rPr>
+        <w:t>Furthermore</w:t>
+      </w:r>
+      <w:r>
+        <w:rPr>
+          <w:sz w:val="24"/>
+          <w:lang w:val="en-CA"/>
+        </w:rPr>
+        <w:t xml:space="preserve">, snow serves also as a thermos-regulator as the thick layer during winter because it helps to balance precipitation, evaporation and melting. </w:t>
+      </w:r>
+    </w:p>
+    <w:p>
+      <w:pPr>
+        <w:spacing w:line="312" w:lineRule="auto"/>
+        <w:jc w:val="both"/>
+        <w:rPr>
+          <w:sz w:val="24"/>
+          <w:lang w:val="en-CA"/>
+        </w:rPr>
+      </w:pPr>
+      <w:r>
+        <w:rPr>
+          <w:sz w:val="24"/>
+          <w:lang w:val="en-CA"/>
+        </w:rPr>
+        <w:tab/>
+        <w:t xml:space="preserve">The main matter with permafrost is the decomposition of the organic material who created the carbon pool where methane is trap. The degradation of the organic material </w:t>
+      </w:r>
+      <w:r>
+        <w:rPr>
+          <w:sz w:val="24"/>
+          <w:lang w:val="en-CA"/>
+        </w:rPr>
+        <w:t>is split into three different types of carbon pool which are the active one, the passive one and the slow one. At first, the degradation depends on the percentage of clay inside the permafrost. The process during the Pleistocene in the Yedoma of the permafrost formation is related with a fast accumulation of fine-grained sediments with a mixed of organic material as leaves or roots. After the sedimentation, CO</w:t>
+      </w:r>
+      <w:r>
+        <w:rPr>
+          <w:sz w:val="24"/>
+          <w:vertAlign w:val="subscript"/>
+          <w:lang w:val="en-CA"/>
+        </w:rPr>
+        <w:t>2</w:t>
+      </w:r>
+      <w:r>
+        <w:rPr>
+          <w:sz w:val="24"/>
+          <w:lang w:val="en-CA"/>
+        </w:rPr>
+        <w:t xml:space="preserve"> and CH</w:t>
+      </w:r>
+      <w:r>
+        <w:rPr>
+          <w:sz w:val="24"/>
+          <w:vertAlign w:val="subscript"/>
+          <w:lang w:val="en-CA"/>
+        </w:rPr>
+        <w:t>4</w:t>
+      </w:r>
+      <w:r>
+        <w:rPr>
+          <w:sz w:val="24"/>
+          <w:lang w:val="en-CA"/>
+        </w:rPr>
+        <w:t xml:space="preserve"> processes started and generated those gas inside the layer of permafrost in the north artic. </w:t>
+      </w:r>
+      <w:r>
+        <w:rPr>
+          <w:sz w:val="24"/>
+          <w:lang w:val="en-CA"/>
+        </w:rPr>
+        <w:t>Carbon dioxide process formation is based on parameters as,</w:t>
+      </w:r>
+      <w:r>
+        <w:rPr>
+          <w:sz w:val="24"/>
+          <w:lang w:val="en-CA"/>
+        </w:rPr>
+        <w:t xml:space="preserve"> </w:t>
+      </w:r>
+      <w:r>
+        <w:rPr>
+          <w:sz w:val="24"/>
+          <w:lang w:val="en-CA"/>
+        </w:rPr>
+        <w:t>t</w:t>
+      </w:r>
+      <w:r>
+        <w:rPr>
+          <w:sz w:val="24"/>
+          <w:lang w:val="en-CA"/>
+        </w:rPr>
+        <w:t>emperature, mass of carbon, percentage of oxygen, soil air content (m</w:t>
+      </w:r>
+      <w:r>
+        <w:rPr>
+          <w:sz w:val="24"/>
+          <w:vertAlign w:val="superscript"/>
+          <w:lang w:val="en-CA"/>
+        </w:rPr>
+        <w:t>3</w:t>
+      </w:r>
+      <w:r>
+        <w:rPr>
+          <w:sz w:val="24"/>
+          <w:lang w:val="en-CA"/>
+        </w:rPr>
+        <w:t>air/m</w:t>
+      </w:r>
+      <w:r>
+        <w:rPr>
+          <w:sz w:val="24"/>
+          <w:vertAlign w:val="superscript"/>
+          <w:lang w:val="en-CA"/>
+        </w:rPr>
+        <w:t>3</w:t>
+      </w:r>
+      <w:r>
+        <w:rPr>
+          <w:sz w:val="24"/>
+          <w:lang w:val="en-CA"/>
+        </w:rPr>
+        <w:t>soil) which is a function of soil humidity and porosity</w:t>
+      </w:r>
+      <w:r>
+        <w:rPr>
+          <w:sz w:val="24"/>
+          <w:lang w:val="en-CA"/>
+        </w:rPr>
+        <w:t>,</w:t>
+      </w:r>
+      <w:r>
+        <w:rPr>
+          <w:sz w:val="24"/>
+          <w:lang w:val="en-CA"/>
+        </w:rPr>
+        <w:t xml:space="preserve"> </w:t>
+      </w:r>
+      <w:r>
+        <w:rPr>
+          <w:sz w:val="24"/>
+          <w:lang w:val="en-CA"/>
+        </w:rPr>
+        <w:t>influenced the rate of CO</w:t>
+      </w:r>
+      <w:r>
+        <w:rPr>
+          <w:sz w:val="24"/>
+          <w:vertAlign w:val="subscript"/>
+          <w:lang w:val="en-CA"/>
+        </w:rPr>
+        <w:t>2</w:t>
+      </w:r>
+      <w:r>
+        <w:rPr>
+          <w:sz w:val="24"/>
+          <w:lang w:val="en-CA"/>
+        </w:rPr>
+        <w:t xml:space="preserve"> that can be created in permafrost layers. (À suivre demain)</w:t>
+      </w:r>
+    </w:p>
+    <w:p>
+      <w:pPr>
+        <w:spacing w:line="312" w:lineRule="auto"/>
+        <w:jc w:val="both"/>
+        <w:rPr>
+          <w:sz w:val="24"/>
+          <w:lang w:val="en-CA"/>
+        </w:rPr>
+      </w:pPr>
+      <w:r>
+        <w:rPr>
+          <w:sz w:val="24"/>
+          <w:lang w:val="en-CA"/>
+        </w:rPr>
+        <w:lastRenderedPageBreak/>
+        <w:t xml:space="preserve">https://www.tandfonline.com/doi/pdf/10.1111/j.1600-0889.2007.00333.x?needAccess=true </w:t>
+      </w:r>
+      <w:r>
+        <w:rPr>
+          <w:sz w:val="24"/>
+          <w:lang w:val="en-CA"/>
+        </w:rPr>
+        <w:t xml:space="preserve"> </w:t>
+      </w:r>
+      <w:bookmarkStart w:id="1" w:name="_GoBack"/>
+      <w:bookmarkEnd w:id="1"/>
     </w:p>
     <w:p>
       <w:pPr>
@@ -666,16 +817,6 @@
           <w:lang w:val="en-CA"/>
         </w:rPr>
       </w:pPr>
-      <w:r>
-        <w:rPr>
-          <w:rFonts w:eastAsia="TimesNewRomanPSMT" w:cstheme="minorHAnsi"/>
-          <w:sz w:val="28"/>
-          <w:szCs w:val="24"/>
-          <w:u w:val="single"/>
-          <w:lang w:val="en-CA"/>
-        </w:rPr>
-        <w:t>Geology of the Beaufort Sea</w:t>
-      </w:r>
     </w:p>
     <w:p>
       <w:pPr>
@@ -683,178 +824,15 @@
         <w:autoSpaceDN w:val="0"/>
         <w:adjustRightInd w:val="0"/>
         <w:spacing w:after="0" w:line="312" w:lineRule="auto"/>
-        <w:ind w:firstLine="709"/>
-        <w:jc w:val="both"/>
-        <w:rPr>
-          <w:rFonts w:eastAsia="TimesNewRomanPSMT" w:cstheme="minorHAnsi"/>
-          <w:sz w:val="24"/>
-          <w:szCs w:val="24"/>
-          <w:lang w:val="en-CA"/>
-        </w:rPr>
-      </w:pPr>
-      <w:r>
-        <w:rPr>
-          <w:rFonts w:eastAsia="TimesNewRomanPSMT" w:cstheme="minorHAnsi"/>
-          <w:sz w:val="24"/>
-          <w:szCs w:val="24"/>
-          <w:lang w:val="en-CA"/>
-        </w:rPr>
-        <w:t xml:space="preserve">The Beaufort Sea is well known for the abundance of permafrost that are located as much onshore as offshore. As summarized in Grantz et al. (2011), the development of the Canada basin started with a rifting phase during the Cretaceous witch was follow by a phase of flooding by the south into the Mackenzie basin. </w:t>
-      </w:r>
-      <w:r>
-        <w:rPr>
-          <w:rFonts w:eastAsia="TimesNewRomanPSMT" w:cstheme="minorHAnsi"/>
-          <w:sz w:val="24"/>
-          <w:szCs w:val="24"/>
-          <w:lang w:val="en-CA"/>
-        </w:rPr>
-        <w:t>During the beginning of the Eocene, tectonism in the region caused unconformity and sequence-bounded from the Mackenzie River. After that, West-East compression caused folding and thrusting in the Beaufort bed in the Mackenzie Valley region</w:t>
-      </w:r>
-      <w:r>
-        <w:rPr>
-          <w:rFonts w:eastAsia="TimesNewRomanPSMT" w:cstheme="minorHAnsi"/>
-          <w:sz w:val="24"/>
-          <w:szCs w:val="24"/>
-          <w:lang w:val="en-CA"/>
-        </w:rPr>
-        <w:t xml:space="preserve">. </w:t>
-      </w:r>
-      <w:r>
-        <w:rPr>
-          <w:rFonts w:eastAsia="TimesNewRomanPSMT" w:cstheme="minorHAnsi"/>
-          <w:sz w:val="24"/>
-          <w:szCs w:val="24"/>
-          <w:lang w:val="en-CA"/>
-        </w:rPr>
-        <w:t xml:space="preserve">A late Miocene unconformity is overlain by </w:t>
-      </w:r>
-      <w:r>
-        <w:rPr>
-          <w:rFonts w:eastAsia="TimesNewRomanPSMT" w:cstheme="minorHAnsi"/>
-          <w:sz w:val="24"/>
-          <w:szCs w:val="24"/>
-          <w:lang w:val="en-CA"/>
-        </w:rPr>
-        <w:lastRenderedPageBreak/>
-        <w:t xml:space="preserve">a thick, prograding sequence of Plio-Pleistocene muds including deltaic bodies, shelf-edge facies and abundant mass failure. The stratigraphic units defined by Dixon et al. (1994) and Graves et al. (2010) include the Kugmallit Formation associated with the most recent pull-apart, the thick Mackenzie Bay (over the Miocene unconformity), followed by the equally thick Akpak Formation, and a Pliocene shelf-top wedge with thick and multiple-failed slope equivalents termed the Iperk Formation (Kang et al. 2017). </w:t>
-      </w:r>
-      <w:r>
-        <w:rPr>
-          <w:rFonts w:eastAsia="TimesNewRomanPSMT" w:cstheme="minorHAnsi"/>
-          <w:sz w:val="24"/>
-          <w:szCs w:val="24"/>
-          <w:lang w:val="en-CA"/>
-        </w:rPr>
-        <w:t>However, those last formation has been parti</w:t>
-      </w:r>
-      <w:r>
-        <w:rPr>
-          <w:rFonts w:eastAsia="TimesNewRomanPSMT" w:cstheme="minorHAnsi"/>
-          <w:sz w:val="24"/>
-          <w:szCs w:val="24"/>
-          <w:lang w:val="en-CA"/>
-        </w:rPr>
-        <w:t>ally eroded by the glacier has</w:t>
-      </w:r>
-      <w:r>
-        <w:rPr>
-          <w:rFonts w:eastAsia="TimesNewRomanPSMT" w:cstheme="minorHAnsi"/>
-          <w:sz w:val="24"/>
-          <w:szCs w:val="24"/>
-          <w:lang w:val="en-CA"/>
-        </w:rPr>
-        <w:t xml:space="preserve"> a deep evaluated at 300 meters. </w:t>
-      </w:r>
-      <w:r>
-        <w:rPr>
-          <w:rFonts w:eastAsia="TimesNewRomanPSMT" w:cstheme="minorHAnsi"/>
-          <w:sz w:val="24"/>
-          <w:szCs w:val="24"/>
-          <w:lang w:val="en-CA"/>
-        </w:rPr>
-        <w:t xml:space="preserve">That erosion is located in the Mackenzie Trough which was filled afterward (Batchelor et al. 2013). </w:t>
-      </w:r>
-      <w:r>
-        <w:rPr>
-          <w:rFonts w:eastAsia="TimesNewRomanPSMT" w:cstheme="minorHAnsi"/>
-          <w:sz w:val="24"/>
-          <w:szCs w:val="24"/>
-          <w:lang w:val="en-CA"/>
-        </w:rPr>
-        <w:t xml:space="preserve">During the glacier period of the Neogene and the Quaternary, the Mackenzie trough was filled with fine-grained of fluvio-deltaic sediments. Later in the Quaternary, periods of Tills last deposed on the Beaufort Sea shelf at different times. </w:t>
-      </w:r>
-      <w:r>
-        <w:rPr>
-          <w:rFonts w:eastAsia="TimesNewRomanPSMT" w:cstheme="minorHAnsi"/>
-          <w:sz w:val="24"/>
-          <w:szCs w:val="24"/>
-          <w:lang w:val="en-CA"/>
-        </w:rPr>
-        <w:t>This unique geological artic formation was found some years ago and showed the connected permafrost in that region</w:t>
-      </w:r>
-      <w:r>
-        <w:rPr>
-          <w:rFonts w:eastAsia="TimesNewRomanPSMT" w:cstheme="minorHAnsi"/>
-          <w:sz w:val="24"/>
-          <w:szCs w:val="24"/>
-          <w:lang w:val="en-CA"/>
-        </w:rPr>
-        <w:t xml:space="preserve"> (Batchelor et al., 2013)</w:t>
-      </w:r>
-      <w:r>
-        <w:rPr>
-          <w:rFonts w:eastAsia="TimesNewRomanPSMT" w:cstheme="minorHAnsi"/>
-          <w:sz w:val="24"/>
-          <w:szCs w:val="24"/>
-          <w:lang w:val="en-CA"/>
-        </w:rPr>
-        <w:t>. Due to a lack of information and different challenges, this region was not study in the past until now. These studies have been done recently with the Geological Survey of Canada (Jin et al. 2017) to understand the</w:t>
-      </w:r>
-      <w:r>
-        <w:rPr>
-          <w:rFonts w:eastAsia="TimesNewRomanPSMT" w:cstheme="minorHAnsi"/>
-          <w:sz w:val="24"/>
-          <w:szCs w:val="24"/>
-          <w:lang w:val="en-CA"/>
-        </w:rPr>
-        <w:t xml:space="preserve"> offshore</w:t>
-      </w:r>
-      <w:r>
-        <w:rPr>
-          <w:rFonts w:eastAsia="TimesNewRomanPSMT" w:cstheme="minorHAnsi"/>
-          <w:sz w:val="24"/>
-          <w:szCs w:val="24"/>
-          <w:lang w:val="en-CA"/>
-        </w:rPr>
-        <w:t xml:space="preserve"> permafrost </w:t>
-      </w:r>
-      <w:r>
-        <w:rPr>
-          <w:rFonts w:eastAsia="TimesNewRomanPSMT" w:cstheme="minorHAnsi"/>
-          <w:sz w:val="24"/>
-          <w:szCs w:val="24"/>
-          <w:lang w:val="en-CA"/>
-        </w:rPr>
-        <w:t>distribution in the Beaufort Sea especially in the Mackenzie Trough</w:t>
-      </w:r>
-      <w:r>
-        <w:rPr>
-          <w:rFonts w:eastAsia="TimesNewRomanPSMT" w:cstheme="minorHAnsi"/>
-          <w:sz w:val="24"/>
-          <w:szCs w:val="24"/>
-          <w:lang w:val="en-CA"/>
-        </w:rPr>
-        <w:t>.</w:t>
-      </w:r>
-      <w:r>
-        <w:rPr>
-          <w:rFonts w:eastAsia="TimesNewRomanPSMT" w:cstheme="minorHAnsi"/>
-          <w:sz w:val="24"/>
-          <w:szCs w:val="24"/>
-          <w:lang w:val="en-CA"/>
-        </w:rPr>
-        <w:t xml:space="preserve"> </w:t>
-      </w:r>
+        <w:jc w:val="both"/>
+        <w:rPr>
+          <w:rFonts w:eastAsia="TimesNewRomanPSMT" w:cstheme="minorHAnsi"/>
+          <w:sz w:val="28"/>
+          <w:szCs w:val="24"/>
+          <w:u w:val="single"/>
+          <w:lang w:val="en-CA"/>
+        </w:rPr>
+      </w:pPr>
     </w:p>
     <w:p>
       <w:pPr>
@@ -865,8 +843,9 @@
         <w:jc w:val="both"/>
         <w:rPr>
           <w:rFonts w:eastAsia="TimesNewRomanPSMT" w:cstheme="minorHAnsi"/>
-          <w:sz w:val="24"/>
-          <w:szCs w:val="24"/>
+          <w:sz w:val="28"/>
+          <w:szCs w:val="24"/>
+          <w:u w:val="single"/>
           <w:lang w:val="en-CA"/>
         </w:rPr>
       </w:pPr>
@@ -886,7 +865,14 @@
           <w:lang w:val="en-CA"/>
         </w:rPr>
       </w:pPr>
-      <w:r>
+    </w:p>
+    <w:p>
+      <w:pPr>
+        <w:autoSpaceDE w:val="0"/>
+        <w:autoSpaceDN w:val="0"/>
+        <w:adjustRightInd w:val="0"/>
+        <w:spacing w:after="0" w:line="312" w:lineRule="auto"/>
+        <w:jc w:val="both"/>
         <w:rPr>
           <w:rFonts w:eastAsia="TimesNewRomanPSMT" w:cstheme="minorHAnsi"/>
           <w:sz w:val="28"/>
@@ -894,7 +880,80 @@
           <w:u w:val="single"/>
           <w:lang w:val="en-CA"/>
         </w:rPr>
-        <w:t>The Mackenzie Trough</w:t>
+      </w:pPr>
+    </w:p>
+    <w:p>
+      <w:pPr>
+        <w:autoSpaceDE w:val="0"/>
+        <w:autoSpaceDN w:val="0"/>
+        <w:adjustRightInd w:val="0"/>
+        <w:spacing w:after="0" w:line="312" w:lineRule="auto"/>
+        <w:jc w:val="both"/>
+        <w:rPr>
+          <w:rFonts w:eastAsia="TimesNewRomanPSMT" w:cstheme="minorHAnsi"/>
+          <w:sz w:val="28"/>
+          <w:szCs w:val="24"/>
+          <w:u w:val="single"/>
+          <w:lang w:val="en-CA"/>
+        </w:rPr>
+      </w:pPr>
+    </w:p>
+    <w:p>
+      <w:pPr>
+        <w:autoSpaceDE w:val="0"/>
+        <w:autoSpaceDN w:val="0"/>
+        <w:adjustRightInd w:val="0"/>
+        <w:spacing w:after="0" w:line="312" w:lineRule="auto"/>
+        <w:jc w:val="both"/>
+        <w:rPr>
+          <w:rFonts w:eastAsia="TimesNewRomanPSMT" w:cstheme="minorHAnsi"/>
+          <w:sz w:val="28"/>
+          <w:szCs w:val="24"/>
+          <w:u w:val="single"/>
+          <w:lang w:val="en-CA"/>
+        </w:rPr>
+      </w:pPr>
+    </w:p>
+    <w:p>
+      <w:pPr>
+        <w:autoSpaceDE w:val="0"/>
+        <w:autoSpaceDN w:val="0"/>
+        <w:adjustRightInd w:val="0"/>
+        <w:spacing w:after="0" w:line="312" w:lineRule="auto"/>
+        <w:jc w:val="both"/>
+        <w:rPr>
+          <w:rFonts w:eastAsia="TimesNewRomanPSMT" w:cstheme="minorHAnsi"/>
+          <w:sz w:val="28"/>
+          <w:szCs w:val="24"/>
+          <w:u w:val="single"/>
+          <w:lang w:val="en-CA"/>
+        </w:rPr>
+      </w:pPr>
+      <w:commentRangeStart w:id="2"/>
+      <w:commentRangeStart w:id="3"/>
+      <w:r>
+        <w:rPr>
+          <w:rFonts w:eastAsia="TimesNewRomanPSMT" w:cstheme="minorHAnsi"/>
+          <w:sz w:val="28"/>
+          <w:szCs w:val="24"/>
+          <w:u w:val="single"/>
+          <w:lang w:val="en-CA"/>
+        </w:rPr>
+        <w:t>Seismic properties of the permafrost</w:t>
+      </w:r>
+      <w:commentRangeEnd w:id="2"/>
+      <w:r>
+        <w:rPr>
+          <w:rStyle w:val="Marquedecommentaire"/>
+        </w:rPr>
+        <w:commentReference w:id="2"/>
+      </w:r>
+      <w:commentRangeEnd w:id="3"/>
+      <w:r>
+        <w:rPr>
+          <w:rStyle w:val="Marquedecommentaire"/>
+        </w:rPr>
+        <w:commentReference w:id="3"/>
       </w:r>
     </w:p>
     <w:p>
@@ -906,9 +965,9 @@
         <w:ind w:firstLine="708"/>
         <w:jc w:val="both"/>
         <w:rPr>
-          <w:rFonts w:cstheme="minorHAnsi"/>
-          <w:color w:val="000000"/>
-          <w:sz w:val="24"/>
+          <w:rFonts w:eastAsia="TimesNewRomanPSMT" w:cstheme="minorHAnsi"/>
+          <w:sz w:val="24"/>
+          <w:szCs w:val="24"/>
           <w:lang w:val="en-CA"/>
         </w:rPr>
       </w:pPr>
@@ -920,482 +979,10 @@
           <w:szCs w:val="24"/>
           <w:lang w:eastAsia="fr-CA"/>
         </w:rPr>
-        <w:lastRenderedPageBreak/>
         <mc:AlternateContent>
           <mc:Choice Requires="wps">
             <w:drawing>
-              <wp:anchor distT="45720" distB="45720" distL="114300" distR="114300" simplePos="0" relativeHeight="251666432" behindDoc="0" locked="0" layoutInCell="1" allowOverlap="1" wp14:anchorId="67E97257" wp14:editId="01D471CA">
-                <wp:simplePos x="0" y="0"/>
-                <wp:positionH relativeFrom="column">
-                  <wp:posOffset>38100</wp:posOffset>
-                </wp:positionH>
-                <wp:positionV relativeFrom="paragraph">
-                  <wp:posOffset>4880610</wp:posOffset>
-                </wp:positionV>
-                <wp:extent cx="5036820" cy="382905"/>
-                <wp:effectExtent l="0" t="0" r="0" b="0"/>
-                <wp:wrapSquare wrapText="bothSides"/>
-                <wp:docPr id="5" name="Zone de texte 2"/>
-                <wp:cNvGraphicFramePr>
-                  <a:graphicFrameLocks xmlns:a="http://schemas.openxmlformats.org/drawingml/2006/main"/>
-                </wp:cNvGraphicFramePr>
-                <a:graphic xmlns:a="http://schemas.openxmlformats.org/drawingml/2006/main">
-                  <a:graphicData uri="http://schemas.microsoft.com/office/word/2010/wordprocessingShape">
-                    <wps:wsp>
-                      <wps:cNvSpPr txBox="1">
-                        <a:spLocks noChangeArrowheads="1"/>
-                      </wps:cNvSpPr>
-                      <wps:spPr bwMode="auto">
-                        <a:xfrm>
-                          <a:off x="0" y="0"/>
-                          <a:ext cx="5036820" cy="382905"/>
-                        </a:xfrm>
-                        <a:prstGeom prst="rect">
-                          <a:avLst/>
-                        </a:prstGeom>
-                        <a:noFill/>
-                        <a:ln w="9525">
-                          <a:noFill/>
-                          <a:miter lim="800000"/>
-                          <a:headEnd/>
-                          <a:tailEnd/>
-                        </a:ln>
-                      </wps:spPr>
-                      <wps:txbx>
-                        <w:txbxContent>
-                          <w:p>
-                            <w:pPr>
-                              <w:rPr>
-                                <w:lang w:val="en-CA"/>
-                              </w:rPr>
-                            </w:pPr>
-                            <w:r>
-                              <w:rPr>
-                                <w:lang w:val="en-CA"/>
-                              </w:rPr>
-                              <w:t>Figure 2: Localisation and bathymetry of the Mackenzie Trough</w:t>
-                            </w:r>
-                          </w:p>
-                        </w:txbxContent>
-                      </wps:txbx>
-                      <wps:bodyPr rot="0" vert="horz" wrap="square" lIns="91440" tIns="45720" rIns="91440" bIns="45720" anchor="t" anchorCtr="0">
-                        <a:noAutofit/>
-                      </wps:bodyPr>
-                    </wps:wsp>
-                  </a:graphicData>
-                </a:graphic>
-                <wp14:sizeRelH relativeFrom="margin">
-                  <wp14:pctWidth>0</wp14:pctWidth>
-                </wp14:sizeRelH>
-                <wp14:sizeRelV relativeFrom="margin">
-                  <wp14:pctHeight>0</wp14:pctHeight>
-                </wp14:sizeRelV>
-              </wp:anchor>
-            </w:drawing>
-          </mc:Choice>
-          <mc:Fallback>
-            <w:pict>
-              <v:shape w14:anchorId="67E97257" id="_x0000_s1027" type="#_x0000_t202" style="position:absolute;left:0;text-align:left;margin-left:3pt;margin-top:384.3pt;width:396.6pt;height:30.15pt;z-index:251666432;visibility:visible;mso-wrap-style:square;mso-width-percent:0;mso-height-percent:0;mso-wrap-distance-left:9pt;mso-wrap-distance-top:3.6pt;mso-wrap-distance-right:9pt;mso-wrap-distance-bottom:3.6pt;mso-position-horizontal:absolute;mso-position-horizontal-relative:text;mso-position-vertical:absolute;mso-position-vertical-relative:text;mso-width-percent:0;mso-height-percent:0;mso-width-relative:margin;mso-height-relative:margin;v-text-anchor:top" o:gfxdata="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" filled="f" stroked="f">
-                <v:textbox>
-                  <w:txbxContent>
-                    <w:p>
-                      <w:pPr>
-                        <w:rPr>
-                          <w:lang w:val="en-CA"/>
-                        </w:rPr>
-                      </w:pPr>
-                      <w:r>
-                        <w:rPr>
-                          <w:lang w:val="en-CA"/>
-                        </w:rPr>
-                        <w:t>Figure 2: Localisation and bathymetry of the Mackenzie Trough</w:t>
-                      </w:r>
-                    </w:p>
-                  </w:txbxContent>
-                </v:textbox>
-                <w10:wrap type="square"/>
-              </v:shape>
-            </w:pict>
-          </mc:Fallback>
-        </mc:AlternateContent>
-      </w:r>
-      <w:r>
-        <w:rPr>
-          <w:rFonts w:cstheme="minorHAnsi"/>
-          <w:noProof/>
-          <w:color w:val="000000"/>
-          <w:sz w:val="24"/>
-          <w:lang w:eastAsia="fr-CA"/>
-        </w:rPr>
-        <w:drawing>
-          <wp:anchor distT="0" distB="0" distL="114300" distR="114300" simplePos="0" relativeHeight="251661312" behindDoc="0" locked="0" layoutInCell="1" allowOverlap="1" wp14:anchorId="4E1E015D" wp14:editId="7027225A">
-            <wp:simplePos x="0" y="0"/>
-            <wp:positionH relativeFrom="column">
-              <wp:posOffset>-22860</wp:posOffset>
-            </wp:positionH>
-            <wp:positionV relativeFrom="paragraph">
-              <wp:posOffset>1532255</wp:posOffset>
-            </wp:positionV>
-            <wp:extent cx="5334000" cy="3350895"/>
-            <wp:effectExtent l="0" t="0" r="0" b="1905"/>
-            <wp:wrapSquare wrapText="bothSides"/>
-            <wp:docPr id="1" name="Image 1"/>
-            <wp:cNvGraphicFramePr>
-              <a:graphicFrameLocks xmlns:a="http://schemas.openxmlformats.org/drawingml/2006/main" noChangeAspect="1"/>
-            </wp:cNvGraphicFramePr>
-            <a:graphic xmlns:a="http://schemas.openxmlformats.org/drawingml/2006/main">
-              <a:graphicData uri="http://schemas.openxmlformats.org/drawingml/2006/picture">
-                <pic:pic xmlns:pic="http://schemas.openxmlformats.org/drawingml/2006/picture">
-                  <pic:nvPicPr>
-                    <pic:cNvPr id="1" name="Figure introduction 1.JPG"/>
-                    <pic:cNvPicPr/>
-                  </pic:nvPicPr>
-                  <pic:blipFill>
-                    <a:blip r:embed="rId10">
-                      <a:extLst>
-                        <a:ext uri="{28A0092B-C50C-407E-A947-70E740481C1C}">
-                          <a14:useLocalDpi xmlns:a14="http://schemas.microsoft.com/office/drawing/2010/main" val="0"/>
-                        </a:ext>
-                      </a:extLst>
-                    </a:blip>
-                    <a:stretch>
-                      <a:fillRect/>
-                    </a:stretch>
-                  </pic:blipFill>
-                  <pic:spPr>
-                    <a:xfrm>
-                      <a:off x="0" y="0"/>
-                      <a:ext cx="5334000" cy="3350895"/>
-                    </a:xfrm>
-                    <a:prstGeom prst="rect">
-                      <a:avLst/>
-                    </a:prstGeom>
-                  </pic:spPr>
-                </pic:pic>
-              </a:graphicData>
-            </a:graphic>
-            <wp14:sizeRelH relativeFrom="margin">
-              <wp14:pctWidth>0</wp14:pctWidth>
-            </wp14:sizeRelH>
-          </wp:anchor>
-        </w:drawing>
-      </w:r>
-      <w:r>
-        <w:rPr>
-          <w:rFonts w:eastAsia="TimesNewRomanPSMT" w:cstheme="minorHAnsi"/>
-          <w:sz w:val="24"/>
-          <w:szCs w:val="24"/>
-          <w:lang w:val="en-CA"/>
-        </w:rPr>
-        <w:t xml:space="preserve">The Mackenzie Trough is a </w:t>
-      </w:r>
-      <w:r>
-        <w:rPr>
-          <w:rFonts w:eastAsia="TimesNewRomanPSMT" w:cstheme="minorHAnsi"/>
-          <w:sz w:val="24"/>
-          <w:szCs w:val="24"/>
-          <w:lang w:val="en-CA"/>
-        </w:rPr>
-        <w:t xml:space="preserve">major bathymetric depression who is located in the Mackenzie Bay in the Beaufort Sea. His localization represents ice streams which drained the north-west margin of the Laurentide Ice sheet (Fig1.a) during the Quaternary glaciation. </w:t>
-      </w:r>
-      <w:r>
-        <w:rPr>
-          <w:rFonts w:cstheme="minorHAnsi"/>
-          <w:color w:val="000000"/>
-          <w:sz w:val="24"/>
-          <w:lang w:val="en-CA"/>
-        </w:rPr>
-        <w:t>The Mackenzie</w:t>
-      </w:r>
-      <w:r>
-        <w:rPr>
-          <w:rFonts w:cstheme="minorHAnsi"/>
-          <w:color w:val="000000"/>
-          <w:sz w:val="24"/>
-          <w:lang w:val="en-CA"/>
-        </w:rPr>
-        <w:t xml:space="preserve"> Trough on the western Canadian </w:t>
-      </w:r>
-      <w:r>
-        <w:rPr>
-          <w:rFonts w:cstheme="minorHAnsi"/>
-          <w:color w:val="000000"/>
-          <w:sz w:val="24"/>
-          <w:lang w:val="en-CA"/>
-        </w:rPr>
-        <w:t>Beaufort Sea margin is a 150 km-long, partially-infi</w:t>
-      </w:r>
-      <w:r>
-        <w:rPr>
-          <w:rFonts w:cstheme="minorHAnsi"/>
-          <w:color w:val="000000"/>
-          <w:sz w:val="24"/>
-          <w:lang w:val="en-CA"/>
-        </w:rPr>
-        <w:t xml:space="preserve">lled linear </w:t>
-      </w:r>
-      <w:r>
-        <w:rPr>
-          <w:rFonts w:cstheme="minorHAnsi"/>
-          <w:color w:val="000000"/>
-          <w:sz w:val="24"/>
-          <w:lang w:val="en-CA"/>
-        </w:rPr>
-        <w:t xml:space="preserve">depression, which extends in </w:t>
-      </w:r>
-      <w:r>
-        <w:rPr>
-          <w:rFonts w:cstheme="minorHAnsi"/>
-          <w:color w:val="000000"/>
-          <w:sz w:val="24"/>
-          <w:lang w:val="en-CA"/>
-        </w:rPr>
-        <w:t xml:space="preserve">a NNW direction from the modern </w:t>
-      </w:r>
-      <w:r>
-        <w:rPr>
-          <w:rFonts w:cstheme="minorHAnsi"/>
-          <w:color w:val="000000"/>
-          <w:sz w:val="24"/>
-          <w:lang w:val="en-CA"/>
-        </w:rPr>
-        <w:t>Mackenzie River Delta to the co</w:t>
-      </w:r>
-      <w:r>
-        <w:rPr>
-          <w:rFonts w:cstheme="minorHAnsi"/>
-          <w:color w:val="000000"/>
-          <w:sz w:val="24"/>
-          <w:lang w:val="en-CA"/>
-        </w:rPr>
-        <w:t xml:space="preserve">ntinental shelf break at around </w:t>
-      </w:r>
-      <w:r>
-        <w:rPr>
-          <w:rFonts w:cstheme="minorHAnsi"/>
-          <w:color w:val="000000"/>
-          <w:sz w:val="24"/>
-          <w:lang w:val="en-CA"/>
-        </w:rPr>
-        <w:t>800 m below present sea level (</w:t>
-      </w:r>
-      <w:r>
-        <w:rPr>
-          <w:rFonts w:cstheme="minorHAnsi"/>
-          <w:color w:val="000066"/>
-          <w:sz w:val="24"/>
-          <w:lang w:val="en-CA"/>
-        </w:rPr>
-        <w:t>Fig. 1</w:t>
-      </w:r>
-      <w:r>
-        <w:rPr>
-          <w:rFonts w:cstheme="minorHAnsi"/>
-          <w:color w:val="000000"/>
-          <w:sz w:val="24"/>
-          <w:lang w:val="en-CA"/>
-        </w:rPr>
-        <w:t>B and C)</w:t>
-      </w:r>
-      <w:r>
-        <w:rPr>
-          <w:rFonts w:cstheme="minorHAnsi"/>
-          <w:color w:val="000000"/>
-          <w:sz w:val="24"/>
-          <w:lang w:val="en-CA"/>
-        </w:rPr>
-        <w:t xml:space="preserve"> (Batchelor et al., 2013)</w:t>
-      </w:r>
-      <w:r>
-        <w:rPr>
-          <w:rFonts w:cstheme="minorHAnsi"/>
-          <w:color w:val="000000"/>
-          <w:sz w:val="24"/>
-          <w:lang w:val="en-CA"/>
-        </w:rPr>
-        <w:t>.</w:t>
-      </w:r>
-    </w:p>
-    <w:p>
-      <w:pPr>
-        <w:autoSpaceDE w:val="0"/>
-        <w:autoSpaceDN w:val="0"/>
-        <w:adjustRightInd w:val="0"/>
-        <w:spacing w:after="0" w:line="312" w:lineRule="auto"/>
-        <w:jc w:val="both"/>
-        <w:rPr>
-          <w:rFonts w:cstheme="minorHAnsi"/>
-          <w:color w:val="000000"/>
-          <w:sz w:val="24"/>
-          <w:lang w:val="en-CA"/>
-        </w:rPr>
-      </w:pPr>
-    </w:p>
-    <w:p>
-      <w:pPr>
-        <w:autoSpaceDE w:val="0"/>
-        <w:autoSpaceDN w:val="0"/>
-        <w:adjustRightInd w:val="0"/>
-        <w:spacing w:after="0" w:line="312" w:lineRule="auto"/>
-        <w:ind w:firstLine="708"/>
-        <w:jc w:val="both"/>
-        <w:rPr>
-          <w:rFonts w:eastAsia="TimesNewRomanPSMT" w:cstheme="minorHAnsi"/>
-          <w:sz w:val="24"/>
-          <w:szCs w:val="24"/>
-          <w:lang w:val="en-CA"/>
-        </w:rPr>
-      </w:pPr>
-      <w:r>
-        <w:rPr>
-          <w:rFonts w:eastAsia="TimesNewRomanPSMT" w:cstheme="minorHAnsi"/>
-          <w:sz w:val="24"/>
-          <w:szCs w:val="24"/>
-          <w:lang w:val="en-CA"/>
-        </w:rPr>
-        <w:t>As it’s said before, the shelf of the Beaufort Sea is mainly fills with glacial deposit who were deposed 12 to 30 thousand years ago. Those types of sediments are known to be very chaotic when there are c</w:t>
-      </w:r>
-      <w:r>
-        <w:rPr>
-          <w:rFonts w:eastAsia="TimesNewRomanPSMT" w:cstheme="minorHAnsi"/>
-          <w:sz w:val="24"/>
-          <w:szCs w:val="24"/>
-          <w:lang w:val="en-CA"/>
-        </w:rPr>
-        <w:t>haracterises with seismic reflect</w:t>
-      </w:r>
-      <w:r>
-        <w:rPr>
-          <w:rFonts w:eastAsia="TimesNewRomanPSMT" w:cstheme="minorHAnsi"/>
-          <w:sz w:val="24"/>
-          <w:szCs w:val="24"/>
-          <w:lang w:val="en-CA"/>
-        </w:rPr>
-        <w:t>ion. As it’s showed in Bachelor et al., 2013, those chaotic structures can be represented as melting water and a large variation o</w:t>
-      </w:r>
-      <w:r>
-        <w:rPr>
-          <w:rFonts w:eastAsia="TimesNewRomanPSMT" w:cstheme="minorHAnsi"/>
-          <w:sz w:val="24"/>
-          <w:szCs w:val="24"/>
-          <w:lang w:val="en-CA"/>
-        </w:rPr>
-        <w:t xml:space="preserve">f the topography into the till. Furthermore, there is around five types of tills into the shelf of the Beaufort Sea and every single tills has different structures and different </w:t>
-      </w:r>
-      <w:r>
-        <w:rPr>
-          <w:rFonts w:eastAsia="TimesNewRomanPSMT" w:cstheme="minorHAnsi"/>
-          <w:sz w:val="24"/>
-          <w:szCs w:val="24"/>
-          <w:lang w:val="en-CA"/>
-        </w:rPr>
-        <w:t>reaction with the seismic reflect</w:t>
-      </w:r>
-      <w:r>
-        <w:rPr>
-          <w:rFonts w:eastAsia="TimesNewRomanPSMT" w:cstheme="minorHAnsi"/>
-          <w:sz w:val="24"/>
-          <w:szCs w:val="24"/>
-          <w:lang w:val="en-CA"/>
-        </w:rPr>
-        <w:t xml:space="preserve">ion (Batchelor et al., 2013). These tills will be show on the stratigraphy section that will be in this study. </w:t>
-      </w:r>
-      <w:r>
-        <w:rPr>
-          <w:rFonts w:eastAsia="TimesNewRomanPSMT" w:cstheme="minorHAnsi"/>
-          <w:sz w:val="24"/>
-          <w:szCs w:val="24"/>
-          <w:lang w:val="en-CA"/>
-        </w:rPr>
-        <w:t xml:space="preserve">However, those stratigraphy are unique for the region of the Mackenzie Trough. </w:t>
-      </w:r>
-    </w:p>
-    <w:p>
-      <w:pPr>
-        <w:autoSpaceDE w:val="0"/>
-        <w:autoSpaceDN w:val="0"/>
-        <w:adjustRightInd w:val="0"/>
-        <w:spacing w:after="0" w:line="312" w:lineRule="auto"/>
-        <w:ind w:firstLine="709"/>
-        <w:jc w:val="both"/>
-        <w:rPr>
-          <w:rFonts w:eastAsia="TimesNewRomanPSMT" w:cstheme="minorHAnsi"/>
-          <w:sz w:val="24"/>
-          <w:szCs w:val="24"/>
-          <w:lang w:val="en-CA"/>
-        </w:rPr>
-      </w:pPr>
-    </w:p>
-    <w:p>
-      <w:pPr>
-        <w:autoSpaceDE w:val="0"/>
-        <w:autoSpaceDN w:val="0"/>
-        <w:adjustRightInd w:val="0"/>
-        <w:spacing w:after="0" w:line="312" w:lineRule="auto"/>
-        <w:jc w:val="both"/>
-        <w:rPr>
-          <w:rFonts w:eastAsia="TimesNewRomanPSMT" w:cstheme="minorHAnsi"/>
-          <w:sz w:val="28"/>
-          <w:szCs w:val="24"/>
-          <w:u w:val="single"/>
-          <w:lang w:val="en-CA"/>
-        </w:rPr>
-      </w:pPr>
-      <w:commentRangeStart w:id="2"/>
-      <w:commentRangeStart w:id="3"/>
-      <w:r>
-        <w:rPr>
-          <w:rFonts w:eastAsia="TimesNewRomanPSMT" w:cstheme="minorHAnsi"/>
-          <w:sz w:val="28"/>
-          <w:szCs w:val="24"/>
-          <w:u w:val="single"/>
-          <w:lang w:val="en-CA"/>
-        </w:rPr>
-        <w:lastRenderedPageBreak/>
-        <w:t>Seismic properties of the permafrost</w:t>
-      </w:r>
-      <w:commentRangeEnd w:id="2"/>
-      <w:r>
-        <w:rPr>
-          <w:rStyle w:val="Marquedecommentaire"/>
-        </w:rPr>
-        <w:commentReference w:id="2"/>
-      </w:r>
-      <w:commentRangeEnd w:id="3"/>
-      <w:r>
-        <w:rPr>
-          <w:rStyle w:val="Marquedecommentaire"/>
-        </w:rPr>
-        <w:commentReference w:id="3"/>
-      </w:r>
-    </w:p>
-    <w:p>
-      <w:pPr>
-        <w:autoSpaceDE w:val="0"/>
-        <w:autoSpaceDN w:val="0"/>
-        <w:adjustRightInd w:val="0"/>
-        <w:spacing w:after="0" w:line="312" w:lineRule="auto"/>
-        <w:ind w:firstLine="708"/>
-        <w:jc w:val="both"/>
-        <w:rPr>
-          <w:rFonts w:eastAsia="TimesNewRomanPSMT" w:cstheme="minorHAnsi"/>
-          <w:sz w:val="24"/>
-          <w:szCs w:val="24"/>
-          <w:lang w:val="en-CA"/>
-        </w:rPr>
-      </w:pPr>
-      <w:r>
-        <w:rPr>
-          <w:rFonts w:eastAsia="TimesNewRomanPSMT" w:cstheme="minorHAnsi"/>
-          <w:noProof/>
-          <w:sz w:val="24"/>
-          <w:szCs w:val="24"/>
-          <w:lang w:eastAsia="fr-CA"/>
-        </w:rPr>
-        <mc:AlternateContent>
-          <mc:Choice Requires="wps">
-            <w:drawing>
-              <wp:anchor distT="45720" distB="45720" distL="114300" distR="114300" simplePos="0" relativeHeight="251664384" behindDoc="0" locked="0" layoutInCell="1" allowOverlap="1" wp14:anchorId="285DD82C" wp14:editId="333AE507">
+              <wp:anchor distT="45720" distB="45720" distL="114300" distR="114300" simplePos="0" relativeHeight="251672576" behindDoc="0" locked="0" layoutInCell="1" allowOverlap="1" wp14:anchorId="1024D5D9" wp14:editId="702C9B41">
                 <wp:simplePos x="0" y="0"/>
                 <wp:positionH relativeFrom="column">
                   <wp:posOffset>160020</wp:posOffset>
@@ -1406,7 +993,7 @@
                 <wp:extent cx="2400300" cy="495300"/>
                 <wp:effectExtent l="0" t="0" r="0" b="0"/>
                 <wp:wrapSquare wrapText="bothSides"/>
-                <wp:docPr id="4" name="Zone de texte 2"/>
+                <wp:docPr id="6" name="Zone de texte 2"/>
                 <wp:cNvGraphicFramePr>
                   <a:graphicFrameLocks xmlns:a="http://schemas.openxmlformats.org/drawingml/2006/main"/>
                 </wp:cNvGraphicFramePr>
@@ -1472,7 +1059,11 @@
           </mc:Choice>
           <mc:Fallback>
             <w:pict>
-              <v:shape w14:anchorId="285DD82C" id="_x0000_s1028" type="#_x0000_t202" style="position:absolute;left:0;text-align:left;margin-left:12.6pt;margin-top:338.95pt;width:189pt;height:39pt;z-index:251664384;visibility:visible;mso-wrap-style:square;mso-width-percent:0;mso-height-percent:0;mso-wrap-distance-left:9pt;mso-wrap-distance-top:3.6pt;mso-wrap-distance-right:9pt;mso-wrap-distance-bottom:3.6pt;mso-position-horizontal:absolute;mso-position-horizontal-relative:text;mso-position-vertical:absolute;mso-position-vertical-relative:text;mso-width-percent:0;mso-height-percent:0;mso-width-relative:margin;mso-height-relative:margin;v-text-anchor:top" o:gfxdata="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" filled="f" stroked="f">
+              <v:shapetype w14:anchorId="1024D5D9" id="_x0000_t202" coordsize="21600,21600" o:spt="202" path="m,l,21600r21600,l21600,xe">
+                <v:stroke joinstyle="miter"/>
+                <v:path gradientshapeok="t" o:connecttype="rect"/>
+              </v:shapetype>
+              <v:shape id="_x0000_s1027" type="#_x0000_t202" style="position:absolute;left:0;text-align:left;margin-left:12.6pt;margin-top:338.95pt;width:189pt;height:39pt;z-index:251672576;visibility:visible;mso-wrap-style:square;mso-width-percent:0;mso-height-percent:0;mso-wrap-distance-left:9pt;mso-wrap-distance-top:3.6pt;mso-wrap-distance-right:9pt;mso-wrap-distance-bottom:3.6pt;mso-position-horizontal:absolute;mso-position-horizontal-relative:text;mso-position-vertical:absolute;mso-position-vertical-relative:text;mso-width-percent:0;mso-height-percent:0;mso-width-relative:margin;mso-height-relative:margin;v-text-anchor:top" o:gfxdata="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" filled="f" stroked="f">
                 <v:textbox>
                   <w:txbxContent>
                     <w:p>
@@ -1511,7 +1102,7 @@
           <w:lang w:eastAsia="fr-CA"/>
         </w:rPr>
         <w:drawing>
-          <wp:anchor distT="0" distB="0" distL="114300" distR="114300" simplePos="0" relativeHeight="251662336" behindDoc="0" locked="0" layoutInCell="1" allowOverlap="1" wp14:anchorId="75711D99" wp14:editId="0F89718B">
+          <wp:anchor distT="0" distB="0" distL="114300" distR="114300" simplePos="0" relativeHeight="251671552" behindDoc="0" locked="0" layoutInCell="1" allowOverlap="1" wp14:anchorId="7A4CFA01" wp14:editId="7620000E">
             <wp:simplePos x="0" y="0"/>
             <wp:positionH relativeFrom="column">
               <wp:posOffset>-213360</wp:posOffset>
@@ -1522,7 +1113,7 @@
             <wp:extent cx="3200400" cy="2198370"/>
             <wp:effectExtent l="0" t="0" r="0" b="0"/>
             <wp:wrapSquare wrapText="bothSides"/>
-            <wp:docPr id="3" name="Image 3"/>
+            <wp:docPr id="13" name="Image 13"/>
             <wp:cNvGraphicFramePr>
               <a:graphicFrameLocks xmlns:a="http://schemas.openxmlformats.org/drawingml/2006/main" noChangeAspect="1"/>
             </wp:cNvGraphicFramePr>
@@ -1573,34 +1164,26 @@
           <w:szCs w:val="24"/>
           <w:lang w:val="en-CA"/>
         </w:rPr>
-        <w:t xml:space="preserve">As now the geology of the Mackenzie Trough has been quickly summarized, it is important to have a look at the geology in the Beaufort Sea. This report will </w:t>
-      </w:r>
-      <w:r>
-        <w:rPr>
-          <w:rFonts w:eastAsia="TimesNewRomanPSMT" w:cstheme="minorHAnsi"/>
-          <w:sz w:val="24"/>
-          <w:szCs w:val="24"/>
-          <w:lang w:val="en-CA"/>
-        </w:rPr>
-        <w:t xml:space="preserve">analyse the data of Jin et al., 2017 to do a stratigraphy section of the shelf of the Beaufort Sea. In the previous report of the Geological Survey of Canada, the experts did multiple works with geophysics, geothermal and taking sample directly on the sea to analyse the shelf. It is important to consider the influence of the temperature, the salinity in the permafrost, the saturation, the percentage of ice into the permafrost and the core of the grains in the shelf. All these factors have an influence about how the P-wave will </w:t>
-      </w:r>
-      <w:r>
-        <w:rPr>
-          <w:rFonts w:eastAsia="TimesNewRomanPSMT" w:cstheme="minorHAnsi"/>
-          <w:sz w:val="24"/>
-          <w:szCs w:val="24"/>
-          <w:lang w:val="en-CA"/>
-        </w:rPr>
-        <w:t>reflec</w:t>
-      </w:r>
-      <w:r>
-        <w:rPr>
-          <w:rFonts w:eastAsia="TimesNewRomanPSMT" w:cstheme="minorHAnsi"/>
-          <w:sz w:val="24"/>
-          <w:szCs w:val="24"/>
-          <w:lang w:val="en-CA"/>
-        </w:rPr>
-        <w:t>t on the shelf (Dou et al., 2016</w:t>
+        <w:t xml:space="preserve">As now the geology of the Mackenzie Trough has been quickly summarized, it is important to have a look at the geology in the Beaufort Sea. This report will analyse the data of Jin et al., 2017 to do a stratigraphy section of the shelf of the Beaufort Sea. In the previous report of the Geological Survey of Canada, the experts did multiple works with geophysics, geothermal and taking sample directly on the sea to analyse the shelf. It is important to consider the influence of the temperature, the salinity in the permafrost, the saturation, the percentage of ice into the permafrost and the core of the grains in the shelf. All these factors have an influence about how the P-wave will reflect on the shelf (Dou et al., 2016). Thus, Dou et al., 2016 showed that when the salinity of the permafrost shelf is higher, the capacity of the soil to maintain the ice pore is weaker. That characteristic influence the P-wave that pass through the permafrost when there is thaw in the soil. Thus, there is an amplification of the waves that is influence by the temperature, but also by the percentage of ice inside the pore grained. The salinity is a huge factor that influence the percentage of ice inside the </w:t>
+      </w:r>
+      <w:r>
+        <w:rPr>
+          <w:rFonts w:eastAsia="TimesNewRomanPSMT" w:cstheme="minorHAnsi"/>
+          <w:sz w:val="24"/>
+          <w:szCs w:val="24"/>
+          <w:lang w:val="en-CA"/>
+        </w:rPr>
+        <w:t>permafrost</w:t>
+      </w:r>
+      <w:r>
+        <w:rPr>
+          <w:rFonts w:eastAsia="TimesNewRomanPSMT" w:cstheme="minorHAnsi"/>
+          <w:sz w:val="24"/>
+          <w:szCs w:val="24"/>
+          <w:highlight w:val="yellow"/>
+          <w:lang w:val="en-CA"/>
+        </w:rPr>
+        <w:t xml:space="preserve"> (Fig xx</w:t>
       </w:r>
       <w:r>
         <w:rPr>
@@ -1616,73 +1199,9 @@
           <w:rFonts w:eastAsia="TimesNewRomanPSMT" w:cstheme="minorHAnsi"/>
           <w:sz w:val="24"/>
           <w:szCs w:val="24"/>
-          <w:lang w:val="en-CA"/>
-        </w:rPr>
-        <w:t>Thus, Dou et al., 2016 showed that when the salinity of the permafrost shelf is higher, the capacity of the soil to maintain the ice pore is weaker. That characteristic influence the P-wave that pass through the permafrost when there is thaw in the soil.</w:t>
-      </w:r>
-      <w:r>
-        <w:rPr>
-          <w:rFonts w:eastAsia="TimesNewRomanPSMT" w:cstheme="minorHAnsi"/>
-          <w:sz w:val="24"/>
-          <w:szCs w:val="24"/>
-          <w:lang w:val="en-CA"/>
-        </w:rPr>
-        <w:t xml:space="preserve"> Thus, there is an amplification of the waves that is influence by the temperature, but also by the percentage of ice inside the pore grained.</w:t>
-      </w:r>
-      <w:r>
-        <w:rPr>
-          <w:rFonts w:eastAsia="TimesNewRomanPSMT" w:cstheme="minorHAnsi"/>
-          <w:sz w:val="24"/>
-          <w:szCs w:val="24"/>
-          <w:lang w:val="en-CA"/>
-        </w:rPr>
-        <w:t xml:space="preserve"> </w:t>
-      </w:r>
-      <w:r>
-        <w:rPr>
-          <w:rFonts w:eastAsia="TimesNewRomanPSMT" w:cstheme="minorHAnsi"/>
-          <w:sz w:val="24"/>
-          <w:szCs w:val="24"/>
-          <w:lang w:val="en-CA"/>
-        </w:rPr>
-        <w:t xml:space="preserve">The salinity is a huge factor that influence the percentage of ice inside the </w:t>
-      </w:r>
-      <w:r>
-        <w:rPr>
-          <w:rFonts w:eastAsia="TimesNewRomanPSMT" w:cstheme="minorHAnsi"/>
-          <w:sz w:val="24"/>
-          <w:szCs w:val="24"/>
-          <w:lang w:val="en-CA"/>
-        </w:rPr>
-        <w:t>permafrost</w:t>
-      </w:r>
-      <w:r>
-        <w:rPr>
-          <w:rFonts w:eastAsia="TimesNewRomanPSMT" w:cstheme="minorHAnsi"/>
-          <w:sz w:val="24"/>
-          <w:szCs w:val="24"/>
           <w:highlight w:val="yellow"/>
           <w:lang w:val="en-CA"/>
         </w:rPr>
-        <w:t xml:space="preserve"> (Fig xx</w:t>
-      </w:r>
-      <w:r>
-        <w:rPr>
-          <w:rFonts w:eastAsia="TimesNewRomanPSMT" w:cstheme="minorHAnsi"/>
-          <w:sz w:val="24"/>
-          <w:szCs w:val="24"/>
-          <w:lang w:val="en-CA"/>
-        </w:rPr>
-        <w:t xml:space="preserve">). </w:t>
-      </w:r>
-      <w:r>
-        <w:rPr>
-          <w:rFonts w:eastAsia="TimesNewRomanPSMT" w:cstheme="minorHAnsi"/>
-          <w:sz w:val="24"/>
-          <w:szCs w:val="24"/>
-          <w:highlight w:val="yellow"/>
-          <w:lang w:val="en-CA"/>
-        </w:rPr>
         <w:t>Fig xx</w:t>
       </w:r>
       <w:r>
@@ -1692,25 +1211,17 @@
           <w:szCs w:val="24"/>
           <w:lang w:val="en-CA"/>
         </w:rPr>
-        <w:t xml:space="preserve">, shows </w:t>
-      </w:r>
-      <w:r>
-        <w:rPr>
-          <w:rFonts w:eastAsia="TimesNewRomanPSMT" w:cstheme="minorHAnsi"/>
-          <w:sz w:val="24"/>
-          <w:szCs w:val="24"/>
-          <w:lang w:val="en-CA"/>
-        </w:rPr>
-        <w:t xml:space="preserve">the P-waves velocity with different percentage of salinity that depend on the percentage of ice inside the pores. So, the results shows the amplification of the P-waves velocity when there is ice in the pore. Otherwise, the peak to peak amplitude shows that attenuation trends to be lower in materials with higher velocity. </w:t>
-      </w:r>
-      <w:r>
-        <w:rPr>
-          <w:rFonts w:eastAsia="TimesNewRomanPSMT" w:cstheme="minorHAnsi"/>
-          <w:sz w:val="24"/>
-          <w:szCs w:val="24"/>
-          <w:lang w:val="en-CA"/>
-        </w:rPr>
-        <w:t xml:space="preserve">There is also a peak of attenuation around 70 % of ice content no matters the percentage of salinity. </w:t>
+        <w:t xml:space="preserve">, shows the P-waves velocity with different percentage of salinity that depend </w:t>
+      </w:r>
+      <w:r>
+        <w:rPr>
+          <w:rFonts w:eastAsia="TimesNewRomanPSMT" w:cstheme="minorHAnsi"/>
+          <w:sz w:val="24"/>
+          <w:szCs w:val="24"/>
+          <w:lang w:val="en-CA"/>
+        </w:rPr>
+        <w:lastRenderedPageBreak/>
+        <w:t xml:space="preserve">on the percentage of ice inside the pores. So, the results shows the amplification of the P-waves velocity when there is ice in the pore. Otherwise, the peak to peak amplitude shows that attenuation trends to be lower in materials with higher velocity. There is also a peak of attenuation around 70 % of ice content no matters the percentage of salinity. </w:t>
       </w:r>
       <w:r>
         <w:rPr>
@@ -1754,46 +1265,7 @@
           <w:szCs w:val="24"/>
           <w:lang w:val="en-CA"/>
         </w:rPr>
-        <w:t xml:space="preserve">In this same report, Dou et al., 2016 showed the influence of the temperature in the soil with different salinity versus the velocity of the P-waves. Thus, the P-waves velocities </w:t>
-      </w:r>
-      <w:r>
-        <w:rPr>
-          <w:rFonts w:eastAsia="TimesNewRomanPSMT" w:cstheme="minorHAnsi"/>
-          <w:sz w:val="24"/>
-          <w:szCs w:val="24"/>
-          <w:lang w:val="en-CA"/>
-        </w:rPr>
-        <w:t>dropped faster with thaw when the salinity is higher. Otherwise, when the permafrost contain less salinity, the P-wave</w:t>
-      </w:r>
-      <w:bookmarkStart w:id="4" w:name="_GoBack"/>
-      <w:bookmarkEnd w:id="4"/>
-      <w:r>
-        <w:rPr>
-          <w:rFonts w:eastAsia="TimesNewRomanPSMT" w:cstheme="minorHAnsi"/>
-          <w:sz w:val="24"/>
-          <w:szCs w:val="24"/>
-          <w:lang w:val="en-CA"/>
-        </w:rPr>
-        <w:t xml:space="preserve"> tends to be higher during the thaw. </w:t>
-      </w:r>
-      <w:r>
-        <w:rPr>
-          <w:rFonts w:eastAsia="TimesNewRomanPSMT" w:cstheme="minorHAnsi"/>
-          <w:sz w:val="24"/>
-          <w:szCs w:val="24"/>
-          <w:lang w:val="en-CA"/>
-        </w:rPr>
-        <w:t xml:space="preserve">Log data have been collected from 200 m to 2000 m in the shelf of the Beaufort Sea and it showed </w:t>
-      </w:r>
-      <w:r>
-        <w:rPr>
-          <w:rFonts w:eastAsia="TimesNewRomanPSMT" w:cstheme="minorHAnsi"/>
-          <w:sz w:val="24"/>
-          <w:szCs w:val="24"/>
-          <w:lang w:val="en-CA"/>
-        </w:rPr>
-        <w:lastRenderedPageBreak/>
-        <w:t xml:space="preserve">that the marine sediment are fresh, so without salinity (Frederick et al., 2015). Those data will help to interpret the stratigraphy section of the shelf of the Beaufort Sea. </w:t>
+        <w:t xml:space="preserve">In this same report, Dou et al., 2016 showed the influence of the temperature in the soil with different salinity versus the velocity of the P-waves. Thus, the P-waves velocities dropped faster with thaw when the salinity is higher. Otherwise, when the permafrost contain less salinity, the P-wave tends to be higher during the thaw. Log data have been collected from 200 m to 2000 m in the shelf of the Beaufort Sea and it showed that the marine sediment are fresh, so without salinity (Frederick et al., 2015). Those data will help to interpret the stratigraphy section of the shelf of the Beaufort Sea. </w:t>
       </w:r>
     </w:p>
     <w:p>
@@ -1816,10 +1288,10 @@
           <w:lang w:eastAsia="fr-CA"/>
         </w:rPr>
         <w:drawing>
-          <wp:inline distT="0" distB="0" distL="0" distR="0" wp14:anchorId="47494C00" wp14:editId="7439604A">
+          <wp:inline distT="0" distB="0" distL="0" distR="0" wp14:anchorId="44AF177D" wp14:editId="0C2500BD">
             <wp:extent cx="3285067" cy="2520756"/>
             <wp:effectExtent l="0" t="0" r="0" b="0"/>
-            <wp:docPr id="11" name="Image 11"/>
+            <wp:docPr id="14" name="Image 14"/>
             <wp:cNvGraphicFramePr>
               <a:graphicFrameLocks xmlns:a="http://schemas.openxmlformats.org/drawingml/2006/main" noChangeAspect="1"/>
             </wp:cNvGraphicFramePr>
@@ -1872,11 +1344,12 @@
           <w:noProof/>
           <w:lang w:eastAsia="fr-CA"/>
         </w:rPr>
+        <w:lastRenderedPageBreak/>
         <w:drawing>
-          <wp:inline distT="0" distB="0" distL="0" distR="0" wp14:anchorId="4114B6DD" wp14:editId="58617542">
+          <wp:inline distT="0" distB="0" distL="0" distR="0" wp14:anchorId="0299FC79" wp14:editId="68776F11">
             <wp:extent cx="3458736" cy="4853517"/>
             <wp:effectExtent l="0" t="0" r="8890" b="4445"/>
-            <wp:docPr id="12" name="Image 12"/>
+            <wp:docPr id="15" name="Image 15"/>
             <wp:cNvGraphicFramePr>
               <a:graphicFrameLocks xmlns:a="http://schemas.openxmlformats.org/drawingml/2006/main" noChangeAspect="1"/>
             </wp:cNvGraphicFramePr>
@@ -1911,6 +1384,16 @@
     </w:p>
     <w:p>
       <w:pPr>
+        <w:spacing w:line="312" w:lineRule="auto"/>
+        <w:jc w:val="both"/>
+        <w:rPr>
+          <w:sz w:val="24"/>
+          <w:lang w:val="en-CA"/>
+        </w:rPr>
+      </w:pPr>
+    </w:p>
+    <w:p>
+      <w:pPr>
         <w:autoSpaceDE w:val="0"/>
         <w:autoSpaceDN w:val="0"/>
         <w:adjustRightInd w:val="0"/>
@@ -1924,34 +1407,6 @@
           <w:lang w:val="en-CA"/>
         </w:rPr>
       </w:pPr>
-      <w:commentRangeStart w:id="5"/>
-      <w:r>
-        <w:rPr>
-          <w:rFonts w:eastAsia="TimesNewRomanPSMT" w:cstheme="minorHAnsi"/>
-          <w:sz w:val="28"/>
-          <w:szCs w:val="24"/>
-          <w:u w:val="single"/>
-          <w:lang w:val="en-CA"/>
-        </w:rPr>
-        <w:t xml:space="preserve">Seismic surveys </w:t>
-      </w:r>
-      <w:r>
-        <w:rPr>
-          <w:rFonts w:eastAsia="TimesNewRomanPSMT" w:cstheme="minorHAnsi"/>
-          <w:sz w:val="28"/>
-          <w:szCs w:val="24"/>
-          <w:u w:val="single"/>
-          <w:lang w:val="en-CA"/>
-        </w:rPr>
-        <w:t>for permafrost characterization</w:t>
-      </w:r>
-      <w:commentRangeEnd w:id="5"/>
-      <w:r>
-        <w:rPr>
-          <w:rStyle w:val="Marquedecommentaire"/>
-        </w:rPr>
-        <w:commentReference w:id="5"/>
-      </w:r>
     </w:p>
     <w:p>
       <w:pPr>
@@ -1961,13 +1416,47 @@
         <w:spacing w:after="0" w:line="312" w:lineRule="auto"/>
         <w:jc w:val="both"/>
         <w:rPr>
-          <w:del w:id="6" w:author="Gabriel Fabien-Ouellet" w:date="2018-10-19T10:47:00Z"/>
-          <w:rFonts w:eastAsia="TimesNewRomanPSMT" w:cstheme="minorHAnsi"/>
-          <w:sz w:val="24"/>
-          <w:szCs w:val="24"/>
-          <w:lang w:val="en-CA"/>
-        </w:rPr>
-        <w:pPrChange w:id="7" w:author="Gabriel Fabien-Ouellet" w:date="2018-10-19T10:47:00Z">
+          <w:rFonts w:eastAsia="TimesNewRomanPSMT" w:cstheme="minorHAnsi"/>
+          <w:sz w:val="28"/>
+          <w:szCs w:val="24"/>
+          <w:u w:val="single"/>
+          <w:lang w:val="en-CA"/>
+        </w:rPr>
+      </w:pPr>
+      <w:commentRangeStart w:id="4"/>
+      <w:r>
+        <w:rPr>
+          <w:rFonts w:eastAsia="TimesNewRomanPSMT" w:cstheme="minorHAnsi"/>
+          <w:sz w:val="28"/>
+          <w:szCs w:val="24"/>
+          <w:u w:val="single"/>
+          <w:lang w:val="en-CA"/>
+        </w:rPr>
+        <w:t>Seismic surveys for permafrost characterization</w:t>
+      </w:r>
+      <w:commentRangeEnd w:id="4"/>
+      <w:r>
+        <w:rPr>
+          <w:rStyle w:val="Marquedecommentaire"/>
+        </w:rPr>
+        <w:commentReference w:id="4"/>
+      </w:r>
+    </w:p>
+    <w:p>
+      <w:pPr>
+        <w:autoSpaceDE w:val="0"/>
+        <w:autoSpaceDN w:val="0"/>
+        <w:adjustRightInd w:val="0"/>
+        <w:spacing w:after="0" w:line="312" w:lineRule="auto"/>
+        <w:jc w:val="both"/>
+        <w:rPr>
+          <w:del w:id="5" w:author="Gabriel Fabien-Ouellet" w:date="2018-10-19T10:47:00Z"/>
+          <w:rFonts w:eastAsia="TimesNewRomanPSMT" w:cstheme="minorHAnsi"/>
+          <w:sz w:val="24"/>
+          <w:szCs w:val="24"/>
+          <w:lang w:val="en-CA"/>
+        </w:rPr>
+        <w:pPrChange w:id="6" w:author="Gabriel Fabien-Ouellet" w:date="2018-10-19T10:47:00Z">
           <w:pPr>
             <w:autoSpaceDE w:val="0"/>
             <w:autoSpaceDN w:val="0"/>
@@ -2001,70 +1490,7 @@
           <w:szCs w:val="24"/>
           <w:lang w:val="en-CA"/>
         </w:rPr>
-        <w:t>Jin and al. 2016, have used multichannel seismic (MCS)</w:t>
-      </w:r>
-      <w:r>
-        <w:rPr>
-          <w:rFonts w:eastAsia="TimesNewRomanPSMT" w:cstheme="minorHAnsi"/>
-          <w:sz w:val="24"/>
-          <w:szCs w:val="24"/>
-          <w:lang w:val="en-CA"/>
-        </w:rPr>
-        <w:t>, which is a seismic reflection method,</w:t>
-      </w:r>
-      <w:r>
-        <w:rPr>
-          <w:rFonts w:eastAsia="TimesNewRomanPSMT" w:cstheme="minorHAnsi"/>
-          <w:sz w:val="24"/>
-          <w:szCs w:val="24"/>
-          <w:lang w:val="en-CA"/>
-        </w:rPr>
-        <w:t xml:space="preserve"> on 12 lines to collect seismic data in the Be</w:t>
-      </w:r>
-      <w:r>
-        <w:rPr>
-          <w:rFonts w:eastAsia="TimesNewRomanPSMT" w:cstheme="minorHAnsi"/>
-          <w:sz w:val="24"/>
-          <w:szCs w:val="24"/>
-          <w:lang w:val="en-CA"/>
-        </w:rPr>
-        <w:t>aufort Sea especially in the Mac</w:t>
-      </w:r>
-      <w:r>
-        <w:rPr>
-          <w:rFonts w:eastAsia="TimesNewRomanPSMT" w:cstheme="minorHAnsi"/>
-          <w:sz w:val="24"/>
-          <w:szCs w:val="24"/>
-          <w:lang w:val="en-CA"/>
-        </w:rPr>
-        <w:t xml:space="preserve">kenzie Trough and the Yukon Shelf. Airgun array has been used to collect data with two Sercel Generator – Injector (G.I.) airguns. The total survey length was about 890 line –km with 35 496 shots gathers including tests and transit lines. </w:t>
-      </w:r>
-      <w:r>
-        <w:rPr>
-          <w:rFonts w:eastAsia="TimesNewRomanPSMT" w:cstheme="minorHAnsi"/>
-          <w:sz w:val="24"/>
-          <w:szCs w:val="24"/>
-          <w:lang w:val="en-CA"/>
-        </w:rPr>
-        <w:t xml:space="preserve">The results of the MCS data will contribute to understand the subglacial history, the stratigraphy of the sections and the distribution of the gas hydrate bearing zone and subsea permafrost interval using a full waveform inversion method. During the MCS survey, 23 XCTDs were deployed to </w:t>
-      </w:r>
-      <w:r>
-        <w:rPr>
-          <w:rFonts w:eastAsia="TimesNewRomanPSMT" w:cstheme="minorHAnsi"/>
-          <w:sz w:val="24"/>
-          <w:szCs w:val="24"/>
-          <w:lang w:val="en-CA"/>
-        </w:rPr>
-        <w:t>collect data and understand the physical properties of the water column, which will be constructed using a frequency domain reserve time migration. Multichannel seismic method was airguns separated with a 25 meters interval and with an approximately shot every 7 seconds. This method collected data to provide a better understanding of the</w:t>
-      </w:r>
-      <w:r>
-        <w:rPr>
-          <w:rFonts w:eastAsia="TimesNewRomanPSMT" w:cstheme="minorHAnsi"/>
-          <w:sz w:val="24"/>
-          <w:szCs w:val="24"/>
-          <w:lang w:val="en-CA"/>
-        </w:rPr>
-        <w:t xml:space="preserve"> subsea permafrost in the Beaufort Sea.</w:t>
+        <w:t xml:space="preserve">Jin and al. 2016, have used multichannel seismic (MCS), which is a seismic reflection method, on 12 lines to collect seismic data in the Beaufort Sea especially in the Mackenzie Trough and the Yukon Shelf. </w:t>
       </w:r>
     </w:p>
     <w:p>
@@ -2084,14 +1510,114 @@
       </w:pPr>
       <w:r>
         <w:rPr>
+          <w:rFonts w:eastAsia="TimesNewRomanPSMT" w:cstheme="minorHAnsi"/>
+          <w:noProof/>
+          <w:sz w:val="24"/>
+          <w:szCs w:val="24"/>
+          <w:lang w:eastAsia="fr-CA"/>
+        </w:rPr>
+        <w:lastRenderedPageBreak/>
+        <w:drawing>
+          <wp:inline distT="0" distB="0" distL="0" distR="0" wp14:anchorId="2ED9627D" wp14:editId="3DB45C71">
+            <wp:extent cx="5486400" cy="3947160"/>
+            <wp:effectExtent l="0" t="0" r="0" b="0"/>
+            <wp:docPr id="18" name="Image 18" descr="C:\Users\Luc Pelletier\Desktop\Université\UPIR\Analyse 3.JPG"/>
+            <wp:cNvGraphicFramePr>
+              <a:graphicFrameLocks xmlns:a="http://schemas.openxmlformats.org/drawingml/2006/main" noChangeAspect="1"/>
+            </wp:cNvGraphicFramePr>
+            <a:graphic xmlns:a="http://schemas.openxmlformats.org/drawingml/2006/main">
+              <a:graphicData uri="http://schemas.openxmlformats.org/drawingml/2006/picture">
+                <pic:pic xmlns:pic="http://schemas.openxmlformats.org/drawingml/2006/picture">
+                  <pic:nvPicPr>
+                    <pic:cNvPr id="0" name="Picture 1" descr="C:\Users\Luc Pelletier\Desktop\Université\UPIR\Analyse 3.JPG"/>
+                    <pic:cNvPicPr>
+                      <a:picLocks noChangeAspect="1" noChangeArrowheads="1"/>
+                    </pic:cNvPicPr>
+                  </pic:nvPicPr>
+                  <pic:blipFill>
+                    <a:blip r:embed="rId14">
+                      <a:extLst>
+                        <a:ext uri="{28A0092B-C50C-407E-A947-70E740481C1C}">
+                          <a14:useLocalDpi xmlns:a14="http://schemas.microsoft.com/office/drawing/2010/main" val="0"/>
+                        </a:ext>
+                      </a:extLst>
+                    </a:blip>
+                    <a:srcRect/>
+                    <a:stretch>
+                      <a:fillRect/>
+                    </a:stretch>
+                  </pic:blipFill>
+                  <pic:spPr bwMode="auto">
+                    <a:xfrm>
+                      <a:off x="0" y="0"/>
+                      <a:ext cx="5486400" cy="3947160"/>
+                    </a:xfrm>
+                    <a:prstGeom prst="rect">
+                      <a:avLst/>
+                    </a:prstGeom>
+                    <a:noFill/>
+                    <a:ln>
+                      <a:noFill/>
+                    </a:ln>
+                  </pic:spPr>
+                </pic:pic>
+              </a:graphicData>
+            </a:graphic>
+          </wp:inline>
+        </w:drawing>
+      </w:r>
+    </w:p>
+    <w:p>
+      <w:pPr>
+        <w:autoSpaceDE w:val="0"/>
+        <w:autoSpaceDN w:val="0"/>
+        <w:adjustRightInd w:val="0"/>
+        <w:spacing w:after="0" w:line="312" w:lineRule="auto"/>
+        <w:ind w:firstLine="708"/>
+        <w:jc w:val="both"/>
+        <w:rPr>
+          <w:rFonts w:eastAsia="TimesNewRomanPSMT" w:cstheme="minorHAnsi"/>
+          <w:sz w:val="24"/>
+          <w:szCs w:val="24"/>
+          <w:lang w:val="en-CA"/>
+        </w:rPr>
+      </w:pPr>
+      <w:r>
+        <w:rPr>
+          <w:rFonts w:eastAsia="TimesNewRomanPSMT" w:cstheme="minorHAnsi"/>
+          <w:sz w:val="24"/>
+          <w:szCs w:val="24"/>
+          <w:lang w:val="en-CA"/>
+        </w:rPr>
+        <w:t>Airgun array has been used to collect data with two Sercel Generator – Injector (G.I.) airguns. The total survey length was about 890 line –km with 35 496 shots gathers including tests and transit lines. The results of the MCS data will contribute to understand the subglacial history, the stratigraphy of the sections and the distribution of the gas hydrate bearing zone and subsea permafrost interval using a full waveform inversion method. During the MCS survey, 23 XCTDs were deployed to collect data and understand the physical properties of the water column, which will be constructed using a frequency domain reserve time migration. Multichannel seismic method was airguns separated with a 25 meters interval and with an approximately shot every 7 seconds. This method collected data to provide a better understanding of the subsea permafrost in the Beaufort Sea.</w:t>
+      </w:r>
+    </w:p>
+    <w:p>
+      <w:pPr>
+        <w:autoSpaceDE w:val="0"/>
+        <w:autoSpaceDN w:val="0"/>
+        <w:adjustRightInd w:val="0"/>
+        <w:spacing w:after="0" w:line="312" w:lineRule="auto"/>
+        <w:ind w:firstLine="708"/>
+        <w:jc w:val="both"/>
+        <w:rPr>
+          <w:rFonts w:eastAsia="TimesNewRomanPSMT" w:cstheme="minorHAnsi"/>
+          <w:sz w:val="24"/>
+          <w:szCs w:val="24"/>
+          <w:lang w:val="en-CA"/>
+        </w:rPr>
+      </w:pPr>
+      <w:r>
+        <w:rPr>
           <w:noProof/>
           <w:lang w:eastAsia="fr-CA"/>
         </w:rPr>
+        <w:lastRenderedPageBreak/>
         <w:drawing>
-          <wp:inline distT="0" distB="0" distL="0" distR="0" wp14:anchorId="6F1F4E4E" wp14:editId="3AEC17CF">
+          <wp:inline distT="0" distB="0" distL="0" distR="0" wp14:anchorId="3BC619B6" wp14:editId="39D52BF7">
             <wp:extent cx="5486400" cy="3181985"/>
             <wp:effectExtent l="0" t="0" r="0" b="0"/>
-            <wp:docPr id="10" name="Image 10"/>
+            <wp:docPr id="16" name="Image 16"/>
             <wp:cNvGraphicFramePr>
               <a:graphicFrameLocks xmlns:a="http://schemas.openxmlformats.org/drawingml/2006/main" noChangeAspect="1"/>
             </wp:cNvGraphicFramePr>
@@ -2103,7 +1629,7 @@
                     <pic:cNvPicPr/>
                   </pic:nvPicPr>
                   <pic:blipFill>
-                    <a:blip r:embed="rId14"/>
+                    <a:blip r:embed="rId15"/>
                     <a:stretch>
                       <a:fillRect/>
                     </a:stretch>
@@ -2163,16 +1689,7 @@
           <w:szCs w:val="24"/>
           <w:lang w:val="en-CA"/>
         </w:rPr>
-        <w:t>Thereafter, i</w:t>
-      </w:r>
-      <w:r>
-        <w:rPr>
-          <w:rFonts w:eastAsia="TimesNewRomanPSMT" w:cstheme="minorHAnsi"/>
-          <w:sz w:val="24"/>
-          <w:szCs w:val="24"/>
-          <w:lang w:val="en-CA"/>
-        </w:rPr>
-        <w:t xml:space="preserve">n the area of the Beaufort Sea, the thickness of the permafrost has a range from 130 m to 650 </w:t>
+        <w:t xml:space="preserve">Thereafter, in the area of the Beaufort Sea, the thickness of the permafrost has a range from 130 m to 650 </w:t>
       </w:r>
       <w:r>
         <w:rPr>
@@ -2264,7 +1781,7 @@
           <w:szCs w:val="18"/>
           <w:lang w:val="en-CA"/>
         </w:rPr>
-        <w:t xml:space="preserve"> (Brothers et al., 2016). </w:t>
+        <w:t xml:space="preserve"> (Brothers et al., 2016). In this same report, Brothers et al., 2016 showed that the higher velocity are onshore where there is an abundance of permafrost while the offshore permafrost has lower velocity. However, there is no straight line that define the lack of permafrost offshore. There is some continuity of offshore permafrost located NE of the Mackenzie Delta (Brothers et al., 2016). Thus, the shelf of the Beaufort </w:t>
       </w:r>
       <w:r>
         <w:rPr>
@@ -2274,28 +1791,8 @@
           <w:szCs w:val="18"/>
           <w:lang w:val="en-CA"/>
         </w:rPr>
-        <w:t xml:space="preserve">In this same report, Brothers et al., 2016 </w:t>
-      </w:r>
-      <w:r>
-        <w:rPr>
-          <w:rFonts w:cstheme="minorHAnsi"/>
-          <w:color w:val="231F20"/>
-          <w:sz w:val="24"/>
-          <w:szCs w:val="18"/>
-          <w:lang w:val="en-CA"/>
-        </w:rPr>
         <w:lastRenderedPageBreak/>
-        <w:t xml:space="preserve">showed that the higher velocity are onshore where there is an abundance of permafrost while the offshore permafrost has lower velocity. However, there is no straight line that define the lack of permafrost offshore. There is some continuity of offshore permafrost located NE of the Mackenzie Delta (Brothers et al., 2016). </w:t>
-      </w:r>
-      <w:r>
-        <w:rPr>
-          <w:rFonts w:cstheme="minorHAnsi"/>
-          <w:color w:val="231F20"/>
-          <w:sz w:val="24"/>
-          <w:szCs w:val="18"/>
-          <w:lang w:val="en-CA"/>
-        </w:rPr>
-        <w:t xml:space="preserve">Thus, the shelf of the Beaufort Sea is not only made with permafrost, there is also others geological formation as it showed higher </w:t>
+        <w:t xml:space="preserve">Sea is not only made with permafrost, there is also others geological formation as it </w:t>
       </w:r>
       <w:r>
         <w:rPr>
@@ -2307,18 +1804,18 @@
           <w:lang w:eastAsia="fr-CA"/>
         </w:rPr>
         <w:drawing>
-          <wp:anchor distT="0" distB="0" distL="114300" distR="114300" simplePos="0" relativeHeight="251669504" behindDoc="0" locked="0" layoutInCell="1" allowOverlap="1" wp14:anchorId="63BD1139" wp14:editId="4CB8149A">
+          <wp:anchor distT="0" distB="0" distL="114300" distR="114300" simplePos="0" relativeHeight="251674624" behindDoc="0" locked="0" layoutInCell="1" allowOverlap="1" wp14:anchorId="42047C32" wp14:editId="016DF0FA">
             <wp:simplePos x="0" y="0"/>
             <wp:positionH relativeFrom="column">
-              <wp:posOffset>-16086</wp:posOffset>
+              <wp:posOffset>-235585</wp:posOffset>
             </wp:positionH>
             <wp:positionV relativeFrom="paragraph">
-              <wp:posOffset>644948</wp:posOffset>
+              <wp:posOffset>661247</wp:posOffset>
             </wp:positionV>
             <wp:extent cx="5486400" cy="2902585"/>
             <wp:effectExtent l="0" t="0" r="0" b="0"/>
             <wp:wrapSquare wrapText="bothSides"/>
-            <wp:docPr id="8" name="Image 8"/>
+            <wp:docPr id="17" name="Image 17"/>
             <wp:cNvGraphicFramePr>
               <a:graphicFrameLocks xmlns:a="http://schemas.openxmlformats.org/drawingml/2006/main" noChangeAspect="1"/>
             </wp:cNvGraphicFramePr>
@@ -2330,7 +1827,7 @@
                     <pic:cNvPicPr/>
                   </pic:nvPicPr>
                   <pic:blipFill>
-                    <a:blip r:embed="rId15">
+                    <a:blip r:embed="rId16">
                       <a:extLst>
                         <a:ext uri="{28A0092B-C50C-407E-A947-70E740481C1C}">
                           <a14:useLocalDpi xmlns:a14="http://schemas.microsoft.com/office/drawing/2010/main" val="0"/>
@@ -2364,25 +1861,496 @@
           <w:szCs w:val="18"/>
           <w:lang w:val="en-CA"/>
         </w:rPr>
-        <w:t xml:space="preserve">in this report. </w:t>
-      </w:r>
-    </w:p>
-    <w:p>
-      <w:pPr>
-        <w:rPr>
-          <w:ins w:id="8" w:author="Luc Pelletier" w:date="2018-11-04T20:00:00Z"/>
-          <w:lang w:val="en-CA"/>
-        </w:rPr>
-        <w:pPrChange w:id="9" w:author="Luc Pelletier" w:date="2018-11-04T20:00:00Z">
-          <w:pPr>
-            <w:autoSpaceDE w:val="0"/>
-            <w:autoSpaceDN w:val="0"/>
-            <w:adjustRightInd w:val="0"/>
-            <w:spacing w:after="0" w:line="312" w:lineRule="auto"/>
-            <w:ind w:firstLine="708"/>
-            <w:jc w:val="both"/>
-          </w:pPr>
-        </w:pPrChange>
+        <w:t xml:space="preserve">showed higher in this report. </w:t>
+      </w:r>
+    </w:p>
+    <w:p>
+      <w:pPr>
+        <w:autoSpaceDE w:val="0"/>
+        <w:autoSpaceDN w:val="0"/>
+        <w:adjustRightInd w:val="0"/>
+        <w:spacing w:after="0" w:line="312" w:lineRule="auto"/>
+        <w:jc w:val="both"/>
+        <w:rPr>
+          <w:rFonts w:eastAsia="TimesNewRomanPSMT" w:cstheme="minorHAnsi"/>
+          <w:sz w:val="28"/>
+          <w:szCs w:val="24"/>
+          <w:u w:val="single"/>
+          <w:lang w:val="en-CA"/>
+        </w:rPr>
+      </w:pPr>
+    </w:p>
+    <w:p>
+      <w:pPr>
+        <w:autoSpaceDE w:val="0"/>
+        <w:autoSpaceDN w:val="0"/>
+        <w:adjustRightInd w:val="0"/>
+        <w:spacing w:after="0" w:line="312" w:lineRule="auto"/>
+        <w:jc w:val="both"/>
+        <w:rPr>
+          <w:rFonts w:eastAsia="TimesNewRomanPSMT" w:cstheme="minorHAnsi"/>
+          <w:sz w:val="28"/>
+          <w:szCs w:val="24"/>
+          <w:u w:val="single"/>
+          <w:lang w:val="en-CA"/>
+        </w:rPr>
+      </w:pPr>
+      <w:r>
+        <w:rPr>
+          <w:rFonts w:eastAsia="TimesNewRomanPSMT" w:cstheme="minorHAnsi"/>
+          <w:sz w:val="28"/>
+          <w:szCs w:val="24"/>
+          <w:u w:val="single"/>
+          <w:lang w:val="en-CA"/>
+        </w:rPr>
+        <w:t>Geology of the Beaufort Sea</w:t>
+      </w:r>
+    </w:p>
+    <w:p>
+      <w:pPr>
+        <w:autoSpaceDE w:val="0"/>
+        <w:autoSpaceDN w:val="0"/>
+        <w:adjustRightInd w:val="0"/>
+        <w:spacing w:after="0" w:line="312" w:lineRule="auto"/>
+        <w:ind w:firstLine="709"/>
+        <w:jc w:val="both"/>
+        <w:rPr>
+          <w:rFonts w:eastAsia="TimesNewRomanPSMT" w:cstheme="minorHAnsi"/>
+          <w:sz w:val="24"/>
+          <w:szCs w:val="24"/>
+          <w:lang w:val="en-CA"/>
+        </w:rPr>
+      </w:pPr>
+      <w:r>
+        <w:rPr>
+          <w:rFonts w:eastAsia="TimesNewRomanPSMT" w:cstheme="minorHAnsi"/>
+          <w:sz w:val="24"/>
+          <w:szCs w:val="24"/>
+          <w:lang w:val="en-CA"/>
+        </w:rPr>
+        <w:t xml:space="preserve">The Beaufort Sea is well known for the abundance of permafrost that are located as much onshore as offshore. As summarized in Grantz et al. (2011), the development of the Canada basin started with a rifting phase during the Cretaceous witch was follow by a phase of flooding by the south into the Mackenzie basin. </w:t>
+      </w:r>
+      <w:r>
+        <w:rPr>
+          <w:rFonts w:eastAsia="TimesNewRomanPSMT" w:cstheme="minorHAnsi"/>
+          <w:sz w:val="24"/>
+          <w:szCs w:val="24"/>
+          <w:lang w:val="en-CA"/>
+        </w:rPr>
+        <w:t>During the beginning of the Eocene, tectonism in the region caused unconformity and sequence-bounded from the Mackenzie River. After that, West-East compression caused folding and thrusting in the Beaufort bed in the Mackenzie Valley region</w:t>
+      </w:r>
+      <w:r>
+        <w:rPr>
+          <w:rFonts w:eastAsia="TimesNewRomanPSMT" w:cstheme="minorHAnsi"/>
+          <w:sz w:val="24"/>
+          <w:szCs w:val="24"/>
+          <w:lang w:val="en-CA"/>
+        </w:rPr>
+        <w:t xml:space="preserve">. </w:t>
+      </w:r>
+      <w:r>
+        <w:rPr>
+          <w:rFonts w:eastAsia="TimesNewRomanPSMT" w:cstheme="minorHAnsi"/>
+          <w:sz w:val="24"/>
+          <w:szCs w:val="24"/>
+          <w:lang w:val="en-CA"/>
+        </w:rPr>
+        <w:t xml:space="preserve">A late Miocene unconformity is overlain by a thick, prograding sequence of Plio-Pleistocene muds including deltaic bodies, shelf-edge facies and abundant mass failure. The stratigraphic units defined by Dixon et al. (1994) and Graves et al. (2010) include the Kugmallit Formation associated with the most recent pull-apart, the thick Mackenzie Bay (over the Miocene unconformity), followed by the equally thick Akpak Formation, and a Pliocene shelf-top wedge with thick and multiple-failed slope equivalents termed the Iperk Formation (Kang et al. 2017). </w:t>
+      </w:r>
+      <w:r>
+        <w:rPr>
+          <w:rFonts w:eastAsia="TimesNewRomanPSMT" w:cstheme="minorHAnsi"/>
+          <w:sz w:val="24"/>
+          <w:szCs w:val="24"/>
+          <w:lang w:val="en-CA"/>
+        </w:rPr>
+        <w:t>However, those last formation has been parti</w:t>
+      </w:r>
+      <w:r>
+        <w:rPr>
+          <w:rFonts w:eastAsia="TimesNewRomanPSMT" w:cstheme="minorHAnsi"/>
+          <w:sz w:val="24"/>
+          <w:szCs w:val="24"/>
+          <w:lang w:val="en-CA"/>
+        </w:rPr>
+        <w:t>ally eroded by the glacier has</w:t>
+      </w:r>
+      <w:r>
+        <w:rPr>
+          <w:rFonts w:eastAsia="TimesNewRomanPSMT" w:cstheme="minorHAnsi"/>
+          <w:sz w:val="24"/>
+          <w:szCs w:val="24"/>
+          <w:lang w:val="en-CA"/>
+        </w:rPr>
+        <w:t xml:space="preserve"> a deep evaluated at 300 meters. </w:t>
+      </w:r>
+      <w:r>
+        <w:rPr>
+          <w:rFonts w:eastAsia="TimesNewRomanPSMT" w:cstheme="minorHAnsi"/>
+          <w:sz w:val="24"/>
+          <w:szCs w:val="24"/>
+          <w:lang w:val="en-CA"/>
+        </w:rPr>
+        <w:t xml:space="preserve">That erosion is located in the Mackenzie Trough which was filled afterward (Batchelor et al. 2013). </w:t>
+      </w:r>
+      <w:r>
+        <w:rPr>
+          <w:rFonts w:eastAsia="TimesNewRomanPSMT" w:cstheme="minorHAnsi"/>
+          <w:sz w:val="24"/>
+          <w:szCs w:val="24"/>
+          <w:lang w:val="en-CA"/>
+        </w:rPr>
+        <w:t xml:space="preserve">During the glacier period of the Neogene and the Quaternary, the Mackenzie trough was filled with fine-grained of fluvio-deltaic sediments. Later in the </w:t>
+      </w:r>
+      <w:r>
+        <w:rPr>
+          <w:rFonts w:eastAsia="TimesNewRomanPSMT" w:cstheme="minorHAnsi"/>
+          <w:sz w:val="24"/>
+          <w:szCs w:val="24"/>
+          <w:lang w:val="en-CA"/>
+        </w:rPr>
+        <w:lastRenderedPageBreak/>
+        <w:t xml:space="preserve">Quaternary, periods of Tills last deposed on the Beaufort Sea shelf at different times. </w:t>
+      </w:r>
+      <w:r>
+        <w:rPr>
+          <w:rFonts w:eastAsia="TimesNewRomanPSMT" w:cstheme="minorHAnsi"/>
+          <w:sz w:val="24"/>
+          <w:szCs w:val="24"/>
+          <w:lang w:val="en-CA"/>
+        </w:rPr>
+        <w:t>This unique geological artic formation was found some years ago and showed the connected permafrost in that region</w:t>
+      </w:r>
+      <w:r>
+        <w:rPr>
+          <w:rFonts w:eastAsia="TimesNewRomanPSMT" w:cstheme="minorHAnsi"/>
+          <w:sz w:val="24"/>
+          <w:szCs w:val="24"/>
+          <w:lang w:val="en-CA"/>
+        </w:rPr>
+        <w:t xml:space="preserve"> (Batchelor et al., 2013)</w:t>
+      </w:r>
+      <w:r>
+        <w:rPr>
+          <w:rFonts w:eastAsia="TimesNewRomanPSMT" w:cstheme="minorHAnsi"/>
+          <w:sz w:val="24"/>
+          <w:szCs w:val="24"/>
+          <w:lang w:val="en-CA"/>
+        </w:rPr>
+        <w:t>. Due to a lack of information and different challenges, this region was not study in the past until now. These studies have been done recently with the Geological Survey of Canada (Jin et al. 2017) to understand the</w:t>
+      </w:r>
+      <w:r>
+        <w:rPr>
+          <w:rFonts w:eastAsia="TimesNewRomanPSMT" w:cstheme="minorHAnsi"/>
+          <w:sz w:val="24"/>
+          <w:szCs w:val="24"/>
+          <w:lang w:val="en-CA"/>
+        </w:rPr>
+        <w:t xml:space="preserve"> offshore</w:t>
+      </w:r>
+      <w:r>
+        <w:rPr>
+          <w:rFonts w:eastAsia="TimesNewRomanPSMT" w:cstheme="minorHAnsi"/>
+          <w:sz w:val="24"/>
+          <w:szCs w:val="24"/>
+          <w:lang w:val="en-CA"/>
+        </w:rPr>
+        <w:t xml:space="preserve"> permafrost </w:t>
+      </w:r>
+      <w:r>
+        <w:rPr>
+          <w:rFonts w:eastAsia="TimesNewRomanPSMT" w:cstheme="minorHAnsi"/>
+          <w:sz w:val="24"/>
+          <w:szCs w:val="24"/>
+          <w:lang w:val="en-CA"/>
+        </w:rPr>
+        <w:t>distribution in the Beaufort Sea especially in the Mackenzie Trough</w:t>
+      </w:r>
+      <w:r>
+        <w:rPr>
+          <w:rFonts w:eastAsia="TimesNewRomanPSMT" w:cstheme="minorHAnsi"/>
+          <w:sz w:val="24"/>
+          <w:szCs w:val="24"/>
+          <w:lang w:val="en-CA"/>
+        </w:rPr>
+        <w:t>.</w:t>
+      </w:r>
+      <w:r>
+        <w:rPr>
+          <w:rFonts w:eastAsia="TimesNewRomanPSMT" w:cstheme="minorHAnsi"/>
+          <w:sz w:val="24"/>
+          <w:szCs w:val="24"/>
+          <w:lang w:val="en-CA"/>
+        </w:rPr>
+        <w:t xml:space="preserve"> </w:t>
+      </w:r>
+    </w:p>
+    <w:p>
+      <w:pPr>
+        <w:autoSpaceDE w:val="0"/>
+        <w:autoSpaceDN w:val="0"/>
+        <w:adjustRightInd w:val="0"/>
+        <w:spacing w:after="0" w:line="312" w:lineRule="auto"/>
+        <w:jc w:val="both"/>
+        <w:rPr>
+          <w:rFonts w:eastAsia="TimesNewRomanPSMT" w:cstheme="minorHAnsi"/>
+          <w:sz w:val="24"/>
+          <w:szCs w:val="24"/>
+          <w:lang w:val="en-CA"/>
+        </w:rPr>
+      </w:pPr>
+    </w:p>
+    <w:p>
+      <w:pPr>
+        <w:autoSpaceDE w:val="0"/>
+        <w:autoSpaceDN w:val="0"/>
+        <w:adjustRightInd w:val="0"/>
+        <w:spacing w:after="0" w:line="312" w:lineRule="auto"/>
+        <w:jc w:val="both"/>
+        <w:rPr>
+          <w:rFonts w:eastAsia="TimesNewRomanPSMT" w:cstheme="minorHAnsi"/>
+          <w:sz w:val="28"/>
+          <w:szCs w:val="24"/>
+          <w:u w:val="single"/>
+          <w:lang w:val="en-CA"/>
+        </w:rPr>
+      </w:pPr>
+      <w:r>
+        <w:rPr>
+          <w:rFonts w:eastAsia="TimesNewRomanPSMT" w:cstheme="minorHAnsi"/>
+          <w:sz w:val="28"/>
+          <w:szCs w:val="24"/>
+          <w:u w:val="single"/>
+          <w:lang w:val="en-CA"/>
+        </w:rPr>
+        <w:t>The Mackenzie Trough</w:t>
+      </w:r>
+    </w:p>
+    <w:p>
+      <w:pPr>
+        <w:autoSpaceDE w:val="0"/>
+        <w:autoSpaceDN w:val="0"/>
+        <w:adjustRightInd w:val="0"/>
+        <w:spacing w:after="0" w:line="312" w:lineRule="auto"/>
+        <w:ind w:firstLine="708"/>
+        <w:jc w:val="both"/>
+        <w:rPr>
+          <w:rFonts w:cstheme="minorHAnsi"/>
+          <w:color w:val="000000"/>
+          <w:sz w:val="24"/>
+          <w:lang w:val="en-CA"/>
+        </w:rPr>
+      </w:pPr>
+      <w:r>
+        <w:rPr>
+          <w:rFonts w:cstheme="minorHAnsi"/>
+          <w:noProof/>
+          <w:color w:val="000000"/>
+          <w:sz w:val="24"/>
+          <w:lang w:eastAsia="fr-CA"/>
+        </w:rPr>
+        <w:drawing>
+          <wp:anchor distT="0" distB="0" distL="114300" distR="114300" simplePos="0" relativeHeight="251661312" behindDoc="0" locked="0" layoutInCell="1" allowOverlap="1" wp14:anchorId="4E1E015D" wp14:editId="7060AF30">
+            <wp:simplePos x="0" y="0"/>
+            <wp:positionH relativeFrom="column">
+              <wp:posOffset>-124249</wp:posOffset>
+            </wp:positionH>
+            <wp:positionV relativeFrom="paragraph">
+              <wp:posOffset>1711113</wp:posOffset>
+            </wp:positionV>
+            <wp:extent cx="5334000" cy="3350895"/>
+            <wp:effectExtent l="0" t="0" r="0" b="1905"/>
+            <wp:wrapSquare wrapText="bothSides"/>
+            <wp:docPr id="1" name="Image 1"/>
+            <wp:cNvGraphicFramePr>
+              <a:graphicFrameLocks xmlns:a="http://schemas.openxmlformats.org/drawingml/2006/main" noChangeAspect="1"/>
+            </wp:cNvGraphicFramePr>
+            <a:graphic xmlns:a="http://schemas.openxmlformats.org/drawingml/2006/main">
+              <a:graphicData uri="http://schemas.openxmlformats.org/drawingml/2006/picture">
+                <pic:pic xmlns:pic="http://schemas.openxmlformats.org/drawingml/2006/picture">
+                  <pic:nvPicPr>
+                    <pic:cNvPr id="1" name="Figure introduction 1.JPG"/>
+                    <pic:cNvPicPr/>
+                  </pic:nvPicPr>
+                  <pic:blipFill>
+                    <a:blip r:embed="rId17">
+                      <a:extLst>
+                        <a:ext uri="{28A0092B-C50C-407E-A947-70E740481C1C}">
+                          <a14:useLocalDpi xmlns:a14="http://schemas.microsoft.com/office/drawing/2010/main" val="0"/>
+                        </a:ext>
+                      </a:extLst>
+                    </a:blip>
+                    <a:stretch>
+                      <a:fillRect/>
+                    </a:stretch>
+                  </pic:blipFill>
+                  <pic:spPr>
+                    <a:xfrm>
+                      <a:off x="0" y="0"/>
+                      <a:ext cx="5334000" cy="3350895"/>
+                    </a:xfrm>
+                    <a:prstGeom prst="rect">
+                      <a:avLst/>
+                    </a:prstGeom>
+                  </pic:spPr>
+                </pic:pic>
+              </a:graphicData>
+            </a:graphic>
+            <wp14:sizeRelH relativeFrom="margin">
+              <wp14:pctWidth>0</wp14:pctWidth>
+            </wp14:sizeRelH>
+          </wp:anchor>
+        </w:drawing>
+      </w:r>
+      <w:r>
+        <w:rPr>
+          <w:rFonts w:eastAsia="TimesNewRomanPSMT" w:cstheme="minorHAnsi"/>
+          <w:sz w:val="24"/>
+          <w:szCs w:val="24"/>
+          <w:lang w:val="en-CA"/>
+        </w:rPr>
+        <w:t xml:space="preserve">The Mackenzie Trough is a </w:t>
+      </w:r>
+      <w:r>
+        <w:rPr>
+          <w:rFonts w:eastAsia="TimesNewRomanPSMT" w:cstheme="minorHAnsi"/>
+          <w:sz w:val="24"/>
+          <w:szCs w:val="24"/>
+          <w:lang w:val="en-CA"/>
+        </w:rPr>
+        <w:t xml:space="preserve">major bathymetric depression who is located in the Mackenzie Bay in the Beaufort Sea. His localization represents ice streams which drained the north-west margin of the Laurentide Ice sheet (Fig1.a) during the Quaternary glaciation. </w:t>
+      </w:r>
+      <w:r>
+        <w:rPr>
+          <w:rFonts w:cstheme="minorHAnsi"/>
+          <w:color w:val="000000"/>
+          <w:sz w:val="24"/>
+          <w:lang w:val="en-CA"/>
+        </w:rPr>
+        <w:t>The Mackenzie</w:t>
+      </w:r>
+      <w:r>
+        <w:rPr>
+          <w:rFonts w:cstheme="minorHAnsi"/>
+          <w:color w:val="000000"/>
+          <w:sz w:val="24"/>
+          <w:lang w:val="en-CA"/>
+        </w:rPr>
+        <w:t xml:space="preserve"> Trough on the western Canadian </w:t>
+      </w:r>
+      <w:r>
+        <w:rPr>
+          <w:rFonts w:cstheme="minorHAnsi"/>
+          <w:color w:val="000000"/>
+          <w:sz w:val="24"/>
+          <w:lang w:val="en-CA"/>
+        </w:rPr>
+        <w:t>Beaufort Sea margin is a 150 km-long, partially-infi</w:t>
+      </w:r>
+      <w:r>
+        <w:rPr>
+          <w:rFonts w:cstheme="minorHAnsi"/>
+          <w:color w:val="000000"/>
+          <w:sz w:val="24"/>
+          <w:lang w:val="en-CA"/>
+        </w:rPr>
+        <w:t xml:space="preserve">lled linear </w:t>
+      </w:r>
+      <w:r>
+        <w:rPr>
+          <w:rFonts w:cstheme="minorHAnsi"/>
+          <w:color w:val="000000"/>
+          <w:sz w:val="24"/>
+          <w:lang w:val="en-CA"/>
+        </w:rPr>
+        <w:t xml:space="preserve">depression, which extends in </w:t>
+      </w:r>
+      <w:r>
+        <w:rPr>
+          <w:rFonts w:cstheme="minorHAnsi"/>
+          <w:color w:val="000000"/>
+          <w:sz w:val="24"/>
+          <w:lang w:val="en-CA"/>
+        </w:rPr>
+        <w:t xml:space="preserve">a NNW direction from the modern </w:t>
+      </w:r>
+      <w:r>
+        <w:rPr>
+          <w:rFonts w:cstheme="minorHAnsi"/>
+          <w:color w:val="000000"/>
+          <w:sz w:val="24"/>
+          <w:lang w:val="en-CA"/>
+        </w:rPr>
+        <w:t>Mackenzie River Delta to the co</w:t>
+      </w:r>
+      <w:r>
+        <w:rPr>
+          <w:rFonts w:cstheme="minorHAnsi"/>
+          <w:color w:val="000000"/>
+          <w:sz w:val="24"/>
+          <w:lang w:val="en-CA"/>
+        </w:rPr>
+        <w:t xml:space="preserve">ntinental shelf break at around </w:t>
+      </w:r>
+      <w:r>
+        <w:rPr>
+          <w:rFonts w:cstheme="minorHAnsi"/>
+          <w:color w:val="000000"/>
+          <w:sz w:val="24"/>
+          <w:lang w:val="en-CA"/>
+        </w:rPr>
+        <w:t>800 m below present sea level (</w:t>
+      </w:r>
+      <w:r>
+        <w:rPr>
+          <w:rFonts w:cstheme="minorHAnsi"/>
+          <w:color w:val="000066"/>
+          <w:sz w:val="24"/>
+          <w:lang w:val="en-CA"/>
+        </w:rPr>
+        <w:t>Fig. 1</w:t>
+      </w:r>
+      <w:r>
+        <w:rPr>
+          <w:rFonts w:cstheme="minorHAnsi"/>
+          <w:color w:val="000000"/>
+          <w:sz w:val="24"/>
+          <w:lang w:val="en-CA"/>
+        </w:rPr>
+        <w:t>B and C)</w:t>
+      </w:r>
+      <w:r>
+        <w:rPr>
+          <w:rFonts w:cstheme="minorHAnsi"/>
+          <w:color w:val="000000"/>
+          <w:sz w:val="24"/>
+          <w:lang w:val="en-CA"/>
+        </w:rPr>
+        <w:t xml:space="preserve"> (Batchelor et al., 2013)</w:t>
+      </w:r>
+      <w:r>
+        <w:rPr>
+          <w:rFonts w:cstheme="minorHAnsi"/>
+          <w:color w:val="000000"/>
+          <w:sz w:val="24"/>
+          <w:lang w:val="en-CA"/>
+        </w:rPr>
+        <w:t>.</w:t>
+      </w:r>
+    </w:p>
+    <w:p>
+      <w:pPr>
+        <w:autoSpaceDE w:val="0"/>
+        <w:autoSpaceDN w:val="0"/>
+        <w:adjustRightInd w:val="0"/>
+        <w:spacing w:after="0" w:line="312" w:lineRule="auto"/>
+        <w:jc w:val="both"/>
+        <w:rPr>
+          <w:rFonts w:cstheme="minorHAnsi"/>
+          <w:color w:val="000000"/>
+          <w:sz w:val="24"/>
+          <w:lang w:val="en-CA"/>
+        </w:rPr>
       </w:pPr>
       <w:r>
         <w:rPr>
@@ -2395,18 +2363,18 @@
         <mc:AlternateContent>
           <mc:Choice Requires="wps">
             <w:drawing>
-              <wp:anchor distT="45720" distB="45720" distL="114300" distR="114300" simplePos="0" relativeHeight="251668480" behindDoc="0" locked="0" layoutInCell="1" allowOverlap="1" wp14:anchorId="26D597D2" wp14:editId="60CD6DE6">
+              <wp:anchor distT="45720" distB="45720" distL="114300" distR="114300" simplePos="0" relativeHeight="251666432" behindDoc="0" locked="0" layoutInCell="1" allowOverlap="1" wp14:anchorId="67E97257" wp14:editId="2A0276C0">
                 <wp:simplePos x="0" y="0"/>
                 <wp:positionH relativeFrom="column">
-                  <wp:posOffset>205740</wp:posOffset>
+                  <wp:posOffset>-131233</wp:posOffset>
                 </wp:positionH>
                 <wp:positionV relativeFrom="paragraph">
-                  <wp:posOffset>3077634</wp:posOffset>
+                  <wp:posOffset>3424766</wp:posOffset>
                 </wp:positionV>
-                <wp:extent cx="4930140" cy="1404620"/>
+                <wp:extent cx="5036820" cy="382905"/>
                 <wp:effectExtent l="0" t="0" r="0" b="0"/>
                 <wp:wrapSquare wrapText="bothSides"/>
-                <wp:docPr id="7" name="Zone de texte 2"/>
+                <wp:docPr id="5" name="Zone de texte 2"/>
                 <wp:cNvGraphicFramePr>
                   <a:graphicFrameLocks xmlns:a="http://schemas.openxmlformats.org/drawingml/2006/main"/>
                 </wp:cNvGraphicFramePr>
@@ -2419,7 +2387,7 @@
                       <wps:spPr bwMode="auto">
                         <a:xfrm>
                           <a:off x="0" y="0"/>
-                          <a:ext cx="4930140" cy="1404620"/>
+                          <a:ext cx="5036820" cy="382905"/>
                         </a:xfrm>
                         <a:prstGeom prst="rect">
                           <a:avLst/>
@@ -2444,19 +2412,13 @@
                               <w:rPr>
                                 <w:lang w:val="en-CA"/>
                               </w:rPr>
-                              <w:t>Figure 4: Velocities measures in the Beaufort Sea onshore and offshore</w:t>
-                            </w:r>
-                            <w:r>
-                              <w:rPr>
-                                <w:lang w:val="en-CA"/>
-                              </w:rPr>
-                              <w:t xml:space="preserve"> (Brothers et al., 2016)</w:t>
+                              <w:t>Figure 2: Localisation and bathymetry of the Mackenzie Trough</w:t>
                             </w:r>
                           </w:p>
                         </w:txbxContent>
                       </wps:txbx>
                       <wps:bodyPr rot="0" vert="horz" wrap="square" lIns="91440" tIns="45720" rIns="91440" bIns="45720" anchor="t" anchorCtr="0">
-                        <a:spAutoFit/>
+                        <a:noAutofit/>
                       </wps:bodyPr>
                     </wps:wsp>
                   </a:graphicData>
@@ -2465,15 +2427,15 @@
                   <wp14:pctWidth>0</wp14:pctWidth>
                 </wp14:sizeRelH>
                 <wp14:sizeRelV relativeFrom="margin">
-                  <wp14:pctHeight>20000</wp14:pctHeight>
+                  <wp14:pctHeight>0</wp14:pctHeight>
                 </wp14:sizeRelV>
               </wp:anchor>
             </w:drawing>
           </mc:Choice>
           <mc:Fallback>
             <w:pict>
-              <v:shape w14:anchorId="26D597D2" id="_x0000_s1029" type="#_x0000_t202" style="position:absolute;margin-left:16.2pt;margin-top:242.35pt;width:388.2pt;height:110.6pt;z-index:251668480;visibility:visible;mso-wrap-style:square;mso-width-percent:0;mso-height-percent:200;mso-wrap-distance-left:9pt;mso-wrap-distance-top:3.6pt;mso-wrap-distance-right:9pt;mso-wrap-distance-bottom:3.6pt;mso-position-horizontal:absolute;mso-position-horizontal-relative:text;mso-position-vertical:absolute;mso-position-vertical-relative:text;mso-width-percent:0;mso-height-percent:200;mso-width-relative:margin;mso-height-relative:margin;v-text-anchor:top" o:gfxdata="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" filled="f" stroked="f">
-                <v:textbox style="mso-fit-shape-to-text:t">
+              <v:shape w14:anchorId="67E97257" id="_x0000_s1028" type="#_x0000_t202" style="position:absolute;left:0;text-align:left;margin-left:-10.35pt;margin-top:269.65pt;width:396.6pt;height:30.15pt;z-index:251666432;visibility:visible;mso-wrap-style:square;mso-width-percent:0;mso-height-percent:0;mso-wrap-distance-left:9pt;mso-wrap-distance-top:3.6pt;mso-wrap-distance-right:9pt;mso-wrap-distance-bottom:3.6pt;mso-position-horizontal:absolute;mso-position-horizontal-relative:text;mso-position-vertical:absolute;mso-position-vertical-relative:text;mso-width-percent:0;mso-height-percent:0;mso-width-relative:margin;mso-height-relative:margin;v-text-anchor:top" o:gfxdata="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" filled="f" stroked="f">
+                <v:textbox>
                   <w:txbxContent>
                     <w:p>
                       <w:pPr>
@@ -2485,13 +2447,7 @@
                         <w:rPr>
                           <w:lang w:val="en-CA"/>
                         </w:rPr>
-                        <w:t>Figure 4: Velocities measures in the Beaufort Sea onshore and offshore</w:t>
-                      </w:r>
-                      <w:r>
-                        <w:rPr>
-                          <w:lang w:val="en-CA"/>
-                        </w:rPr>
-                        <w:t xml:space="preserve"> (Brothers et al., 2016)</w:t>
+                        <w:t>Figure 2: Localisation and bathymetry of the Mackenzie Trough</w:t>
                       </w:r>
                     </w:p>
                   </w:txbxContent>
@@ -2505,42 +2461,6 @@
     </w:p>
     <w:p>
       <w:pPr>
-        <w:rPr>
-          <w:ins w:id="10" w:author="Luc Pelletier" w:date="2018-11-04T20:00:00Z"/>
-          <w:lang w:val="en-CA"/>
-        </w:rPr>
-        <w:pPrChange w:id="11" w:author="Luc Pelletier" w:date="2018-11-04T20:00:00Z">
-          <w:pPr>
-            <w:autoSpaceDE w:val="0"/>
-            <w:autoSpaceDN w:val="0"/>
-            <w:adjustRightInd w:val="0"/>
-            <w:spacing w:after="0" w:line="312" w:lineRule="auto"/>
-            <w:ind w:firstLine="708"/>
-            <w:jc w:val="both"/>
-          </w:pPr>
-        </w:pPrChange>
-      </w:pPr>
-    </w:p>
-    <w:p>
-      <w:pPr>
-        <w:rPr>
-          <w:ins w:id="12" w:author="Luc Pelletier" w:date="2018-11-04T20:00:00Z"/>
-          <w:lang w:val="en-CA"/>
-        </w:rPr>
-        <w:pPrChange w:id="13" w:author="Luc Pelletier" w:date="2018-11-04T20:00:00Z">
-          <w:pPr>
-            <w:autoSpaceDE w:val="0"/>
-            <w:autoSpaceDN w:val="0"/>
-            <w:adjustRightInd w:val="0"/>
-            <w:spacing w:after="0" w:line="312" w:lineRule="auto"/>
-            <w:ind w:firstLine="708"/>
-            <w:jc w:val="both"/>
-          </w:pPr>
-        </w:pPrChange>
-      </w:pPr>
-    </w:p>
-    <w:p>
-      <w:pPr>
         <w:autoSpaceDE w:val="0"/>
         <w:autoSpaceDN w:val="0"/>
         <w:adjustRightInd w:val="0"/>
@@ -2548,15 +2468,85 @@
         <w:ind w:firstLine="708"/>
         <w:jc w:val="both"/>
         <w:rPr>
-          <w:ins w:id="14" w:author="Luc Pelletier" w:date="2018-11-04T20:00:00Z"/>
-          <w:rFonts w:cstheme="minorHAnsi"/>
-          <w:color w:val="231F20"/>
-          <w:sz w:val="32"/>
-          <w:szCs w:val="18"/>
-          <w:u w:val="single"/>
-          <w:lang w:val="en-CA"/>
-        </w:rPr>
-      </w:pPr>
+          <w:rFonts w:eastAsia="TimesNewRomanPSMT" w:cstheme="minorHAnsi"/>
+          <w:sz w:val="24"/>
+          <w:szCs w:val="24"/>
+          <w:lang w:val="en-CA"/>
+        </w:rPr>
+      </w:pPr>
+      <w:r>
+        <w:rPr>
+          <w:rFonts w:eastAsia="TimesNewRomanPSMT" w:cstheme="minorHAnsi"/>
+          <w:sz w:val="24"/>
+          <w:szCs w:val="24"/>
+          <w:lang w:val="en-CA"/>
+        </w:rPr>
+        <w:t xml:space="preserve">As it’s said before, the shelf of the Beaufort Sea is mainly fills with glacial deposit who were deposed 12 to 30 thousand years ago. Those types of sediments are known to </w:t>
+      </w:r>
+      <w:r>
+        <w:rPr>
+          <w:rFonts w:eastAsia="TimesNewRomanPSMT" w:cstheme="minorHAnsi"/>
+          <w:sz w:val="24"/>
+          <w:szCs w:val="24"/>
+          <w:lang w:val="en-CA"/>
+        </w:rPr>
+        <w:lastRenderedPageBreak/>
+        <w:t>be very chaotic when there are c</w:t>
+      </w:r>
+      <w:r>
+        <w:rPr>
+          <w:rFonts w:eastAsia="TimesNewRomanPSMT" w:cstheme="minorHAnsi"/>
+          <w:sz w:val="24"/>
+          <w:szCs w:val="24"/>
+          <w:lang w:val="en-CA"/>
+        </w:rPr>
+        <w:t>haracterises with seismic reflect</w:t>
+      </w:r>
+      <w:r>
+        <w:rPr>
+          <w:rFonts w:eastAsia="TimesNewRomanPSMT" w:cstheme="minorHAnsi"/>
+          <w:sz w:val="24"/>
+          <w:szCs w:val="24"/>
+          <w:lang w:val="en-CA"/>
+        </w:rPr>
+        <w:t>ion. As it’s showed in Bachelor et al., 2013, those chaotic structures can be represented as melting water and a large variation o</w:t>
+      </w:r>
+      <w:r>
+        <w:rPr>
+          <w:rFonts w:eastAsia="TimesNewRomanPSMT" w:cstheme="minorHAnsi"/>
+          <w:sz w:val="24"/>
+          <w:szCs w:val="24"/>
+          <w:lang w:val="en-CA"/>
+        </w:rPr>
+        <w:t xml:space="preserve">f the topography into the till. Furthermore, there is around five types of tills into the shelf of the Beaufort Sea and every single tills has different structures and different </w:t>
+      </w:r>
+      <w:r>
+        <w:rPr>
+          <w:rFonts w:eastAsia="TimesNewRomanPSMT" w:cstheme="minorHAnsi"/>
+          <w:sz w:val="24"/>
+          <w:szCs w:val="24"/>
+          <w:lang w:val="en-CA"/>
+        </w:rPr>
+        <w:t>reaction with the seismic reflect</w:t>
+      </w:r>
+      <w:r>
+        <w:rPr>
+          <w:rFonts w:eastAsia="TimesNewRomanPSMT" w:cstheme="minorHAnsi"/>
+          <w:sz w:val="24"/>
+          <w:szCs w:val="24"/>
+          <w:lang w:val="en-CA"/>
+        </w:rPr>
+        <w:t xml:space="preserve">ion (Batchelor et al., 2013). These tills will be show on the stratigraphy section that will be in this study. </w:t>
+      </w:r>
+      <w:r>
+        <w:rPr>
+          <w:rFonts w:eastAsia="TimesNewRomanPSMT" w:cstheme="minorHAnsi"/>
+          <w:sz w:val="24"/>
+          <w:szCs w:val="24"/>
+          <w:lang w:val="en-CA"/>
+        </w:rPr>
+        <w:t xml:space="preserve">However, those stratigraphy are unique for the region of the Mackenzie Trough. </w:t>
+      </w:r>
     </w:p>
     <w:p>
       <w:pPr>
@@ -2564,141 +2554,15 @@
         <w:autoSpaceDN w:val="0"/>
         <w:adjustRightInd w:val="0"/>
         <w:spacing w:after="0" w:line="312" w:lineRule="auto"/>
-        <w:ind w:firstLine="708"/>
-        <w:jc w:val="both"/>
-        <w:rPr>
-          <w:ins w:id="15" w:author="Luc Pelletier" w:date="2018-10-28T19:55:00Z"/>
-          <w:rFonts w:cstheme="minorHAnsi"/>
-          <w:color w:val="231F20"/>
-          <w:sz w:val="32"/>
-          <w:szCs w:val="18"/>
+        <w:jc w:val="both"/>
+        <w:rPr>
+          <w:del w:id="7" w:author="Luc Pelletier" w:date="2018-10-28T20:04:00Z"/>
+          <w:rFonts w:eastAsia="TimesNewRomanPSMT" w:cstheme="minorHAnsi"/>
+          <w:sz w:val="24"/>
+          <w:szCs w:val="24"/>
           <w:u w:val="single"/>
           <w:lang w:val="en-CA"/>
         </w:rPr>
-      </w:pPr>
-      <w:ins w:id="16" w:author="Luc Pelletier" w:date="2018-10-28T19:55:00Z">
-        <w:r>
-          <w:rPr>
-            <w:rFonts w:cstheme="minorHAnsi"/>
-            <w:color w:val="231F20"/>
-            <w:sz w:val="32"/>
-            <w:szCs w:val="18"/>
-            <w:u w:val="single"/>
-            <w:lang w:val="en-CA"/>
-          </w:rPr>
-          <w:t>Preliminary analysis</w:t>
-        </w:r>
-      </w:ins>
-    </w:p>
-    <w:p>
-      <w:pPr>
-        <w:autoSpaceDE w:val="0"/>
-        <w:autoSpaceDN w:val="0"/>
-        <w:adjustRightInd w:val="0"/>
-        <w:spacing w:after="0" w:line="312" w:lineRule="auto"/>
-        <w:ind w:firstLine="708"/>
-        <w:jc w:val="both"/>
-        <w:rPr>
-          <w:del w:id="17" w:author="Luc Pelletier" w:date="2018-10-28T20:04:00Z"/>
-          <w:rFonts w:eastAsia="TimesNewRomanPSMT" w:cstheme="minorHAnsi"/>
-          <w:sz w:val="24"/>
-          <w:szCs w:val="24"/>
-          <w:u w:val="single"/>
-          <w:lang w:val="en-CA"/>
-        </w:rPr>
-      </w:pPr>
-      <w:ins w:id="18" w:author="Luc Pelletier" w:date="2018-10-28T19:55:00Z">
-        <w:r>
-          <w:rPr>
-            <w:rFonts w:cstheme="minorHAnsi"/>
-            <w:color w:val="231F20"/>
-            <w:sz w:val="32"/>
-            <w:szCs w:val="18"/>
-            <w:u w:val="single"/>
-            <w:lang w:val="en-CA"/>
-          </w:rPr>
-          <w:lastRenderedPageBreak/>
-          <w:t xml:space="preserve"> </w:t>
-        </w:r>
-      </w:ins>
-      <w:ins w:id="19" w:author="Luc Pelletier" w:date="2018-10-28T19:59:00Z">
-        <w:r>
-          <w:rPr>
-            <w:rFonts w:cstheme="minorHAnsi"/>
-            <w:noProof/>
-            <w:color w:val="231F20"/>
-            <w:sz w:val="32"/>
-            <w:szCs w:val="18"/>
-            <w:u w:val="single"/>
-            <w:lang w:eastAsia="fr-CA"/>
-          </w:rPr>
-          <w:drawing>
-            <wp:inline distT="0" distB="0" distL="0" distR="0" wp14:anchorId="08EAB298" wp14:editId="1EEC5191">
-              <wp:extent cx="5076825" cy="6897026"/>
-              <wp:effectExtent l="0" t="0" r="0" b="0"/>
-              <wp:docPr id="9" name="Image 9"/>
-              <wp:cNvGraphicFramePr>
-                <a:graphicFrameLocks xmlns:a="http://schemas.openxmlformats.org/drawingml/2006/main" noChangeAspect="1"/>
-              </wp:cNvGraphicFramePr>
-              <a:graphic xmlns:a="http://schemas.openxmlformats.org/drawingml/2006/main">
-                <a:graphicData uri="http://schemas.openxmlformats.org/drawingml/2006/picture">
-                  <pic:pic xmlns:pic="http://schemas.openxmlformats.org/drawingml/2006/picture">
-                    <pic:nvPicPr>
-                      <pic:cNvPr id="9" name="Analyse 1.JPG"/>
-                      <pic:cNvPicPr/>
-                    </pic:nvPicPr>
-                    <pic:blipFill>
-                      <a:blip r:embed="rId16">
-                        <a:extLst>
-                          <a:ext uri="{28A0092B-C50C-407E-A947-70E740481C1C}">
-                            <a14:useLocalDpi xmlns:a14="http://schemas.microsoft.com/office/drawing/2010/main" val="0"/>
-                          </a:ext>
-                        </a:extLst>
-                      </a:blip>
-                      <a:stretch>
-                        <a:fillRect/>
-                      </a:stretch>
-                    </pic:blipFill>
-                    <pic:spPr>
-                      <a:xfrm>
-                        <a:off x="0" y="0"/>
-                        <a:ext cx="5079561" cy="6900743"/>
-                      </a:xfrm>
-                      <a:prstGeom prst="rect">
-                        <a:avLst/>
-                      </a:prstGeom>
-                    </pic:spPr>
-                  </pic:pic>
-                </a:graphicData>
-              </a:graphic>
-            </wp:inline>
-          </w:drawing>
-        </w:r>
-      </w:ins>
-    </w:p>
-    <w:p>
-      <w:pPr>
-        <w:autoSpaceDE w:val="0"/>
-        <w:autoSpaceDN w:val="0"/>
-        <w:adjustRightInd w:val="0"/>
-        <w:spacing w:after="0" w:line="312" w:lineRule="auto"/>
-        <w:jc w:val="both"/>
-        <w:rPr>
-          <w:del w:id="20" w:author="Luc Pelletier" w:date="2018-10-28T20:04:00Z"/>
-          <w:rFonts w:eastAsia="TimesNewRomanPSMT" w:cstheme="minorHAnsi"/>
-          <w:sz w:val="24"/>
-          <w:szCs w:val="24"/>
-          <w:lang w:val="en-CA"/>
-        </w:rPr>
-        <w:pPrChange w:id="21" w:author="Luc Pelletier" w:date="2018-10-28T20:05:00Z">
-          <w:pPr>
-            <w:autoSpaceDE w:val="0"/>
-            <w:autoSpaceDN w:val="0"/>
-            <w:adjustRightInd w:val="0"/>
-            <w:spacing w:after="0" w:line="240" w:lineRule="auto"/>
-            <w:jc w:val="both"/>
-          </w:pPr>
-        </w:pPrChange>
       </w:pPr>
     </w:p>
     <w:p>
@@ -2709,7 +2573,23 @@
         <w:spacing w:after="0" w:line="240" w:lineRule="auto"/>
         <w:jc w:val="both"/>
         <w:rPr>
-          <w:del w:id="22" w:author="Luc Pelletier" w:date="2018-10-28T20:05:00Z"/>
+          <w:del w:id="8" w:author="Luc Pelletier" w:date="2018-10-28T20:04:00Z"/>
+          <w:rFonts w:eastAsia="TimesNewRomanPSMT" w:cstheme="minorHAnsi"/>
+          <w:sz w:val="24"/>
+          <w:szCs w:val="24"/>
+          <w:lang w:val="en-CA"/>
+        </w:rPr>
+      </w:pPr>
+    </w:p>
+    <w:p>
+      <w:pPr>
+        <w:autoSpaceDE w:val="0"/>
+        <w:autoSpaceDN w:val="0"/>
+        <w:adjustRightInd w:val="0"/>
+        <w:spacing w:after="0" w:line="240" w:lineRule="auto"/>
+        <w:jc w:val="both"/>
+        <w:rPr>
+          <w:del w:id="9" w:author="Luc Pelletier" w:date="2018-10-28T20:05:00Z"/>
           <w:rFonts w:eastAsia="TimesNewRomanPSMT" w:cstheme="minorHAnsi"/>
           <w:sz w:val="24"/>
           <w:szCs w:val="24"/>
@@ -2760,30 +2640,6 @@
       </w:r>
     </w:p>
   </w:comment>
-  <w:comment w:id="1" w:author="Gabriel Fabien-Ouellet" w:date="2018-10-19T10:37:00Z" w:initials="GF">
-    <w:p>
-      <w:pPr>
-        <w:pStyle w:val="Commentaire"/>
-      </w:pPr>
-      <w:r>
-        <w:rPr>
-          <w:rStyle w:val="Marquedecommentaire"/>
-        </w:rPr>
-        <w:annotationRef/>
-      </w:r>
-      <w:r>
-        <w:t xml:space="preserve">Je pense ici qu’on devrait expliquer plus en détails la mise en place du pergélisol sous-marin, et pas seulement sous l’angle du méthane emprisonné. </w:t>
-      </w:r>
-    </w:p>
-    <w:p>
-      <w:pPr>
-        <w:pStyle w:val="Commentaire"/>
-      </w:pPr>
-      <w:r>
-        <w:t xml:space="preserve">Comment s’est-il formé ? Comment se dégrade-t-il ? Quels sont les flux de chaleur, et comment l’équilibre se maintient ? </w:t>
-      </w:r>
-    </w:p>
-  </w:comment>
   <w:comment w:id="2" w:author="Gabriel Fabien-Ouellet" w:date="2018-10-19T10:46:00Z" w:initials="GF">
     <w:p>
       <w:pPr>
@@ -2847,7 +2703,7 @@
       </w:pPr>
     </w:p>
   </w:comment>
-  <w:comment w:id="5" w:author="Gabriel Fabien-Ouellet" w:date="2018-10-19T10:53:00Z" w:initials="GF">
+  <w:comment w:id="4" w:author="Gabriel Fabien-Ouellet" w:date="2018-10-19T10:53:00Z" w:initials="GF">
     <w:p>
       <w:pPr>
         <w:pStyle w:val="Commentaire"/>
@@ -2877,10 +2733,9 @@
 <file path=word/commentsExtended.xml><?xml version="1.0" encoding="utf-8"?>
 <w15:commentsEx xmlns:wpc="http://schemas.microsoft.com/office/word/2010/wordprocessingCanvas" xmlns:mc="http://schemas.openxmlformats.org/markup-compatibility/2006" xmlns:o="urn:schemas-microsoft-com:office:office" xmlns:r="http://schemas.openxmlformats.org/officeDocument/2006/relationships" xmlns:m="http://schemas.openxmlformats.org/officeDocument/2006/math" xmlns:v="urn:schemas-microsoft-com:vml" xmlns:wp14="http://schemas.microsoft.com/office/word/2010/wordprocessingDrawing" xmlns:wp="http://schemas.openxmlformats.org/drawingml/2006/wordprocessingDrawing" xmlns:w10="urn:schemas-microsoft-com:office:word" xmlns:w="http://schemas.openxmlformats.org/wordprocessingml/2006/main" xmlns:w14="http://schemas.microsoft.com/office/word/2010/wordml" xmlns:w15="http://schemas.microsoft.com/office/word/2012/wordml" xmlns:wpg="http://schemas.microsoft.com/office/word/2010/wordprocessingGroup" xmlns:wpi="http://schemas.microsoft.com/office/word/2010/wordprocessingInk" xmlns:wne="http://schemas.microsoft.com/office/word/2006/wordml" xmlns:wps="http://schemas.microsoft.com/office/word/2010/wordprocessingShape" mc:Ignorable="w14 w15 wp14">
   <w15:commentEx w15:paraId="260791FA" w15:done="0"/>
-  <w15:commentEx w15:paraId="11FB1438" w15:done="0"/>
-  <w15:commentEx w15:paraId="684375D1" w15:done="1"/>
-  <w15:commentEx w15:paraId="79B16D84" w15:done="0"/>
-  <w15:commentEx w15:paraId="2D9EADDF" w15:done="1"/>
+  <w15:commentEx w15:paraId="48ECD976" w15:done="1"/>
+  <w15:commentEx w15:paraId="74861116" w15:done="0"/>
+  <w15:commentEx w15:paraId="156E2971" w15:done="1"/>
 </w15:commentsEx>
 </file>
 
@@ -3798,7 +3653,7 @@
 </file>
 
 <file path=customXml/itemProps1.xml><?xml version="1.0" encoding="utf-8"?>
-<ds:datastoreItem xmlns:ds="http://schemas.openxmlformats.org/officeDocument/2006/customXml" ds:itemID="{074BF441-065F-46CC-9E94-1E0A8E92975F}">
+<ds:datastoreItem xmlns:ds="http://schemas.openxmlformats.org/officeDocument/2006/customXml" ds:itemID="{E09141D8-9F73-4180-BAC2-EDE6C537243C}">
   <ds:schemaRefs>
     <ds:schemaRef ds:uri="http://schemas.openxmlformats.org/officeDocument/2006/bibliography"/>
   </ds:schemaRefs>

</xml_diff>